<commit_message>
Updated high level spec.
</commit_message>
<xml_diff>
--- a/MachineDesign/Machine design.docx
+++ b/MachineDesign/Machine design.docx
@@ -16,7 +16,7 @@
           <w:rStyle w:val="Standaardalinea-lettertype"/>
           <w:rFonts w:ascii="Open Baskerville 0.0.75" w:hAnsi="Open Baskerville 0.0.75"/>
           <w:noProof/>
-          <w:lang w:val="en-GB" w:eastAsia="ja-JP" w:bidi="ar-SA"/>
+          <w:lang w:eastAsia="en-US" w:bidi="ar-SA"/>
         </w:rPr>
         <mc:AlternateContent>
           <mc:Choice Requires="wps">
@@ -97,7 +97,7 @@
           <w:rStyle w:val="Standaardalinea-lettertype"/>
           <w:rFonts w:ascii="Open Baskerville 0.0.75" w:hAnsi="Open Baskerville 0.0.75"/>
           <w:noProof/>
-          <w:lang w:val="en-GB" w:eastAsia="ja-JP" w:bidi="ar-SA"/>
+          <w:lang w:eastAsia="en-US" w:bidi="ar-SA"/>
         </w:rPr>
         <mc:AlternateContent>
           <mc:Choice Requires="wps">
@@ -184,7 +184,7 @@
           <w:rStyle w:val="Standaardalinea-lettertype"/>
           <w:rFonts w:ascii="Open Baskerville 0.0.75" w:hAnsi="Open Baskerville 0.0.75"/>
           <w:noProof/>
-          <w:lang w:val="en-GB" w:eastAsia="ja-JP" w:bidi="ar-SA"/>
+          <w:lang w:eastAsia="en-US" w:bidi="ar-SA"/>
         </w:rPr>
         <mc:AlternateContent>
           <mc:Choice Requires="wps">
@@ -2356,7 +2356,19 @@
         <w:rPr>
           <w:lang w:val="en-GB"/>
         </w:rPr>
-        <w:t>The goal of this project is to build a simple sorting machine that is able to separate small objects, plastic discs that may be either black or white, into two sets: the black discs and the white discs. (</w:t>
+        <w:t>The goal of this project is to build a simple sorting machine that is able to separate small objects, plastic discs that may be either black or white, into two sets: the b</w:t>
+      </w:r>
+      <w:r>
+        <w:rPr>
+          <w:lang w:val="en-GB"/>
+        </w:rPr>
+        <w:t xml:space="preserve">lack discs and the white discs. </w:t>
+      </w:r>
+      <w:r>
+        <w:rPr>
+          <w:lang w:val="en-GB"/>
+        </w:rPr>
+        <w:t>(</w:t>
       </w:r>
       <w:r>
         <w:rPr>
@@ -2369,18 +2381,232 @@
         <w:rPr>
           <w:lang w:val="en-GB"/>
         </w:rPr>
-        <w:t>) The only real requirement, is that the machine must contain at least one conveyor belt.</w:t>
-      </w:r>
+        <w:t xml:space="preserve">) The </w:t>
+      </w:r>
+      <w:r>
+        <w:rPr>
+          <w:lang w:val="en-GB"/>
+        </w:rPr>
+        <w:t>machine must contain at least one conveyor belt.</w:t>
+      </w:r>
+    </w:p>
+    <w:p>
+      <w:pPr>
+        <w:rPr>
+          <w:lang w:val="en-GB"/>
+        </w:rPr>
+      </w:pPr>
+      <w:r>
+        <w:rPr>
+          <w:lang w:val="en-GB"/>
+        </w:rPr>
+        <w:t>(</w:t>
+      </w:r>
+      <w:r>
+        <w:rPr>
+          <w:rFonts w:ascii="Courier New" w:hAnsi="Courier New" w:cs="Courier New"/>
+          <w:lang w:val="en-GB"/>
+        </w:rPr>
+        <w:t>…</w:t>
+      </w:r>
+      <w:r>
+        <w:rPr>
+          <w:lang w:val="en-GB"/>
+        </w:rPr>
+        <w:t>)</w:t>
+      </w:r>
+    </w:p>
+    <w:p>
+      <w:pPr>
+        <w:rPr>
+          <w:lang w:val="en-GB"/>
+        </w:rPr>
+      </w:pPr>
+      <w:r>
+        <w:rPr>
+          <w:lang w:val="en-GB"/>
+        </w:rPr>
+        <w:t>The machine is to be operated by means of two push buttons, called “START/STOP” and “ABORT” (</w:t>
+      </w:r>
+      <w:r>
+        <w:rPr>
+          <w:rFonts w:ascii="Courier New" w:hAnsi="Courier New" w:cs="Courier New"/>
+          <w:lang w:val="en-GB"/>
+        </w:rPr>
+        <w:t>…</w:t>
+      </w:r>
+      <w:r>
+        <w:rPr>
+          <w:lang w:val="en-GB"/>
+        </w:rPr>
+        <w:t>) By pressing button “START/STOP” the machine is started. (</w:t>
+      </w:r>
+      <w:r>
+        <w:rPr>
+          <w:rFonts w:ascii="Courier New" w:hAnsi="Courier New" w:cs="Courier New"/>
+          <w:lang w:val="en-GB"/>
+        </w:rPr>
+        <w:t>…</w:t>
+      </w:r>
+      <w:r>
+        <w:rPr>
+          <w:lang w:val="en-GB"/>
+        </w:rPr>
+        <w:t>) If 4 seconds after (</w:t>
+      </w:r>
+      <w:r>
+        <w:rPr>
+          <w:rFonts w:ascii="Courier New" w:hAnsi="Courier New" w:cs="Courier New"/>
+          <w:lang w:val="en-GB"/>
+        </w:rPr>
+        <w:t>…</w:t>
+      </w:r>
+      <w:r>
+        <w:rPr>
+          <w:lang w:val="en-GB"/>
+        </w:rPr>
+        <w:t>) expected arrival time the presence detector has not signalled the arrival of a disc (</w:t>
+      </w:r>
+      <w:r>
+        <w:rPr>
+          <w:rFonts w:ascii="Courier New" w:hAnsi="Courier New" w:cs="Courier New"/>
+          <w:lang w:val="en-GB"/>
+        </w:rPr>
+        <w:t>…</w:t>
+      </w:r>
+      <w:r>
+        <w:rPr>
+          <w:lang w:val="en-GB"/>
+        </w:rPr>
+        <w:t>) the machine stops (</w:t>
+      </w:r>
+      <w:r>
+        <w:rPr>
+          <w:rFonts w:ascii="Courier New" w:hAnsi="Courier New" w:cs="Courier New"/>
+          <w:lang w:val="en-GB"/>
+        </w:rPr>
+        <w:t>…</w:t>
+      </w:r>
+      <w:r>
+        <w:rPr>
+          <w:lang w:val="en-GB"/>
+        </w:rPr>
+        <w:t>) If, during the sorting process. The push button “START/STOP” is pressed the machine (</w:t>
+      </w:r>
+      <w:r>
+        <w:rPr>
+          <w:rFonts w:ascii="Courier New" w:hAnsi="Courier New" w:cs="Courier New"/>
+          <w:lang w:val="en-GB"/>
+        </w:rPr>
+        <w:t>…</w:t>
+      </w:r>
+      <w:r>
+        <w:rPr>
+          <w:lang w:val="en-GB"/>
+        </w:rPr>
+        <w:t>) continues its normal operation until the current disc has been deposited into the correct tray. Then, the machine stops. (</w:t>
+      </w:r>
+      <w:r>
+        <w:rPr>
+          <w:rFonts w:ascii="Courier New" w:hAnsi="Courier New" w:cs="Courier New"/>
+          <w:lang w:val="en-GB"/>
+        </w:rPr>
+        <w:t>…</w:t>
+      </w:r>
+      <w:r>
+        <w:rPr>
+          <w:lang w:val="en-GB"/>
+        </w:rPr>
+        <w:t>) Push button “ABORT” (</w:t>
+      </w:r>
+      <w:r>
+        <w:rPr>
+          <w:rFonts w:ascii="Courier New" w:hAnsi="Courier New" w:cs="Courier New"/>
+          <w:lang w:val="en-GB"/>
+        </w:rPr>
+        <w:t>…</w:t>
+      </w:r>
+      <w:r>
+        <w:rPr>
+          <w:lang w:val="en-GB"/>
+        </w:rPr>
+        <w:t>) makes the machine halt immediately. (</w:t>
+      </w:r>
+      <w:r>
+        <w:rPr>
+          <w:rFonts w:ascii="Courier New" w:hAnsi="Courier New" w:cs="Courier New"/>
+          <w:lang w:val="en-GB"/>
+        </w:rPr>
+        <w:t>…</w:t>
+      </w:r>
+      <w:r>
+        <w:rPr>
+          <w:lang w:val="en-GB"/>
+        </w:rPr>
+        <w:t>) If subsequently, the push button “START/STOP” is pressed once, the machine returns to its resting state.</w:t>
+      </w:r>
+    </w:p>
+    <w:p>
+      <w:pPr>
+        <w:rPr>
+          <w:lang w:val="en-GB"/>
+        </w:rPr>
+      </w:pPr>
+      <w:r>
+        <w:rPr>
+          <w:lang w:val="en-GB"/>
+        </w:rPr>
+        <w:t>To be able to guarantee that the mechanism depositing discs onto the conveyor</w:t>
+      </w:r>
+      <w:r>
+        <w:rPr>
+          <w:lang w:val="en-GB"/>
+        </w:rPr>
+        <w:t xml:space="preserve"> </w:t>
+      </w:r>
+      <w:r>
+        <w:rPr>
+          <w:lang w:val="en-GB"/>
+        </w:rPr>
+        <w:t>belt stops in a well-defined state, this mechanism must be equipped with (at</w:t>
+      </w:r>
+      <w:r>
+        <w:rPr>
+          <w:lang w:val="en-GB"/>
+        </w:rPr>
+        <w:t xml:space="preserve"> </w:t>
+      </w:r>
+      <w:r>
+        <w:rPr>
+          <w:lang w:val="en-GB"/>
+        </w:rPr>
+        <w:t>least) one switch to signal that this mechanism has reached the correct st</w:t>
+      </w:r>
+      <w:bookmarkStart w:id="4" w:name="_GoBack"/>
+      <w:bookmarkEnd w:id="4"/>
+      <w:r>
+        <w:rPr>
+          <w:lang w:val="en-GB"/>
+        </w:rPr>
+        <w:t>ate.</w:t>
+      </w:r>
+    </w:p>
+    <w:p>
+      <w:pPr>
+        <w:rPr>
+          <w:lang w:val="en-GB"/>
+        </w:rPr>
+      </w:pPr>
     </w:p>
     <w:p>
       <w:pPr>
         <w:pStyle w:val="Heading3"/>
       </w:pPr>
-      <w:bookmarkStart w:id="4" w:name="_Toc413240770"/>
+      <w:bookmarkStart w:id="5" w:name="_Toc413240770"/>
       <w:r>
         <w:t>Our specification</w:t>
       </w:r>
-      <w:bookmarkEnd w:id="4"/>
+      <w:bookmarkEnd w:id="5"/>
     </w:p>
     <w:p>
       <w:pPr>
@@ -2394,8 +2620,8 @@
         </w:rPr>
         <w:t>We have to make a so called sorting machine. This machine should be able to separate, by colour, small black and white plastic discs. The only real requirement in achieving this is that we need to use at least one conveyor belt.</w:t>
       </w:r>
-      <w:bookmarkStart w:id="5" w:name="__RefHeading__391_1950855401"/>
-      <w:bookmarkStart w:id="6" w:name="_Toc412756066"/>
+      <w:bookmarkStart w:id="6" w:name="__RefHeading__391_1950855401"/>
+      <w:bookmarkStart w:id="7" w:name="_Toc412756066"/>
     </w:p>
     <w:p>
       <w:pPr>
@@ -2408,13 +2634,13 @@
       <w:pPr>
         <w:pStyle w:val="Heading1"/>
       </w:pPr>
-      <w:bookmarkStart w:id="7" w:name="_Toc413240771"/>
+      <w:bookmarkStart w:id="8" w:name="_Toc413240771"/>
       <w:r>
         <w:t>System Level requirements</w:t>
       </w:r>
-      <w:bookmarkEnd w:id="5"/>
       <w:bookmarkEnd w:id="6"/>
       <w:bookmarkEnd w:id="7"/>
+      <w:bookmarkEnd w:id="8"/>
     </w:p>
     <w:p>
       <w:pPr>
@@ -2440,7 +2666,7 @@
         </w:rPr>
         <w:t xml:space="preserve"> of 3 parts. These 3 parts are the USE-cases, the safety properties and the user constraints.</w:t>
       </w:r>
-      <w:bookmarkStart w:id="8" w:name="__RefHeading__796_1950855401"/>
+      <w:bookmarkStart w:id="9" w:name="__RefHeading__796_1950855401"/>
     </w:p>
     <w:p>
       <w:pPr>
@@ -2461,13 +2687,13 @@
       <w:pPr>
         <w:pStyle w:val="Heading2"/>
       </w:pPr>
-      <w:bookmarkStart w:id="9" w:name="_Toc413240772"/>
+      <w:bookmarkStart w:id="10" w:name="_Toc413240772"/>
       <w:r>
         <w:lastRenderedPageBreak/>
         <w:t>USE-cases</w:t>
       </w:r>
-      <w:bookmarkEnd w:id="8"/>
       <w:bookmarkEnd w:id="9"/>
+      <w:bookmarkEnd w:id="10"/>
     </w:p>
     <w:p>
       <w:pPr>
@@ -2493,13 +2719,13 @@
       <w:pPr>
         <w:pStyle w:val="Heading3"/>
       </w:pPr>
-      <w:bookmarkStart w:id="10" w:name="__RefHeading__798_1950855401"/>
-      <w:bookmarkStart w:id="11" w:name="_Toc413240773"/>
+      <w:bookmarkStart w:id="11" w:name="__RefHeading__798_1950855401"/>
+      <w:bookmarkStart w:id="12" w:name="_Toc413240773"/>
       <w:r>
         <w:t>Sort unsorted disks</w:t>
       </w:r>
-      <w:bookmarkEnd w:id="10"/>
       <w:bookmarkEnd w:id="11"/>
+      <w:bookmarkEnd w:id="12"/>
     </w:p>
     <w:tbl>
       <w:tblPr>
@@ -2929,11 +3155,11 @@
               <w:pStyle w:val="Normal-Numbered"/>
               <w:cnfStyle w:val="000000000000" w:firstRow="0" w:lastRow="0" w:firstColumn="0" w:lastColumn="0" w:oddVBand="0" w:evenVBand="0" w:oddHBand="0" w:evenHBand="0" w:firstRowFirstColumn="0" w:firstRowLastColumn="0" w:lastRowFirstColumn="0" w:lastRowLastColumn="0"/>
             </w:pPr>
-            <w:bookmarkStart w:id="12" w:name="__RefHeading__800_1950855401"/>
+            <w:bookmarkStart w:id="13" w:name="__RefHeading__800_1950855401"/>
             <w:r>
               <w:t>Abort the process</w:t>
             </w:r>
-            <w:bookmarkEnd w:id="12"/>
+            <w:bookmarkEnd w:id="13"/>
           </w:p>
         </w:tc>
       </w:tr>
@@ -2951,11 +3177,11 @@
       <w:pPr>
         <w:pStyle w:val="Heading3"/>
       </w:pPr>
-      <w:bookmarkStart w:id="13" w:name="_Toc413240774"/>
+      <w:bookmarkStart w:id="14" w:name="_Toc413240774"/>
       <w:r>
         <w:t>Abort the process</w:t>
       </w:r>
-      <w:bookmarkEnd w:id="13"/>
+      <w:bookmarkEnd w:id="14"/>
     </w:p>
     <w:tbl>
       <w:tblPr>
@@ -3319,19 +3545,19 @@
           <w:lang w:val="en-GB"/>
         </w:rPr>
       </w:pPr>
-      <w:bookmarkStart w:id="14" w:name="__RefHeading__802_1950855401"/>
+      <w:bookmarkStart w:id="15" w:name="__RefHeading__802_1950855401"/>
     </w:p>
     <w:p>
       <w:pPr>
         <w:pStyle w:val="Heading3"/>
       </w:pPr>
-      <w:bookmarkStart w:id="15" w:name="_Toc413240775"/>
+      <w:bookmarkStart w:id="16" w:name="_Toc413240775"/>
       <w:r>
         <w:lastRenderedPageBreak/>
         <w:t>Starting the machine</w:t>
       </w:r>
-      <w:bookmarkEnd w:id="14"/>
       <w:bookmarkEnd w:id="15"/>
+      <w:bookmarkEnd w:id="16"/>
     </w:p>
     <w:tbl>
       <w:tblPr>
@@ -3673,11 +3899,11 @@
               <w:pStyle w:val="Normal-Numbered"/>
               <w:cnfStyle w:val="000000000000" w:firstRow="0" w:lastRow="0" w:firstColumn="0" w:lastColumn="0" w:oddVBand="0" w:evenVBand="0" w:oddHBand="0" w:evenHBand="0" w:firstRowFirstColumn="0" w:firstRowLastColumn="0" w:lastRowFirstColumn="0" w:lastRowLastColumn="0"/>
             </w:pPr>
-            <w:bookmarkStart w:id="16" w:name="__RefHeading__804_1950855401"/>
+            <w:bookmarkStart w:id="17" w:name="__RefHeading__804_1950855401"/>
             <w:r>
               <w:t>Shutting down the machine</w:t>
             </w:r>
-            <w:bookmarkEnd w:id="16"/>
+            <w:bookmarkEnd w:id="17"/>
           </w:p>
         </w:tc>
       </w:tr>
@@ -3696,11 +3922,11 @@
           <w:rStyle w:val="Standaardalinea-lettertype"/>
         </w:rPr>
       </w:pPr>
-      <w:bookmarkStart w:id="17" w:name="_Toc413240776"/>
+      <w:bookmarkStart w:id="18" w:name="_Toc413240776"/>
       <w:r>
         <w:t>Shutting down the machine</w:t>
       </w:r>
-      <w:bookmarkEnd w:id="17"/>
+      <w:bookmarkEnd w:id="18"/>
     </w:p>
     <w:tbl>
       <w:tblPr>
@@ -4068,8 +4294,8 @@
           <w:lang w:val="en-GB"/>
         </w:rPr>
       </w:pPr>
-      <w:bookmarkStart w:id="18" w:name="__RefHeading__806_1950855401"/>
-      <w:bookmarkStart w:id="19" w:name="_Toc413240777"/>
+      <w:bookmarkStart w:id="19" w:name="__RefHeading__806_1950855401"/>
+      <w:bookmarkStart w:id="20" w:name="_Toc413240777"/>
       <w:r>
         <w:rPr>
           <w:rFonts w:ascii="Open Baskerville 0.0.75" w:hAnsi="Open Baskerville 0.0.75"/>
@@ -4078,8 +4304,8 @@
         <w:lastRenderedPageBreak/>
         <w:t>Stop the machine</w:t>
       </w:r>
-      <w:bookmarkEnd w:id="18"/>
       <w:bookmarkEnd w:id="19"/>
+      <w:bookmarkEnd w:id="20"/>
     </w:p>
     <w:tbl>
       <w:tblPr>
@@ -4400,16 +4626,16 @@
             <w:r>
               <w:t xml:space="preserve">The machine finishes </w:t>
             </w:r>
-            <w:commentRangeStart w:id="20"/>
+            <w:commentRangeStart w:id="21"/>
             <w:r>
               <w:t>sorting</w:t>
             </w:r>
-            <w:commentRangeEnd w:id="20"/>
+            <w:commentRangeEnd w:id="21"/>
             <w:r>
               <w:rPr>
                 <w:rStyle w:val="CommentReference"/>
               </w:rPr>
-              <w:commentReference w:id="20"/>
+              <w:commentReference w:id="21"/>
             </w:r>
             <w:r>
               <w:t>* the disk currently in the machine</w:t>
@@ -4429,11 +4655,11 @@
               <w:pStyle w:val="Normal-Numbered"/>
               <w:cnfStyle w:val="000000000000" w:firstRow="0" w:lastRow="0" w:firstColumn="0" w:lastColumn="0" w:oddVBand="0" w:evenVBand="0" w:oddHBand="0" w:evenHBand="0" w:firstRowFirstColumn="0" w:firstRowLastColumn="0" w:lastRowFirstColumn="0" w:lastRowLastColumn="0"/>
             </w:pPr>
-            <w:bookmarkStart w:id="21" w:name="__RefHeading__808_1950855401"/>
+            <w:bookmarkStart w:id="22" w:name="__RefHeading__808_1950855401"/>
             <w:r>
               <w:t>Booting of the machine</w:t>
             </w:r>
-            <w:bookmarkEnd w:id="21"/>
+            <w:bookmarkEnd w:id="22"/>
           </w:p>
         </w:tc>
       </w:tr>
@@ -4453,7 +4679,7 @@
           <w:lang w:val="en-GB"/>
         </w:rPr>
       </w:pPr>
-      <w:bookmarkStart w:id="22" w:name="_Toc413240778"/>
+      <w:bookmarkStart w:id="23" w:name="_Toc413240778"/>
       <w:r>
         <w:rPr>
           <w:rFonts w:ascii="Open Baskerville 0.0.75" w:hAnsi="Open Baskerville 0.0.75"/>
@@ -4461,7 +4687,7 @@
         </w:rPr>
         <w:t>Booting of the machine</w:t>
       </w:r>
-      <w:bookmarkEnd w:id="22"/>
+      <w:bookmarkEnd w:id="23"/>
     </w:p>
     <w:tbl>
       <w:tblPr>
@@ -4838,7 +5064,7 @@
           <w:lang w:val="en-GB"/>
         </w:rPr>
       </w:pPr>
-      <w:bookmarkStart w:id="23" w:name="__RefHeading__879_1950855401"/>
+      <w:bookmarkStart w:id="24" w:name="__RefHeading__879_1950855401"/>
     </w:p>
     <w:p>
       <w:pPr>
@@ -4863,13 +5089,13 @@
       <w:pPr>
         <w:pStyle w:val="Heading1"/>
       </w:pPr>
-      <w:bookmarkStart w:id="24" w:name="_Toc413240779"/>
+      <w:bookmarkStart w:id="25" w:name="_Toc413240779"/>
       <w:r>
         <w:lastRenderedPageBreak/>
         <w:t>User Constraints</w:t>
       </w:r>
-      <w:bookmarkEnd w:id="23"/>
       <w:bookmarkEnd w:id="24"/>
+      <w:bookmarkEnd w:id="25"/>
     </w:p>
     <w:p>
       <w:pPr>
@@ -4937,13 +5163,13 @@
       <w:pPr>
         <w:pStyle w:val="Heading1"/>
       </w:pPr>
-      <w:bookmarkStart w:id="25" w:name="__RefHeading__881_1950855401"/>
-      <w:bookmarkStart w:id="26" w:name="_Toc413240780"/>
+      <w:bookmarkStart w:id="26" w:name="__RefHeading__881_1950855401"/>
+      <w:bookmarkStart w:id="27" w:name="_Toc413240780"/>
       <w:r>
         <w:t>Safety Properties</w:t>
       </w:r>
-      <w:bookmarkEnd w:id="25"/>
       <w:bookmarkEnd w:id="26"/>
+      <w:bookmarkEnd w:id="27"/>
     </w:p>
     <w:p>
       <w:pPr>
@@ -5029,11 +5255,11 @@
       <w:pPr>
         <w:pStyle w:val="Heading2"/>
       </w:pPr>
-      <w:bookmarkStart w:id="27" w:name="_Toc413240781"/>
+      <w:bookmarkStart w:id="28" w:name="_Toc413240781"/>
       <w:r>
         <w:t>Explanation of Safety Properties</w:t>
       </w:r>
-      <w:bookmarkEnd w:id="27"/>
+      <w:bookmarkEnd w:id="28"/>
     </w:p>
     <w:p>
       <w:pPr>
@@ -5149,14 +5375,14 @@
       <w:pPr>
         <w:pStyle w:val="Heading1"/>
       </w:pPr>
-      <w:bookmarkStart w:id="28" w:name="__RefHeading__955_1950855401"/>
-      <w:bookmarkStart w:id="29" w:name="_Toc413240782"/>
+      <w:bookmarkStart w:id="29" w:name="__RefHeading__955_1950855401"/>
+      <w:bookmarkStart w:id="30" w:name="_Toc413240782"/>
       <w:r>
         <w:lastRenderedPageBreak/>
         <w:t>Design Decisions</w:t>
       </w:r>
-      <w:bookmarkEnd w:id="28"/>
       <w:bookmarkEnd w:id="29"/>
+      <w:bookmarkEnd w:id="30"/>
     </w:p>
     <w:p>
       <w:pPr>
@@ -5341,13 +5567,13 @@
       <w:pPr>
         <w:pStyle w:val="Heading2"/>
       </w:pPr>
-      <w:bookmarkStart w:id="30" w:name="__RefHeading__957_1950855401"/>
-      <w:bookmarkStart w:id="31" w:name="_Toc413240783"/>
+      <w:bookmarkStart w:id="31" w:name="__RefHeading__957_1950855401"/>
+      <w:bookmarkStart w:id="32" w:name="_Toc413240783"/>
       <w:r>
         <w:t>The Feeder</w:t>
       </w:r>
-      <w:bookmarkEnd w:id="30"/>
       <w:bookmarkEnd w:id="31"/>
+      <w:bookmarkEnd w:id="32"/>
     </w:p>
     <w:p>
       <w:pPr>
@@ -5373,7 +5599,7 @@
         <w:rPr>
           <w:rStyle w:val="Standaardalinea-lettertype"/>
           <w:noProof/>
-          <w:lang w:val="en-GB" w:eastAsia="ja-JP" w:bidi="ar-SA"/>
+          <w:lang w:eastAsia="en-US" w:bidi="ar-SA"/>
         </w:rPr>
         <w:drawing>
           <wp:anchor distT="0" distB="182880" distL="114300" distR="114300" simplePos="0" relativeHeight="251659264" behindDoc="0" locked="0" layoutInCell="1" allowOverlap="1" wp14:anchorId="3ACEB9DF" wp14:editId="63E59A75">
@@ -5465,7 +5691,7 @@
         <w:rPr>
           <w:rStyle w:val="Standaardalinea-lettertype"/>
           <w:noProof/>
-          <w:lang w:val="en-GB" w:eastAsia="ja-JP" w:bidi="ar-SA"/>
+          <w:lang w:eastAsia="en-US" w:bidi="ar-SA"/>
         </w:rPr>
         <w:lastRenderedPageBreak/>
         <w:drawing>
@@ -5571,13 +5797,13 @@
       <w:pPr>
         <w:pStyle w:val="Heading2"/>
       </w:pPr>
-      <w:bookmarkStart w:id="32" w:name="__RefHeading__959_1950855401"/>
-      <w:bookmarkStart w:id="33" w:name="_Toc413240784"/>
+      <w:bookmarkStart w:id="33" w:name="__RefHeading__959_1950855401"/>
+      <w:bookmarkStart w:id="34" w:name="_Toc413240784"/>
       <w:r>
         <w:t>The Transportation and Scanning</w:t>
       </w:r>
-      <w:bookmarkEnd w:id="32"/>
       <w:bookmarkEnd w:id="33"/>
+      <w:bookmarkEnd w:id="34"/>
     </w:p>
     <w:p>
       <w:pPr>
@@ -5707,7 +5933,7 @@
             <v:path o:extrusionok="f" gradientshapeok="t" o:connecttype="rect"/>
             <o:lock v:ext="edit" aspectratio="t"/>
           </v:shapetype>
-          <v:shape id="_x0000_i1025" type="#_x0000_t75" style="width:480.6pt;height:182.4pt">
+          <v:shape id="_x0000_i1025" type="#_x0000_t75" style="width:480pt;height:182.25pt">
             <v:imagedata r:id="rId12" o:title="Transporter sorter"/>
           </v:shape>
         </w:pict>
@@ -5802,14 +6028,14 @@
       <w:pPr>
         <w:pStyle w:val="Heading2"/>
       </w:pPr>
-      <w:bookmarkStart w:id="34" w:name="__RefHeading__961_1950855401"/>
-      <w:bookmarkStart w:id="35" w:name="_Toc413240785"/>
+      <w:bookmarkStart w:id="35" w:name="__RefHeading__961_1950855401"/>
+      <w:bookmarkStart w:id="36" w:name="_Toc413240785"/>
       <w:r>
         <w:lastRenderedPageBreak/>
         <w:t>The sorting mechanism</w:t>
       </w:r>
-      <w:bookmarkEnd w:id="34"/>
       <w:bookmarkEnd w:id="35"/>
+      <w:bookmarkEnd w:id="36"/>
     </w:p>
     <w:p>
       <w:pPr>
@@ -5974,22 +6200,22 @@
       <w:pPr>
         <w:pStyle w:val="Heading1"/>
       </w:pPr>
-      <w:bookmarkStart w:id="36" w:name="_Toc413240786"/>
+      <w:bookmarkStart w:id="37" w:name="_Toc413240786"/>
       <w:r>
         <w:lastRenderedPageBreak/>
         <w:t>Machine interface</w:t>
       </w:r>
-      <w:bookmarkEnd w:id="36"/>
+      <w:bookmarkEnd w:id="37"/>
     </w:p>
     <w:p>
       <w:pPr>
         <w:pStyle w:val="Heading2"/>
       </w:pPr>
-      <w:bookmarkStart w:id="37" w:name="_Toc413240787"/>
+      <w:bookmarkStart w:id="38" w:name="_Toc413240787"/>
       <w:r>
         <w:t>The feeder</w:t>
       </w:r>
-      <w:bookmarkEnd w:id="37"/>
+      <w:bookmarkEnd w:id="38"/>
     </w:p>
     <w:p>
       <w:pPr>
@@ -6028,11 +6254,11 @@
       <w:pPr>
         <w:pStyle w:val="Heading2"/>
       </w:pPr>
-      <w:bookmarkStart w:id="38" w:name="_Toc413240788"/>
+      <w:bookmarkStart w:id="39" w:name="_Toc413240788"/>
       <w:r>
         <w:t>The position sensor</w:t>
       </w:r>
-      <w:bookmarkEnd w:id="38"/>
+      <w:bookmarkEnd w:id="39"/>
     </w:p>
     <w:p>
       <w:pPr>
@@ -6084,11 +6310,11 @@
       <w:pPr>
         <w:pStyle w:val="Heading2"/>
       </w:pPr>
-      <w:bookmarkStart w:id="39" w:name="_Toc413240789"/>
+      <w:bookmarkStart w:id="40" w:name="_Toc413240789"/>
       <w:r>
         <w:t>The black white detector</w:t>
       </w:r>
-      <w:bookmarkEnd w:id="39"/>
+      <w:bookmarkEnd w:id="40"/>
     </w:p>
     <w:p>
       <w:pPr>
@@ -6174,12 +6400,12 @@
       <w:pPr>
         <w:pStyle w:val="Heading2"/>
       </w:pPr>
-      <w:bookmarkStart w:id="40" w:name="_Toc413240790"/>
+      <w:bookmarkStart w:id="41" w:name="_Toc413240790"/>
       <w:r>
         <w:lastRenderedPageBreak/>
         <w:t>The Sorter</w:t>
       </w:r>
-      <w:bookmarkEnd w:id="40"/>
+      <w:bookmarkEnd w:id="41"/>
     </w:p>
     <w:p>
       <w:pPr>
@@ -6229,11 +6455,11 @@
       <w:pPr>
         <w:pStyle w:val="Heading2"/>
       </w:pPr>
-      <w:bookmarkStart w:id="41" w:name="_Toc413240791"/>
+      <w:bookmarkStart w:id="42" w:name="_Toc413240791"/>
       <w:r>
         <w:t>The buttons</w:t>
       </w:r>
-      <w:bookmarkEnd w:id="41"/>
+      <w:bookmarkEnd w:id="42"/>
     </w:p>
     <w:p>
       <w:pPr>
@@ -6259,11 +6485,11 @@
       <w:pPr>
         <w:pStyle w:val="Heading2"/>
       </w:pPr>
-      <w:bookmarkStart w:id="42" w:name="_Toc413240792"/>
+      <w:bookmarkStart w:id="43" w:name="_Toc413240792"/>
       <w:r>
         <w:t>The conveyer belt</w:t>
       </w:r>
-      <w:bookmarkEnd w:id="42"/>
+      <w:bookmarkEnd w:id="43"/>
     </w:p>
     <w:p>
       <w:pPr>
@@ -6290,8 +6516,6 @@
         </w:rPr>
         <w:t xml:space="preserve"> output. </w:t>
       </w:r>
-      <w:bookmarkStart w:id="43" w:name="_GoBack"/>
-      <w:bookmarkEnd w:id="43"/>
     </w:p>
     <w:sectPr>
       <w:pgSz w:w="11906" w:h="16838"/>
@@ -6304,7 +6528,7 @@
 
 <file path=word/comments.xml><?xml version="1.0" encoding="utf-8"?>
 <w:comments xmlns:wpc="http://schemas.microsoft.com/office/word/2010/wordprocessingCanvas" xmlns:mc="http://schemas.openxmlformats.org/markup-compatibility/2006" xmlns:o="urn:schemas-microsoft-com:office:office" xmlns:r="http://schemas.openxmlformats.org/officeDocument/2006/relationships" xmlns:m="http://schemas.openxmlformats.org/officeDocument/2006/math" xmlns:v="urn:schemas-microsoft-com:vml" xmlns:wp14="http://schemas.microsoft.com/office/word/2010/wordprocessingDrawing" xmlns:wp="http://schemas.openxmlformats.org/drawingml/2006/wordprocessingDrawing" xmlns:w10="urn:schemas-microsoft-com:office:word" xmlns:w="http://schemas.openxmlformats.org/wordprocessingml/2006/main" xmlns:w14="http://schemas.microsoft.com/office/word/2010/wordml" xmlns:w15="http://schemas.microsoft.com/office/word/2012/wordml" xmlns:wpg="http://schemas.microsoft.com/office/word/2010/wordprocessingGroup" xmlns:wpi="http://schemas.microsoft.com/office/word/2010/wordprocessingInk" xmlns:wne="http://schemas.microsoft.com/office/word/2006/wordml" xmlns:wps="http://schemas.microsoft.com/office/word/2010/wordprocessingShape" mc:Ignorable="w14 w15 wp14">
-  <w:comment w:id="20" w:author="wigger boelens" w:date="2015-03-04T13:45:00Z" w:initials="wb">
+  <w:comment w:id="21" w:author="wigger boelens" w:date="2015-03-04T13:45:00Z" w:initials="wb">
     <w:p>
       <w:pPr>
         <w:pStyle w:val="CommentText"/>
@@ -9892,7 +10116,6 @@
     <w:uiPriority w:val="39"/>
     <w:rsid w:val="00E91B0F"/>
     <w:tblPr>
-      <w:tblInd w:w="0" w:type="dxa"/>
       <w:tblBorders>
         <w:top w:val="single" w:sz="4" w:space="0" w:color="auto"/>
         <w:left w:val="single" w:sz="4" w:space="0" w:color="auto"/>
@@ -9901,12 +10124,6 @@
         <w:insideH w:val="single" w:sz="4" w:space="0" w:color="auto"/>
         <w:insideV w:val="single" w:sz="4" w:space="0" w:color="auto"/>
       </w:tblBorders>
-      <w:tblCellMar>
-        <w:top w:w="0" w:type="dxa"/>
-        <w:left w:w="108" w:type="dxa"/>
-        <w:bottom w:w="0" w:type="dxa"/>
-        <w:right w:w="108" w:type="dxa"/>
-      </w:tblCellMar>
     </w:tblPr>
   </w:style>
   <w:style w:type="table" w:styleId="PlainTable4">
@@ -9917,13 +10134,6 @@
     <w:tblPr>
       <w:tblStyleRowBandSize w:val="1"/>
       <w:tblStyleColBandSize w:val="1"/>
-      <w:tblInd w:w="0" w:type="dxa"/>
-      <w:tblCellMar>
-        <w:top w:w="0" w:type="dxa"/>
-        <w:left w:w="108" w:type="dxa"/>
-        <w:bottom w:w="0" w:type="dxa"/>
-        <w:right w:w="108" w:type="dxa"/>
-      </w:tblCellMar>
     </w:tblPr>
     <w:tblStylePr w:type="firstRow">
       <w:rPr>
@@ -10442,7 +10652,7 @@
 </file>
 
 <file path=customXml/itemProps1.xml><?xml version="1.0" encoding="utf-8"?>
-<ds:datastoreItem xmlns:ds="http://schemas.openxmlformats.org/officeDocument/2006/customXml" ds:itemID="{52B3D9FF-B206-4022-8B5A-39316A8F1538}">
+<ds:datastoreItem xmlns:ds="http://schemas.openxmlformats.org/officeDocument/2006/customXml" ds:itemID="{47109918-36A9-4256-8A86-D77460DEFAF8}">
   <ds:schemaRefs>
     <ds:schemaRef ds:uri="http://schemas.openxmlformats.org/officeDocument/2006/bibliography"/>
   </ds:schemaRefs>

</xml_diff>

<commit_message>
Changed "3th" to "3th"
</commit_message>
<xml_diff>
--- a/MachineDesign/Machine design.docx
+++ b/MachineDesign/Machine design.docx
@@ -16,7 +16,7 @@
           <w:rStyle w:val="Standaardalinea-lettertype"/>
           <w:rFonts w:ascii="Open Baskerville 0.0.75" w:hAnsi="Open Baskerville 0.0.75"/>
           <w:noProof/>
-          <w:lang w:eastAsia="en-US" w:bidi="ar-SA"/>
+          <w:lang w:val="en-GB" w:eastAsia="ja-JP" w:bidi="ar-SA"/>
         </w:rPr>
         <mc:AlternateContent>
           <mc:Choice Requires="wps">
@@ -97,7 +97,7 @@
           <w:rStyle w:val="Standaardalinea-lettertype"/>
           <w:rFonts w:ascii="Open Baskerville 0.0.75" w:hAnsi="Open Baskerville 0.0.75"/>
           <w:noProof/>
-          <w:lang w:eastAsia="en-US" w:bidi="ar-SA"/>
+          <w:lang w:val="en-GB" w:eastAsia="ja-JP" w:bidi="ar-SA"/>
         </w:rPr>
         <mc:AlternateContent>
           <mc:Choice Requires="wps">
@@ -184,7 +184,7 @@
           <w:rStyle w:val="Standaardalinea-lettertype"/>
           <w:rFonts w:ascii="Open Baskerville 0.0.75" w:hAnsi="Open Baskerville 0.0.75"/>
           <w:noProof/>
-          <w:lang w:eastAsia="en-US" w:bidi="ar-SA"/>
+          <w:lang w:val="en-GB" w:eastAsia="ja-JP" w:bidi="ar-SA"/>
         </w:rPr>
         <mc:AlternateContent>
           <mc:Choice Requires="wps">
@@ -2415,180 +2415,174 @@
         </w:rPr>
         <w:t>)</w:t>
       </w:r>
-    </w:p>
-    <w:p>
-      <w:pPr>
-        <w:rPr>
-          <w:lang w:val="en-GB"/>
-        </w:rPr>
-      </w:pPr>
-      <w:r>
-        <w:rPr>
-          <w:lang w:val="en-GB"/>
-        </w:rPr>
-        <w:t>The machine is to be operated by means of two push buttons, called “START/STOP” and “ABORT” (</w:t>
-      </w:r>
-      <w:r>
-        <w:rPr>
-          <w:rFonts w:ascii="Courier New" w:hAnsi="Courier New" w:cs="Courier New"/>
-          <w:lang w:val="en-GB"/>
-        </w:rPr>
-        <w:t>…</w:t>
-      </w:r>
-      <w:r>
-        <w:rPr>
-          <w:lang w:val="en-GB"/>
-        </w:rPr>
-        <w:t>) By pressing button “START/STOP” the machine is started. (</w:t>
-      </w:r>
-      <w:r>
-        <w:rPr>
-          <w:rFonts w:ascii="Courier New" w:hAnsi="Courier New" w:cs="Courier New"/>
-          <w:lang w:val="en-GB"/>
-        </w:rPr>
-        <w:t>…</w:t>
-      </w:r>
-      <w:r>
-        <w:rPr>
-          <w:lang w:val="en-GB"/>
-        </w:rPr>
-        <w:t>) If 4 seconds after (</w:t>
-      </w:r>
-      <w:r>
-        <w:rPr>
-          <w:rFonts w:ascii="Courier New" w:hAnsi="Courier New" w:cs="Courier New"/>
-          <w:lang w:val="en-GB"/>
-        </w:rPr>
-        <w:t>…</w:t>
-      </w:r>
-      <w:r>
-        <w:rPr>
-          <w:lang w:val="en-GB"/>
-        </w:rPr>
-        <w:t>) expected arrival time the presence detector has not signalled the arrival of a disc (</w:t>
-      </w:r>
-      <w:r>
-        <w:rPr>
-          <w:rFonts w:ascii="Courier New" w:hAnsi="Courier New" w:cs="Courier New"/>
-          <w:lang w:val="en-GB"/>
-        </w:rPr>
-        <w:t>…</w:t>
-      </w:r>
-      <w:r>
-        <w:rPr>
-          <w:lang w:val="en-GB"/>
-        </w:rPr>
-        <w:t>) the machine stops (</w:t>
-      </w:r>
-      <w:r>
-        <w:rPr>
-          <w:rFonts w:ascii="Courier New" w:hAnsi="Courier New" w:cs="Courier New"/>
-          <w:lang w:val="en-GB"/>
-        </w:rPr>
-        <w:t>…</w:t>
-      </w:r>
-      <w:r>
-        <w:rPr>
-          <w:lang w:val="en-GB"/>
-        </w:rPr>
-        <w:t>) If, during the sorting process. The push button “START/STOP” is pressed the machine (</w:t>
-      </w:r>
-      <w:r>
-        <w:rPr>
-          <w:rFonts w:ascii="Courier New" w:hAnsi="Courier New" w:cs="Courier New"/>
-          <w:lang w:val="en-GB"/>
-        </w:rPr>
-        <w:t>…</w:t>
-      </w:r>
-      <w:r>
-        <w:rPr>
-          <w:lang w:val="en-GB"/>
-        </w:rPr>
-        <w:t>) continues its normal operation until the current disc has been deposited into the correct tray. Then, the machine stops. (</w:t>
-      </w:r>
-      <w:r>
-        <w:rPr>
-          <w:rFonts w:ascii="Courier New" w:hAnsi="Courier New" w:cs="Courier New"/>
-          <w:lang w:val="en-GB"/>
-        </w:rPr>
-        <w:t>…</w:t>
-      </w:r>
-      <w:r>
-        <w:rPr>
-          <w:lang w:val="en-GB"/>
-        </w:rPr>
-        <w:t>) Push button “ABORT” (</w:t>
-      </w:r>
-      <w:r>
-        <w:rPr>
-          <w:rFonts w:ascii="Courier New" w:hAnsi="Courier New" w:cs="Courier New"/>
-          <w:lang w:val="en-GB"/>
-        </w:rPr>
-        <w:t>…</w:t>
-      </w:r>
-      <w:r>
-        <w:rPr>
-          <w:lang w:val="en-GB"/>
-        </w:rPr>
-        <w:t>) makes the machine halt immediately. (</w:t>
-      </w:r>
-      <w:r>
-        <w:rPr>
-          <w:rFonts w:ascii="Courier New" w:hAnsi="Courier New" w:cs="Courier New"/>
-          <w:lang w:val="en-GB"/>
-        </w:rPr>
-        <w:t>…</w:t>
-      </w:r>
-      <w:r>
-        <w:rPr>
-          <w:lang w:val="en-GB"/>
-        </w:rPr>
-        <w:t>) If subsequently, the push button “START/STOP” is pressed once, the machine returns to its resting state.</w:t>
-      </w:r>
-    </w:p>
-    <w:p>
-      <w:pPr>
-        <w:rPr>
-          <w:lang w:val="en-GB"/>
-        </w:rPr>
-      </w:pPr>
-      <w:r>
-        <w:rPr>
-          <w:lang w:val="en-GB"/>
-        </w:rPr>
-        <w:t>To be able to guarantee that the mechanism depositing discs onto the conveyor</w:t>
-      </w:r>
-      <w:r>
-        <w:rPr>
-          <w:lang w:val="en-GB"/>
-        </w:rPr>
-        <w:t xml:space="preserve"> </w:t>
-      </w:r>
-      <w:r>
-        <w:rPr>
-          <w:lang w:val="en-GB"/>
-        </w:rPr>
-        <w:t>belt stops in a well-defined state, this mechanism must be equipped with (at</w:t>
-      </w:r>
-      <w:r>
-        <w:rPr>
-          <w:lang w:val="en-GB"/>
-        </w:rPr>
-        <w:t xml:space="preserve"> </w:t>
-      </w:r>
-      <w:r>
-        <w:rPr>
-          <w:lang w:val="en-GB"/>
-        </w:rPr>
-        <w:t>least) one switch to signal that this mechanism has reached the correct st</w:t>
-      </w:r>
       <w:bookmarkStart w:id="4" w:name="_GoBack"/>
       <w:bookmarkEnd w:id="4"/>
-      <w:r>
-        <w:rPr>
-          <w:lang w:val="en-GB"/>
-        </w:rPr>
-        <w:t>ate.</w:t>
+    </w:p>
+    <w:p>
+      <w:pPr>
+        <w:rPr>
+          <w:lang w:val="en-GB"/>
+        </w:rPr>
+      </w:pPr>
+      <w:r>
+        <w:rPr>
+          <w:lang w:val="en-GB"/>
+        </w:rPr>
+        <w:t>The machine is to be operated by means of two push buttons, called “START/STOP” and “ABORT” (</w:t>
+      </w:r>
+      <w:r>
+        <w:rPr>
+          <w:rFonts w:ascii="Courier New" w:hAnsi="Courier New" w:cs="Courier New"/>
+          <w:lang w:val="en-GB"/>
+        </w:rPr>
+        <w:t>…</w:t>
+      </w:r>
+      <w:r>
+        <w:rPr>
+          <w:lang w:val="en-GB"/>
+        </w:rPr>
+        <w:t>) By pressing button “START/STOP” the machine is started. (</w:t>
+      </w:r>
+      <w:r>
+        <w:rPr>
+          <w:rFonts w:ascii="Courier New" w:hAnsi="Courier New" w:cs="Courier New"/>
+          <w:lang w:val="en-GB"/>
+        </w:rPr>
+        <w:t>…</w:t>
+      </w:r>
+      <w:r>
+        <w:rPr>
+          <w:lang w:val="en-GB"/>
+        </w:rPr>
+        <w:t>) If 4 seconds after (</w:t>
+      </w:r>
+      <w:r>
+        <w:rPr>
+          <w:rFonts w:ascii="Courier New" w:hAnsi="Courier New" w:cs="Courier New"/>
+          <w:lang w:val="en-GB"/>
+        </w:rPr>
+        <w:t>…</w:t>
+      </w:r>
+      <w:r>
+        <w:rPr>
+          <w:lang w:val="en-GB"/>
+        </w:rPr>
+        <w:t>) expected arrival time the presence detector has not signalled the arrival of a disc (</w:t>
+      </w:r>
+      <w:r>
+        <w:rPr>
+          <w:rFonts w:ascii="Courier New" w:hAnsi="Courier New" w:cs="Courier New"/>
+          <w:lang w:val="en-GB"/>
+        </w:rPr>
+        <w:t>…</w:t>
+      </w:r>
+      <w:r>
+        <w:rPr>
+          <w:lang w:val="en-GB"/>
+        </w:rPr>
+        <w:t>) the machine stops (</w:t>
+      </w:r>
+      <w:r>
+        <w:rPr>
+          <w:rFonts w:ascii="Courier New" w:hAnsi="Courier New" w:cs="Courier New"/>
+          <w:lang w:val="en-GB"/>
+        </w:rPr>
+        <w:t>…</w:t>
+      </w:r>
+      <w:r>
+        <w:rPr>
+          <w:lang w:val="en-GB"/>
+        </w:rPr>
+        <w:t>) If, during the sorting process. The push button “START/STOP” is pressed the machine (</w:t>
+      </w:r>
+      <w:r>
+        <w:rPr>
+          <w:rFonts w:ascii="Courier New" w:hAnsi="Courier New" w:cs="Courier New"/>
+          <w:lang w:val="en-GB"/>
+        </w:rPr>
+        <w:t>…</w:t>
+      </w:r>
+      <w:r>
+        <w:rPr>
+          <w:lang w:val="en-GB"/>
+        </w:rPr>
+        <w:t>) continues its normal operation until the current disc has been deposited into the correct tray. Then, the machine stops. (</w:t>
+      </w:r>
+      <w:r>
+        <w:rPr>
+          <w:rFonts w:ascii="Courier New" w:hAnsi="Courier New" w:cs="Courier New"/>
+          <w:lang w:val="en-GB"/>
+        </w:rPr>
+        <w:t>…</w:t>
+      </w:r>
+      <w:r>
+        <w:rPr>
+          <w:lang w:val="en-GB"/>
+        </w:rPr>
+        <w:t>) Push button “ABORT” (</w:t>
+      </w:r>
+      <w:r>
+        <w:rPr>
+          <w:rFonts w:ascii="Courier New" w:hAnsi="Courier New" w:cs="Courier New"/>
+          <w:lang w:val="en-GB"/>
+        </w:rPr>
+        <w:t>…</w:t>
+      </w:r>
+      <w:r>
+        <w:rPr>
+          <w:lang w:val="en-GB"/>
+        </w:rPr>
+        <w:t>) makes the machine halt immediately. (</w:t>
+      </w:r>
+      <w:r>
+        <w:rPr>
+          <w:rFonts w:ascii="Courier New" w:hAnsi="Courier New" w:cs="Courier New"/>
+          <w:lang w:val="en-GB"/>
+        </w:rPr>
+        <w:t>…</w:t>
+      </w:r>
+      <w:r>
+        <w:rPr>
+          <w:lang w:val="en-GB"/>
+        </w:rPr>
+        <w:t>) If subsequently, the push button “START/STOP” is pressed once, the machine returns to its resting state.</w:t>
+      </w:r>
+    </w:p>
+    <w:p>
+      <w:pPr>
+        <w:rPr>
+          <w:lang w:val="en-GB"/>
+        </w:rPr>
+      </w:pPr>
+      <w:r>
+        <w:rPr>
+          <w:lang w:val="en-GB"/>
+        </w:rPr>
+        <w:t>To be able to guarantee that the mechanism depositing discs onto the conveyor</w:t>
+      </w:r>
+      <w:r>
+        <w:rPr>
+          <w:lang w:val="en-GB"/>
+        </w:rPr>
+        <w:t xml:space="preserve"> </w:t>
+      </w:r>
+      <w:r>
+        <w:rPr>
+          <w:lang w:val="en-GB"/>
+        </w:rPr>
+        <w:t>belt stops in a well-defined state, this mechanism must be equipped with (at</w:t>
+      </w:r>
+      <w:r>
+        <w:rPr>
+          <w:lang w:val="en-GB"/>
+        </w:rPr>
+        <w:t xml:space="preserve"> </w:t>
+      </w:r>
+      <w:r>
+        <w:rPr>
+          <w:lang w:val="en-GB"/>
+        </w:rPr>
+        <w:t>least) one switch to signal that this mechanism has reached the correct state.</w:t>
       </w:r>
     </w:p>
     <w:p>
@@ -5599,7 +5593,7 @@
         <w:rPr>
           <w:rStyle w:val="Standaardalinea-lettertype"/>
           <w:noProof/>
-          <w:lang w:eastAsia="en-US" w:bidi="ar-SA"/>
+          <w:lang w:val="en-GB" w:eastAsia="ja-JP" w:bidi="ar-SA"/>
         </w:rPr>
         <w:drawing>
           <wp:anchor distT="0" distB="182880" distL="114300" distR="114300" simplePos="0" relativeHeight="251659264" behindDoc="0" locked="0" layoutInCell="1" allowOverlap="1" wp14:anchorId="3ACEB9DF" wp14:editId="63E59A75">
@@ -5691,7 +5685,7 @@
         <w:rPr>
           <w:rStyle w:val="Standaardalinea-lettertype"/>
           <w:noProof/>
-          <w:lang w:eastAsia="en-US" w:bidi="ar-SA"/>
+          <w:lang w:val="en-GB" w:eastAsia="ja-JP" w:bidi="ar-SA"/>
         </w:rPr>
         <w:lastRenderedPageBreak/>
         <w:drawing>
@@ -5933,7 +5927,7 @@
             <v:path o:extrusionok="f" gradientshapeok="t" o:connecttype="rect"/>
             <o:lock v:ext="edit" aspectratio="t"/>
           </v:shapetype>
-          <v:shape id="_x0000_i1025" type="#_x0000_t75" style="width:480pt;height:182.25pt">
+          <v:shape id="_x0000_i1025" type="#_x0000_t75" style="width:480.6pt;height:182.4pt">
             <v:imagedata r:id="rId12" o:title="Transporter sorter"/>
           </v:shape>
         </w:pict>
@@ -6508,7 +6502,7 @@
           <w:vertAlign w:val="superscript"/>
           <w:lang w:val="en-GB"/>
         </w:rPr>
-        <w:t>th</w:t>
+        <w:t>rd</w:t>
       </w:r>
       <w:r>
         <w:rPr>
@@ -10116,6 +10110,7 @@
     <w:uiPriority w:val="39"/>
     <w:rsid w:val="00E91B0F"/>
     <w:tblPr>
+      <w:tblInd w:w="0" w:type="dxa"/>
       <w:tblBorders>
         <w:top w:val="single" w:sz="4" w:space="0" w:color="auto"/>
         <w:left w:val="single" w:sz="4" w:space="0" w:color="auto"/>
@@ -10124,6 +10119,12 @@
         <w:insideH w:val="single" w:sz="4" w:space="0" w:color="auto"/>
         <w:insideV w:val="single" w:sz="4" w:space="0" w:color="auto"/>
       </w:tblBorders>
+      <w:tblCellMar>
+        <w:top w:w="0" w:type="dxa"/>
+        <w:left w:w="108" w:type="dxa"/>
+        <w:bottom w:w="0" w:type="dxa"/>
+        <w:right w:w="108" w:type="dxa"/>
+      </w:tblCellMar>
     </w:tblPr>
   </w:style>
   <w:style w:type="table" w:styleId="PlainTable4">
@@ -10134,6 +10135,13 @@
     <w:tblPr>
       <w:tblStyleRowBandSize w:val="1"/>
       <w:tblStyleColBandSize w:val="1"/>
+      <w:tblInd w:w="0" w:type="dxa"/>
+      <w:tblCellMar>
+        <w:top w:w="0" w:type="dxa"/>
+        <w:left w:w="108" w:type="dxa"/>
+        <w:bottom w:w="0" w:type="dxa"/>
+        <w:right w:w="108" w:type="dxa"/>
+      </w:tblCellMar>
     </w:tblPr>
     <w:tblStylePr w:type="firstRow">
       <w:rPr>
@@ -10652,7 +10660,7 @@
 </file>
 
 <file path=customXml/itemProps1.xml><?xml version="1.0" encoding="utf-8"?>
-<ds:datastoreItem xmlns:ds="http://schemas.openxmlformats.org/officeDocument/2006/customXml" ds:itemID="{47109918-36A9-4256-8A86-D77460DEFAF8}">
+<ds:datastoreItem xmlns:ds="http://schemas.openxmlformats.org/officeDocument/2006/customXml" ds:itemID="{1D743444-74B5-43DC-9CCF-3481BFAEE3EE}">
   <ds:schemaRefs>
     <ds:schemaRef ds:uri="http://schemas.openxmlformats.org/officeDocument/2006/bibliography"/>
   </ds:schemaRefs>

</xml_diff>

<commit_message>
Changed the safety property of when the machine should stop. 5 seconds -> 4 seconds, because 4 seconds is mandetory.
</commit_message>
<xml_diff>
--- a/MachineDesign/Machine design.docx
+++ b/MachineDesign/Machine design.docx
@@ -16,7 +16,7 @@
           <w:rStyle w:val="Standaardalinea-lettertype"/>
           <w:rFonts w:ascii="Open Baskerville 0.0.75" w:hAnsi="Open Baskerville 0.0.75"/>
           <w:noProof/>
-          <w:lang w:val="en-GB" w:eastAsia="ja-JP" w:bidi="ar-SA"/>
+          <w:lang w:eastAsia="en-US" w:bidi="ar-SA"/>
         </w:rPr>
         <mc:AlternateContent>
           <mc:Choice Requires="wps">
@@ -97,7 +97,7 @@
           <w:rStyle w:val="Standaardalinea-lettertype"/>
           <w:rFonts w:ascii="Open Baskerville 0.0.75" w:hAnsi="Open Baskerville 0.0.75"/>
           <w:noProof/>
-          <w:lang w:val="en-GB" w:eastAsia="ja-JP" w:bidi="ar-SA"/>
+          <w:lang w:eastAsia="en-US" w:bidi="ar-SA"/>
         </w:rPr>
         <mc:AlternateContent>
           <mc:Choice Requires="wps">
@@ -184,7 +184,7 @@
           <w:rStyle w:val="Standaardalinea-lettertype"/>
           <w:rFonts w:ascii="Open Baskerville 0.0.75" w:hAnsi="Open Baskerville 0.0.75"/>
           <w:noProof/>
-          <w:lang w:val="en-GB" w:eastAsia="ja-JP" w:bidi="ar-SA"/>
+          <w:lang w:eastAsia="en-US" w:bidi="ar-SA"/>
         </w:rPr>
         <mc:AlternateContent>
           <mc:Choice Requires="wps">
@@ -2415,7 +2415,189 @@
         </w:rPr>
         <w:t>)</w:t>
       </w:r>
-      <w:bookmarkStart w:id="4" w:name="_GoBack"/>
+    </w:p>
+    <w:p>
+      <w:pPr>
+        <w:rPr>
+          <w:lang w:val="en-GB"/>
+        </w:rPr>
+      </w:pPr>
+      <w:r>
+        <w:rPr>
+          <w:lang w:val="en-GB"/>
+        </w:rPr>
+        <w:t>The machine is to be operated by means of two push buttons, called “START/STOP” and “ABORT” (</w:t>
+      </w:r>
+      <w:r>
+        <w:rPr>
+          <w:rFonts w:ascii="Courier New" w:hAnsi="Courier New" w:cs="Courier New"/>
+          <w:lang w:val="en-GB"/>
+        </w:rPr>
+        <w:t>…</w:t>
+      </w:r>
+      <w:r>
+        <w:rPr>
+          <w:lang w:val="en-GB"/>
+        </w:rPr>
+        <w:t>) By pressing button “START/STOP” the machine is started. (</w:t>
+      </w:r>
+      <w:r>
+        <w:rPr>
+          <w:rFonts w:ascii="Courier New" w:hAnsi="Courier New" w:cs="Courier New"/>
+          <w:lang w:val="en-GB"/>
+        </w:rPr>
+        <w:t>…</w:t>
+      </w:r>
+      <w:r>
+        <w:rPr>
+          <w:lang w:val="en-GB"/>
+        </w:rPr>
+        <w:t>) If 4 seconds after (</w:t>
+      </w:r>
+      <w:r>
+        <w:rPr>
+          <w:rFonts w:ascii="Courier New" w:hAnsi="Courier New" w:cs="Courier New"/>
+          <w:lang w:val="en-GB"/>
+        </w:rPr>
+        <w:t>…</w:t>
+      </w:r>
+      <w:r>
+        <w:rPr>
+          <w:lang w:val="en-GB"/>
+        </w:rPr>
+        <w:t>) expected arrival time the presence detector has not signalled the arrival of a disc (</w:t>
+      </w:r>
+      <w:r>
+        <w:rPr>
+          <w:rFonts w:ascii="Courier New" w:hAnsi="Courier New" w:cs="Courier New"/>
+          <w:lang w:val="en-GB"/>
+        </w:rPr>
+        <w:t>…</w:t>
+      </w:r>
+      <w:r>
+        <w:rPr>
+          <w:lang w:val="en-GB"/>
+        </w:rPr>
+        <w:t>) the machine stops (</w:t>
+      </w:r>
+      <w:r>
+        <w:rPr>
+          <w:rFonts w:ascii="Courier New" w:hAnsi="Courier New" w:cs="Courier New"/>
+          <w:lang w:val="en-GB"/>
+        </w:rPr>
+        <w:t>…</w:t>
+      </w:r>
+      <w:r>
+        <w:rPr>
+          <w:lang w:val="en-GB"/>
+        </w:rPr>
+        <w:t>) If, during the sorting process. The push button “START/STOP” is pressed the machine (</w:t>
+      </w:r>
+      <w:r>
+        <w:rPr>
+          <w:rFonts w:ascii="Courier New" w:hAnsi="Courier New" w:cs="Courier New"/>
+          <w:lang w:val="en-GB"/>
+        </w:rPr>
+        <w:t>…</w:t>
+      </w:r>
+      <w:r>
+        <w:rPr>
+          <w:lang w:val="en-GB"/>
+        </w:rPr>
+        <w:t>) continues its normal operation until the current disc has been deposited into the correct tray. Then, the machine stops. (</w:t>
+      </w:r>
+      <w:r>
+        <w:rPr>
+          <w:rFonts w:ascii="Courier New" w:hAnsi="Courier New" w:cs="Courier New"/>
+          <w:lang w:val="en-GB"/>
+        </w:rPr>
+        <w:t>…</w:t>
+      </w:r>
+      <w:r>
+        <w:rPr>
+          <w:lang w:val="en-GB"/>
+        </w:rPr>
+        <w:t>) Push button “ABORT” (</w:t>
+      </w:r>
+      <w:r>
+        <w:rPr>
+          <w:rFonts w:ascii="Courier New" w:hAnsi="Courier New" w:cs="Courier New"/>
+          <w:lang w:val="en-GB"/>
+        </w:rPr>
+        <w:t>…</w:t>
+      </w:r>
+      <w:r>
+        <w:rPr>
+          <w:lang w:val="en-GB"/>
+        </w:rPr>
+        <w:t>) makes the machine halt immediately. (</w:t>
+      </w:r>
+      <w:r>
+        <w:rPr>
+          <w:rFonts w:ascii="Courier New" w:hAnsi="Courier New" w:cs="Courier New"/>
+          <w:lang w:val="en-GB"/>
+        </w:rPr>
+        <w:t>…</w:t>
+      </w:r>
+      <w:r>
+        <w:rPr>
+          <w:lang w:val="en-GB"/>
+        </w:rPr>
+        <w:t>) If subsequently, the push button “START/STOP” is pressed once, the machine returns to its resting state.</w:t>
+      </w:r>
+    </w:p>
+    <w:p>
+      <w:pPr>
+        <w:rPr>
+          <w:lang w:val="en-GB"/>
+        </w:rPr>
+      </w:pPr>
+      <w:r>
+        <w:rPr>
+          <w:lang w:val="en-GB"/>
+        </w:rPr>
+        <w:t>To be able to guarantee that the mechanism depositing discs onto the conveyor</w:t>
+      </w:r>
+      <w:r>
+        <w:rPr>
+          <w:lang w:val="en-GB"/>
+        </w:rPr>
+        <w:t xml:space="preserve"> </w:t>
+      </w:r>
+      <w:r>
+        <w:rPr>
+          <w:lang w:val="en-GB"/>
+        </w:rPr>
+        <w:t>belt stops in a well-defined state, this mechanism must be equipped with (at</w:t>
+      </w:r>
+      <w:r>
+        <w:rPr>
+          <w:lang w:val="en-GB"/>
+        </w:rPr>
+        <w:t xml:space="preserve"> </w:t>
+      </w:r>
+      <w:r>
+        <w:rPr>
+          <w:lang w:val="en-GB"/>
+        </w:rPr>
+        <w:t>least) one switch to signal that this mechanism has reached the correct state.</w:t>
+      </w:r>
+    </w:p>
+    <w:p>
+      <w:pPr>
+        <w:rPr>
+          <w:lang w:val="en-GB"/>
+        </w:rPr>
+      </w:pPr>
+    </w:p>
+    <w:p>
+      <w:pPr>
+        <w:pStyle w:val="Heading3"/>
+      </w:pPr>
+      <w:bookmarkStart w:id="4" w:name="_Toc413240770"/>
+      <w:r>
+        <w:t>Our specification</w:t>
+      </w:r>
       <w:bookmarkEnd w:id="4"/>
     </w:p>
     <w:p>
@@ -2428,213 +2610,29 @@
         <w:rPr>
           <w:lang w:val="en-GB"/>
         </w:rPr>
-        <w:t>The machine is to be operated by means of two push buttons, called “START/STOP” and “ABORT” (</w:t>
-      </w:r>
-      <w:r>
-        <w:rPr>
-          <w:rFonts w:ascii="Courier New" w:hAnsi="Courier New" w:cs="Courier New"/>
-          <w:lang w:val="en-GB"/>
-        </w:rPr>
-        <w:t>…</w:t>
-      </w:r>
-      <w:r>
-        <w:rPr>
-          <w:lang w:val="en-GB"/>
-        </w:rPr>
-        <w:t>) By pressing button “START/STOP” the machine is started. (</w:t>
-      </w:r>
-      <w:r>
-        <w:rPr>
-          <w:rFonts w:ascii="Courier New" w:hAnsi="Courier New" w:cs="Courier New"/>
-          <w:lang w:val="en-GB"/>
-        </w:rPr>
-        <w:t>…</w:t>
-      </w:r>
-      <w:r>
-        <w:rPr>
-          <w:lang w:val="en-GB"/>
-        </w:rPr>
-        <w:t>) If 4 seconds after (</w:t>
-      </w:r>
-      <w:r>
-        <w:rPr>
-          <w:rFonts w:ascii="Courier New" w:hAnsi="Courier New" w:cs="Courier New"/>
-          <w:lang w:val="en-GB"/>
-        </w:rPr>
-        <w:t>…</w:t>
-      </w:r>
-      <w:r>
-        <w:rPr>
-          <w:lang w:val="en-GB"/>
-        </w:rPr>
-        <w:t>) expected arrival time the presence detector has not signalled the arrival of a disc (</w:t>
-      </w:r>
-      <w:r>
-        <w:rPr>
-          <w:rFonts w:ascii="Courier New" w:hAnsi="Courier New" w:cs="Courier New"/>
-          <w:lang w:val="en-GB"/>
-        </w:rPr>
-        <w:t>…</w:t>
-      </w:r>
-      <w:r>
-        <w:rPr>
-          <w:lang w:val="en-GB"/>
-        </w:rPr>
-        <w:t>) the machine stops (</w:t>
-      </w:r>
-      <w:r>
-        <w:rPr>
-          <w:rFonts w:ascii="Courier New" w:hAnsi="Courier New" w:cs="Courier New"/>
-          <w:lang w:val="en-GB"/>
-        </w:rPr>
-        <w:t>…</w:t>
-      </w:r>
-      <w:r>
-        <w:rPr>
-          <w:lang w:val="en-GB"/>
-        </w:rPr>
-        <w:t>) If, during the sorting process. The push button “START/STOP” is pressed the machine (</w:t>
-      </w:r>
-      <w:r>
-        <w:rPr>
-          <w:rFonts w:ascii="Courier New" w:hAnsi="Courier New" w:cs="Courier New"/>
-          <w:lang w:val="en-GB"/>
-        </w:rPr>
-        <w:t>…</w:t>
-      </w:r>
-      <w:r>
-        <w:rPr>
-          <w:lang w:val="en-GB"/>
-        </w:rPr>
-        <w:t>) continues its normal operation until the current disc has been deposited into the correct tray. Then, the machine stops. (</w:t>
-      </w:r>
-      <w:r>
-        <w:rPr>
-          <w:rFonts w:ascii="Courier New" w:hAnsi="Courier New" w:cs="Courier New"/>
-          <w:lang w:val="en-GB"/>
-        </w:rPr>
-        <w:t>…</w:t>
-      </w:r>
-      <w:r>
-        <w:rPr>
-          <w:lang w:val="en-GB"/>
-        </w:rPr>
-        <w:t>) Push button “ABORT” (</w:t>
-      </w:r>
-      <w:r>
-        <w:rPr>
-          <w:rFonts w:ascii="Courier New" w:hAnsi="Courier New" w:cs="Courier New"/>
-          <w:lang w:val="en-GB"/>
-        </w:rPr>
-        <w:t>…</w:t>
-      </w:r>
-      <w:r>
-        <w:rPr>
-          <w:lang w:val="en-GB"/>
-        </w:rPr>
-        <w:t>) makes the machine halt immediately. (</w:t>
-      </w:r>
-      <w:r>
-        <w:rPr>
-          <w:rFonts w:ascii="Courier New" w:hAnsi="Courier New" w:cs="Courier New"/>
-          <w:lang w:val="en-GB"/>
-        </w:rPr>
-        <w:t>…</w:t>
-      </w:r>
-      <w:r>
-        <w:rPr>
-          <w:lang w:val="en-GB"/>
-        </w:rPr>
-        <w:t>) If subsequently, the push button “START/STOP” is pressed once, the machine returns to its resting state.</w:t>
-      </w:r>
-    </w:p>
-    <w:p>
-      <w:pPr>
-        <w:rPr>
-          <w:lang w:val="en-GB"/>
-        </w:rPr>
-      </w:pPr>
-      <w:r>
-        <w:rPr>
-          <w:lang w:val="en-GB"/>
-        </w:rPr>
-        <w:t>To be able to guarantee that the mechanism depositing discs onto the conveyor</w:t>
-      </w:r>
-      <w:r>
-        <w:rPr>
-          <w:lang w:val="en-GB"/>
-        </w:rPr>
-        <w:t xml:space="preserve"> </w:t>
-      </w:r>
-      <w:r>
-        <w:rPr>
-          <w:lang w:val="en-GB"/>
-        </w:rPr>
-        <w:t>belt stops in a well-defined state, this mechanism must be equipped with (at</w:t>
-      </w:r>
-      <w:r>
-        <w:rPr>
-          <w:lang w:val="en-GB"/>
-        </w:rPr>
-        <w:t xml:space="preserve"> </w:t>
-      </w:r>
-      <w:r>
-        <w:rPr>
-          <w:lang w:val="en-GB"/>
-        </w:rPr>
-        <w:t>least) one switch to signal that this mechanism has reached the correct state.</w:t>
-      </w:r>
-    </w:p>
-    <w:p>
-      <w:pPr>
-        <w:rPr>
-          <w:lang w:val="en-GB"/>
-        </w:rPr>
-      </w:pPr>
-    </w:p>
-    <w:p>
-      <w:pPr>
-        <w:pStyle w:val="Heading3"/>
-      </w:pPr>
-      <w:bookmarkStart w:id="5" w:name="_Toc413240770"/>
-      <w:r>
-        <w:t>Our specification</w:t>
+        <w:t>We have to make a so called sorting machine. This machine should be able to separate, by colour, small black and white plastic discs. The only real requirement in achieving this is that we need to use at least one conveyor belt.</w:t>
+      </w:r>
+      <w:bookmarkStart w:id="5" w:name="__RefHeading__391_1950855401"/>
+      <w:bookmarkStart w:id="6" w:name="_Toc412756066"/>
+    </w:p>
+    <w:p>
+      <w:pPr>
+        <w:rPr>
+          <w:lang w:val="en-GB"/>
+        </w:rPr>
+      </w:pPr>
+    </w:p>
+    <w:p>
+      <w:pPr>
+        <w:pStyle w:val="Heading1"/>
+      </w:pPr>
+      <w:bookmarkStart w:id="7" w:name="_Toc413240771"/>
+      <w:r>
+        <w:t>System Level requirements</w:t>
       </w:r>
       <w:bookmarkEnd w:id="5"/>
-    </w:p>
-    <w:p>
-      <w:pPr>
-        <w:rPr>
-          <w:lang w:val="en-GB"/>
-        </w:rPr>
-      </w:pPr>
-      <w:r>
-        <w:rPr>
-          <w:lang w:val="en-GB"/>
-        </w:rPr>
-        <w:t>We have to make a so called sorting machine. This machine should be able to separate, by colour, small black and white plastic discs. The only real requirement in achieving this is that we need to use at least one conveyor belt.</w:t>
-      </w:r>
-      <w:bookmarkStart w:id="6" w:name="__RefHeading__391_1950855401"/>
-      <w:bookmarkStart w:id="7" w:name="_Toc412756066"/>
-    </w:p>
-    <w:p>
-      <w:pPr>
-        <w:rPr>
-          <w:lang w:val="en-GB"/>
-        </w:rPr>
-      </w:pPr>
-    </w:p>
-    <w:p>
-      <w:pPr>
-        <w:pStyle w:val="Heading1"/>
-      </w:pPr>
-      <w:bookmarkStart w:id="8" w:name="_Toc413240771"/>
-      <w:r>
-        <w:t>System Level requirements</w:t>
-      </w:r>
       <w:bookmarkEnd w:id="6"/>
       <w:bookmarkEnd w:id="7"/>
-      <w:bookmarkEnd w:id="8"/>
     </w:p>
     <w:p>
       <w:pPr>
@@ -2660,7 +2658,7 @@
         </w:rPr>
         <w:t xml:space="preserve"> of 3 parts. These 3 parts are the USE-cases, the safety properties and the user constraints.</w:t>
       </w:r>
-      <w:bookmarkStart w:id="9" w:name="__RefHeading__796_1950855401"/>
+      <w:bookmarkStart w:id="8" w:name="__RefHeading__796_1950855401"/>
     </w:p>
     <w:p>
       <w:pPr>
@@ -2681,45 +2679,45 @@
       <w:pPr>
         <w:pStyle w:val="Heading2"/>
       </w:pPr>
-      <w:bookmarkStart w:id="10" w:name="_Toc413240772"/>
+      <w:bookmarkStart w:id="9" w:name="_Toc413240772"/>
       <w:r>
         <w:lastRenderedPageBreak/>
         <w:t>USE-cases</w:t>
       </w:r>
+      <w:bookmarkEnd w:id="8"/>
       <w:bookmarkEnd w:id="9"/>
+    </w:p>
+    <w:p>
+      <w:pPr>
+        <w:rPr>
+          <w:lang w:val="en-GB"/>
+        </w:rPr>
+      </w:pPr>
+      <w:r>
+        <w:rPr>
+          <w:lang w:val="en-GB"/>
+        </w:rPr>
+        <w:t>There are 6 USE-cases which are described below.</w:t>
+      </w:r>
+    </w:p>
+    <w:p>
+      <w:pPr>
+        <w:rPr>
+          <w:lang w:val="en-GB"/>
+        </w:rPr>
+      </w:pPr>
+    </w:p>
+    <w:p>
+      <w:pPr>
+        <w:pStyle w:val="Heading3"/>
+      </w:pPr>
+      <w:bookmarkStart w:id="10" w:name="__RefHeading__798_1950855401"/>
+      <w:bookmarkStart w:id="11" w:name="_Toc413240773"/>
+      <w:r>
+        <w:t>Sort unsorted disks</w:t>
+      </w:r>
       <w:bookmarkEnd w:id="10"/>
-    </w:p>
-    <w:p>
-      <w:pPr>
-        <w:rPr>
-          <w:lang w:val="en-GB"/>
-        </w:rPr>
-      </w:pPr>
-      <w:r>
-        <w:rPr>
-          <w:lang w:val="en-GB"/>
-        </w:rPr>
-        <w:t>There are 6 USE-cases which are described below.</w:t>
-      </w:r>
-    </w:p>
-    <w:p>
-      <w:pPr>
-        <w:rPr>
-          <w:lang w:val="en-GB"/>
-        </w:rPr>
-      </w:pPr>
-    </w:p>
-    <w:p>
-      <w:pPr>
-        <w:pStyle w:val="Heading3"/>
-      </w:pPr>
-      <w:bookmarkStart w:id="11" w:name="__RefHeading__798_1950855401"/>
-      <w:bookmarkStart w:id="12" w:name="_Toc413240773"/>
-      <w:r>
-        <w:t>Sort unsorted disks</w:t>
-      </w:r>
       <w:bookmarkEnd w:id="11"/>
-      <w:bookmarkEnd w:id="12"/>
     </w:p>
     <w:tbl>
       <w:tblPr>
@@ -3149,11 +3147,11 @@
               <w:pStyle w:val="Normal-Numbered"/>
               <w:cnfStyle w:val="000000000000" w:firstRow="0" w:lastRow="0" w:firstColumn="0" w:lastColumn="0" w:oddVBand="0" w:evenVBand="0" w:oddHBand="0" w:evenHBand="0" w:firstRowFirstColumn="0" w:firstRowLastColumn="0" w:lastRowFirstColumn="0" w:lastRowLastColumn="0"/>
             </w:pPr>
-            <w:bookmarkStart w:id="13" w:name="__RefHeading__800_1950855401"/>
+            <w:bookmarkStart w:id="12" w:name="__RefHeading__800_1950855401"/>
             <w:r>
               <w:t>Abort the process</w:t>
             </w:r>
-            <w:bookmarkEnd w:id="13"/>
+            <w:bookmarkEnd w:id="12"/>
           </w:p>
         </w:tc>
       </w:tr>
@@ -3171,11 +3169,11 @@
       <w:pPr>
         <w:pStyle w:val="Heading3"/>
       </w:pPr>
-      <w:bookmarkStart w:id="14" w:name="_Toc413240774"/>
+      <w:bookmarkStart w:id="13" w:name="_Toc413240774"/>
       <w:r>
         <w:t>Abort the process</w:t>
       </w:r>
-      <w:bookmarkEnd w:id="14"/>
+      <w:bookmarkEnd w:id="13"/>
     </w:p>
     <w:tbl>
       <w:tblPr>
@@ -3539,19 +3537,19 @@
           <w:lang w:val="en-GB"/>
         </w:rPr>
       </w:pPr>
-      <w:bookmarkStart w:id="15" w:name="__RefHeading__802_1950855401"/>
+      <w:bookmarkStart w:id="14" w:name="__RefHeading__802_1950855401"/>
     </w:p>
     <w:p>
       <w:pPr>
         <w:pStyle w:val="Heading3"/>
       </w:pPr>
-      <w:bookmarkStart w:id="16" w:name="_Toc413240775"/>
+      <w:bookmarkStart w:id="15" w:name="_Toc413240775"/>
       <w:r>
         <w:lastRenderedPageBreak/>
         <w:t>Starting the machine</w:t>
       </w:r>
+      <w:bookmarkEnd w:id="14"/>
       <w:bookmarkEnd w:id="15"/>
-      <w:bookmarkEnd w:id="16"/>
     </w:p>
     <w:tbl>
       <w:tblPr>
@@ -3893,11 +3891,11 @@
               <w:pStyle w:val="Normal-Numbered"/>
               <w:cnfStyle w:val="000000000000" w:firstRow="0" w:lastRow="0" w:firstColumn="0" w:lastColumn="0" w:oddVBand="0" w:evenVBand="0" w:oddHBand="0" w:evenHBand="0" w:firstRowFirstColumn="0" w:firstRowLastColumn="0" w:lastRowFirstColumn="0" w:lastRowLastColumn="0"/>
             </w:pPr>
-            <w:bookmarkStart w:id="17" w:name="__RefHeading__804_1950855401"/>
+            <w:bookmarkStart w:id="16" w:name="__RefHeading__804_1950855401"/>
             <w:r>
               <w:t>Shutting down the machine</w:t>
             </w:r>
-            <w:bookmarkEnd w:id="17"/>
+            <w:bookmarkEnd w:id="16"/>
           </w:p>
         </w:tc>
       </w:tr>
@@ -3916,11 +3914,11 @@
           <w:rStyle w:val="Standaardalinea-lettertype"/>
         </w:rPr>
       </w:pPr>
-      <w:bookmarkStart w:id="18" w:name="_Toc413240776"/>
+      <w:bookmarkStart w:id="17" w:name="_Toc413240776"/>
       <w:r>
         <w:t>Shutting down the machine</w:t>
       </w:r>
-      <w:bookmarkEnd w:id="18"/>
+      <w:bookmarkEnd w:id="17"/>
     </w:p>
     <w:tbl>
       <w:tblPr>
@@ -4288,8 +4286,8 @@
           <w:lang w:val="en-GB"/>
         </w:rPr>
       </w:pPr>
-      <w:bookmarkStart w:id="19" w:name="__RefHeading__806_1950855401"/>
-      <w:bookmarkStart w:id="20" w:name="_Toc413240777"/>
+      <w:bookmarkStart w:id="18" w:name="__RefHeading__806_1950855401"/>
+      <w:bookmarkStart w:id="19" w:name="_Toc413240777"/>
       <w:r>
         <w:rPr>
           <w:rFonts w:ascii="Open Baskerville 0.0.75" w:hAnsi="Open Baskerville 0.0.75"/>
@@ -4298,8 +4296,8 @@
         <w:lastRenderedPageBreak/>
         <w:t>Stop the machine</w:t>
       </w:r>
+      <w:bookmarkEnd w:id="18"/>
       <w:bookmarkEnd w:id="19"/>
-      <w:bookmarkEnd w:id="20"/>
     </w:p>
     <w:tbl>
       <w:tblPr>
@@ -4620,16 +4618,16 @@
             <w:r>
               <w:t xml:space="preserve">The machine finishes </w:t>
             </w:r>
-            <w:commentRangeStart w:id="21"/>
+            <w:commentRangeStart w:id="20"/>
             <w:r>
               <w:t>sorting</w:t>
             </w:r>
-            <w:commentRangeEnd w:id="21"/>
+            <w:commentRangeEnd w:id="20"/>
             <w:r>
               <w:rPr>
                 <w:rStyle w:val="CommentReference"/>
               </w:rPr>
-              <w:commentReference w:id="21"/>
+              <w:commentReference w:id="20"/>
             </w:r>
             <w:r>
               <w:t>* the disk currently in the machine</w:t>
@@ -4649,11 +4647,11 @@
               <w:pStyle w:val="Normal-Numbered"/>
               <w:cnfStyle w:val="000000000000" w:firstRow="0" w:lastRow="0" w:firstColumn="0" w:lastColumn="0" w:oddVBand="0" w:evenVBand="0" w:oddHBand="0" w:evenHBand="0" w:firstRowFirstColumn="0" w:firstRowLastColumn="0" w:lastRowFirstColumn="0" w:lastRowLastColumn="0"/>
             </w:pPr>
-            <w:bookmarkStart w:id="22" w:name="__RefHeading__808_1950855401"/>
+            <w:bookmarkStart w:id="21" w:name="__RefHeading__808_1950855401"/>
             <w:r>
               <w:t>Booting of the machine</w:t>
             </w:r>
-            <w:bookmarkEnd w:id="22"/>
+            <w:bookmarkEnd w:id="21"/>
           </w:p>
         </w:tc>
       </w:tr>
@@ -4673,7 +4671,7 @@
           <w:lang w:val="en-GB"/>
         </w:rPr>
       </w:pPr>
-      <w:bookmarkStart w:id="23" w:name="_Toc413240778"/>
+      <w:bookmarkStart w:id="22" w:name="_Toc413240778"/>
       <w:r>
         <w:rPr>
           <w:rFonts w:ascii="Open Baskerville 0.0.75" w:hAnsi="Open Baskerville 0.0.75"/>
@@ -4681,7 +4679,7 @@
         </w:rPr>
         <w:t>Booting of the machine</w:t>
       </w:r>
-      <w:bookmarkEnd w:id="23"/>
+      <w:bookmarkEnd w:id="22"/>
     </w:p>
     <w:tbl>
       <w:tblPr>
@@ -5058,7 +5056,7 @@
           <w:lang w:val="en-GB"/>
         </w:rPr>
       </w:pPr>
-      <w:bookmarkStart w:id="24" w:name="__RefHeading__879_1950855401"/>
+      <w:bookmarkStart w:id="23" w:name="__RefHeading__879_1950855401"/>
     </w:p>
     <w:p>
       <w:pPr>
@@ -5083,13 +5081,13 @@
       <w:pPr>
         <w:pStyle w:val="Heading1"/>
       </w:pPr>
-      <w:bookmarkStart w:id="25" w:name="_Toc413240779"/>
+      <w:bookmarkStart w:id="24" w:name="_Toc413240779"/>
       <w:r>
         <w:lastRenderedPageBreak/>
         <w:t>User Constraints</w:t>
       </w:r>
+      <w:bookmarkEnd w:id="23"/>
       <w:bookmarkEnd w:id="24"/>
-      <w:bookmarkEnd w:id="25"/>
     </w:p>
     <w:p>
       <w:pPr>
@@ -5157,13 +5155,13 @@
       <w:pPr>
         <w:pStyle w:val="Heading1"/>
       </w:pPr>
-      <w:bookmarkStart w:id="26" w:name="__RefHeading__881_1950855401"/>
-      <w:bookmarkStart w:id="27" w:name="_Toc413240780"/>
+      <w:bookmarkStart w:id="25" w:name="__RefHeading__881_1950855401"/>
+      <w:bookmarkStart w:id="26" w:name="_Toc413240780"/>
       <w:r>
         <w:t>Safety Properties</w:t>
       </w:r>
+      <w:bookmarkEnd w:id="25"/>
       <w:bookmarkEnd w:id="26"/>
-      <w:bookmarkEnd w:id="27"/>
     </w:p>
     <w:p>
       <w:pPr>
@@ -5180,7 +5178,19 @@
         <w:rPr>
           <w:lang w:val="en-GB"/>
         </w:rPr>
-        <w:t>After pressing an emergency button, within 50 ms there should be no moving part in the machine</w:t>
+        <w:t>After pressing an emergency button, within</w:t>
+      </w:r>
+      <w:r>
+        <w:rPr>
+          <w:lang w:val="en-GB"/>
+        </w:rPr>
+        <w:t xml:space="preserve"> 50</w:t>
+      </w:r>
+      <w:r>
+        <w:rPr>
+          <w:lang w:val="en-GB"/>
+        </w:rPr>
+        <w:t>ms there should be no moving part in the machine</w:t>
       </w:r>
     </w:p>
     <w:p>
@@ -5198,7 +5208,19 @@
         <w:rPr>
           <w:lang w:val="en-GB"/>
         </w:rPr>
-        <w:t>If all disks are sorted the machine should stop within 5 seconds.</w:t>
+        <w:t xml:space="preserve">If all disks are sorted the machine should stop within </w:t>
+      </w:r>
+      <w:r>
+        <w:rPr>
+          <w:lang w:val="en-GB"/>
+        </w:rPr>
+        <w:t xml:space="preserve">4 </w:t>
+      </w:r>
+      <w:r>
+        <w:rPr>
+          <w:lang w:val="en-GB"/>
+        </w:rPr>
+        <w:t>seconds.</w:t>
       </w:r>
     </w:p>
     <w:p>
@@ -5216,7 +5238,27 @@
         <w:rPr>
           <w:lang w:val="en-GB"/>
         </w:rPr>
-        <w:t>After the startup of the machine, the assembly program should not stop until the machine is shut down.</w:t>
+        <w:t xml:space="preserve">After the </w:t>
+      </w:r>
+      <w:r>
+        <w:rPr>
+          <w:lang w:val="en-GB"/>
+        </w:rPr>
+        <w:t>start-up</w:t>
+      </w:r>
+      <w:r>
+        <w:rPr>
+          <w:lang w:val="en-GB"/>
+        </w:rPr>
+        <w:t xml:space="preserve"> of the machine, the assembly program should not stop until the machine is shut d</w:t>
+      </w:r>
+      <w:bookmarkStart w:id="27" w:name="_GoBack"/>
+      <w:bookmarkEnd w:id="27"/>
+      <w:r>
+        <w:rPr>
+          <w:lang w:val="en-GB"/>
+        </w:rPr>
+        <w:t>own.</w:t>
       </w:r>
     </w:p>
     <w:p>
@@ -5593,7 +5635,7 @@
         <w:rPr>
           <w:rStyle w:val="Standaardalinea-lettertype"/>
           <w:noProof/>
-          <w:lang w:val="en-GB" w:eastAsia="ja-JP" w:bidi="ar-SA"/>
+          <w:lang w:eastAsia="en-US" w:bidi="ar-SA"/>
         </w:rPr>
         <w:drawing>
           <wp:anchor distT="0" distB="182880" distL="114300" distR="114300" simplePos="0" relativeHeight="251659264" behindDoc="0" locked="0" layoutInCell="1" allowOverlap="1" wp14:anchorId="3ACEB9DF" wp14:editId="63E59A75">
@@ -5685,7 +5727,7 @@
         <w:rPr>
           <w:rStyle w:val="Standaardalinea-lettertype"/>
           <w:noProof/>
-          <w:lang w:val="en-GB" w:eastAsia="ja-JP" w:bidi="ar-SA"/>
+          <w:lang w:eastAsia="en-US" w:bidi="ar-SA"/>
         </w:rPr>
         <w:lastRenderedPageBreak/>
         <w:drawing>
@@ -5927,7 +5969,7 @@
             <v:path o:extrusionok="f" gradientshapeok="t" o:connecttype="rect"/>
             <o:lock v:ext="edit" aspectratio="t"/>
           </v:shapetype>
-          <v:shape id="_x0000_i1025" type="#_x0000_t75" style="width:480.6pt;height:182.4pt">
+          <v:shape id="_x0000_i1025" type="#_x0000_t75" style="width:480pt;height:182.25pt">
             <v:imagedata r:id="rId12" o:title="Transporter sorter"/>
           </v:shape>
         </w:pict>
@@ -6502,7 +6544,7 @@
           <w:vertAlign w:val="superscript"/>
           <w:lang w:val="en-GB"/>
         </w:rPr>
-        <w:t>rd</w:t>
+        <w:t>th</w:t>
       </w:r>
       <w:r>
         <w:rPr>
@@ -6522,7 +6564,7 @@
 
 <file path=word/comments.xml><?xml version="1.0" encoding="utf-8"?>
 <w:comments xmlns:wpc="http://schemas.microsoft.com/office/word/2010/wordprocessingCanvas" xmlns:mc="http://schemas.openxmlformats.org/markup-compatibility/2006" xmlns:o="urn:schemas-microsoft-com:office:office" xmlns:r="http://schemas.openxmlformats.org/officeDocument/2006/relationships" xmlns:m="http://schemas.openxmlformats.org/officeDocument/2006/math" xmlns:v="urn:schemas-microsoft-com:vml" xmlns:wp14="http://schemas.microsoft.com/office/word/2010/wordprocessingDrawing" xmlns:wp="http://schemas.openxmlformats.org/drawingml/2006/wordprocessingDrawing" xmlns:w10="urn:schemas-microsoft-com:office:word" xmlns:w="http://schemas.openxmlformats.org/wordprocessingml/2006/main" xmlns:w14="http://schemas.microsoft.com/office/word/2010/wordml" xmlns:w15="http://schemas.microsoft.com/office/word/2012/wordml" xmlns:wpg="http://schemas.microsoft.com/office/word/2010/wordprocessingGroup" xmlns:wpi="http://schemas.microsoft.com/office/word/2010/wordprocessingInk" xmlns:wne="http://schemas.microsoft.com/office/word/2006/wordml" xmlns:wps="http://schemas.microsoft.com/office/word/2010/wordprocessingShape" mc:Ignorable="w14 w15 wp14">
-  <w:comment w:id="21" w:author="wigger boelens" w:date="2015-03-04T13:45:00Z" w:initials="wb">
+  <w:comment w:id="20" w:author="wigger boelens" w:date="2015-03-04T13:45:00Z" w:initials="wb">
     <w:p>
       <w:pPr>
         <w:pStyle w:val="CommentText"/>
@@ -10110,7 +10152,6 @@
     <w:uiPriority w:val="39"/>
     <w:rsid w:val="00E91B0F"/>
     <w:tblPr>
-      <w:tblInd w:w="0" w:type="dxa"/>
       <w:tblBorders>
         <w:top w:val="single" w:sz="4" w:space="0" w:color="auto"/>
         <w:left w:val="single" w:sz="4" w:space="0" w:color="auto"/>
@@ -10119,12 +10160,6 @@
         <w:insideH w:val="single" w:sz="4" w:space="0" w:color="auto"/>
         <w:insideV w:val="single" w:sz="4" w:space="0" w:color="auto"/>
       </w:tblBorders>
-      <w:tblCellMar>
-        <w:top w:w="0" w:type="dxa"/>
-        <w:left w:w="108" w:type="dxa"/>
-        <w:bottom w:w="0" w:type="dxa"/>
-        <w:right w:w="108" w:type="dxa"/>
-      </w:tblCellMar>
     </w:tblPr>
   </w:style>
   <w:style w:type="table" w:styleId="PlainTable4">
@@ -10135,13 +10170,6 @@
     <w:tblPr>
       <w:tblStyleRowBandSize w:val="1"/>
       <w:tblStyleColBandSize w:val="1"/>
-      <w:tblInd w:w="0" w:type="dxa"/>
-      <w:tblCellMar>
-        <w:top w:w="0" w:type="dxa"/>
-        <w:left w:w="108" w:type="dxa"/>
-        <w:bottom w:w="0" w:type="dxa"/>
-        <w:right w:w="108" w:type="dxa"/>
-      </w:tblCellMar>
     </w:tblPr>
     <w:tblStylePr w:type="firstRow">
       <w:rPr>
@@ -10660,7 +10688,7 @@
 </file>
 
 <file path=customXml/itemProps1.xml><?xml version="1.0" encoding="utf-8"?>
-<ds:datastoreItem xmlns:ds="http://schemas.openxmlformats.org/officeDocument/2006/customXml" ds:itemID="{1D743444-74B5-43DC-9CCF-3481BFAEE3EE}">
+<ds:datastoreItem xmlns:ds="http://schemas.openxmlformats.org/officeDocument/2006/customXml" ds:itemID="{61205613-C61D-4786-861C-6A5665EF57DB}">
   <ds:schemaRefs>
     <ds:schemaRef ds:uri="http://schemas.openxmlformats.org/officeDocument/2006/bibliography"/>
   </ds:schemaRefs>

</xml_diff>

<commit_message>
Merged commit of dak
</commit_message>
<xml_diff>
--- a/MachineDesign/Machine design.docx
+++ b/MachineDesign/Machine design.docx
@@ -5250,15 +5250,7 @@
         <w:rPr>
           <w:lang w:val="en-GB"/>
         </w:rPr>
-        <w:t xml:space="preserve"> of the machine, the assembly program should not stop until the machine is shut d</w:t>
-      </w:r>
-      <w:bookmarkStart w:id="27" w:name="_GoBack"/>
-      <w:bookmarkEnd w:id="27"/>
-      <w:r>
-        <w:rPr>
-          <w:lang w:val="en-GB"/>
-        </w:rPr>
-        <w:t>own.</w:t>
+        <w:t xml:space="preserve"> of the machine, the assembly program should not stop until the machine is shut down.</w:t>
       </w:r>
     </w:p>
     <w:p>
@@ -5291,11 +5283,11 @@
       <w:pPr>
         <w:pStyle w:val="Heading2"/>
       </w:pPr>
-      <w:bookmarkStart w:id="28" w:name="_Toc413240781"/>
+      <w:bookmarkStart w:id="27" w:name="_Toc413240781"/>
       <w:r>
         <w:t>Explanation of Safety Properties</w:t>
       </w:r>
-      <w:bookmarkEnd w:id="28"/>
+      <w:bookmarkEnd w:id="27"/>
     </w:p>
     <w:p>
       <w:pPr>
@@ -5411,14 +5403,14 @@
       <w:pPr>
         <w:pStyle w:val="Heading1"/>
       </w:pPr>
-      <w:bookmarkStart w:id="29" w:name="__RefHeading__955_1950855401"/>
-      <w:bookmarkStart w:id="30" w:name="_Toc413240782"/>
+      <w:bookmarkStart w:id="28" w:name="__RefHeading__955_1950855401"/>
+      <w:bookmarkStart w:id="29" w:name="_Toc413240782"/>
       <w:r>
         <w:lastRenderedPageBreak/>
         <w:t>Design Decisions</w:t>
       </w:r>
+      <w:bookmarkEnd w:id="28"/>
       <w:bookmarkEnd w:id="29"/>
-      <w:bookmarkEnd w:id="30"/>
     </w:p>
     <w:p>
       <w:pPr>
@@ -5603,13 +5595,13 @@
       <w:pPr>
         <w:pStyle w:val="Heading2"/>
       </w:pPr>
-      <w:bookmarkStart w:id="31" w:name="__RefHeading__957_1950855401"/>
-      <w:bookmarkStart w:id="32" w:name="_Toc413240783"/>
+      <w:bookmarkStart w:id="30" w:name="__RefHeading__957_1950855401"/>
+      <w:bookmarkStart w:id="31" w:name="_Toc413240783"/>
       <w:r>
         <w:t>The Feeder</w:t>
       </w:r>
+      <w:bookmarkEnd w:id="30"/>
       <w:bookmarkEnd w:id="31"/>
-      <w:bookmarkEnd w:id="32"/>
     </w:p>
     <w:p>
       <w:pPr>
@@ -5833,13 +5825,13 @@
       <w:pPr>
         <w:pStyle w:val="Heading2"/>
       </w:pPr>
-      <w:bookmarkStart w:id="33" w:name="__RefHeading__959_1950855401"/>
-      <w:bookmarkStart w:id="34" w:name="_Toc413240784"/>
+      <w:bookmarkStart w:id="32" w:name="__RefHeading__959_1950855401"/>
+      <w:bookmarkStart w:id="33" w:name="_Toc413240784"/>
       <w:r>
         <w:t>The Transportation and Scanning</w:t>
       </w:r>
+      <w:bookmarkEnd w:id="32"/>
       <w:bookmarkEnd w:id="33"/>
-      <w:bookmarkEnd w:id="34"/>
     </w:p>
     <w:p>
       <w:pPr>
@@ -6064,14 +6056,14 @@
       <w:pPr>
         <w:pStyle w:val="Heading2"/>
       </w:pPr>
-      <w:bookmarkStart w:id="35" w:name="__RefHeading__961_1950855401"/>
-      <w:bookmarkStart w:id="36" w:name="_Toc413240785"/>
+      <w:bookmarkStart w:id="34" w:name="__RefHeading__961_1950855401"/>
+      <w:bookmarkStart w:id="35" w:name="_Toc413240785"/>
       <w:r>
         <w:lastRenderedPageBreak/>
         <w:t>The sorting mechanism</w:t>
       </w:r>
+      <w:bookmarkEnd w:id="34"/>
       <w:bookmarkEnd w:id="35"/>
-      <w:bookmarkEnd w:id="36"/>
     </w:p>
     <w:p>
       <w:pPr>
@@ -6236,20 +6228,63 @@
       <w:pPr>
         <w:pStyle w:val="Heading1"/>
       </w:pPr>
-      <w:bookmarkStart w:id="37" w:name="_Toc413240786"/>
+      <w:bookmarkStart w:id="36" w:name="_Toc413240786"/>
       <w:r>
         <w:lastRenderedPageBreak/>
         <w:t>Machine interface</w:t>
       </w:r>
+      <w:bookmarkEnd w:id="36"/>
+    </w:p>
+    <w:p>
+      <w:pPr>
+        <w:pStyle w:val="Heading2"/>
+      </w:pPr>
+      <w:bookmarkStart w:id="37" w:name="_Toc413240787"/>
+      <w:r>
+        <w:t>The feeder</w:t>
+      </w:r>
       <w:bookmarkEnd w:id="37"/>
     </w:p>
     <w:p>
       <w:pPr>
+        <w:rPr>
+          <w:lang w:val="en-GB"/>
+        </w:rPr>
+      </w:pPr>
+      <w:r>
+        <w:rPr>
+          <w:lang w:val="en-GB"/>
+        </w:rPr>
+        <w:t>The motor for the feeder turns a clam. With that motor turning clockwise the disc, which is on the surface in front of the clam, will be pushed off the surface and on to the conveyor belt. To make sure the engine runs clockwise the minus has to be connected to the connection closest to the spot where 6V is marked. We connect this engine to the 7</w:t>
+      </w:r>
+      <w:r>
+        <w:rPr>
+          <w:vertAlign w:val="superscript"/>
+          <w:lang w:val="en-GB"/>
+        </w:rPr>
+        <w:t xml:space="preserve">th </w:t>
+      </w:r>
+      <w:r>
+        <w:rPr>
+          <w:lang w:val="en-GB"/>
+        </w:rPr>
+        <w:t>output of the pp2-processor.</w:t>
+      </w:r>
+    </w:p>
+    <w:p>
+      <w:pPr>
+        <w:rPr>
+          <w:lang w:val="en-GB"/>
+        </w:rPr>
+      </w:pPr>
+    </w:p>
+    <w:p>
+      <w:pPr>
         <w:pStyle w:val="Heading2"/>
       </w:pPr>
-      <w:bookmarkStart w:id="38" w:name="_Toc413240787"/>
-      <w:r>
-        <w:t>The feeder</w:t>
+      <w:bookmarkStart w:id="38" w:name="_Toc413240788"/>
+      <w:r>
+        <w:t>The position sensor</w:t>
       </w:r>
       <w:bookmarkEnd w:id="38"/>
     </w:p>
@@ -6263,13 +6298,26 @@
         <w:rPr>
           <w:lang w:val="en-GB"/>
         </w:rPr>
-        <w:t>The motor for the feeder turns a clam. With that motor turning clockwise the disc, which is on the surface in front of the clam, will be pushed off the surface and on to the conveyor belt. To make sure the engine runs clockwise the minus has to be connected to the connection closest to the spot where 6V is marked. We connect this engine to the 7</w:t>
+        <w:t>The way a position sensor is set up us by using a lens lamp and a phototransistor. The lens lamp will be shining in the direction of the phototransistor. The light from the lens lamp makes the phototransistor send a signal to the pp2-processor. If a disc comes in between the lens lamp and the phototransistor then there won’t shine any light at the phototransistor and thus it won’t send a signal to the pp2-processor. The phototransistor is connected to the 8</w:t>
       </w:r>
       <w:r>
         <w:rPr>
           <w:vertAlign w:val="superscript"/>
           <w:lang w:val="en-GB"/>
         </w:rPr>
+        <w:t>th</w:t>
+      </w:r>
+      <w:r>
+        <w:rPr>
+          <w:lang w:val="en-GB"/>
+        </w:rPr>
+        <w:t xml:space="preserve"> input of the pp2-board. The phototransistor is polarized and thus it is important that it is connected correctly. The correct way to connect is with the ground to the connection closest to the white spot on the phototransistor. The lens lamp isn’t polarized and does not move in any direction and thus it doesn’t matter in which connection the ground is. The lens lamp is connected to the 5</w:t>
+      </w:r>
+      <w:r>
+        <w:rPr>
+          <w:vertAlign w:val="superscript"/>
+          <w:lang w:val="en-GB"/>
+        </w:rPr>
         <w:t xml:space="preserve">th </w:t>
       </w:r>
       <w:r>
@@ -6290,67 +6338,11 @@
       <w:pPr>
         <w:pStyle w:val="Heading2"/>
       </w:pPr>
-      <w:bookmarkStart w:id="39" w:name="_Toc413240788"/>
-      <w:r>
-        <w:t>The position sensor</w:t>
+      <w:bookmarkStart w:id="39" w:name="_Toc413240789"/>
+      <w:r>
+        <w:t>The black white detector</w:t>
       </w:r>
       <w:bookmarkEnd w:id="39"/>
-    </w:p>
-    <w:p>
-      <w:pPr>
-        <w:rPr>
-          <w:lang w:val="en-GB"/>
-        </w:rPr>
-      </w:pPr>
-      <w:r>
-        <w:rPr>
-          <w:lang w:val="en-GB"/>
-        </w:rPr>
-        <w:t>The way a position sensor is set up us by using a lens lamp and a phototransistor. The lens lamp will be shining in the direction of the phototransistor. The light from the lens lamp makes the phototransistor send a signal to the pp2-processor. If a disc comes in between the lens lamp and the phototransistor then there won’t shine any light at the phototransistor and thus it won’t send a signal to the pp2-processor. The phototransistor is connected to the 8</w:t>
-      </w:r>
-      <w:r>
-        <w:rPr>
-          <w:vertAlign w:val="superscript"/>
-          <w:lang w:val="en-GB"/>
-        </w:rPr>
-        <w:t>th</w:t>
-      </w:r>
-      <w:r>
-        <w:rPr>
-          <w:lang w:val="en-GB"/>
-        </w:rPr>
-        <w:t xml:space="preserve"> input of the pp2-board. The phototransistor is polarized and thus it is important that it is connected correctly. The correct way to connect is with the ground to the connection closest to the white spot on the phototransistor. The lens lamp isn’t polarized and does not move in any direction and thus it doesn’t matter in which connection the ground is. The lens lamp is connected to the 5</w:t>
-      </w:r>
-      <w:r>
-        <w:rPr>
-          <w:vertAlign w:val="superscript"/>
-          <w:lang w:val="en-GB"/>
-        </w:rPr>
-        <w:t xml:space="preserve">th </w:t>
-      </w:r>
-      <w:r>
-        <w:rPr>
-          <w:lang w:val="en-GB"/>
-        </w:rPr>
-        <w:t>output of the pp2-processor.</w:t>
-      </w:r>
-    </w:p>
-    <w:p>
-      <w:pPr>
-        <w:rPr>
-          <w:lang w:val="en-GB"/>
-        </w:rPr>
-      </w:pPr>
-    </w:p>
-    <w:p>
-      <w:pPr>
-        <w:pStyle w:val="Heading2"/>
-      </w:pPr>
-      <w:bookmarkStart w:id="40" w:name="_Toc413240789"/>
-      <w:r>
-        <w:t>The black white detector</w:t>
-      </w:r>
-      <w:bookmarkEnd w:id="40"/>
     </w:p>
     <w:p>
       <w:pPr>
@@ -6436,11 +6428,65 @@
       <w:pPr>
         <w:pStyle w:val="Heading2"/>
       </w:pPr>
-      <w:bookmarkStart w:id="41" w:name="_Toc413240790"/>
+      <w:bookmarkStart w:id="40" w:name="_Toc413240790"/>
       <w:r>
         <w:lastRenderedPageBreak/>
         <w:t>The Sorter</w:t>
       </w:r>
+      <w:bookmarkEnd w:id="40"/>
+    </w:p>
+    <w:p>
+      <w:pPr>
+        <w:rPr>
+          <w:lang w:val="en-GB"/>
+        </w:rPr>
+      </w:pPr>
+      <w:r>
+        <w:rPr>
+          <w:lang w:val="en-GB"/>
+        </w:rPr>
+        <w:t xml:space="preserve">The divider uses a so-called “H-bridge” to move up and down. We use output 0 and </w:t>
+      </w:r>
+      <w:r>
+        <w:rPr>
+          <w:lang w:val="en-GB"/>
+        </w:rPr>
+        <w:t>output to</w:t>
+      </w:r>
+      <w:r>
+        <w:rPr>
+          <w:lang w:val="en-GB"/>
+        </w:rPr>
+        <w:t xml:space="preserve"> control the H-bridge, which in turn controls the motor moving the divider. We connect the ground of the H bridge with the output 0 to the 6-side of the motor. Now when we power up output 0 the divider will move up. When we power up output 1 the divider will move down. Output 0 and output 1 are never allowed to be on at the same time, which is also stated in the safety properties. We want to move the divider as fast as possible so we always use the maximum allowed voltage of 9 volts. To detect when the divider is in its upmost position we use a push sensor. When the PP2 detects that this push sensor is pressed we immediately cut the power to output 0. We do not detect when the divider is at the bottom, because as soon as the push sensor is not pressed then there isn’t enough space for a disc to go underneath. Thus we simply power on the motor for a set amount of time. This time should be enough to make it move to the bottom but not low enough </w:t>
+      </w:r>
+      <w:r>
+        <w:rPr>
+          <w:lang w:val="en-GB"/>
+        </w:rPr>
+        <w:t>to</w:t>
+      </w:r>
+      <w:r>
+        <w:rPr>
+          <w:lang w:val="en-GB"/>
+        </w:rPr>
+        <w:t xml:space="preserve"> interfere with the conveyor belt.</w:t>
+      </w:r>
+    </w:p>
+    <w:p>
+      <w:pPr>
+        <w:rPr>
+          <w:lang w:val="en-GB"/>
+        </w:rPr>
+      </w:pPr>
+    </w:p>
+    <w:p>
+      <w:pPr>
+        <w:pStyle w:val="Heading2"/>
+      </w:pPr>
+      <w:bookmarkStart w:id="41" w:name="_Toc413240791"/>
+      <w:r>
+        <w:t>The buttons</w:t>
+      </w:r>
       <w:bookmarkEnd w:id="41"/>
     </w:p>
     <w:p>
@@ -6453,31 +6499,7 @@
         <w:rPr>
           <w:lang w:val="en-GB"/>
         </w:rPr>
-        <w:t xml:space="preserve">The divider uses a so-called “H-bridge” to move up and down. We use output 0 and </w:t>
-      </w:r>
-      <w:r>
-        <w:rPr>
-          <w:lang w:val="en-GB"/>
-        </w:rPr>
-        <w:t>output to</w:t>
-      </w:r>
-      <w:r>
-        <w:rPr>
-          <w:lang w:val="en-GB"/>
-        </w:rPr>
-        <w:t xml:space="preserve"> control the H-bridge, which in turn controls the motor moving the divider. We connect the ground of the H bridge with the output 0 to the 6-side of the motor. Now when we power up output 0 the divider will move up. When we power up output 1 the divider will move down. Output 0 and output 1 are never allowed to be on at the same time, which is also stated in the safety properties. We want to move the divider as fast as possible so we always use the maximum allowed voltage of 9 volts. To detect when the divider is in its upmost position we use a push sensor. When the PP2 detects that this push sensor is pressed we immediately cut the power to output 0. We do not detect when the divider is at the bottom, because as soon as the push sensor is not pressed then there isn’t enough space for a disc to go underneath. Thus we simply power on the motor for a set amount of time. This time should be enough to make it move to the bottom but not low enough </w:t>
-      </w:r>
-      <w:r>
-        <w:rPr>
-          <w:lang w:val="en-GB"/>
-        </w:rPr>
-        <w:t>to</w:t>
-      </w:r>
-      <w:r>
-        <w:rPr>
-          <w:lang w:val="en-GB"/>
-        </w:rPr>
-        <w:t xml:space="preserve"> interfere with the conveyor belt.</w:t>
+        <w:t xml:space="preserve">The button that is used to start/stop the machine will be button 0. The button to abort the machine will be button 1. </w:t>
       </w:r>
     </w:p>
     <w:p>
@@ -6491,9 +6513,9 @@
       <w:pPr>
         <w:pStyle w:val="Heading2"/>
       </w:pPr>
-      <w:bookmarkStart w:id="42" w:name="_Toc413240791"/>
-      <w:r>
-        <w:t>The buttons</w:t>
+      <w:bookmarkStart w:id="42" w:name="_Toc413240792"/>
+      <w:r>
+        <w:t>The conveyer belt</w:t>
       </w:r>
       <w:bookmarkEnd w:id="42"/>
     </w:p>
@@ -6507,44 +6529,28 @@
         <w:rPr>
           <w:lang w:val="en-GB"/>
         </w:rPr>
-        <w:t xml:space="preserve">The button that is used to start/stop the machine will be button 0. The button to abort the machine will be button 1. </w:t>
-      </w:r>
-    </w:p>
-    <w:p>
-      <w:pPr>
-        <w:rPr>
-          <w:lang w:val="en-GB"/>
-        </w:rPr>
-      </w:pPr>
-    </w:p>
-    <w:p>
-      <w:pPr>
-        <w:pStyle w:val="Heading2"/>
-      </w:pPr>
-      <w:bookmarkStart w:id="43" w:name="_Toc413240792"/>
-      <w:r>
-        <w:t>The conveyer belt</w:t>
-      </w:r>
+        <w:t>The conveyer belt uses 5 gears of which only 3 touch the conveyer belt. 2 of those 3 gears are used to make sure the conveyer belt is horizontal a</w:t>
+      </w:r>
+      <w:bookmarkStart w:id="43" w:name="_GoBack"/>
       <w:bookmarkEnd w:id="43"/>
-    </w:p>
-    <w:p>
-      <w:pPr>
-        <w:rPr>
-          <w:lang w:val="en-GB"/>
-        </w:rPr>
-      </w:pPr>
-      <w:r>
-        <w:rPr>
-          <w:lang w:val="en-GB"/>
-        </w:rPr>
-        <w:t>The conveyer belt uses 5 gears of which only 3 touch the conveyer belt. 2 of those 3 gears are used to make sure the conveyer belt is horizontal and the third one is used to make the conveyer belt turn. The third gear is connected to a metal rod. On that metal rod another gear is connected and that gear will be turned using the gear which is connected to the engine. Because we have those gears in between the direction in which the engine turns has to be counter clockwise. Then the conveyer belt does turn clockwise and the discs will be moved in the right direction. To let the engine turn clockwise we have to connect the ground to the connection closest to the 9V. This engine is connected to the 3</w:t>
-      </w:r>
-      <w:r>
-        <w:rPr>
-          <w:vertAlign w:val="superscript"/>
-          <w:lang w:val="en-GB"/>
-        </w:rPr>
-        <w:t>th</w:t>
+      <w:r>
+        <w:rPr>
+          <w:lang w:val="en-GB"/>
+        </w:rPr>
+        <w:t>nd the third one is used to make the conveyer belt turn. The third gear is connected to a metal rod. On that metal rod another gear is connected and that gear will be turned using the gear which is connected to the engine. Because we have those gears in between the direction in which the engine turns has to be counter clockwise. Then the conveyer belt does turn clockwise and the discs will be moved in the right direction. To let the engine turn clockwise we have to connect the ground to the connection closest to the 9V. T</w:t>
+      </w:r>
+      <w:r>
+        <w:rPr>
+          <w:lang w:val="en-GB"/>
+        </w:rPr>
+        <w:t xml:space="preserve">his engine is connected to the </w:t>
+      </w:r>
+      <w:r>
+        <w:rPr>
+          <w:rFonts w:ascii="Calibri" w:hAnsi="Calibri"/>
+          <w:lang w:val="en-GB"/>
+        </w:rPr>
+        <w:t>3rd</w:t>
       </w:r>
       <w:r>
         <w:rPr>
@@ -10688,7 +10694,7 @@
 </file>
 
 <file path=customXml/itemProps1.xml><?xml version="1.0" encoding="utf-8"?>
-<ds:datastoreItem xmlns:ds="http://schemas.openxmlformats.org/officeDocument/2006/customXml" ds:itemID="{61205613-C61D-4786-861C-6A5665EF57DB}">
+<ds:datastoreItem xmlns:ds="http://schemas.openxmlformats.org/officeDocument/2006/customXml" ds:itemID="{62AADECB-A2BC-4B12-BCA6-5032E9EEF9E7}">
   <ds:schemaRefs>
     <ds:schemaRef ds:uri="http://schemas.openxmlformats.org/officeDocument/2006/bibliography"/>
   </ds:schemaRefs>

</xml_diff>

<commit_message>
put in the validation and testing
</commit_message>
<xml_diff>
--- a/MachineDesign/Machine design.docx
+++ b/MachineDesign/Machine design.docx
@@ -4,7 +4,7 @@
   <w:body>
     <w:p>
       <w:pPr>
-        <w:pStyle w:val="Titel"/>
+        <w:pStyle w:val="Titel1"/>
         <w:jc w:val="center"/>
         <w:rPr>
           <w:rFonts w:ascii="Open Baskerville 0.0.75" w:hAnsi="Open Baskerville 0.0.75"/>
@@ -13,10 +13,10 @@
       </w:pPr>
       <w:r>
         <w:rPr>
-          <w:rStyle w:val="Standaardalinea-lettertype"/>
+          <w:rStyle w:val="Standaardalinea-lettertype1"/>
           <w:rFonts w:ascii="Open Baskerville 0.0.75" w:hAnsi="Open Baskerville 0.0.75"/>
           <w:noProof/>
-          <w:lang w:eastAsia="en-US" w:bidi="ar-SA"/>
+          <w:lang w:val="nl-NL" w:eastAsia="nl-NL" w:bidi="ar-SA"/>
         </w:rPr>
         <mc:AlternateContent>
           <mc:Choice Requires="wps">
@@ -75,7 +75,7 @@
     </w:p>
     <w:p>
       <w:pPr>
-        <w:pStyle w:val="Titel"/>
+        <w:pStyle w:val="Titel1"/>
         <w:jc w:val="center"/>
         <w:rPr>
           <w:rFonts w:ascii="Open Baskerville 0.0.75" w:hAnsi="Open Baskerville 0.0.75"/>
@@ -85,8 +85,8 @@
     </w:p>
     <w:p>
       <w:pPr>
-        <w:pStyle w:val="Titel"/>
-        <w:jc w:val="center"/>
+        <w:pStyle w:val="Titel1"/>
+        <w:ind w:left="2127" w:firstLine="709"/>
         <w:rPr>
           <w:rFonts w:ascii="Open Baskerville 0.0.75" w:hAnsi="Open Baskerville 0.0.75"/>
           <w:lang w:val="en-GB"/>
@@ -94,10 +94,10 @@
       </w:pPr>
       <w:r>
         <w:rPr>
-          <w:rStyle w:val="Standaardalinea-lettertype"/>
+          <w:rStyle w:val="Standaardalinea-lettertype1"/>
           <w:rFonts w:ascii="Open Baskerville 0.0.75" w:hAnsi="Open Baskerville 0.0.75"/>
           <w:noProof/>
-          <w:lang w:eastAsia="en-US" w:bidi="ar-SA"/>
+          <w:lang w:val="nl-NL" w:eastAsia="nl-NL" w:bidi="ar-SA"/>
         </w:rPr>
         <mc:AlternateContent>
           <mc:Choice Requires="wps">
@@ -152,16 +152,6 @@
           </mc:Fallback>
         </mc:AlternateContent>
       </w:r>
-    </w:p>
-    <w:p>
-      <w:pPr>
-        <w:pStyle w:val="Titel"/>
-        <w:jc w:val="center"/>
-        <w:rPr>
-          <w:rFonts w:ascii="Open Baskerville 0.0.75" w:hAnsi="Open Baskerville 0.0.75"/>
-          <w:lang w:val="en-GB"/>
-        </w:rPr>
-      </w:pPr>
       <w:r>
         <w:rPr>
           <w:rFonts w:ascii="Open Baskerville 0.0.75" w:hAnsi="Open Baskerville 0.0.75"/>
@@ -181,21 +171,21 @@
       </w:pPr>
       <w:r>
         <w:rPr>
-          <w:rStyle w:val="Standaardalinea-lettertype"/>
+          <w:rStyle w:val="Standaardalinea-lettertype1"/>
           <w:rFonts w:ascii="Open Baskerville 0.0.75" w:hAnsi="Open Baskerville 0.0.75"/>
           <w:noProof/>
-          <w:lang w:eastAsia="en-US" w:bidi="ar-SA"/>
+          <w:lang w:val="nl-NL" w:eastAsia="nl-NL" w:bidi="ar-SA"/>
         </w:rPr>
         <mc:AlternateContent>
           <mc:Choice Requires="wps">
             <w:drawing>
-              <wp:anchor distT="0" distB="0" distL="114300" distR="114300" simplePos="0" relativeHeight="4" behindDoc="0" locked="0" layoutInCell="1" allowOverlap="1" wp14:anchorId="0531D307" wp14:editId="637953D6">
+              <wp:anchor distT="0" distB="0" distL="114300" distR="114300" simplePos="0" relativeHeight="4" behindDoc="0" locked="0" layoutInCell="1" allowOverlap="1" wp14:anchorId="0531D307" wp14:editId="6A70809D">
                 <wp:simplePos x="0" y="0"/>
                 <wp:positionH relativeFrom="column">
-                  <wp:posOffset>925189</wp:posOffset>
+                  <wp:posOffset>924560</wp:posOffset>
                 </wp:positionH>
                 <wp:positionV relativeFrom="paragraph">
-                  <wp:posOffset>136428</wp:posOffset>
+                  <wp:posOffset>6350</wp:posOffset>
                 </wp:positionV>
                 <wp:extent cx="4104641" cy="0"/>
                 <wp:effectExtent l="0" t="0" r="29209" b="19050"/>
@@ -232,7 +222,11 @@
           </mc:Choice>
           <mc:Fallback>
             <w:pict>
-              <v:shape w14:anchorId="7FDAE117" id="Rechte verbindingslijn 3" o:spid="_x0000_s1026" type="#_x0000_t32" style="position:absolute;margin-left:72.85pt;margin-top:10.75pt;width:323.2pt;height:0;z-index:4;visibility:visible;mso-wrap-style:square;mso-wrap-distance-left:9pt;mso-wrap-distance-top:0;mso-wrap-distance-right:9pt;mso-wrap-distance-bottom:0;mso-position-horizontal:absolute;mso-position-horizontal-relative:text;mso-position-vertical:absolute;mso-position-vertical-relative:text" o:gfxdata="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" strokecolor="#3465a4" strokeweight=".35281mm">
+              <v:shapetype w14:anchorId="69460CF7" id="_x0000_t32" coordsize="21600,21600" o:spt="32" o:oned="t" path="m,l21600,21600e" filled="f">
+                <v:path arrowok="t" fillok="f" o:connecttype="none"/>
+                <o:lock v:ext="edit" shapetype="t"/>
+              </v:shapetype>
+              <v:shape id="Rechte verbindingslijn 3" o:spid="_x0000_s1026" type="#_x0000_t32" style="position:absolute;margin-left:72.8pt;margin-top:.5pt;width:323.2pt;height:0;z-index:4;visibility:visible;mso-wrap-style:square;mso-wrap-distance-left:9pt;mso-wrap-distance-top:0;mso-wrap-distance-right:9pt;mso-wrap-distance-bottom:0;mso-position-horizontal:absolute;mso-position-horizontal-relative:text;mso-position-vertical:absolute;mso-position-vertical-relative:text" o:gfxdata="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" strokecolor="#3465a4" strokeweight=".35281mm">
                 <v:stroke joinstyle="miter"/>
               </v:shape>
             </w:pict>
@@ -609,16 +603,18 @@
     </w:p>
     <w:p>
       <w:pPr>
-        <w:pStyle w:val="Heading1"/>
-      </w:pPr>
+        <w:pStyle w:val="Kop1"/>
+      </w:pPr>
+      <w:bookmarkStart w:id="1" w:name="_Toc413258752"/>
       <w:r>
         <w:lastRenderedPageBreak/>
         <w:t>Table of Contents</w:t>
       </w:r>
-    </w:p>
-    <w:p>
-      <w:pPr>
-        <w:pStyle w:val="TOC1"/>
+      <w:bookmarkEnd w:id="1"/>
+    </w:p>
+    <w:p>
+      <w:pPr>
+        <w:pStyle w:val="Inhopg1"/>
         <w:tabs>
           <w:tab w:val="right" w:leader="dot" w:pos="9628"/>
         </w:tabs>
@@ -628,7 +624,7 @@
           <w:kern w:val="0"/>
           <w:sz w:val="22"/>
           <w:szCs w:val="22"/>
-          <w:lang w:eastAsia="en-US" w:bidi="ar-SA"/>
+          <w:lang w:val="nl-NL" w:eastAsia="nl-NL" w:bidi="ar-SA"/>
         </w:rPr>
       </w:pPr>
       <w:r>
@@ -655,13 +651,13 @@
         </w:rPr>
         <w:fldChar w:fldCharType="separate"/>
       </w:r>
-      <w:hyperlink w:anchor="_Toc413240768" w:history="1">
+      <w:hyperlink w:anchor="_Toc413258752" w:history="1">
         <w:r>
           <w:rPr>
             <w:rStyle w:val="Hyperlink"/>
             <w:noProof/>
           </w:rPr>
-          <w:t>High level Specification</w:t>
+          <w:t>Table of Contents</w:t>
         </w:r>
         <w:r>
           <w:rPr>
@@ -679,7 +675,7 @@
           <w:rPr>
             <w:noProof/>
           </w:rPr>
-          <w:instrText xml:space="preserve"> PAGEREF _Toc413240768 \h </w:instrText>
+          <w:instrText xml:space="preserve"> PAGEREF _Toc413258752 \h </w:instrText>
         </w:r>
         <w:r>
           <w:rPr>
@@ -696,7 +692,7 @@
           <w:rPr>
             <w:noProof/>
           </w:rPr>
-          <w:t>3</w:t>
+          <w:t>2</w:t>
         </w:r>
         <w:r>
           <w:rPr>
@@ -708,7 +704,7 @@
     </w:p>
     <w:p>
       <w:pPr>
-        <w:pStyle w:val="TOC3"/>
+        <w:pStyle w:val="Inhopg1"/>
         <w:tabs>
           <w:tab w:val="right" w:leader="dot" w:pos="9628"/>
         </w:tabs>
@@ -718,16 +714,16 @@
           <w:kern w:val="0"/>
           <w:sz w:val="22"/>
           <w:szCs w:val="22"/>
-          <w:lang w:eastAsia="en-US" w:bidi="ar-SA"/>
-        </w:rPr>
-      </w:pPr>
-      <w:hyperlink w:anchor="_Toc413240769" w:history="1">
+          <w:lang w:val="nl-NL" w:eastAsia="nl-NL" w:bidi="ar-SA"/>
+        </w:rPr>
+      </w:pPr>
+      <w:hyperlink w:anchor="_Toc413258753" w:history="1">
         <w:r>
           <w:rPr>
             <w:rStyle w:val="Hyperlink"/>
             <w:noProof/>
           </w:rPr>
-          <w:t>The specification as given in the Technical Guide</w:t>
+          <w:t>High level Specification</w:t>
         </w:r>
         <w:r>
           <w:rPr>
@@ -745,7 +741,7 @@
           <w:rPr>
             <w:noProof/>
           </w:rPr>
-          <w:instrText xml:space="preserve"> PAGEREF _Toc413240769 \h </w:instrText>
+          <w:instrText xml:space="preserve"> PAGEREF _Toc413258753 \h </w:instrText>
         </w:r>
         <w:r>
           <w:rPr>
@@ -774,7 +770,7 @@
     </w:p>
     <w:p>
       <w:pPr>
-        <w:pStyle w:val="TOC3"/>
+        <w:pStyle w:val="Inhopg3"/>
         <w:tabs>
           <w:tab w:val="right" w:leader="dot" w:pos="9628"/>
         </w:tabs>
@@ -784,16 +780,16 @@
           <w:kern w:val="0"/>
           <w:sz w:val="22"/>
           <w:szCs w:val="22"/>
-          <w:lang w:eastAsia="en-US" w:bidi="ar-SA"/>
-        </w:rPr>
-      </w:pPr>
-      <w:hyperlink w:anchor="_Toc413240770" w:history="1">
+          <w:lang w:val="nl-NL" w:eastAsia="nl-NL" w:bidi="ar-SA"/>
+        </w:rPr>
+      </w:pPr>
+      <w:hyperlink w:anchor="_Toc413258754" w:history="1">
         <w:r>
           <w:rPr>
             <w:rStyle w:val="Hyperlink"/>
             <w:noProof/>
           </w:rPr>
-          <w:t>Our specification</w:t>
+          <w:t>The specification as given in the Technical Guide</w:t>
         </w:r>
         <w:r>
           <w:rPr>
@@ -811,7 +807,7 @@
           <w:rPr>
             <w:noProof/>
           </w:rPr>
-          <w:instrText xml:space="preserve"> PAGEREF _Toc413240770 \h </w:instrText>
+          <w:instrText xml:space="preserve"> PAGEREF _Toc413258754 \h </w:instrText>
         </w:r>
         <w:r>
           <w:rPr>
@@ -840,7 +836,7 @@
     </w:p>
     <w:p>
       <w:pPr>
-        <w:pStyle w:val="TOC1"/>
+        <w:pStyle w:val="Inhopg3"/>
         <w:tabs>
           <w:tab w:val="right" w:leader="dot" w:pos="9628"/>
         </w:tabs>
@@ -850,16 +846,16 @@
           <w:kern w:val="0"/>
           <w:sz w:val="22"/>
           <w:szCs w:val="22"/>
-          <w:lang w:eastAsia="en-US" w:bidi="ar-SA"/>
-        </w:rPr>
-      </w:pPr>
-      <w:hyperlink w:anchor="_Toc413240771" w:history="1">
+          <w:lang w:val="nl-NL" w:eastAsia="nl-NL" w:bidi="ar-SA"/>
+        </w:rPr>
+      </w:pPr>
+      <w:hyperlink w:anchor="_Toc413258755" w:history="1">
         <w:r>
           <w:rPr>
             <w:rStyle w:val="Hyperlink"/>
             <w:noProof/>
           </w:rPr>
-          <w:t>System Level requirements</w:t>
+          <w:t>Our specification</w:t>
         </w:r>
         <w:r>
           <w:rPr>
@@ -877,7 +873,7 @@
           <w:rPr>
             <w:noProof/>
           </w:rPr>
-          <w:instrText xml:space="preserve"> PAGEREF _Toc413240771 \h </w:instrText>
+          <w:instrText xml:space="preserve"> PAGEREF _Toc413258755 \h </w:instrText>
         </w:r>
         <w:r>
           <w:rPr>
@@ -906,7 +902,7 @@
     </w:p>
     <w:p>
       <w:pPr>
-        <w:pStyle w:val="TOC2"/>
+        <w:pStyle w:val="Inhopg1"/>
         <w:tabs>
           <w:tab w:val="right" w:leader="dot" w:pos="9628"/>
         </w:tabs>
@@ -916,16 +912,16 @@
           <w:kern w:val="0"/>
           <w:sz w:val="22"/>
           <w:szCs w:val="22"/>
-          <w:lang w:eastAsia="en-US" w:bidi="ar-SA"/>
-        </w:rPr>
-      </w:pPr>
-      <w:hyperlink w:anchor="_Toc413240772" w:history="1">
+          <w:lang w:val="nl-NL" w:eastAsia="nl-NL" w:bidi="ar-SA"/>
+        </w:rPr>
+      </w:pPr>
+      <w:hyperlink w:anchor="_Toc413258756" w:history="1">
         <w:r>
           <w:rPr>
             <w:rStyle w:val="Hyperlink"/>
             <w:noProof/>
           </w:rPr>
-          <w:t>USE-cases</w:t>
+          <w:t>System Level requirements</w:t>
         </w:r>
         <w:r>
           <w:rPr>
@@ -943,7 +939,7 @@
           <w:rPr>
             <w:noProof/>
           </w:rPr>
-          <w:instrText xml:space="preserve"> PAGEREF _Toc413240772 \h </w:instrText>
+          <w:instrText xml:space="preserve"> PAGEREF _Toc413258756 \h </w:instrText>
         </w:r>
         <w:r>
           <w:rPr>
@@ -960,7 +956,7 @@
           <w:rPr>
             <w:noProof/>
           </w:rPr>
-          <w:t>4</w:t>
+          <w:t>3</w:t>
         </w:r>
         <w:r>
           <w:rPr>
@@ -972,7 +968,7 @@
     </w:p>
     <w:p>
       <w:pPr>
-        <w:pStyle w:val="TOC3"/>
+        <w:pStyle w:val="Inhopg2"/>
         <w:tabs>
           <w:tab w:val="right" w:leader="dot" w:pos="9628"/>
         </w:tabs>
@@ -982,16 +978,16 @@
           <w:kern w:val="0"/>
           <w:sz w:val="22"/>
           <w:szCs w:val="22"/>
-          <w:lang w:eastAsia="en-US" w:bidi="ar-SA"/>
-        </w:rPr>
-      </w:pPr>
-      <w:hyperlink w:anchor="_Toc413240773" w:history="1">
+          <w:lang w:val="nl-NL" w:eastAsia="nl-NL" w:bidi="ar-SA"/>
+        </w:rPr>
+      </w:pPr>
+      <w:hyperlink w:anchor="_Toc413258757" w:history="1">
         <w:r>
           <w:rPr>
             <w:rStyle w:val="Hyperlink"/>
             <w:noProof/>
           </w:rPr>
-          <w:t>Sort unsorted disks</w:t>
+          <w:t>USE-cases</w:t>
         </w:r>
         <w:r>
           <w:rPr>
@@ -1009,7 +1005,7 @@
           <w:rPr>
             <w:noProof/>
           </w:rPr>
-          <w:instrText xml:space="preserve"> PAGEREF _Toc413240773 \h </w:instrText>
+          <w:instrText xml:space="preserve"> PAGEREF _Toc413258757 \h </w:instrText>
         </w:r>
         <w:r>
           <w:rPr>
@@ -1038,7 +1034,7 @@
     </w:p>
     <w:p>
       <w:pPr>
-        <w:pStyle w:val="TOC3"/>
+        <w:pStyle w:val="Inhopg3"/>
         <w:tabs>
           <w:tab w:val="right" w:leader="dot" w:pos="9628"/>
         </w:tabs>
@@ -1048,16 +1044,16 @@
           <w:kern w:val="0"/>
           <w:sz w:val="22"/>
           <w:szCs w:val="22"/>
-          <w:lang w:eastAsia="en-US" w:bidi="ar-SA"/>
-        </w:rPr>
-      </w:pPr>
-      <w:hyperlink w:anchor="_Toc413240774" w:history="1">
+          <w:lang w:val="nl-NL" w:eastAsia="nl-NL" w:bidi="ar-SA"/>
+        </w:rPr>
+      </w:pPr>
+      <w:hyperlink w:anchor="_Toc413258758" w:history="1">
         <w:r>
           <w:rPr>
             <w:rStyle w:val="Hyperlink"/>
             <w:noProof/>
           </w:rPr>
-          <w:t>Abort the process</w:t>
+          <w:t>Sort unsorted disks</w:t>
         </w:r>
         <w:r>
           <w:rPr>
@@ -1075,7 +1071,7 @@
           <w:rPr>
             <w:noProof/>
           </w:rPr>
-          <w:instrText xml:space="preserve"> PAGEREF _Toc413240774 \h </w:instrText>
+          <w:instrText xml:space="preserve"> PAGEREF _Toc413258758 \h </w:instrText>
         </w:r>
         <w:r>
           <w:rPr>
@@ -1104,7 +1100,7 @@
     </w:p>
     <w:p>
       <w:pPr>
-        <w:pStyle w:val="TOC3"/>
+        <w:pStyle w:val="Inhopg3"/>
         <w:tabs>
           <w:tab w:val="right" w:leader="dot" w:pos="9628"/>
         </w:tabs>
@@ -1114,16 +1110,16 @@
           <w:kern w:val="0"/>
           <w:sz w:val="22"/>
           <w:szCs w:val="22"/>
-          <w:lang w:eastAsia="en-US" w:bidi="ar-SA"/>
-        </w:rPr>
-      </w:pPr>
-      <w:hyperlink w:anchor="_Toc413240775" w:history="1">
+          <w:lang w:val="nl-NL" w:eastAsia="nl-NL" w:bidi="ar-SA"/>
+        </w:rPr>
+      </w:pPr>
+      <w:hyperlink w:anchor="_Toc413258759" w:history="1">
         <w:r>
           <w:rPr>
             <w:rStyle w:val="Hyperlink"/>
             <w:noProof/>
           </w:rPr>
-          <w:t>Starting the machine</w:t>
+          <w:t>Abort the process</w:t>
         </w:r>
         <w:r>
           <w:rPr>
@@ -1141,7 +1137,7 @@
           <w:rPr>
             <w:noProof/>
           </w:rPr>
-          <w:instrText xml:space="preserve"> PAGEREF _Toc413240775 \h </w:instrText>
+          <w:instrText xml:space="preserve"> PAGEREF _Toc413258759 \h </w:instrText>
         </w:r>
         <w:r>
           <w:rPr>
@@ -1158,7 +1154,7 @@
           <w:rPr>
             <w:noProof/>
           </w:rPr>
-          <w:t>5</w:t>
+          <w:t>4</w:t>
         </w:r>
         <w:r>
           <w:rPr>
@@ -1170,7 +1166,7 @@
     </w:p>
     <w:p>
       <w:pPr>
-        <w:pStyle w:val="TOC3"/>
+        <w:pStyle w:val="Inhopg3"/>
         <w:tabs>
           <w:tab w:val="right" w:leader="dot" w:pos="9628"/>
         </w:tabs>
@@ -1180,16 +1176,16 @@
           <w:kern w:val="0"/>
           <w:sz w:val="22"/>
           <w:szCs w:val="22"/>
-          <w:lang w:eastAsia="en-US" w:bidi="ar-SA"/>
-        </w:rPr>
-      </w:pPr>
-      <w:hyperlink w:anchor="_Toc413240776" w:history="1">
+          <w:lang w:val="nl-NL" w:eastAsia="nl-NL" w:bidi="ar-SA"/>
+        </w:rPr>
+      </w:pPr>
+      <w:hyperlink w:anchor="_Toc413258760" w:history="1">
         <w:r>
           <w:rPr>
             <w:rStyle w:val="Hyperlink"/>
             <w:noProof/>
           </w:rPr>
-          <w:t>Shutting down the machine</w:t>
+          <w:t>Starting the machine</w:t>
         </w:r>
         <w:r>
           <w:rPr>
@@ -1207,7 +1203,7 @@
           <w:rPr>
             <w:noProof/>
           </w:rPr>
-          <w:instrText xml:space="preserve"> PAGEREF _Toc413240776 \h </w:instrText>
+          <w:instrText xml:space="preserve"> PAGEREF _Toc413258760 \h </w:instrText>
         </w:r>
         <w:r>
           <w:rPr>
@@ -1236,7 +1232,7 @@
     </w:p>
     <w:p>
       <w:pPr>
-        <w:pStyle w:val="TOC3"/>
+        <w:pStyle w:val="Inhopg3"/>
         <w:tabs>
           <w:tab w:val="right" w:leader="dot" w:pos="9628"/>
         </w:tabs>
@@ -1246,17 +1242,16 @@
           <w:kern w:val="0"/>
           <w:sz w:val="22"/>
           <w:szCs w:val="22"/>
-          <w:lang w:eastAsia="en-US" w:bidi="ar-SA"/>
-        </w:rPr>
-      </w:pPr>
-      <w:hyperlink w:anchor="_Toc413240777" w:history="1">
+          <w:lang w:val="nl-NL" w:eastAsia="nl-NL" w:bidi="ar-SA"/>
+        </w:rPr>
+      </w:pPr>
+      <w:hyperlink w:anchor="_Toc413258761" w:history="1">
         <w:r>
           <w:rPr>
             <w:rStyle w:val="Hyperlink"/>
             <w:noProof/>
-            <w:lang w:val="en-GB"/>
-          </w:rPr>
-          <w:t>Stop the machine</w:t>
+          </w:rPr>
+          <w:t>Shutting down the machine</w:t>
         </w:r>
         <w:r>
           <w:rPr>
@@ -1274,7 +1269,7 @@
           <w:rPr>
             <w:noProof/>
           </w:rPr>
-          <w:instrText xml:space="preserve"> PAGEREF _Toc413240777 \h </w:instrText>
+          <w:instrText xml:space="preserve"> PAGEREF _Toc413258761 \h </w:instrText>
         </w:r>
         <w:r>
           <w:rPr>
@@ -1291,7 +1286,7 @@
           <w:rPr>
             <w:noProof/>
           </w:rPr>
-          <w:t>6</w:t>
+          <w:t>5</w:t>
         </w:r>
         <w:r>
           <w:rPr>
@@ -1303,7 +1298,7 @@
     </w:p>
     <w:p>
       <w:pPr>
-        <w:pStyle w:val="TOC3"/>
+        <w:pStyle w:val="Inhopg3"/>
         <w:tabs>
           <w:tab w:val="right" w:leader="dot" w:pos="9628"/>
         </w:tabs>
@@ -1313,17 +1308,17 @@
           <w:kern w:val="0"/>
           <w:sz w:val="22"/>
           <w:szCs w:val="22"/>
-          <w:lang w:eastAsia="en-US" w:bidi="ar-SA"/>
-        </w:rPr>
-      </w:pPr>
-      <w:hyperlink w:anchor="_Toc413240778" w:history="1">
+          <w:lang w:val="nl-NL" w:eastAsia="nl-NL" w:bidi="ar-SA"/>
+        </w:rPr>
+      </w:pPr>
+      <w:hyperlink w:anchor="_Toc413258762" w:history="1">
         <w:r>
           <w:rPr>
             <w:rStyle w:val="Hyperlink"/>
             <w:noProof/>
             <w:lang w:val="en-GB"/>
           </w:rPr>
-          <w:t>Booting of the machine</w:t>
+          <w:t>Stop the machine</w:t>
         </w:r>
         <w:r>
           <w:rPr>
@@ -1341,7 +1336,7 @@
           <w:rPr>
             <w:noProof/>
           </w:rPr>
-          <w:instrText xml:space="preserve"> PAGEREF _Toc413240778 \h </w:instrText>
+          <w:instrText xml:space="preserve"> PAGEREF _Toc413258762 \h </w:instrText>
         </w:r>
         <w:r>
           <w:rPr>
@@ -1370,7 +1365,7 @@
     </w:p>
     <w:p>
       <w:pPr>
-        <w:pStyle w:val="TOC1"/>
+        <w:pStyle w:val="Inhopg3"/>
         <w:tabs>
           <w:tab w:val="right" w:leader="dot" w:pos="9628"/>
         </w:tabs>
@@ -1380,16 +1375,17 @@
           <w:kern w:val="0"/>
           <w:sz w:val="22"/>
           <w:szCs w:val="22"/>
-          <w:lang w:eastAsia="en-US" w:bidi="ar-SA"/>
-        </w:rPr>
-      </w:pPr>
-      <w:hyperlink w:anchor="_Toc413240779" w:history="1">
+          <w:lang w:val="nl-NL" w:eastAsia="nl-NL" w:bidi="ar-SA"/>
+        </w:rPr>
+      </w:pPr>
+      <w:hyperlink w:anchor="_Toc413258763" w:history="1">
         <w:r>
           <w:rPr>
             <w:rStyle w:val="Hyperlink"/>
             <w:noProof/>
-          </w:rPr>
-          <w:t>User Constraints</w:t>
+            <w:lang w:val="en-GB"/>
+          </w:rPr>
+          <w:t>Booting of the machine</w:t>
         </w:r>
         <w:r>
           <w:rPr>
@@ -1407,7 +1403,7 @@
           <w:rPr>
             <w:noProof/>
           </w:rPr>
-          <w:instrText xml:space="preserve"> PAGEREF _Toc413240779 \h </w:instrText>
+          <w:instrText xml:space="preserve"> PAGEREF _Toc413258763 \h </w:instrText>
         </w:r>
         <w:r>
           <w:rPr>
@@ -1424,7 +1420,7 @@
           <w:rPr>
             <w:noProof/>
           </w:rPr>
-          <w:t>7</w:t>
+          <w:t>6</w:t>
         </w:r>
         <w:r>
           <w:rPr>
@@ -1436,7 +1432,7 @@
     </w:p>
     <w:p>
       <w:pPr>
-        <w:pStyle w:val="TOC1"/>
+        <w:pStyle w:val="Inhopg1"/>
         <w:tabs>
           <w:tab w:val="right" w:leader="dot" w:pos="9628"/>
         </w:tabs>
@@ -1446,16 +1442,16 @@
           <w:kern w:val="0"/>
           <w:sz w:val="22"/>
           <w:szCs w:val="22"/>
-          <w:lang w:eastAsia="en-US" w:bidi="ar-SA"/>
-        </w:rPr>
-      </w:pPr>
-      <w:hyperlink w:anchor="_Toc413240780" w:history="1">
+          <w:lang w:val="nl-NL" w:eastAsia="nl-NL" w:bidi="ar-SA"/>
+        </w:rPr>
+      </w:pPr>
+      <w:hyperlink w:anchor="_Toc413258764" w:history="1">
         <w:r>
           <w:rPr>
             <w:rStyle w:val="Hyperlink"/>
             <w:noProof/>
           </w:rPr>
-          <w:t>Safety Properties</w:t>
+          <w:t>User Constraints</w:t>
         </w:r>
         <w:r>
           <w:rPr>
@@ -1473,7 +1469,7 @@
           <w:rPr>
             <w:noProof/>
           </w:rPr>
-          <w:instrText xml:space="preserve"> PAGEREF _Toc413240780 \h </w:instrText>
+          <w:instrText xml:space="preserve"> PAGEREF _Toc413258764 \h </w:instrText>
         </w:r>
         <w:r>
           <w:rPr>
@@ -1502,7 +1498,7 @@
     </w:p>
     <w:p>
       <w:pPr>
-        <w:pStyle w:val="TOC2"/>
+        <w:pStyle w:val="Inhopg1"/>
         <w:tabs>
           <w:tab w:val="right" w:leader="dot" w:pos="9628"/>
         </w:tabs>
@@ -1512,16 +1508,16 @@
           <w:kern w:val="0"/>
           <w:sz w:val="22"/>
           <w:szCs w:val="22"/>
-          <w:lang w:eastAsia="en-US" w:bidi="ar-SA"/>
-        </w:rPr>
-      </w:pPr>
-      <w:hyperlink w:anchor="_Toc413240781" w:history="1">
+          <w:lang w:val="nl-NL" w:eastAsia="nl-NL" w:bidi="ar-SA"/>
+        </w:rPr>
+      </w:pPr>
+      <w:hyperlink w:anchor="_Toc413258765" w:history="1">
         <w:r>
           <w:rPr>
             <w:rStyle w:val="Hyperlink"/>
             <w:noProof/>
           </w:rPr>
-          <w:t>Explanation of Safety Properties</w:t>
+          <w:t>Safety Properties</w:t>
         </w:r>
         <w:r>
           <w:rPr>
@@ -1539,7 +1535,7 @@
           <w:rPr>
             <w:noProof/>
           </w:rPr>
-          <w:instrText xml:space="preserve"> PAGEREF _Toc413240781 \h </w:instrText>
+          <w:instrText xml:space="preserve"> PAGEREF _Toc413258765 \h </w:instrText>
         </w:r>
         <w:r>
           <w:rPr>
@@ -1568,7 +1564,7 @@
     </w:p>
     <w:p>
       <w:pPr>
-        <w:pStyle w:val="TOC1"/>
+        <w:pStyle w:val="Inhopg2"/>
         <w:tabs>
           <w:tab w:val="right" w:leader="dot" w:pos="9628"/>
         </w:tabs>
@@ -1578,16 +1574,16 @@
           <w:kern w:val="0"/>
           <w:sz w:val="22"/>
           <w:szCs w:val="22"/>
-          <w:lang w:eastAsia="en-US" w:bidi="ar-SA"/>
-        </w:rPr>
-      </w:pPr>
-      <w:hyperlink w:anchor="_Toc413240782" w:history="1">
+          <w:lang w:val="nl-NL" w:eastAsia="nl-NL" w:bidi="ar-SA"/>
+        </w:rPr>
+      </w:pPr>
+      <w:hyperlink w:anchor="_Toc413258766" w:history="1">
         <w:r>
           <w:rPr>
             <w:rStyle w:val="Hyperlink"/>
             <w:noProof/>
           </w:rPr>
-          <w:t>Design Decisions</w:t>
+          <w:t>Explanation of Safety Properties</w:t>
         </w:r>
         <w:r>
           <w:rPr>
@@ -1605,7 +1601,7 @@
           <w:rPr>
             <w:noProof/>
           </w:rPr>
-          <w:instrText xml:space="preserve"> PAGEREF _Toc413240782 \h </w:instrText>
+          <w:instrText xml:space="preserve"> PAGEREF _Toc413258766 \h </w:instrText>
         </w:r>
         <w:r>
           <w:rPr>
@@ -1622,7 +1618,7 @@
           <w:rPr>
             <w:noProof/>
           </w:rPr>
-          <w:t>8</w:t>
+          <w:t>7</w:t>
         </w:r>
         <w:r>
           <w:rPr>
@@ -1634,7 +1630,7 @@
     </w:p>
     <w:p>
       <w:pPr>
-        <w:pStyle w:val="TOC2"/>
+        <w:pStyle w:val="Inhopg1"/>
         <w:tabs>
           <w:tab w:val="right" w:leader="dot" w:pos="9628"/>
         </w:tabs>
@@ -1644,16 +1640,16 @@
           <w:kern w:val="0"/>
           <w:sz w:val="22"/>
           <w:szCs w:val="22"/>
-          <w:lang w:eastAsia="en-US" w:bidi="ar-SA"/>
-        </w:rPr>
-      </w:pPr>
-      <w:hyperlink w:anchor="_Toc413240783" w:history="1">
+          <w:lang w:val="nl-NL" w:eastAsia="nl-NL" w:bidi="ar-SA"/>
+        </w:rPr>
+      </w:pPr>
+      <w:hyperlink w:anchor="_Toc413258767" w:history="1">
         <w:r>
           <w:rPr>
             <w:rStyle w:val="Hyperlink"/>
             <w:noProof/>
           </w:rPr>
-          <w:t>The Feeder</w:t>
+          <w:t>Priorities</w:t>
         </w:r>
         <w:r>
           <w:rPr>
@@ -1671,7 +1667,7 @@
           <w:rPr>
             <w:noProof/>
           </w:rPr>
-          <w:instrText xml:space="preserve"> PAGEREF _Toc413240783 \h </w:instrText>
+          <w:instrText xml:space="preserve"> PAGEREF _Toc413258767 \h </w:instrText>
         </w:r>
         <w:r>
           <w:rPr>
@@ -1700,7 +1696,7 @@
     </w:p>
     <w:p>
       <w:pPr>
-        <w:pStyle w:val="TOC2"/>
+        <w:pStyle w:val="Inhopg1"/>
         <w:tabs>
           <w:tab w:val="right" w:leader="dot" w:pos="9628"/>
         </w:tabs>
@@ -1710,16 +1706,16 @@
           <w:kern w:val="0"/>
           <w:sz w:val="22"/>
           <w:szCs w:val="22"/>
-          <w:lang w:eastAsia="en-US" w:bidi="ar-SA"/>
-        </w:rPr>
-      </w:pPr>
-      <w:hyperlink w:anchor="_Toc413240784" w:history="1">
+          <w:lang w:val="nl-NL" w:eastAsia="nl-NL" w:bidi="ar-SA"/>
+        </w:rPr>
+      </w:pPr>
+      <w:hyperlink w:anchor="_Toc413258768" w:history="1">
         <w:r>
           <w:rPr>
             <w:rStyle w:val="Hyperlink"/>
             <w:noProof/>
           </w:rPr>
-          <w:t>The Transportation and Scanning</w:t>
+          <w:t>Design Decisions</w:t>
         </w:r>
         <w:r>
           <w:rPr>
@@ -1737,7 +1733,7 @@
           <w:rPr>
             <w:noProof/>
           </w:rPr>
-          <w:instrText xml:space="preserve"> PAGEREF _Toc413240784 \h </w:instrText>
+          <w:instrText xml:space="preserve"> PAGEREF _Toc413258768 \h </w:instrText>
         </w:r>
         <w:r>
           <w:rPr>
@@ -1766,7 +1762,7 @@
     </w:p>
     <w:p>
       <w:pPr>
-        <w:pStyle w:val="TOC2"/>
+        <w:pStyle w:val="Inhopg2"/>
         <w:tabs>
           <w:tab w:val="right" w:leader="dot" w:pos="9628"/>
         </w:tabs>
@@ -1776,16 +1772,16 @@
           <w:kern w:val="0"/>
           <w:sz w:val="22"/>
           <w:szCs w:val="22"/>
-          <w:lang w:eastAsia="en-US" w:bidi="ar-SA"/>
-        </w:rPr>
-      </w:pPr>
-      <w:hyperlink w:anchor="_Toc413240785" w:history="1">
+          <w:lang w:val="nl-NL" w:eastAsia="nl-NL" w:bidi="ar-SA"/>
+        </w:rPr>
+      </w:pPr>
+      <w:hyperlink w:anchor="_Toc413258769" w:history="1">
         <w:r>
           <w:rPr>
             <w:rStyle w:val="Hyperlink"/>
             <w:noProof/>
           </w:rPr>
-          <w:t>The sorting mechanism</w:t>
+          <w:t>The Feeder</w:t>
         </w:r>
         <w:r>
           <w:rPr>
@@ -1803,7 +1799,7 @@
           <w:rPr>
             <w:noProof/>
           </w:rPr>
-          <w:instrText xml:space="preserve"> PAGEREF _Toc413240785 \h </w:instrText>
+          <w:instrText xml:space="preserve"> PAGEREF _Toc413258769 \h </w:instrText>
         </w:r>
         <w:r>
           <w:rPr>
@@ -1820,7 +1816,7 @@
           <w:rPr>
             <w:noProof/>
           </w:rPr>
-          <w:t>11</w:t>
+          <w:t>9</w:t>
         </w:r>
         <w:r>
           <w:rPr>
@@ -1832,7 +1828,7 @@
     </w:p>
     <w:p>
       <w:pPr>
-        <w:pStyle w:val="TOC1"/>
+        <w:pStyle w:val="Inhopg2"/>
         <w:tabs>
           <w:tab w:val="right" w:leader="dot" w:pos="9628"/>
         </w:tabs>
@@ -1842,16 +1838,16 @@
           <w:kern w:val="0"/>
           <w:sz w:val="22"/>
           <w:szCs w:val="22"/>
-          <w:lang w:eastAsia="en-US" w:bidi="ar-SA"/>
-        </w:rPr>
-      </w:pPr>
-      <w:hyperlink w:anchor="_Toc413240786" w:history="1">
+          <w:lang w:val="nl-NL" w:eastAsia="nl-NL" w:bidi="ar-SA"/>
+        </w:rPr>
+      </w:pPr>
+      <w:hyperlink w:anchor="_Toc413258770" w:history="1">
         <w:r>
           <w:rPr>
             <w:rStyle w:val="Hyperlink"/>
             <w:noProof/>
           </w:rPr>
-          <w:t>Machine interface</w:t>
+          <w:t>The Transportation and Scanning</w:t>
         </w:r>
         <w:r>
           <w:rPr>
@@ -1869,7 +1865,7 @@
           <w:rPr>
             <w:noProof/>
           </w:rPr>
-          <w:instrText xml:space="preserve"> PAGEREF _Toc413240786 \h </w:instrText>
+          <w:instrText xml:space="preserve"> PAGEREF _Toc413258770 \h </w:instrText>
         </w:r>
         <w:r>
           <w:rPr>
@@ -1886,7 +1882,7 @@
           <w:rPr>
             <w:noProof/>
           </w:rPr>
-          <w:t>12</w:t>
+          <w:t>10</w:t>
         </w:r>
         <w:r>
           <w:rPr>
@@ -1898,7 +1894,7 @@
     </w:p>
     <w:p>
       <w:pPr>
-        <w:pStyle w:val="TOC2"/>
+        <w:pStyle w:val="Inhopg2"/>
         <w:tabs>
           <w:tab w:val="right" w:leader="dot" w:pos="9628"/>
         </w:tabs>
@@ -1908,16 +1904,16 @@
           <w:kern w:val="0"/>
           <w:sz w:val="22"/>
           <w:szCs w:val="22"/>
-          <w:lang w:eastAsia="en-US" w:bidi="ar-SA"/>
-        </w:rPr>
-      </w:pPr>
-      <w:hyperlink w:anchor="_Toc413240787" w:history="1">
+          <w:lang w:val="nl-NL" w:eastAsia="nl-NL" w:bidi="ar-SA"/>
+        </w:rPr>
+      </w:pPr>
+      <w:hyperlink w:anchor="_Toc413258771" w:history="1">
         <w:r>
           <w:rPr>
             <w:rStyle w:val="Hyperlink"/>
             <w:noProof/>
           </w:rPr>
-          <w:t>The feeder</w:t>
+          <w:t>The sorting mechanism</w:t>
         </w:r>
         <w:r>
           <w:rPr>
@@ -1935,7 +1931,7 @@
           <w:rPr>
             <w:noProof/>
           </w:rPr>
-          <w:instrText xml:space="preserve"> PAGEREF _Toc413240787 \h </w:instrText>
+          <w:instrText xml:space="preserve"> PAGEREF _Toc413258771 \h </w:instrText>
         </w:r>
         <w:r>
           <w:rPr>
@@ -1964,7 +1960,7 @@
     </w:p>
     <w:p>
       <w:pPr>
-        <w:pStyle w:val="TOC2"/>
+        <w:pStyle w:val="Inhopg1"/>
         <w:tabs>
           <w:tab w:val="right" w:leader="dot" w:pos="9628"/>
         </w:tabs>
@@ -1974,16 +1970,16 @@
           <w:kern w:val="0"/>
           <w:sz w:val="22"/>
           <w:szCs w:val="22"/>
-          <w:lang w:eastAsia="en-US" w:bidi="ar-SA"/>
-        </w:rPr>
-      </w:pPr>
-      <w:hyperlink w:anchor="_Toc413240788" w:history="1">
+          <w:lang w:val="nl-NL" w:eastAsia="nl-NL" w:bidi="ar-SA"/>
+        </w:rPr>
+      </w:pPr>
+      <w:hyperlink w:anchor="_Toc413258772" w:history="1">
         <w:r>
           <w:rPr>
             <w:rStyle w:val="Hyperlink"/>
             <w:noProof/>
           </w:rPr>
-          <w:t>The position sensor</w:t>
+          <w:t>Machine interface</w:t>
         </w:r>
         <w:r>
           <w:rPr>
@@ -2001,7 +1997,7 @@
           <w:rPr>
             <w:noProof/>
           </w:rPr>
-          <w:instrText xml:space="preserve"> PAGEREF _Toc413240788 \h </w:instrText>
+          <w:instrText xml:space="preserve"> PAGEREF _Toc413258772 \h </w:instrText>
         </w:r>
         <w:r>
           <w:rPr>
@@ -2018,7 +2014,7 @@
           <w:rPr>
             <w:noProof/>
           </w:rPr>
-          <w:t>12</w:t>
+          <w:t>13</w:t>
         </w:r>
         <w:r>
           <w:rPr>
@@ -2030,7 +2026,7 @@
     </w:p>
     <w:p>
       <w:pPr>
-        <w:pStyle w:val="TOC2"/>
+        <w:pStyle w:val="Inhopg2"/>
         <w:tabs>
           <w:tab w:val="right" w:leader="dot" w:pos="9628"/>
         </w:tabs>
@@ -2040,16 +2036,16 @@
           <w:kern w:val="0"/>
           <w:sz w:val="22"/>
           <w:szCs w:val="22"/>
-          <w:lang w:eastAsia="en-US" w:bidi="ar-SA"/>
-        </w:rPr>
-      </w:pPr>
-      <w:hyperlink w:anchor="_Toc413240789" w:history="1">
+          <w:lang w:val="nl-NL" w:eastAsia="nl-NL" w:bidi="ar-SA"/>
+        </w:rPr>
+      </w:pPr>
+      <w:hyperlink w:anchor="_Toc413258773" w:history="1">
         <w:r>
           <w:rPr>
             <w:rStyle w:val="Hyperlink"/>
             <w:noProof/>
           </w:rPr>
-          <w:t>The black white detector</w:t>
+          <w:t>The feeder</w:t>
         </w:r>
         <w:r>
           <w:rPr>
@@ -2067,7 +2063,7 @@
           <w:rPr>
             <w:noProof/>
           </w:rPr>
-          <w:instrText xml:space="preserve"> PAGEREF _Toc413240789 \h </w:instrText>
+          <w:instrText xml:space="preserve"> PAGEREF _Toc413258773 \h </w:instrText>
         </w:r>
         <w:r>
           <w:rPr>
@@ -2084,7 +2080,7 @@
           <w:rPr>
             <w:noProof/>
           </w:rPr>
-          <w:t>12</w:t>
+          <w:t>13</w:t>
         </w:r>
         <w:r>
           <w:rPr>
@@ -2096,7 +2092,7 @@
     </w:p>
     <w:p>
       <w:pPr>
-        <w:pStyle w:val="TOC2"/>
+        <w:pStyle w:val="Inhopg2"/>
         <w:tabs>
           <w:tab w:val="right" w:leader="dot" w:pos="9628"/>
         </w:tabs>
@@ -2106,16 +2102,16 @@
           <w:kern w:val="0"/>
           <w:sz w:val="22"/>
           <w:szCs w:val="22"/>
-          <w:lang w:eastAsia="en-US" w:bidi="ar-SA"/>
-        </w:rPr>
-      </w:pPr>
-      <w:hyperlink w:anchor="_Toc413240790" w:history="1">
+          <w:lang w:val="nl-NL" w:eastAsia="nl-NL" w:bidi="ar-SA"/>
+        </w:rPr>
+      </w:pPr>
+      <w:hyperlink w:anchor="_Toc413258774" w:history="1">
         <w:r>
           <w:rPr>
             <w:rStyle w:val="Hyperlink"/>
             <w:noProof/>
           </w:rPr>
-          <w:t>The Sorter</w:t>
+          <w:t>The position sensor</w:t>
         </w:r>
         <w:r>
           <w:rPr>
@@ -2133,7 +2129,7 @@
           <w:rPr>
             <w:noProof/>
           </w:rPr>
-          <w:instrText xml:space="preserve"> PAGEREF _Toc413240790 \h </w:instrText>
+          <w:instrText xml:space="preserve"> PAGEREF _Toc413258774 \h </w:instrText>
         </w:r>
         <w:r>
           <w:rPr>
@@ -2162,7 +2158,7 @@
     </w:p>
     <w:p>
       <w:pPr>
-        <w:pStyle w:val="TOC2"/>
+        <w:pStyle w:val="Inhopg2"/>
         <w:tabs>
           <w:tab w:val="right" w:leader="dot" w:pos="9628"/>
         </w:tabs>
@@ -2172,16 +2168,16 @@
           <w:kern w:val="0"/>
           <w:sz w:val="22"/>
           <w:szCs w:val="22"/>
-          <w:lang w:eastAsia="en-US" w:bidi="ar-SA"/>
-        </w:rPr>
-      </w:pPr>
-      <w:hyperlink w:anchor="_Toc413240791" w:history="1">
+          <w:lang w:val="nl-NL" w:eastAsia="nl-NL" w:bidi="ar-SA"/>
+        </w:rPr>
+      </w:pPr>
+      <w:hyperlink w:anchor="_Toc413258775" w:history="1">
         <w:r>
           <w:rPr>
             <w:rStyle w:val="Hyperlink"/>
             <w:noProof/>
           </w:rPr>
-          <w:t>The buttons</w:t>
+          <w:t>The black white detector</w:t>
         </w:r>
         <w:r>
           <w:rPr>
@@ -2199,7 +2195,7 @@
           <w:rPr>
             <w:noProof/>
           </w:rPr>
-          <w:instrText xml:space="preserve"> PAGEREF _Toc413240791 \h </w:instrText>
+          <w:instrText xml:space="preserve"> PAGEREF _Toc413258775 \h </w:instrText>
         </w:r>
         <w:r>
           <w:rPr>
@@ -2228,7 +2224,7 @@
     </w:p>
     <w:p>
       <w:pPr>
-        <w:pStyle w:val="TOC2"/>
+        <w:pStyle w:val="Inhopg2"/>
         <w:tabs>
           <w:tab w:val="right" w:leader="dot" w:pos="9628"/>
         </w:tabs>
@@ -2238,15 +2234,147 @@
           <w:kern w:val="0"/>
           <w:sz w:val="22"/>
           <w:szCs w:val="22"/>
-          <w:lang w:eastAsia="en-US" w:bidi="ar-SA"/>
-        </w:rPr>
-      </w:pPr>
-      <w:hyperlink w:anchor="_Toc413240792" w:history="1">
+          <w:lang w:val="nl-NL" w:eastAsia="nl-NL" w:bidi="ar-SA"/>
+        </w:rPr>
+      </w:pPr>
+      <w:hyperlink w:anchor="_Toc413258776" w:history="1">
         <w:r>
           <w:rPr>
             <w:rStyle w:val="Hyperlink"/>
             <w:noProof/>
           </w:rPr>
+          <w:t>The Sorter</w:t>
+        </w:r>
+        <w:r>
+          <w:rPr>
+            <w:noProof/>
+          </w:rPr>
+          <w:tab/>
+        </w:r>
+        <w:r>
+          <w:rPr>
+            <w:noProof/>
+          </w:rPr>
+          <w:fldChar w:fldCharType="begin"/>
+        </w:r>
+        <w:r>
+          <w:rPr>
+            <w:noProof/>
+          </w:rPr>
+          <w:instrText xml:space="preserve"> PAGEREF _Toc413258776 \h </w:instrText>
+        </w:r>
+        <w:r>
+          <w:rPr>
+            <w:noProof/>
+          </w:rPr>
+        </w:r>
+        <w:r>
+          <w:rPr>
+            <w:noProof/>
+          </w:rPr>
+          <w:fldChar w:fldCharType="separate"/>
+        </w:r>
+        <w:r>
+          <w:rPr>
+            <w:noProof/>
+          </w:rPr>
+          <w:t>14</w:t>
+        </w:r>
+        <w:r>
+          <w:rPr>
+            <w:noProof/>
+          </w:rPr>
+          <w:fldChar w:fldCharType="end"/>
+        </w:r>
+      </w:hyperlink>
+    </w:p>
+    <w:p>
+      <w:pPr>
+        <w:pStyle w:val="Inhopg2"/>
+        <w:tabs>
+          <w:tab w:val="right" w:leader="dot" w:pos="9628"/>
+        </w:tabs>
+        <w:rPr>
+          <w:rFonts w:asciiTheme="minorHAnsi" w:eastAsiaTheme="minorEastAsia" w:hAnsiTheme="minorHAnsi" w:cstheme="minorBidi"/>
+          <w:noProof/>
+          <w:kern w:val="0"/>
+          <w:sz w:val="22"/>
+          <w:szCs w:val="22"/>
+          <w:lang w:val="nl-NL" w:eastAsia="nl-NL" w:bidi="ar-SA"/>
+        </w:rPr>
+      </w:pPr>
+      <w:hyperlink w:anchor="_Toc413258777" w:history="1">
+        <w:r>
+          <w:rPr>
+            <w:rStyle w:val="Hyperlink"/>
+            <w:noProof/>
+          </w:rPr>
+          <w:t>The buttons</w:t>
+        </w:r>
+        <w:r>
+          <w:rPr>
+            <w:noProof/>
+          </w:rPr>
+          <w:tab/>
+        </w:r>
+        <w:r>
+          <w:rPr>
+            <w:noProof/>
+          </w:rPr>
+          <w:fldChar w:fldCharType="begin"/>
+        </w:r>
+        <w:r>
+          <w:rPr>
+            <w:noProof/>
+          </w:rPr>
+          <w:instrText xml:space="preserve"> PAGEREF _Toc413258777 \h </w:instrText>
+        </w:r>
+        <w:r>
+          <w:rPr>
+            <w:noProof/>
+          </w:rPr>
+        </w:r>
+        <w:r>
+          <w:rPr>
+            <w:noProof/>
+          </w:rPr>
+          <w:fldChar w:fldCharType="separate"/>
+        </w:r>
+        <w:r>
+          <w:rPr>
+            <w:noProof/>
+          </w:rPr>
+          <w:t>14</w:t>
+        </w:r>
+        <w:r>
+          <w:rPr>
+            <w:noProof/>
+          </w:rPr>
+          <w:fldChar w:fldCharType="end"/>
+        </w:r>
+      </w:hyperlink>
+    </w:p>
+    <w:p>
+      <w:pPr>
+        <w:pStyle w:val="Inhopg2"/>
+        <w:tabs>
+          <w:tab w:val="right" w:leader="dot" w:pos="9628"/>
+        </w:tabs>
+        <w:rPr>
+          <w:rFonts w:asciiTheme="minorHAnsi" w:eastAsiaTheme="minorEastAsia" w:hAnsiTheme="minorHAnsi" w:cstheme="minorBidi"/>
+          <w:noProof/>
+          <w:kern w:val="0"/>
+          <w:sz w:val="22"/>
+          <w:szCs w:val="22"/>
+          <w:lang w:val="nl-NL" w:eastAsia="nl-NL" w:bidi="ar-SA"/>
+        </w:rPr>
+      </w:pPr>
+      <w:hyperlink w:anchor="_Toc413258778" w:history="1">
+        <w:r>
+          <w:rPr>
+            <w:rStyle w:val="Hyperlink"/>
+            <w:noProof/>
+          </w:rPr>
           <w:t>The conveyer belt</w:t>
         </w:r>
         <w:r>
@@ -2265,7 +2393,7 @@
           <w:rPr>
             <w:noProof/>
           </w:rPr>
-          <w:instrText xml:space="preserve"> PAGEREF _Toc413240792 \h </w:instrText>
+          <w:instrText xml:space="preserve"> PAGEREF _Toc413258778 \h </w:instrText>
         </w:r>
         <w:r>
           <w:rPr>
@@ -2282,7 +2410,7 @@
           <w:rPr>
             <w:noProof/>
           </w:rPr>
-          <w:t>13</w:t>
+          <w:t>14</w:t>
         </w:r>
         <w:r>
           <w:rPr>
@@ -2294,345 +2422,651 @@
     </w:p>
     <w:p>
       <w:pPr>
+        <w:pStyle w:val="Inhopg1"/>
+        <w:tabs>
+          <w:tab w:val="right" w:leader="dot" w:pos="9628"/>
+        </w:tabs>
+        <w:rPr>
+          <w:rFonts w:asciiTheme="minorHAnsi" w:eastAsiaTheme="minorEastAsia" w:hAnsiTheme="minorHAnsi" w:cstheme="minorBidi"/>
+          <w:noProof/>
+          <w:kern w:val="0"/>
+          <w:sz w:val="22"/>
+          <w:szCs w:val="22"/>
+          <w:lang w:val="nl-NL" w:eastAsia="nl-NL" w:bidi="ar-SA"/>
+        </w:rPr>
+      </w:pPr>
+      <w:hyperlink w:anchor="_Toc413258779" w:history="1">
+        <w:r>
+          <w:rPr>
+            <w:rStyle w:val="Hyperlink"/>
+            <w:noProof/>
+          </w:rPr>
+          <w:t>Validation</w:t>
+        </w:r>
+        <w:r>
+          <w:rPr>
+            <w:noProof/>
+          </w:rPr>
+          <w:tab/>
+        </w:r>
+        <w:r>
+          <w:rPr>
+            <w:noProof/>
+          </w:rPr>
+          <w:fldChar w:fldCharType="begin"/>
+        </w:r>
+        <w:r>
+          <w:rPr>
+            <w:noProof/>
+          </w:rPr>
+          <w:instrText xml:space="preserve"> PAGEREF _Toc413258779 \h </w:instrText>
+        </w:r>
+        <w:r>
+          <w:rPr>
+            <w:noProof/>
+          </w:rPr>
+        </w:r>
+        <w:r>
+          <w:rPr>
+            <w:noProof/>
+          </w:rPr>
+          <w:fldChar w:fldCharType="separate"/>
+        </w:r>
+        <w:r>
+          <w:rPr>
+            <w:noProof/>
+          </w:rPr>
+          <w:t>15</w:t>
+        </w:r>
+        <w:r>
+          <w:rPr>
+            <w:noProof/>
+          </w:rPr>
+          <w:fldChar w:fldCharType="end"/>
+        </w:r>
+      </w:hyperlink>
+    </w:p>
+    <w:p>
+      <w:pPr>
+        <w:pStyle w:val="Inhopg2"/>
+        <w:tabs>
+          <w:tab w:val="right" w:leader="dot" w:pos="9628"/>
+        </w:tabs>
+        <w:rPr>
+          <w:rFonts w:asciiTheme="minorHAnsi" w:eastAsiaTheme="minorEastAsia" w:hAnsiTheme="minorHAnsi" w:cstheme="minorBidi"/>
+          <w:noProof/>
+          <w:kern w:val="0"/>
+          <w:sz w:val="22"/>
+          <w:szCs w:val="22"/>
+          <w:lang w:val="nl-NL" w:eastAsia="nl-NL" w:bidi="ar-SA"/>
+        </w:rPr>
+      </w:pPr>
+      <w:hyperlink w:anchor="_Toc413258780" w:history="1">
+        <w:r>
+          <w:rPr>
+            <w:rStyle w:val="Hyperlink"/>
+            <w:noProof/>
+          </w:rPr>
+          <w:t>Validate High level specifications</w:t>
+        </w:r>
+        <w:r>
+          <w:rPr>
+            <w:noProof/>
+          </w:rPr>
+          <w:tab/>
+        </w:r>
+        <w:r>
+          <w:rPr>
+            <w:noProof/>
+          </w:rPr>
+          <w:fldChar w:fldCharType="begin"/>
+        </w:r>
+        <w:r>
+          <w:rPr>
+            <w:noProof/>
+          </w:rPr>
+          <w:instrText xml:space="preserve"> PAGEREF _Toc413258780 \h </w:instrText>
+        </w:r>
+        <w:r>
+          <w:rPr>
+            <w:noProof/>
+          </w:rPr>
+        </w:r>
+        <w:r>
+          <w:rPr>
+            <w:noProof/>
+          </w:rPr>
+          <w:fldChar w:fldCharType="separate"/>
+        </w:r>
+        <w:r>
+          <w:rPr>
+            <w:noProof/>
+          </w:rPr>
+          <w:t>15</w:t>
+        </w:r>
+        <w:r>
+          <w:rPr>
+            <w:noProof/>
+          </w:rPr>
+          <w:fldChar w:fldCharType="end"/>
+        </w:r>
+      </w:hyperlink>
+    </w:p>
+    <w:p>
+      <w:pPr>
+        <w:pStyle w:val="Inhopg2"/>
+        <w:tabs>
+          <w:tab w:val="right" w:leader="dot" w:pos="9628"/>
+        </w:tabs>
+        <w:rPr>
+          <w:rFonts w:asciiTheme="minorHAnsi" w:eastAsiaTheme="minorEastAsia" w:hAnsiTheme="minorHAnsi" w:cstheme="minorBidi"/>
+          <w:noProof/>
+          <w:kern w:val="0"/>
+          <w:sz w:val="22"/>
+          <w:szCs w:val="22"/>
+          <w:lang w:val="nl-NL" w:eastAsia="nl-NL" w:bidi="ar-SA"/>
+        </w:rPr>
+      </w:pPr>
+      <w:hyperlink w:anchor="_Toc413258781" w:history="1">
+        <w:r>
+          <w:rPr>
+            <w:rStyle w:val="Hyperlink"/>
+            <w:noProof/>
+          </w:rPr>
+          <w:t>Validation SLR</w:t>
+        </w:r>
+        <w:r>
+          <w:rPr>
+            <w:noProof/>
+          </w:rPr>
+          <w:tab/>
+        </w:r>
+        <w:r>
+          <w:rPr>
+            <w:noProof/>
+          </w:rPr>
+          <w:fldChar w:fldCharType="begin"/>
+        </w:r>
+        <w:r>
+          <w:rPr>
+            <w:noProof/>
+          </w:rPr>
+          <w:instrText xml:space="preserve"> PAGEREF _Toc413258781 \h </w:instrText>
+        </w:r>
+        <w:r>
+          <w:rPr>
+            <w:noProof/>
+          </w:rPr>
+        </w:r>
+        <w:r>
+          <w:rPr>
+            <w:noProof/>
+          </w:rPr>
+          <w:fldChar w:fldCharType="separate"/>
+        </w:r>
+        <w:r>
+          <w:rPr>
+            <w:noProof/>
+          </w:rPr>
+          <w:t>15</w:t>
+        </w:r>
+        <w:r>
+          <w:rPr>
+            <w:noProof/>
+          </w:rPr>
+          <w:fldChar w:fldCharType="end"/>
+        </w:r>
+      </w:hyperlink>
+    </w:p>
+    <w:p>
+      <w:pPr>
+        <w:pStyle w:val="Inhopg2"/>
+        <w:tabs>
+          <w:tab w:val="right" w:leader="dot" w:pos="9628"/>
+        </w:tabs>
+        <w:rPr>
+          <w:rFonts w:asciiTheme="minorHAnsi" w:eastAsiaTheme="minorEastAsia" w:hAnsiTheme="minorHAnsi" w:cstheme="minorBidi"/>
+          <w:noProof/>
+          <w:kern w:val="0"/>
+          <w:sz w:val="22"/>
+          <w:szCs w:val="22"/>
+          <w:lang w:val="nl-NL" w:eastAsia="nl-NL" w:bidi="ar-SA"/>
+        </w:rPr>
+      </w:pPr>
+      <w:hyperlink w:anchor="_Toc413258782" w:history="1">
+        <w:r>
+          <w:rPr>
+            <w:rStyle w:val="Hyperlink"/>
+            <w:noProof/>
+          </w:rPr>
+          <w:t>Validation Priorities to SLRs</w:t>
+        </w:r>
+        <w:r>
+          <w:rPr>
+            <w:noProof/>
+          </w:rPr>
+          <w:tab/>
+        </w:r>
+        <w:r>
+          <w:rPr>
+            <w:noProof/>
+          </w:rPr>
+          <w:fldChar w:fldCharType="begin"/>
+        </w:r>
+        <w:r>
+          <w:rPr>
+            <w:noProof/>
+          </w:rPr>
+          <w:instrText xml:space="preserve"> PAGEREF _Toc413258782 \h </w:instrText>
+        </w:r>
+        <w:r>
+          <w:rPr>
+            <w:noProof/>
+          </w:rPr>
+        </w:r>
+        <w:r>
+          <w:rPr>
+            <w:noProof/>
+          </w:rPr>
+          <w:fldChar w:fldCharType="separate"/>
+        </w:r>
+        <w:r>
+          <w:rPr>
+            <w:noProof/>
+          </w:rPr>
+          <w:t>16</w:t>
+        </w:r>
+        <w:r>
+          <w:rPr>
+            <w:noProof/>
+          </w:rPr>
+          <w:fldChar w:fldCharType="end"/>
+        </w:r>
+      </w:hyperlink>
+    </w:p>
+    <w:p>
+      <w:pPr>
+        <w:pStyle w:val="Inhopg2"/>
+        <w:tabs>
+          <w:tab w:val="right" w:leader="dot" w:pos="9628"/>
+        </w:tabs>
+        <w:rPr>
+          <w:rFonts w:asciiTheme="minorHAnsi" w:eastAsiaTheme="minorEastAsia" w:hAnsiTheme="minorHAnsi" w:cstheme="minorBidi"/>
+          <w:noProof/>
+          <w:kern w:val="0"/>
+          <w:sz w:val="22"/>
+          <w:szCs w:val="22"/>
+          <w:lang w:val="nl-NL" w:eastAsia="nl-NL" w:bidi="ar-SA"/>
+        </w:rPr>
+      </w:pPr>
+      <w:hyperlink w:anchor="_Toc413258783" w:history="1">
+        <w:r>
+          <w:rPr>
+            <w:rStyle w:val="Hyperlink"/>
+            <w:noProof/>
+          </w:rPr>
+          <w:t>Testing machine design to the priorities</w:t>
+        </w:r>
+        <w:r>
+          <w:rPr>
+            <w:noProof/>
+          </w:rPr>
+          <w:tab/>
+        </w:r>
+        <w:r>
+          <w:rPr>
+            <w:noProof/>
+          </w:rPr>
+          <w:fldChar w:fldCharType="begin"/>
+        </w:r>
+        <w:r>
+          <w:rPr>
+            <w:noProof/>
+          </w:rPr>
+          <w:instrText xml:space="preserve"> PAGEREF _Toc413258783 \h </w:instrText>
+        </w:r>
+        <w:r>
+          <w:rPr>
+            <w:noProof/>
+          </w:rPr>
+        </w:r>
+        <w:r>
+          <w:rPr>
+            <w:noProof/>
+          </w:rPr>
+          <w:fldChar w:fldCharType="separate"/>
+        </w:r>
+        <w:r>
+          <w:rPr>
+            <w:noProof/>
+          </w:rPr>
+          <w:t>17</w:t>
+        </w:r>
+        <w:r>
+          <w:rPr>
+            <w:noProof/>
+          </w:rPr>
+          <w:fldChar w:fldCharType="end"/>
+        </w:r>
+      </w:hyperlink>
+    </w:p>
+    <w:p>
+      <w:pPr>
+        <w:pStyle w:val="Kop11"/>
+      </w:pPr>
+      <w:r>
+        <w:rPr>
+          <w:rFonts w:ascii="Open Baskerville 0.0.75" w:hAnsi="Open Baskerville 0.0.75"/>
+          <w:lang w:val="en-GB"/>
+        </w:rPr>
+        <w:lastRenderedPageBreak/>
+        <w:fldChar w:fldCharType="end"/>
+      </w:r>
+      <w:bookmarkStart w:id="2" w:name="__RefHeading__810_1583989979"/>
+      <w:bookmarkStart w:id="3" w:name="_Toc413258753"/>
+      <w:r>
+        <w:t>High level Specification</w:t>
+      </w:r>
+      <w:bookmarkEnd w:id="2"/>
+      <w:bookmarkEnd w:id="3"/>
+    </w:p>
+    <w:p>
+      <w:pPr>
+        <w:pStyle w:val="Kop3"/>
+      </w:pPr>
+      <w:bookmarkStart w:id="4" w:name="_Toc413258754"/>
+      <w:r>
+        <w:t>The specification as given in the Technical Guide</w:t>
+      </w:r>
+      <w:bookmarkEnd w:id="4"/>
+    </w:p>
+    <w:p>
+      <w:pPr>
+        <w:rPr>
+          <w:lang w:val="en-GB"/>
+        </w:rPr>
+      </w:pPr>
+      <w:r>
+        <w:rPr>
+          <w:lang w:val="en-GB"/>
+        </w:rPr>
+        <w:t>The goal of this project is to build a simple sorting machine that is able to separate small objects, plastic discs that may be either black or white, into two sets: the b</w:t>
+      </w:r>
+      <w:r>
+        <w:rPr>
+          <w:lang w:val="en-GB"/>
+        </w:rPr>
+        <w:t xml:space="preserve">lack discs and the white discs. </w:t>
+      </w:r>
+      <w:r>
+        <w:rPr>
+          <w:lang w:val="en-GB"/>
+        </w:rPr>
+        <w:t>(</w:t>
+      </w:r>
+      <w:r>
+        <w:rPr>
+          <w:rFonts w:ascii="Courier New" w:hAnsi="Courier New" w:cs="Courier New"/>
+          <w:lang w:val="en-GB"/>
+        </w:rPr>
+        <w:t>…</w:t>
+      </w:r>
+      <w:r>
+        <w:rPr>
+          <w:lang w:val="en-GB"/>
+        </w:rPr>
+        <w:t xml:space="preserve">) The </w:t>
+      </w:r>
+      <w:r>
+        <w:rPr>
+          <w:lang w:val="en-GB"/>
+        </w:rPr>
+        <w:t>machine must contain at least one conveyor belt.</w:t>
+      </w:r>
+    </w:p>
+    <w:p>
+      <w:pPr>
+        <w:rPr>
+          <w:lang w:val="en-GB"/>
+        </w:rPr>
+      </w:pPr>
+      <w:r>
+        <w:rPr>
+          <w:lang w:val="en-GB"/>
+        </w:rPr>
+        <w:t>(</w:t>
+      </w:r>
+      <w:r>
+        <w:rPr>
+          <w:rFonts w:ascii="Courier New" w:hAnsi="Courier New" w:cs="Courier New"/>
+          <w:lang w:val="en-GB"/>
+        </w:rPr>
+        <w:t>…</w:t>
+      </w:r>
+      <w:r>
+        <w:rPr>
+          <w:lang w:val="en-GB"/>
+        </w:rPr>
+        <w:t>)</w:t>
+      </w:r>
+    </w:p>
+    <w:p>
+      <w:pPr>
+        <w:rPr>
+          <w:lang w:val="en-GB"/>
+        </w:rPr>
+      </w:pPr>
+      <w:r>
+        <w:rPr>
+          <w:lang w:val="en-GB"/>
+        </w:rPr>
+        <w:t>The machine is to be operated by means of two push buttons, called “START/STOP” and “ABORT” (</w:t>
+      </w:r>
+      <w:r>
+        <w:rPr>
+          <w:rFonts w:ascii="Courier New" w:hAnsi="Courier New" w:cs="Courier New"/>
+          <w:lang w:val="en-GB"/>
+        </w:rPr>
+        <w:t>…</w:t>
+      </w:r>
+      <w:r>
+        <w:rPr>
+          <w:lang w:val="en-GB"/>
+        </w:rPr>
+        <w:t>) By pressing button “START/STOP” the machine is started. (</w:t>
+      </w:r>
+      <w:r>
+        <w:rPr>
+          <w:rFonts w:ascii="Courier New" w:hAnsi="Courier New" w:cs="Courier New"/>
+          <w:lang w:val="en-GB"/>
+        </w:rPr>
+        <w:t>…</w:t>
+      </w:r>
+      <w:r>
+        <w:rPr>
+          <w:lang w:val="en-GB"/>
+        </w:rPr>
+        <w:t>) If 4 seconds after (</w:t>
+      </w:r>
+      <w:r>
+        <w:rPr>
+          <w:rFonts w:ascii="Courier New" w:hAnsi="Courier New" w:cs="Courier New"/>
+          <w:lang w:val="en-GB"/>
+        </w:rPr>
+        <w:t>…</w:t>
+      </w:r>
+      <w:r>
+        <w:rPr>
+          <w:lang w:val="en-GB"/>
+        </w:rPr>
+        <w:t>) expected arrival time the presence detector has not signalled the arrival of a disc (</w:t>
+      </w:r>
+      <w:r>
+        <w:rPr>
+          <w:rFonts w:ascii="Courier New" w:hAnsi="Courier New" w:cs="Courier New"/>
+          <w:lang w:val="en-GB"/>
+        </w:rPr>
+        <w:t>…</w:t>
+      </w:r>
+      <w:r>
+        <w:rPr>
+          <w:lang w:val="en-GB"/>
+        </w:rPr>
+        <w:t>) the machine stops (</w:t>
+      </w:r>
+      <w:r>
+        <w:rPr>
+          <w:rFonts w:ascii="Courier New" w:hAnsi="Courier New" w:cs="Courier New"/>
+          <w:lang w:val="en-GB"/>
+        </w:rPr>
+        <w:t>…</w:t>
+      </w:r>
+      <w:r>
+        <w:rPr>
+          <w:lang w:val="en-GB"/>
+        </w:rPr>
+        <w:t>) If, during the sorting process. The push button “START/STOP” is pressed the machine (</w:t>
+      </w:r>
+      <w:r>
+        <w:rPr>
+          <w:rFonts w:ascii="Courier New" w:hAnsi="Courier New" w:cs="Courier New"/>
+          <w:lang w:val="en-GB"/>
+        </w:rPr>
+        <w:t>…</w:t>
+      </w:r>
+      <w:r>
+        <w:rPr>
+          <w:lang w:val="en-GB"/>
+        </w:rPr>
+        <w:t>) continues its normal operation until the current disc has been deposited into the correct tray. Then, the machine stops. (</w:t>
+      </w:r>
+      <w:r>
+        <w:rPr>
+          <w:rFonts w:ascii="Courier New" w:hAnsi="Courier New" w:cs="Courier New"/>
+          <w:lang w:val="en-GB"/>
+        </w:rPr>
+        <w:t>…</w:t>
+      </w:r>
+      <w:r>
+        <w:rPr>
+          <w:lang w:val="en-GB"/>
+        </w:rPr>
+        <w:t>) Push button “ABORT” (</w:t>
+      </w:r>
+      <w:r>
+        <w:rPr>
+          <w:rFonts w:ascii="Courier New" w:hAnsi="Courier New" w:cs="Courier New"/>
+          <w:lang w:val="en-GB"/>
+        </w:rPr>
+        <w:t>…</w:t>
+      </w:r>
+      <w:r>
+        <w:rPr>
+          <w:lang w:val="en-GB"/>
+        </w:rPr>
+        <w:t>) makes the machine halt immediately. (</w:t>
+      </w:r>
+      <w:r>
+        <w:rPr>
+          <w:rFonts w:ascii="Courier New" w:hAnsi="Courier New" w:cs="Courier New"/>
+          <w:lang w:val="en-GB"/>
+        </w:rPr>
+        <w:t>…</w:t>
+      </w:r>
+      <w:r>
+        <w:rPr>
+          <w:lang w:val="en-GB"/>
+        </w:rPr>
+        <w:t>) If subsequently, the push button “START/STOP” is pressed once, the machine returns to its resting state.</w:t>
+      </w:r>
+    </w:p>
+    <w:p>
+      <w:pPr>
+        <w:rPr>
+          <w:lang w:val="en-GB"/>
+        </w:rPr>
+      </w:pPr>
+      <w:r>
+        <w:rPr>
+          <w:lang w:val="en-GB"/>
+        </w:rPr>
+        <w:t>To be able to guarantee that the mechanism depositing discs onto the conveyor</w:t>
+      </w:r>
+      <w:r>
+        <w:rPr>
+          <w:lang w:val="en-GB"/>
+        </w:rPr>
+        <w:t xml:space="preserve"> </w:t>
+      </w:r>
+      <w:r>
+        <w:rPr>
+          <w:lang w:val="en-GB"/>
+        </w:rPr>
+        <w:t>belt stops in a well-defined state, this mechanism must be equipped with (at</w:t>
+      </w:r>
+      <w:r>
+        <w:rPr>
+          <w:lang w:val="en-GB"/>
+        </w:rPr>
+        <w:t xml:space="preserve"> </w:t>
+      </w:r>
+      <w:r>
+        <w:rPr>
+          <w:lang w:val="en-GB"/>
+        </w:rPr>
+        <w:t>least) one switch to signal that this mechanism has reached the correct state.</w:t>
+      </w:r>
+    </w:p>
+    <w:p>
+      <w:pPr>
+        <w:rPr>
+          <w:lang w:val="en-GB"/>
+        </w:rPr>
+      </w:pPr>
+    </w:p>
+    <w:p>
+      <w:pPr>
+        <w:pStyle w:val="Kop3"/>
+      </w:pPr>
+      <w:bookmarkStart w:id="5" w:name="_Toc413258755"/>
+      <w:r>
+        <w:t>Our specification</w:t>
+      </w:r>
+      <w:bookmarkEnd w:id="5"/>
+    </w:p>
+    <w:p>
+      <w:pPr>
+        <w:rPr>
+          <w:lang w:val="en-GB"/>
+        </w:rPr>
+      </w:pPr>
+      <w:r>
+        <w:rPr>
+          <w:lang w:val="en-GB"/>
+        </w:rPr>
+        <w:t>We have to make a so called sorting machine. This machine should be able to separate, by colour, small black and white plastic discs. The only real requirement in achieving this is that we need to use at least one conveyor belt.</w:t>
+      </w:r>
+      <w:bookmarkStart w:id="6" w:name="__RefHeading__391_1950855401"/>
+      <w:bookmarkStart w:id="7" w:name="_Toc412756066"/>
+    </w:p>
+    <w:p>
+      <w:pPr>
+        <w:rPr>
+          <w:lang w:val="en-GB"/>
+        </w:rPr>
+      </w:pPr>
+    </w:p>
+    <w:p>
+      <w:pPr>
         <w:pStyle w:val="Kop1"/>
-        <w:rPr>
-          <w:rFonts w:ascii="Open Baskerville 0.0.75" w:hAnsi="Open Baskerville 0.0.75"/>
-          <w:lang w:val="en-GB"/>
-        </w:rPr>
-      </w:pPr>
-      <w:r>
-        <w:rPr>
-          <w:rFonts w:ascii="Open Baskerville 0.0.75" w:hAnsi="Open Baskerville 0.0.75"/>
-          <w:lang w:val="en-GB"/>
-        </w:rPr>
-        <w:fldChar w:fldCharType="end"/>
-      </w:r>
-      <w:bookmarkStart w:id="1" w:name="__RefHeading__810_1583989979"/>
-    </w:p>
-    <w:p>
-      <w:pPr>
-        <w:rPr>
-          <w:sz w:val="28"/>
-          <w:szCs w:val="28"/>
-          <w:lang w:val="en-GB"/>
-        </w:rPr>
-      </w:pPr>
-      <w:r>
-        <w:rPr>
-          <w:lang w:val="en-GB"/>
-        </w:rPr>
-        <w:br w:type="page"/>
-      </w:r>
-    </w:p>
-    <w:p>
-      <w:pPr>
-        <w:pStyle w:val="Heading1"/>
-      </w:pPr>
-      <w:bookmarkStart w:id="2" w:name="_Toc413240768"/>
-      <w:r>
-        <w:lastRenderedPageBreak/>
-        <w:t>High level Specification</w:t>
-      </w:r>
-      <w:bookmarkEnd w:id="1"/>
-      <w:bookmarkEnd w:id="2"/>
-    </w:p>
-    <w:p>
-      <w:pPr>
-        <w:pStyle w:val="Heading3"/>
-      </w:pPr>
-      <w:bookmarkStart w:id="3" w:name="_Toc413240769"/>
-      <w:r>
-        <w:t>The specification as given in the Technical Guide</w:t>
-      </w:r>
-      <w:bookmarkEnd w:id="3"/>
-    </w:p>
-    <w:p>
-      <w:pPr>
-        <w:rPr>
-          <w:lang w:val="en-GB"/>
-        </w:rPr>
-      </w:pPr>
-      <w:r>
-        <w:rPr>
-          <w:lang w:val="en-GB"/>
-        </w:rPr>
-        <w:t>The goal of this project is to build a simple sorting machine that is able to separate small objects, plastic discs that may be either black or white, into two sets: the b</w:t>
-      </w:r>
-      <w:r>
-        <w:rPr>
-          <w:lang w:val="en-GB"/>
-        </w:rPr>
-        <w:t xml:space="preserve">lack discs and the white discs. </w:t>
-      </w:r>
-      <w:r>
-        <w:rPr>
-          <w:lang w:val="en-GB"/>
-        </w:rPr>
-        <w:t>(</w:t>
-      </w:r>
-      <w:r>
-        <w:rPr>
-          <w:rFonts w:ascii="Courier New" w:hAnsi="Courier New" w:cs="Courier New"/>
-          <w:lang w:val="en-GB"/>
-        </w:rPr>
-        <w:t>…</w:t>
-      </w:r>
-      <w:r>
-        <w:rPr>
-          <w:lang w:val="en-GB"/>
-        </w:rPr>
-        <w:t xml:space="preserve">) The </w:t>
-      </w:r>
-      <w:r>
-        <w:rPr>
-          <w:lang w:val="en-GB"/>
-        </w:rPr>
-        <w:t>machine must contain at least one conveyor belt.</w:t>
-      </w:r>
-    </w:p>
-    <w:p>
-      <w:pPr>
-        <w:rPr>
-          <w:lang w:val="en-GB"/>
-        </w:rPr>
-      </w:pPr>
-      <w:r>
-        <w:rPr>
-          <w:lang w:val="en-GB"/>
-        </w:rPr>
-        <w:t>(</w:t>
-      </w:r>
-      <w:r>
-        <w:rPr>
-          <w:rFonts w:ascii="Courier New" w:hAnsi="Courier New" w:cs="Courier New"/>
-          <w:lang w:val="en-GB"/>
-        </w:rPr>
-        <w:t>…</w:t>
-      </w:r>
-      <w:r>
-        <w:rPr>
-          <w:lang w:val="en-GB"/>
-        </w:rPr>
-        <w:t>)</w:t>
-      </w:r>
-    </w:p>
-    <w:p>
-      <w:pPr>
-        <w:rPr>
-          <w:lang w:val="en-GB"/>
-        </w:rPr>
-      </w:pPr>
-      <w:r>
-        <w:rPr>
-          <w:lang w:val="en-GB"/>
-        </w:rPr>
-        <w:t>The machine is to be operated by means of two push buttons, called “START/STOP” and “ABORT” (</w:t>
-      </w:r>
-      <w:r>
-        <w:rPr>
-          <w:rFonts w:ascii="Courier New" w:hAnsi="Courier New" w:cs="Courier New"/>
-          <w:lang w:val="en-GB"/>
-        </w:rPr>
-        <w:t>…</w:t>
-      </w:r>
-      <w:r>
-        <w:rPr>
-          <w:lang w:val="en-GB"/>
-        </w:rPr>
-        <w:t>) By pressing button “START/STOP” the machine is started. (</w:t>
-      </w:r>
-      <w:r>
-        <w:rPr>
-          <w:rFonts w:ascii="Courier New" w:hAnsi="Courier New" w:cs="Courier New"/>
-          <w:lang w:val="en-GB"/>
-        </w:rPr>
-        <w:t>…</w:t>
-      </w:r>
-      <w:r>
-        <w:rPr>
-          <w:lang w:val="en-GB"/>
-        </w:rPr>
-        <w:t>) If 4 seconds after (</w:t>
-      </w:r>
-      <w:r>
-        <w:rPr>
-          <w:rFonts w:ascii="Courier New" w:hAnsi="Courier New" w:cs="Courier New"/>
-          <w:lang w:val="en-GB"/>
-        </w:rPr>
-        <w:t>…</w:t>
-      </w:r>
-      <w:r>
-        <w:rPr>
-          <w:lang w:val="en-GB"/>
-        </w:rPr>
-        <w:t>) expected arrival time the presence detector has not signalled the arrival of a disc (</w:t>
-      </w:r>
-      <w:r>
-        <w:rPr>
-          <w:rFonts w:ascii="Courier New" w:hAnsi="Courier New" w:cs="Courier New"/>
-          <w:lang w:val="en-GB"/>
-        </w:rPr>
-        <w:t>…</w:t>
-      </w:r>
-      <w:r>
-        <w:rPr>
-          <w:lang w:val="en-GB"/>
-        </w:rPr>
-        <w:t>) the machine stops (</w:t>
-      </w:r>
-      <w:r>
-        <w:rPr>
-          <w:rFonts w:ascii="Courier New" w:hAnsi="Courier New" w:cs="Courier New"/>
-          <w:lang w:val="en-GB"/>
-        </w:rPr>
-        <w:t>…</w:t>
-      </w:r>
-      <w:r>
-        <w:rPr>
-          <w:lang w:val="en-GB"/>
-        </w:rPr>
-        <w:t>) If, during the sorting process. The push button “START/STOP” is pressed the machine (</w:t>
-      </w:r>
-      <w:r>
-        <w:rPr>
-          <w:rFonts w:ascii="Courier New" w:hAnsi="Courier New" w:cs="Courier New"/>
-          <w:lang w:val="en-GB"/>
-        </w:rPr>
-        <w:t>…</w:t>
-      </w:r>
-      <w:r>
-        <w:rPr>
-          <w:lang w:val="en-GB"/>
-        </w:rPr>
-        <w:t>) continues its normal operation until the current disc has been deposited into the correct tray. Then, the machine stops. (</w:t>
-      </w:r>
-      <w:r>
-        <w:rPr>
-          <w:rFonts w:ascii="Courier New" w:hAnsi="Courier New" w:cs="Courier New"/>
-          <w:lang w:val="en-GB"/>
-        </w:rPr>
-        <w:t>…</w:t>
-      </w:r>
-      <w:r>
-        <w:rPr>
-          <w:lang w:val="en-GB"/>
-        </w:rPr>
-        <w:t>) Push button “ABORT” (</w:t>
-      </w:r>
-      <w:r>
-        <w:rPr>
-          <w:rFonts w:ascii="Courier New" w:hAnsi="Courier New" w:cs="Courier New"/>
-          <w:lang w:val="en-GB"/>
-        </w:rPr>
-        <w:t>…</w:t>
-      </w:r>
-      <w:r>
-        <w:rPr>
-          <w:lang w:val="en-GB"/>
-        </w:rPr>
-        <w:t>) makes the machine halt immediately. (</w:t>
-      </w:r>
-      <w:r>
-        <w:rPr>
-          <w:rFonts w:ascii="Courier New" w:hAnsi="Courier New" w:cs="Courier New"/>
-          <w:lang w:val="en-GB"/>
-        </w:rPr>
-        <w:t>…</w:t>
-      </w:r>
-      <w:r>
-        <w:rPr>
-          <w:lang w:val="en-GB"/>
-        </w:rPr>
-        <w:t>) If subsequently, the push button “START/STOP” is pressed once, the machine returns to its resting state.</w:t>
-      </w:r>
-    </w:p>
-    <w:p>
-      <w:pPr>
-        <w:rPr>
-          <w:lang w:val="en-GB"/>
-        </w:rPr>
-      </w:pPr>
-      <w:r>
-        <w:rPr>
-          <w:lang w:val="en-GB"/>
-        </w:rPr>
-        <w:t>To be able to guarantee that the mechanism depositing discs onto the conveyor</w:t>
-      </w:r>
-      <w:r>
-        <w:rPr>
-          <w:lang w:val="en-GB"/>
-        </w:rPr>
-        <w:t xml:space="preserve"> </w:t>
-      </w:r>
-      <w:r>
-        <w:rPr>
-          <w:lang w:val="en-GB"/>
-        </w:rPr>
-        <w:t>belt stops in a well-defined state, this mechanism must be equipped with (at</w:t>
-      </w:r>
-      <w:r>
-        <w:rPr>
-          <w:lang w:val="en-GB"/>
-        </w:rPr>
-        <w:t xml:space="preserve"> </w:t>
-      </w:r>
-      <w:r>
-        <w:rPr>
-          <w:lang w:val="en-GB"/>
-        </w:rPr>
-        <w:t>least) one switch to signal that this mechanism has reached the correct state.</w:t>
-      </w:r>
-    </w:p>
-    <w:p>
-      <w:pPr>
-        <w:rPr>
-          <w:lang w:val="en-GB"/>
-        </w:rPr>
-      </w:pPr>
-    </w:p>
-    <w:p>
-      <w:pPr>
-        <w:pStyle w:val="Heading3"/>
-      </w:pPr>
-      <w:bookmarkStart w:id="4" w:name="_Toc413240770"/>
-      <w:r>
-        <w:t>Our specification</w:t>
-      </w:r>
-      <w:bookmarkEnd w:id="4"/>
-    </w:p>
-    <w:p>
-      <w:pPr>
-        <w:rPr>
-          <w:lang w:val="en-GB"/>
-        </w:rPr>
-      </w:pPr>
-      <w:r>
-        <w:rPr>
-          <w:lang w:val="en-GB"/>
-        </w:rPr>
-        <w:t>We have to make a so called sorting machine. This machine should be able to separate, by colour, small black and white plastic discs. The only real requirement in achieving this is that we need to use at least one conveyor belt.</w:t>
-      </w:r>
-      <w:bookmarkStart w:id="5" w:name="__RefHeading__391_1950855401"/>
-      <w:bookmarkStart w:id="6" w:name="_Toc412756066"/>
-    </w:p>
-    <w:p>
-      <w:pPr>
-        <w:rPr>
-          <w:lang w:val="en-GB"/>
-        </w:rPr>
-      </w:pPr>
-    </w:p>
-    <w:p>
-      <w:pPr>
-        <w:pStyle w:val="Heading1"/>
-      </w:pPr>
-      <w:bookmarkStart w:id="7" w:name="_Toc413240771"/>
+      </w:pPr>
+      <w:bookmarkStart w:id="8" w:name="_Toc413258756"/>
       <w:r>
         <w:t>System Level requirements</w:t>
       </w:r>
-      <w:bookmarkEnd w:id="5"/>
       <w:bookmarkEnd w:id="6"/>
       <w:bookmarkEnd w:id="7"/>
+      <w:bookmarkEnd w:id="8"/>
     </w:p>
     <w:p>
       <w:pPr>
@@ -2658,7 +3092,7 @@
         </w:rPr>
         <w:t xml:space="preserve"> of 3 parts. These 3 parts are the USE-cases, the safety properties and the user constraints.</w:t>
       </w:r>
-      <w:bookmarkStart w:id="8" w:name="__RefHeading__796_1950855401"/>
+      <w:bookmarkStart w:id="9" w:name="__RefHeading__796_1950855401"/>
     </w:p>
     <w:p>
       <w:pPr>
@@ -2677,15 +3111,15 @@
     </w:p>
     <w:p>
       <w:pPr>
-        <w:pStyle w:val="Heading2"/>
-      </w:pPr>
-      <w:bookmarkStart w:id="9" w:name="_Toc413240772"/>
+        <w:pStyle w:val="Kop2"/>
+      </w:pPr>
+      <w:bookmarkStart w:id="10" w:name="_Toc413258757"/>
       <w:r>
         <w:lastRenderedPageBreak/>
         <w:t>USE-cases</w:t>
       </w:r>
-      <w:bookmarkEnd w:id="8"/>
       <w:bookmarkEnd w:id="9"/>
+      <w:bookmarkEnd w:id="10"/>
     </w:p>
     <w:p>
       <w:pPr>
@@ -2709,19 +3143,19 @@
     </w:p>
     <w:p>
       <w:pPr>
-        <w:pStyle w:val="Heading3"/>
-      </w:pPr>
-      <w:bookmarkStart w:id="10" w:name="__RefHeading__798_1950855401"/>
-      <w:bookmarkStart w:id="11" w:name="_Toc413240773"/>
+        <w:pStyle w:val="Kop3"/>
+      </w:pPr>
+      <w:bookmarkStart w:id="11" w:name="__RefHeading__798_1950855401"/>
+      <w:bookmarkStart w:id="12" w:name="_Toc413258758"/>
       <w:r>
         <w:t>Sort unsorted disks</w:t>
       </w:r>
-      <w:bookmarkEnd w:id="10"/>
       <w:bookmarkEnd w:id="11"/>
+      <w:bookmarkEnd w:id="12"/>
     </w:p>
     <w:tbl>
       <w:tblPr>
-        <w:tblStyle w:val="PlainTable4"/>
+        <w:tblStyle w:val="Onopgemaaktetabel4"/>
         <w:tblW w:w="0" w:type="auto"/>
         <w:tblLook w:val="04A0" w:firstRow="1" w:lastRow="0" w:firstColumn="1" w:lastColumn="0" w:noHBand="0" w:noVBand="1"/>
       </w:tblPr>
@@ -2748,7 +3182,7 @@
             </w:pPr>
             <w:r>
               <w:rPr>
-                <w:rStyle w:val="Standaardalinea-lettertype"/>
+                <w:rStyle w:val="Standaardalinea-lettertype1"/>
                 <w:lang w:val="en-GB"/>
               </w:rPr>
               <w:t>Primary Actor</w:t>
@@ -2769,7 +3203,7 @@
             </w:pPr>
             <w:r>
               <w:rPr>
-                <w:rStyle w:val="Standaardalinea-lettertype"/>
+                <w:rStyle w:val="Standaardalinea-lettertype1"/>
                 <w:b w:val="0"/>
                 <w:lang w:val="en-GB"/>
               </w:rPr>
@@ -2796,7 +3230,7 @@
             </w:pPr>
             <w:r>
               <w:rPr>
-                <w:rStyle w:val="Standaardalinea-lettertype"/>
+                <w:rStyle w:val="Standaardalinea-lettertype1"/>
                 <w:lang w:val="en-GB"/>
               </w:rPr>
               <w:t>Scope</w:t>
@@ -2816,7 +3250,7 @@
             </w:pPr>
             <w:r>
               <w:rPr>
-                <w:rStyle w:val="Standaardalinea-lettertype"/>
+                <w:rStyle w:val="Standaardalinea-lettertype1"/>
                 <w:lang w:val="en-GB"/>
               </w:rPr>
               <w:t>A sorting machine</w:t>
@@ -3147,11 +3581,11 @@
               <w:pStyle w:val="Normal-Numbered"/>
               <w:cnfStyle w:val="000000000000" w:firstRow="0" w:lastRow="0" w:firstColumn="0" w:lastColumn="0" w:oddVBand="0" w:evenVBand="0" w:oddHBand="0" w:evenHBand="0" w:firstRowFirstColumn="0" w:firstRowLastColumn="0" w:lastRowFirstColumn="0" w:lastRowLastColumn="0"/>
             </w:pPr>
-            <w:bookmarkStart w:id="12" w:name="__RefHeading__800_1950855401"/>
+            <w:bookmarkStart w:id="13" w:name="__RefHeading__800_1950855401"/>
             <w:r>
               <w:t>Abort the process</w:t>
             </w:r>
-            <w:bookmarkEnd w:id="12"/>
+            <w:bookmarkEnd w:id="13"/>
           </w:p>
         </w:tc>
       </w:tr>
@@ -3159,7 +3593,7 @@
     <w:p>
       <w:pPr>
         <w:rPr>
-          <w:rStyle w:val="Standaardalinea-lettertype"/>
+          <w:rStyle w:val="Standaardalinea-lettertype1"/>
           <w:u w:val="single"/>
           <w:lang w:val="en-GB"/>
         </w:rPr>
@@ -3167,17 +3601,17 @@
     </w:p>
     <w:p>
       <w:pPr>
-        <w:pStyle w:val="Heading3"/>
-      </w:pPr>
-      <w:bookmarkStart w:id="13" w:name="_Toc413240774"/>
+        <w:pStyle w:val="Kop3"/>
+      </w:pPr>
+      <w:bookmarkStart w:id="14" w:name="_Toc413258759"/>
       <w:r>
         <w:t>Abort the process</w:t>
       </w:r>
-      <w:bookmarkEnd w:id="13"/>
+      <w:bookmarkEnd w:id="14"/>
     </w:p>
     <w:tbl>
       <w:tblPr>
-        <w:tblStyle w:val="PlainTable4"/>
+        <w:tblStyle w:val="Onopgemaaktetabel4"/>
         <w:tblW w:w="0" w:type="auto"/>
         <w:tblLook w:val="04A0" w:firstRow="1" w:lastRow="0" w:firstColumn="1" w:lastColumn="0" w:noHBand="0" w:noVBand="1"/>
       </w:tblPr>
@@ -3204,7 +3638,7 @@
             </w:pPr>
             <w:r>
               <w:rPr>
-                <w:rStyle w:val="Standaardalinea-lettertype"/>
+                <w:rStyle w:val="Standaardalinea-lettertype1"/>
                 <w:lang w:val="en-GB"/>
               </w:rPr>
               <w:t>Primary Actor</w:t>
@@ -3225,7 +3659,7 @@
             </w:pPr>
             <w:r>
               <w:rPr>
-                <w:rStyle w:val="Standaardalinea-lettertype"/>
+                <w:rStyle w:val="Standaardalinea-lettertype1"/>
                 <w:b w:val="0"/>
                 <w:lang w:val="en-GB"/>
               </w:rPr>
@@ -3252,7 +3686,7 @@
             </w:pPr>
             <w:r>
               <w:rPr>
-                <w:rStyle w:val="Standaardalinea-lettertype"/>
+                <w:rStyle w:val="Standaardalinea-lettertype1"/>
                 <w:lang w:val="en-GB"/>
               </w:rPr>
               <w:t>Scope</w:t>
@@ -3272,7 +3706,7 @@
             </w:pPr>
             <w:r>
               <w:rPr>
-                <w:rStyle w:val="Standaardalinea-lettertype"/>
+                <w:rStyle w:val="Standaardalinea-lettertype1"/>
                 <w:lang w:val="en-GB"/>
               </w:rPr>
               <w:t>A sorting machine</w:t>
@@ -3537,23 +3971,23 @@
           <w:lang w:val="en-GB"/>
         </w:rPr>
       </w:pPr>
-      <w:bookmarkStart w:id="14" w:name="__RefHeading__802_1950855401"/>
-    </w:p>
-    <w:p>
-      <w:pPr>
-        <w:pStyle w:val="Heading3"/>
-      </w:pPr>
-      <w:bookmarkStart w:id="15" w:name="_Toc413240775"/>
+      <w:bookmarkStart w:id="15" w:name="__RefHeading__802_1950855401"/>
+    </w:p>
+    <w:p>
+      <w:pPr>
+        <w:pStyle w:val="Kop3"/>
+      </w:pPr>
+      <w:bookmarkStart w:id="16" w:name="_Toc413258760"/>
       <w:r>
         <w:lastRenderedPageBreak/>
         <w:t>Starting the machine</w:t>
       </w:r>
-      <w:bookmarkEnd w:id="14"/>
       <w:bookmarkEnd w:id="15"/>
+      <w:bookmarkEnd w:id="16"/>
     </w:p>
     <w:tbl>
       <w:tblPr>
-        <w:tblStyle w:val="PlainTable4"/>
+        <w:tblStyle w:val="Onopgemaaktetabel4"/>
         <w:tblW w:w="0" w:type="auto"/>
         <w:tblLook w:val="04A0" w:firstRow="1" w:lastRow="0" w:firstColumn="1" w:lastColumn="0" w:noHBand="0" w:noVBand="1"/>
       </w:tblPr>
@@ -3580,7 +4014,7 @@
             </w:pPr>
             <w:r>
               <w:rPr>
-                <w:rStyle w:val="Standaardalinea-lettertype"/>
+                <w:rStyle w:val="Standaardalinea-lettertype1"/>
                 <w:lang w:val="en-GB"/>
               </w:rPr>
               <w:t>Primary Actor</w:t>
@@ -3601,7 +4035,7 @@
             </w:pPr>
             <w:r>
               <w:rPr>
-                <w:rStyle w:val="Standaardalinea-lettertype"/>
+                <w:rStyle w:val="Standaardalinea-lettertype1"/>
                 <w:b w:val="0"/>
                 <w:lang w:val="en-GB"/>
               </w:rPr>
@@ -3628,7 +4062,7 @@
             </w:pPr>
             <w:r>
               <w:rPr>
-                <w:rStyle w:val="Standaardalinea-lettertype"/>
+                <w:rStyle w:val="Standaardalinea-lettertype1"/>
                 <w:lang w:val="en-GB"/>
               </w:rPr>
               <w:t>Scope</w:t>
@@ -3648,7 +4082,7 @@
             </w:pPr>
             <w:r>
               <w:rPr>
-                <w:rStyle w:val="Standaardalinea-lettertype"/>
+                <w:rStyle w:val="Standaardalinea-lettertype1"/>
                 <w:lang w:val="en-GB"/>
               </w:rPr>
               <w:t>A sorting machine</w:t>
@@ -3891,11 +4325,11 @@
               <w:pStyle w:val="Normal-Numbered"/>
               <w:cnfStyle w:val="000000000000" w:firstRow="0" w:lastRow="0" w:firstColumn="0" w:lastColumn="0" w:oddVBand="0" w:evenVBand="0" w:oddHBand="0" w:evenHBand="0" w:firstRowFirstColumn="0" w:firstRowLastColumn="0" w:lastRowFirstColumn="0" w:lastRowLastColumn="0"/>
             </w:pPr>
-            <w:bookmarkStart w:id="16" w:name="__RefHeading__804_1950855401"/>
+            <w:bookmarkStart w:id="17" w:name="__RefHeading__804_1950855401"/>
             <w:r>
               <w:t>Shutting down the machine</w:t>
             </w:r>
-            <w:bookmarkEnd w:id="16"/>
+            <w:bookmarkEnd w:id="17"/>
           </w:p>
         </w:tc>
       </w:tr>
@@ -3909,20 +4343,20 @@
     </w:p>
     <w:p>
       <w:pPr>
-        <w:pStyle w:val="Heading3"/>
-        <w:rPr>
-          <w:rStyle w:val="Standaardalinea-lettertype"/>
-        </w:rPr>
-      </w:pPr>
-      <w:bookmarkStart w:id="17" w:name="_Toc413240776"/>
+        <w:pStyle w:val="Kop3"/>
+        <w:rPr>
+          <w:rStyle w:val="Standaardalinea-lettertype1"/>
+        </w:rPr>
+      </w:pPr>
+      <w:bookmarkStart w:id="18" w:name="_Toc413258761"/>
       <w:r>
         <w:t>Shutting down the machine</w:t>
       </w:r>
-      <w:bookmarkEnd w:id="17"/>
+      <w:bookmarkEnd w:id="18"/>
     </w:p>
     <w:tbl>
       <w:tblPr>
-        <w:tblStyle w:val="PlainTable4"/>
+        <w:tblStyle w:val="Onopgemaaktetabel4"/>
         <w:tblW w:w="0" w:type="auto"/>
         <w:tblLook w:val="04A0" w:firstRow="1" w:lastRow="0" w:firstColumn="1" w:lastColumn="0" w:noHBand="0" w:noVBand="1"/>
       </w:tblPr>
@@ -3949,7 +4383,7 @@
             </w:pPr>
             <w:r>
               <w:rPr>
-                <w:rStyle w:val="Standaardalinea-lettertype"/>
+                <w:rStyle w:val="Standaardalinea-lettertype1"/>
                 <w:lang w:val="en-GB"/>
               </w:rPr>
               <w:t>Primary Actor</w:t>
@@ -3970,7 +4404,7 @@
             </w:pPr>
             <w:r>
               <w:rPr>
-                <w:rStyle w:val="Standaardalinea-lettertype"/>
+                <w:rStyle w:val="Standaardalinea-lettertype1"/>
                 <w:b w:val="0"/>
                 <w:lang w:val="en-GB"/>
               </w:rPr>
@@ -3997,7 +4431,7 @@
             </w:pPr>
             <w:r>
               <w:rPr>
-                <w:rStyle w:val="Standaardalinea-lettertype"/>
+                <w:rStyle w:val="Standaardalinea-lettertype1"/>
                 <w:lang w:val="en-GB"/>
               </w:rPr>
               <w:t>Scope</w:t>
@@ -4017,7 +4451,7 @@
             </w:pPr>
             <w:r>
               <w:rPr>
-                <w:rStyle w:val="Standaardalinea-lettertype"/>
+                <w:rStyle w:val="Standaardalinea-lettertype1"/>
                 <w:lang w:val="en-GB"/>
               </w:rPr>
               <w:t>A sorting machine</w:t>
@@ -4279,15 +4713,15 @@
     </w:p>
     <w:p>
       <w:pPr>
-        <w:pStyle w:val="Kop3"/>
+        <w:pStyle w:val="Kop31"/>
         <w:pageBreakBefore/>
         <w:rPr>
           <w:rFonts w:ascii="Open Baskerville 0.0.75" w:hAnsi="Open Baskerville 0.0.75"/>
           <w:lang w:val="en-GB"/>
         </w:rPr>
       </w:pPr>
-      <w:bookmarkStart w:id="18" w:name="__RefHeading__806_1950855401"/>
-      <w:bookmarkStart w:id="19" w:name="_Toc413240777"/>
+      <w:bookmarkStart w:id="19" w:name="__RefHeading__806_1950855401"/>
+      <w:bookmarkStart w:id="20" w:name="_Toc413258762"/>
       <w:r>
         <w:rPr>
           <w:rFonts w:ascii="Open Baskerville 0.0.75" w:hAnsi="Open Baskerville 0.0.75"/>
@@ -4296,12 +4730,12 @@
         <w:lastRenderedPageBreak/>
         <w:t>Stop the machine</w:t>
       </w:r>
-      <w:bookmarkEnd w:id="18"/>
       <w:bookmarkEnd w:id="19"/>
+      <w:bookmarkEnd w:id="20"/>
     </w:p>
     <w:tbl>
       <w:tblPr>
-        <w:tblStyle w:val="PlainTable4"/>
+        <w:tblStyle w:val="Onopgemaaktetabel4"/>
         <w:tblW w:w="0" w:type="auto"/>
         <w:tblLook w:val="04A0" w:firstRow="1" w:lastRow="0" w:firstColumn="1" w:lastColumn="0" w:noHBand="0" w:noVBand="1"/>
       </w:tblPr>
@@ -4328,7 +4762,7 @@
             </w:pPr>
             <w:r>
               <w:rPr>
-                <w:rStyle w:val="Standaardalinea-lettertype"/>
+                <w:rStyle w:val="Standaardalinea-lettertype1"/>
                 <w:lang w:val="en-GB"/>
               </w:rPr>
               <w:t>Primary Actor</w:t>
@@ -4349,7 +4783,7 @@
             </w:pPr>
             <w:r>
               <w:rPr>
-                <w:rStyle w:val="Standaardalinea-lettertype"/>
+                <w:rStyle w:val="Standaardalinea-lettertype1"/>
                 <w:b w:val="0"/>
                 <w:lang w:val="en-GB"/>
               </w:rPr>
@@ -4376,7 +4810,7 @@
             </w:pPr>
             <w:r>
               <w:rPr>
-                <w:rStyle w:val="Standaardalinea-lettertype"/>
+                <w:rStyle w:val="Standaardalinea-lettertype1"/>
                 <w:lang w:val="en-GB"/>
               </w:rPr>
               <w:t>Scope</w:t>
@@ -4396,7 +4830,7 @@
             </w:pPr>
             <w:r>
               <w:rPr>
-                <w:rStyle w:val="Standaardalinea-lettertype"/>
+                <w:rStyle w:val="Standaardalinea-lettertype1"/>
                 <w:lang w:val="en-GB"/>
               </w:rPr>
               <w:t>A sorting machine</w:t>
@@ -4618,16 +5052,16 @@
             <w:r>
               <w:t xml:space="preserve">The machine finishes </w:t>
             </w:r>
-            <w:commentRangeStart w:id="20"/>
+            <w:commentRangeStart w:id="21"/>
             <w:r>
               <w:t>sorting</w:t>
             </w:r>
-            <w:commentRangeEnd w:id="20"/>
+            <w:commentRangeEnd w:id="21"/>
             <w:r>
               <w:rPr>
-                <w:rStyle w:val="CommentReference"/>
-              </w:rPr>
-              <w:commentReference w:id="20"/>
+                <w:rStyle w:val="Verwijzingopmerking"/>
+              </w:rPr>
+              <w:commentReference w:id="21"/>
             </w:r>
             <w:r>
               <w:t>* the disk currently in the machine</w:t>
@@ -4647,11 +5081,11 @@
               <w:pStyle w:val="Normal-Numbered"/>
               <w:cnfStyle w:val="000000000000" w:firstRow="0" w:lastRow="0" w:firstColumn="0" w:lastColumn="0" w:oddVBand="0" w:evenVBand="0" w:oddHBand="0" w:evenHBand="0" w:firstRowFirstColumn="0" w:firstRowLastColumn="0" w:lastRowFirstColumn="0" w:lastRowLastColumn="0"/>
             </w:pPr>
-            <w:bookmarkStart w:id="21" w:name="__RefHeading__808_1950855401"/>
+            <w:bookmarkStart w:id="22" w:name="__RefHeading__808_1950855401"/>
             <w:r>
               <w:t>Booting of the machine</w:t>
             </w:r>
-            <w:bookmarkEnd w:id="21"/>
+            <w:bookmarkEnd w:id="22"/>
           </w:p>
         </w:tc>
       </w:tr>
@@ -4665,13 +5099,13 @@
     </w:p>
     <w:p>
       <w:pPr>
-        <w:pStyle w:val="Kop3"/>
+        <w:pStyle w:val="Kop31"/>
         <w:rPr>
           <w:rFonts w:ascii="Open Baskerville 0.0.75" w:hAnsi="Open Baskerville 0.0.75"/>
           <w:lang w:val="en-GB"/>
         </w:rPr>
       </w:pPr>
-      <w:bookmarkStart w:id="22" w:name="_Toc413240778"/>
+      <w:bookmarkStart w:id="23" w:name="_Toc413258763"/>
       <w:r>
         <w:rPr>
           <w:rFonts w:ascii="Open Baskerville 0.0.75" w:hAnsi="Open Baskerville 0.0.75"/>
@@ -4679,11 +5113,11 @@
         </w:rPr>
         <w:t>Booting of the machine</w:t>
       </w:r>
-      <w:bookmarkEnd w:id="22"/>
+      <w:bookmarkEnd w:id="23"/>
     </w:p>
     <w:tbl>
       <w:tblPr>
-        <w:tblStyle w:val="PlainTable4"/>
+        <w:tblStyle w:val="Onopgemaaktetabel4"/>
         <w:tblW w:w="0" w:type="auto"/>
         <w:tblLook w:val="04A0" w:firstRow="1" w:lastRow="0" w:firstColumn="1" w:lastColumn="0" w:noHBand="0" w:noVBand="1"/>
       </w:tblPr>
@@ -4710,7 +5144,7 @@
             </w:pPr>
             <w:r>
               <w:rPr>
-                <w:rStyle w:val="Standaardalinea-lettertype"/>
+                <w:rStyle w:val="Standaardalinea-lettertype1"/>
                 <w:lang w:val="en-GB"/>
               </w:rPr>
               <w:t>Primary Actor</w:t>
@@ -4731,7 +5165,7 @@
             </w:pPr>
             <w:r>
               <w:rPr>
-                <w:rStyle w:val="Standaardalinea-lettertype"/>
+                <w:rStyle w:val="Standaardalinea-lettertype1"/>
                 <w:b w:val="0"/>
                 <w:lang w:val="en-GB"/>
               </w:rPr>
@@ -4758,7 +5192,7 @@
             </w:pPr>
             <w:r>
               <w:rPr>
-                <w:rStyle w:val="Standaardalinea-lettertype"/>
+                <w:rStyle w:val="Standaardalinea-lettertype1"/>
                 <w:lang w:val="en-GB"/>
               </w:rPr>
               <w:t>Scope</w:t>
@@ -4778,7 +5212,7 @@
             </w:pPr>
             <w:r>
               <w:rPr>
-                <w:rStyle w:val="Standaardalinea-lettertype"/>
+                <w:rStyle w:val="Standaardalinea-lettertype1"/>
                 <w:lang w:val="en-GB"/>
               </w:rPr>
               <w:t>A sorting machine</w:t>
@@ -4820,7 +5254,7 @@
             </w:pPr>
             <w:r>
               <w:rPr>
-                <w:rStyle w:val="Standaardalinea-lettertype"/>
+                <w:rStyle w:val="Standaardalinea-lettertype1"/>
                 <w:lang w:val="en-GB"/>
               </w:rPr>
               <w:t>The machine will prepared to start the program. And do the required actions.</w:t>
@@ -5056,7 +5490,7 @@
           <w:lang w:val="en-GB"/>
         </w:rPr>
       </w:pPr>
-      <w:bookmarkStart w:id="23" w:name="__RefHeading__879_1950855401"/>
+      <w:bookmarkStart w:id="24" w:name="__RefHeading__879_1950855401"/>
     </w:p>
     <w:p>
       <w:pPr>
@@ -5079,19 +5513,19 @@
     </w:p>
     <w:p>
       <w:pPr>
-        <w:pStyle w:val="Heading1"/>
-      </w:pPr>
-      <w:bookmarkStart w:id="24" w:name="_Toc413240779"/>
+        <w:pStyle w:val="Kop1"/>
+      </w:pPr>
+      <w:bookmarkStart w:id="25" w:name="_Toc413258764"/>
       <w:r>
         <w:lastRenderedPageBreak/>
         <w:t>User Constraints</w:t>
       </w:r>
-      <w:bookmarkEnd w:id="23"/>
       <w:bookmarkEnd w:id="24"/>
-    </w:p>
-    <w:p>
-      <w:pPr>
-        <w:pStyle w:val="ListParagraph"/>
+      <w:bookmarkEnd w:id="25"/>
+    </w:p>
+    <w:p>
+      <w:pPr>
+        <w:pStyle w:val="Lijstalinea"/>
         <w:numPr>
           <w:ilvl w:val="0"/>
           <w:numId w:val="19"/>
@@ -5104,12 +5538,38 @@
         <w:rPr>
           <w:lang w:val="en-GB"/>
         </w:rPr>
-        <w:t>Before the start buttons is pressed the user is required to place all discs to be sorted in the container unit</w:t>
-      </w:r>
-    </w:p>
-    <w:p>
-      <w:pPr>
-        <w:pStyle w:val="ListParagraph"/>
+        <w:t xml:space="preserve">Before the </w:t>
+      </w:r>
+      <w:r>
+        <w:rPr>
+          <w:lang w:val="en-GB"/>
+        </w:rPr>
+        <w:t>start button</w:t>
+      </w:r>
+      <w:r>
+        <w:rPr>
+          <w:lang w:val="en-GB"/>
+        </w:rPr>
+        <w:t xml:space="preserve"> is pressed</w:t>
+      </w:r>
+      <w:r>
+        <w:rPr>
+          <w:lang w:val="en-GB"/>
+        </w:rPr>
+        <w:t>,</w:t>
+      </w:r>
+      <w:bookmarkStart w:id="26" w:name="_GoBack"/>
+      <w:bookmarkEnd w:id="26"/>
+      <w:r>
+        <w:rPr>
+          <w:lang w:val="en-GB"/>
+        </w:rPr>
+        <w:t xml:space="preserve"> the user is required to place all discs to be sorted in the container unit</w:t>
+      </w:r>
+    </w:p>
+    <w:p>
+      <w:pPr>
+        <w:pStyle w:val="Lijstalinea"/>
         <w:numPr>
           <w:ilvl w:val="0"/>
           <w:numId w:val="19"/>
@@ -5127,7 +5587,7 @@
     </w:p>
     <w:p>
       <w:pPr>
-        <w:pStyle w:val="ListParagraph"/>
+        <w:pStyle w:val="Lijstalinea"/>
         <w:numPr>
           <w:ilvl w:val="0"/>
           <w:numId w:val="19"/>
@@ -5145,27 +5605,27 @@
     </w:p>
     <w:p>
       <w:pPr>
-        <w:pStyle w:val="ListParagraph"/>
-        <w:rPr>
-          <w:lang w:val="en-GB"/>
-        </w:rPr>
-      </w:pPr>
-    </w:p>
-    <w:p>
-      <w:pPr>
-        <w:pStyle w:val="Heading1"/>
-      </w:pPr>
-      <w:bookmarkStart w:id="25" w:name="__RefHeading__881_1950855401"/>
-      <w:bookmarkStart w:id="26" w:name="_Toc413240780"/>
+        <w:pStyle w:val="Lijstalinea"/>
+        <w:rPr>
+          <w:lang w:val="en-GB"/>
+        </w:rPr>
+      </w:pPr>
+    </w:p>
+    <w:p>
+      <w:pPr>
+        <w:pStyle w:val="Kop1"/>
+      </w:pPr>
+      <w:bookmarkStart w:id="27" w:name="__RefHeading__881_1950855401"/>
+      <w:bookmarkStart w:id="28" w:name="_Toc413258765"/>
       <w:r>
         <w:t>Safety Properties</w:t>
       </w:r>
-      <w:bookmarkEnd w:id="25"/>
-      <w:bookmarkEnd w:id="26"/>
-    </w:p>
-    <w:p>
-      <w:pPr>
-        <w:pStyle w:val="ListParagraph"/>
+      <w:bookmarkEnd w:id="27"/>
+      <w:bookmarkEnd w:id="28"/>
+    </w:p>
+    <w:p>
+      <w:pPr>
+        <w:pStyle w:val="Lijstalinea"/>
         <w:numPr>
           <w:ilvl w:val="0"/>
           <w:numId w:val="18"/>
@@ -5195,7 +5655,7 @@
     </w:p>
     <w:p>
       <w:pPr>
-        <w:pStyle w:val="ListParagraph"/>
+        <w:pStyle w:val="Lijstalinea"/>
         <w:numPr>
           <w:ilvl w:val="0"/>
           <w:numId w:val="18"/>
@@ -5225,7 +5685,7 @@
     </w:p>
     <w:p>
       <w:pPr>
-        <w:pStyle w:val="ListParagraph"/>
+        <w:pStyle w:val="Lijstalinea"/>
         <w:numPr>
           <w:ilvl w:val="0"/>
           <w:numId w:val="18"/>
@@ -5255,7 +5715,7 @@
     </w:p>
     <w:p>
       <w:pPr>
-        <w:pStyle w:val="ListParagraph"/>
+        <w:pStyle w:val="Lijstalinea"/>
         <w:numPr>
           <w:ilvl w:val="0"/>
           <w:numId w:val="18"/>
@@ -5273,25 +5733,25 @@
     </w:p>
     <w:p>
       <w:pPr>
-        <w:pStyle w:val="ListParagraph"/>
-        <w:rPr>
-          <w:lang w:val="en-GB"/>
-        </w:rPr>
-      </w:pPr>
-    </w:p>
-    <w:p>
-      <w:pPr>
-        <w:pStyle w:val="Heading2"/>
-      </w:pPr>
-      <w:bookmarkStart w:id="27" w:name="_Toc413240781"/>
+        <w:pStyle w:val="Lijstalinea"/>
+        <w:rPr>
+          <w:lang w:val="en-GB"/>
+        </w:rPr>
+      </w:pPr>
+    </w:p>
+    <w:p>
+      <w:pPr>
+        <w:pStyle w:val="Kop2"/>
+      </w:pPr>
+      <w:bookmarkStart w:id="29" w:name="_Toc413258766"/>
       <w:r>
         <w:t>Explanation of Safety Properties</w:t>
       </w:r>
-      <w:bookmarkEnd w:id="27"/>
-    </w:p>
-    <w:p>
-      <w:pPr>
-        <w:pStyle w:val="ListParagraph"/>
+      <w:bookmarkEnd w:id="29"/>
+    </w:p>
+    <w:p>
+      <w:pPr>
+        <w:pStyle w:val="Lijstalinea"/>
         <w:numPr>
           <w:ilvl w:val="0"/>
           <w:numId w:val="17"/>
@@ -5302,7 +5762,7 @@
       </w:pPr>
       <w:r>
         <w:rPr>
-          <w:rStyle w:val="Standaardalinea-lettertype"/>
+          <w:rStyle w:val="Standaardalinea-lettertype1"/>
           <w:lang w:val="en-GB"/>
         </w:rPr>
         <w:t>When there is an emergency it is important that whatever is going wrong will not get worse. One of the ways this can happen is for instance that someone's finger gets stuck, to minimize damage to this finger the machine should stop quite fast. After discussion we decided 50ms would be a reasonable maximum stop time as it whatever is going wrong will not get worse in 50ms.</w:t>
@@ -5310,7 +5770,7 @@
     </w:p>
     <w:p>
       <w:pPr>
-        <w:pStyle w:val="ListParagraph"/>
+        <w:pStyle w:val="Lijstalinea"/>
         <w:numPr>
           <w:ilvl w:val="0"/>
           <w:numId w:val="17"/>
@@ -5321,7 +5781,7 @@
       </w:pPr>
       <w:r>
         <w:rPr>
-          <w:rStyle w:val="Standaardalinea-lettertype"/>
+          <w:rStyle w:val="Standaardalinea-lettertype1"/>
           <w:lang w:val="en-GB"/>
         </w:rPr>
         <w:t>To minimize electricity usage we think that the machine should not keep running endlessly.</w:t>
@@ -5329,7 +5789,7 @@
     </w:p>
     <w:p>
       <w:pPr>
-        <w:pStyle w:val="ListParagraph"/>
+        <w:pStyle w:val="Lijstalinea"/>
         <w:numPr>
           <w:ilvl w:val="0"/>
           <w:numId w:val="17"/>
@@ -5340,21 +5800,21 @@
       </w:pPr>
       <w:r>
         <w:rPr>
-          <w:rStyle w:val="Standaardalinea-lettertype"/>
+          <w:rStyle w:val="Standaardalinea-lettertype1"/>
           <w:lang w:val="en-GB"/>
         </w:rPr>
         <w:t xml:space="preserve">If the assembly program stops while the machine is still running, we can no longer control the machine. We can for instance no longer detect when the emergency button is pressed, meaning we </w:t>
       </w:r>
       <w:r>
         <w:rPr>
-          <w:rStyle w:val="Standaardalinea-lettertype"/>
+          <w:rStyle w:val="Standaardalinea-lettertype1"/>
           <w:lang w:val="en-GB"/>
         </w:rPr>
         <w:t>cannot</w:t>
       </w:r>
       <w:r>
         <w:rPr>
-          <w:rStyle w:val="Standaardalinea-lettertype"/>
+          <w:rStyle w:val="Standaardalinea-lettertype1"/>
           <w:lang w:val="en-GB"/>
         </w:rPr>
         <w:t xml:space="preserve"> guarantee safety property #1.</w:t>
@@ -5362,19 +5822,19 @@
     </w:p>
     <w:p>
       <w:pPr>
-        <w:pStyle w:val="ListParagraph"/>
+        <w:pStyle w:val="Lijstalinea"/>
         <w:numPr>
           <w:ilvl w:val="0"/>
           <w:numId w:val="17"/>
         </w:numPr>
         <w:rPr>
-          <w:rStyle w:val="Standaardalinea-lettertype"/>
-          <w:lang w:val="en-GB"/>
-        </w:rPr>
-      </w:pPr>
-      <w:r>
-        <w:rPr>
-          <w:rStyle w:val="Standaardalinea-lettertype"/>
+          <w:rStyle w:val="Standaardalinea-lettertype1"/>
+          <w:lang w:val="en-GB"/>
+        </w:rPr>
+      </w:pPr>
+      <w:r>
+        <w:rPr>
+          <w:rStyle w:val="Standaardalinea-lettertype1"/>
           <w:lang w:val="en-GB"/>
         </w:rPr>
         <w:t>The H-bridge should never have two inputs powered on at the same time. Because then you create a short circuit.</w:t>
@@ -5382,194 +5842,431 @@
     </w:p>
     <w:p>
       <w:pPr>
-        <w:suppressAutoHyphens w:val="0"/>
-        <w:spacing w:after="0" w:line="240" w:lineRule="auto"/>
-        <w:rPr>
-          <w:rStyle w:val="Standaardalinea-lettertype"/>
+        <w:pStyle w:val="Kop1"/>
+        <w:rPr>
+          <w:rStyle w:val="Standaardalinea-lettertype1"/>
+        </w:rPr>
+      </w:pPr>
+      <w:r>
+        <w:rPr>
+          <w:rStyle w:val="Standaardalinea-lettertype1"/>
+        </w:rPr>
+        <w:br w:type="page"/>
+      </w:r>
+      <w:bookmarkStart w:id="30" w:name="_Toc413258767"/>
+      <w:r>
+        <w:rPr>
+          <w:rStyle w:val="Standaardalinea-lettertype1"/>
+        </w:rPr>
+        <w:lastRenderedPageBreak/>
+        <w:t>Priorities</w:t>
+      </w:r>
+      <w:bookmarkEnd w:id="30"/>
+    </w:p>
+    <w:p>
+      <w:pPr>
+        <w:rPr>
+          <w:rFonts w:ascii="Open Baskerville 0.0.53" w:hAnsi="Open Baskerville 0.0.53"/>
+        </w:rPr>
+      </w:pPr>
+    </w:p>
+    <w:p>
+      <w:pPr>
+        <w:rPr>
+          <w:rFonts w:ascii="Open Baskerville 0.0.53" w:hAnsi="Open Baskerville 0.0.53"/>
+        </w:rPr>
+      </w:pPr>
+      <w:r>
+        <w:rPr>
+          <w:rFonts w:ascii="Open Baskerville 0.0.53" w:hAnsi="Open Baskerville 0.0.53"/>
+        </w:rPr>
+        <w:t>1.</w:t>
+      </w:r>
+      <w:r>
+        <w:rPr>
+          <w:rFonts w:ascii="Open Baskerville 0.0.53" w:hAnsi="Open Baskerville 0.0.53"/>
+        </w:rPr>
+        <w:tab/>
+      </w:r>
+      <w:r>
+        <w:rPr>
+          <w:rFonts w:ascii="Open Baskerville 0.0.53" w:hAnsi="Open Baskerville 0.0.53"/>
+        </w:rPr>
+        <w:t>We define reliability as the ability of the machine to correct</w:t>
+      </w:r>
+      <w:r>
+        <w:rPr>
+          <w:rFonts w:ascii="Open Baskerville 0.0.53" w:hAnsi="Open Baskerville 0.0.53"/>
+        </w:rPr>
+        <w:t xml:space="preserve">ly sort all the inputted disks. </w:t>
+      </w:r>
+      <w:r>
+        <w:rPr>
+          <w:rFonts w:ascii="Open Baskerville 0.0.53" w:hAnsi="Open Baskerville 0.0.53"/>
+        </w:rPr>
+        <w:t>We validate the reliability of the machine by checking the correctness of the code running the machine and al</w:t>
+      </w:r>
+      <w:r>
+        <w:rPr>
+          <w:rFonts w:ascii="Open Baskerville 0.0.53" w:hAnsi="Open Baskerville 0.0.53"/>
+        </w:rPr>
+        <w:t>so by conducting long-term test. Reliability is mainly reflected in our decision to encase the conveyer belt so that it is prevented any possibility of the discs, that are transported, to slip out. T</w:t>
+      </w:r>
+      <w:r>
+        <w:rPr>
+          <w:rFonts w:ascii="Open Baskerville 0.0.53" w:hAnsi="Open Baskerville 0.0.53"/>
+        </w:rPr>
+        <w:t>he goal of the project cannot be met with an unreliable design.</w:t>
+      </w:r>
+    </w:p>
+    <w:p>
+      <w:pPr>
+        <w:ind w:hanging="11"/>
+        <w:rPr>
+          <w:rFonts w:ascii="Open Baskerville 0.0.53" w:hAnsi="Open Baskerville 0.0.53"/>
+        </w:rPr>
+      </w:pPr>
+      <w:r>
+        <w:rPr>
+          <w:rFonts w:ascii="Open Baskerville 0.0.53" w:hAnsi="Open Baskerville 0.0.53"/>
+        </w:rPr>
+        <w:t>2</w:t>
+      </w:r>
+      <w:r>
+        <w:rPr>
+          <w:rFonts w:ascii="Open Baskerville 0.0.53" w:hAnsi="Open Baskerville 0.0.53"/>
+        </w:rPr>
+        <w:t>.</w:t>
+      </w:r>
+      <w:r>
+        <w:rPr>
+          <w:rFonts w:ascii="Open Baskerville 0.0.53" w:hAnsi="Open Baskerville 0.0.53"/>
+        </w:rPr>
+        <w:tab/>
+      </w:r>
+      <w:r>
+        <w:rPr>
+          <w:rFonts w:ascii="Open Baskerville 0.0.53" w:hAnsi="Open Baskerville 0.0.53"/>
+        </w:rPr>
+        <w:t xml:space="preserve">The speed of the machine is defined by the number of </w:t>
+      </w:r>
+      <w:r>
+        <w:rPr>
+          <w:rFonts w:ascii="Open Baskerville 0.0.53" w:hAnsi="Open Baskerville 0.0.53"/>
+        </w:rPr>
+        <w:t xml:space="preserve">disks sorted in a unit of time. </w:t>
+      </w:r>
+      <w:r>
+        <w:rPr>
+          <w:rFonts w:ascii="Open Baskerville 0.0.53" w:hAnsi="Open Baskerville 0.0.53"/>
+        </w:rPr>
+        <w:t xml:space="preserve">We </w:t>
+      </w:r>
+      <w:r>
+        <w:rPr>
+          <w:rFonts w:ascii="Open Baskerville 0.0.53" w:hAnsi="Open Baskerville 0.0.53"/>
+        </w:rPr>
+        <w:t>search to select the design  solution that improves this nu</w:t>
+      </w:r>
+      <w:r>
+        <w:rPr>
+          <w:rFonts w:ascii="Open Baskerville 0.0.53" w:hAnsi="Open Baskerville 0.0.53"/>
+        </w:rPr>
+        <w:t>mber.</w:t>
+      </w:r>
+      <w:r>
+        <w:rPr>
+          <w:rFonts w:ascii="Open Baskerville 0.0.53" w:hAnsi="Open Baskerville 0.0.53"/>
+        </w:rPr>
+        <w:t xml:space="preserve"> Speed is essential to offer</w:t>
+      </w:r>
+      <w:r>
+        <w:rPr>
+          <w:rFonts w:ascii="Open Baskerville 0.0.53" w:hAnsi="Open Baskerville 0.0.53"/>
+        </w:rPr>
+        <w:t xml:space="preserve"> </w:t>
+      </w:r>
+      <w:r>
+        <w:rPr>
+          <w:rFonts w:ascii="Open Baskerville 0.0.53" w:hAnsi="Open Baskerville 0.0.53"/>
+        </w:rPr>
+        <w:t>a pleasant experience operating the machine, also  speed is the first thing that stands out when two mac</w:t>
+      </w:r>
+      <w:r>
+        <w:rPr>
+          <w:rFonts w:ascii="Open Baskerville 0.0.53" w:hAnsi="Open Baskerville 0.0.53"/>
+        </w:rPr>
+        <w:t>hines of this sort are compared.</w:t>
+      </w:r>
+    </w:p>
+    <w:p>
+      <w:pPr>
+        <w:rPr>
+          <w:rFonts w:ascii="Open Baskerville 0.0.53" w:hAnsi="Open Baskerville 0.0.53"/>
+        </w:rPr>
+      </w:pPr>
+      <w:r>
+        <w:rPr>
+          <w:rFonts w:ascii="Open Baskerville 0.0.53" w:hAnsi="Open Baskerville 0.0.53"/>
+        </w:rPr>
+        <w:t>3.</w:t>
+      </w:r>
+      <w:r>
+        <w:rPr>
+          <w:rFonts w:ascii="Open Baskerville 0.0.53" w:hAnsi="Open Baskerville 0.0.53"/>
+        </w:rPr>
+        <w:tab/>
+      </w:r>
+      <w:r>
+        <w:rPr>
+          <w:rFonts w:ascii="Open Baskerville 0.0.53" w:hAnsi="Open Baskerville 0.0.53"/>
+        </w:rPr>
+        <w:t>We define robustness as the fact that the machine does not brake easily. The validation is if the mach</w:t>
+      </w:r>
+      <w:r>
+        <w:rPr>
+          <w:rFonts w:ascii="Open Baskerville 0.0.53" w:hAnsi="Open Baskerville 0.0.53"/>
+        </w:rPr>
+        <w:t>ines state wouldn’t be changed, wouldn’t  break</w:t>
+      </w:r>
+      <w:r>
+        <w:rPr>
+          <w:rFonts w:ascii="Open Baskerville 0.0.53" w:hAnsi="Open Baskerville 0.0.53"/>
+        </w:rPr>
+        <w:t xml:space="preserve"> during : build phase, test phases, simulations, transportation and the end process, all during the period of the project cycle. Then we </w:t>
+      </w:r>
+      <w:r>
+        <w:rPr>
+          <w:rFonts w:ascii="Open Baskerville 0.0.53" w:hAnsi="Open Baskerville 0.0.53"/>
+        </w:rPr>
+        <w:t xml:space="preserve">can </w:t>
+      </w:r>
+      <w:r>
+        <w:rPr>
+          <w:rFonts w:ascii="Open Baskerville 0.0.53" w:hAnsi="Open Baskerville 0.0.53"/>
+        </w:rPr>
+        <w:t>con</w:t>
+      </w:r>
+      <w:r>
+        <w:rPr>
+          <w:rFonts w:ascii="Open Baskerville 0.0.53" w:hAnsi="Open Baskerville 0.0.53"/>
+        </w:rPr>
+        <w:t>sider the machine to be robust. Robustness can be observed from our design solution from the partial encasing used. Also the disc container was design to be robust do to its shape, size and simplicity.</w:t>
+      </w:r>
+      <w:r>
+        <w:rPr>
+          <w:rFonts w:ascii="Open Baskerville 0.0.53" w:hAnsi="Open Baskerville 0.0.53"/>
+        </w:rPr>
+        <w:t xml:space="preserve"> We do not meet our project goal if the machine isn’t capable of running during the final process.</w:t>
+      </w:r>
+    </w:p>
+    <w:p>
+      <w:pPr>
+        <w:rPr>
+          <w:rFonts w:ascii="Open Baskerville 0.0.53" w:hAnsi="Open Baskerville 0.0.53"/>
+        </w:rPr>
+      </w:pPr>
+      <w:r>
+        <w:rPr>
+          <w:rFonts w:ascii="Open Baskerville 0.0.53" w:hAnsi="Open Baskerville 0.0.53"/>
+        </w:rPr>
+        <w:t>4.</w:t>
+      </w:r>
+      <w:r>
+        <w:rPr>
+          <w:rFonts w:ascii="Open Baskerville 0.0.53" w:hAnsi="Open Baskerville 0.0.53"/>
+        </w:rPr>
+        <w:tab/>
+      </w:r>
+      <w:r>
+        <w:rPr>
+          <w:rFonts w:ascii="Open Baskerville 0.0.53" w:hAnsi="Open Baskerville 0.0.53"/>
+        </w:rPr>
+        <w:t>We define  user accessibility as the ease in which the user takes the actions required from the machine. The validation is done by checking the compatibility of the design with the user constrains.</w:t>
+      </w:r>
+      <w:r>
+        <w:rPr>
+          <w:rFonts w:ascii="Open Baskerville 0.0.53" w:hAnsi="Open Baskerville 0.0.53"/>
+        </w:rPr>
+        <w:t xml:space="preserve"> The disc container was built with  user accessibility in mind, it is fairly easy and fast to load discs.</w:t>
+      </w:r>
+      <w:r>
+        <w:rPr>
+          <w:rFonts w:ascii="Open Baskerville 0.0.53" w:hAnsi="Open Baskerville 0.0.53"/>
+        </w:rPr>
+        <w:t xml:space="preserve"> The reason why this priority is important is that the machine requires a user to be operated and in consequence its operation must be  possible.</w:t>
+      </w:r>
+    </w:p>
+    <w:p>
+      <w:pPr>
+        <w:rPr>
+          <w:rFonts w:ascii="Open Baskerville 0.0.53" w:hAnsi="Open Baskerville 0.0.53"/>
+        </w:rPr>
+      </w:pPr>
+      <w:r>
+        <w:rPr>
+          <w:rFonts w:ascii="Open Baskerville 0.0.53" w:hAnsi="Open Baskerville 0.0.53"/>
+        </w:rPr>
+        <w:t>5.</w:t>
+      </w:r>
+      <w:r>
+        <w:rPr>
+          <w:rFonts w:ascii="Open Baskerville 0.0.53" w:hAnsi="Open Baskerville 0.0.53"/>
+        </w:rPr>
+        <w:tab/>
+      </w:r>
+      <w:r>
+        <w:rPr>
+          <w:rFonts w:ascii="Open Baskerville 0.0.53" w:hAnsi="Open Baskerville 0.0.53"/>
+        </w:rPr>
+        <w:t>We define amount of space by the amount of floor space that the machine occupies. Validation of the low amount of space is done by checking if there are useless components in the machine or other components that can be replaced with smaller counterparts without i</w:t>
+      </w:r>
+      <w:r>
+        <w:rPr>
+          <w:rFonts w:ascii="Open Baskerville 0.0.53" w:hAnsi="Open Baskerville 0.0.53"/>
+        </w:rPr>
+        <w:t>nfluencing the priorities above.</w:t>
+      </w:r>
+      <w:r>
+        <w:rPr>
+          <w:rFonts w:ascii="Open Baskerville 0.0.53" w:hAnsi="Open Baskerville 0.0.53"/>
+        </w:rPr>
+        <w:t xml:space="preserve"> </w:t>
+      </w:r>
+      <w:r>
+        <w:rPr>
+          <w:rFonts w:ascii="Open Baskerville 0.0.53" w:hAnsi="Open Baskerville 0.0.53"/>
+        </w:rPr>
+        <w:t>From this perspective the current Feeder occupies a small  amount a space, while the other feeder design would of forced us to add an extra floor extension because of its large dimensions. The r</w:t>
+      </w:r>
+      <w:r>
+        <w:rPr>
+          <w:rFonts w:ascii="Open Baskerville 0.0.53" w:hAnsi="Open Baskerville 0.0.53"/>
+        </w:rPr>
+        <w:t xml:space="preserve">eason </w:t>
+      </w:r>
+      <w:r>
+        <w:rPr>
+          <w:rFonts w:ascii="Open Baskerville 0.0.53" w:hAnsi="Open Baskerville 0.0.53"/>
+        </w:rPr>
+        <w:t xml:space="preserve">of </w:t>
+      </w:r>
+      <w:r>
+        <w:rPr>
+          <w:rFonts w:ascii="Open Baskerville 0.0.53" w:hAnsi="Open Baskerville 0.0.53"/>
+        </w:rPr>
+        <w:t>this priority is to ease the transportation and storage of the machine.</w:t>
+      </w:r>
+    </w:p>
+    <w:p>
+      <w:pPr>
+        <w:rPr>
+          <w:rFonts w:ascii="Open Baskerville 0.0.53" w:hAnsi="Open Baskerville 0.0.53"/>
+        </w:rPr>
+      </w:pPr>
+      <w:r>
+        <w:rPr>
+          <w:rFonts w:ascii="Open Baskerville 0.0.53" w:hAnsi="Open Baskerville 0.0.53"/>
+        </w:rPr>
+        <w:t>6.</w:t>
+      </w:r>
+      <w:r>
+        <w:rPr>
+          <w:rFonts w:ascii="Open Baskerville 0.0.53" w:hAnsi="Open Baskerville 0.0.53"/>
+        </w:rPr>
+        <w:tab/>
+      </w:r>
+      <w:r>
+        <w:rPr>
+          <w:rFonts w:ascii="Open Baskerville 0.0.53" w:hAnsi="Open Baskerville 0.0.53"/>
+        </w:rPr>
+        <w:t>The Difficulty of Building is self-explanatory. We validate this be checking if th</w:t>
+      </w:r>
+      <w:r>
+        <w:rPr>
+          <w:rFonts w:ascii="Open Baskerville 0.0.53" w:hAnsi="Open Baskerville 0.0.53"/>
+        </w:rPr>
+        <w:t>ere are any useless components. In our decision to have  the conveyer belt larger, trying to fit on the platform size, we simplified the design and left more physical space to work on the other components connected to the machine.</w:t>
+      </w:r>
+      <w:r>
+        <w:rPr>
+          <w:rFonts w:ascii="Open Baskerville 0.0.53" w:hAnsi="Open Baskerville 0.0.53"/>
+        </w:rPr>
+        <w:t xml:space="preserve"> Opting for such a priority would make our solution easy to implement.</w:t>
+      </w:r>
+    </w:p>
+    <w:p>
+      <w:pPr>
+        <w:rPr>
+          <w:rFonts w:ascii="Open Baskerville 0.0.53" w:hAnsi="Open Baskerville 0.0.53"/>
+        </w:rPr>
+      </w:pPr>
+      <w:r>
+        <w:rPr>
+          <w:rFonts w:ascii="Open Baskerville 0.0.53" w:hAnsi="Open Baskerville 0.0.53"/>
+        </w:rPr>
+        <w:t>7.</w:t>
+      </w:r>
+      <w:r>
+        <w:rPr>
+          <w:rFonts w:ascii="Open Baskerville 0.0.53" w:hAnsi="Open Baskerville 0.0.53"/>
+        </w:rPr>
+        <w:tab/>
+      </w:r>
+      <w:r>
+        <w:rPr>
+          <w:rFonts w:ascii="Open Baskerville 0.0.53" w:hAnsi="Open Baskerville 0.0.53"/>
+        </w:rPr>
+        <w:t>The Amount of Parts of the Machine is also self-explanatory. We also check if there are any useless parts</w:t>
+      </w:r>
+      <w:r>
+        <w:rPr>
+          <w:rFonts w:ascii="Open Baskerville 0.0.53" w:hAnsi="Open Baskerville 0.0.53"/>
+        </w:rPr>
+        <w:t>. An example were we used very little parts by choice in our machine is the feeder component.</w:t>
+      </w:r>
+      <w:r>
+        <w:rPr>
+          <w:rFonts w:ascii="Open Baskerville 0.0.53" w:hAnsi="Open Baskerville 0.0.53"/>
+        </w:rPr>
+        <w:t xml:space="preserve"> Reasons why we picked this priority is that it might improve the overview of the machine and also the error-detection .</w:t>
+      </w:r>
+    </w:p>
+    <w:p>
+      <w:pPr>
+        <w:pStyle w:val="Kop1"/>
+        <w:rPr>
+          <w:rStyle w:val="Standaardalinea-lettertype1"/>
+        </w:rPr>
+      </w:pPr>
+      <w:r>
+        <w:rPr>
+          <w:rStyle w:val="Standaardalinea-lettertype1"/>
+        </w:rPr>
+        <w:br w:type="page"/>
+      </w:r>
+    </w:p>
+    <w:p>
+      <w:pPr>
+        <w:pStyle w:val="Kop1"/>
+        <w:rPr>
+          <w:rStyle w:val="Standaardalinea-lettertype1"/>
           <w:rFonts w:cs="Mangal"/>
           <w:szCs w:val="21"/>
-          <w:lang w:val="en-GB"/>
-        </w:rPr>
-      </w:pPr>
-      <w:r>
-        <w:rPr>
-          <w:rStyle w:val="Standaardalinea-lettertype"/>
-          <w:lang w:val="en-GB"/>
-        </w:rPr>
-        <w:br w:type="page"/>
-      </w:r>
-    </w:p>
-    <w:p>
-      <w:pPr>
-        <w:pStyle w:val="Heading1"/>
-      </w:pPr>
-      <w:bookmarkStart w:id="28" w:name="__RefHeading__955_1950855401"/>
-      <w:bookmarkStart w:id="29" w:name="_Toc413240782"/>
-      <w:r>
-        <w:lastRenderedPageBreak/>
+        </w:rPr>
+      </w:pPr>
+    </w:p>
+    <w:p>
+      <w:pPr>
+        <w:pStyle w:val="Kop1"/>
+      </w:pPr>
+      <w:bookmarkStart w:id="31" w:name="__RefHeading__955_1950855401"/>
+      <w:bookmarkStart w:id="32" w:name="_Toc413258768"/>
+      <w:r>
         <w:t>Design Decisions</w:t>
       </w:r>
-      <w:bookmarkEnd w:id="28"/>
-      <w:bookmarkEnd w:id="29"/>
-    </w:p>
-    <w:p>
-      <w:pPr>
-        <w:rPr>
-          <w:lang w:val="en-GB"/>
-        </w:rPr>
-      </w:pPr>
-      <w:r>
-        <w:rPr>
-          <w:lang w:val="en-GB"/>
-        </w:rPr>
-        <w:t xml:space="preserve">Before we can talk about the design decisions we made, we have to specify what our priorities are. </w:t>
-      </w:r>
-      <w:r>
-        <w:rPr>
-          <w:lang w:val="en-GB"/>
-        </w:rPr>
-        <w:t>We decided on the following priorities:</w:t>
-      </w:r>
-    </w:p>
-    <w:p>
-      <w:pPr>
-        <w:pStyle w:val="ListParagraph"/>
-        <w:numPr>
-          <w:ilvl w:val="0"/>
-          <w:numId w:val="15"/>
-        </w:numPr>
-        <w:rPr>
-          <w:rFonts w:cs="Helvetica"/>
-          <w:lang w:val="en-GB"/>
-        </w:rPr>
-      </w:pPr>
-      <w:r>
-        <w:rPr>
-          <w:rFonts w:cs="Helvetica"/>
-          <w:lang w:val="en-GB"/>
-        </w:rPr>
-        <w:t>Reliability of the machine (as reliable as possible)</w:t>
-      </w:r>
-    </w:p>
-    <w:p>
-      <w:pPr>
-        <w:pStyle w:val="ListParagraph"/>
-        <w:numPr>
-          <w:ilvl w:val="0"/>
-          <w:numId w:val="15"/>
-        </w:numPr>
-        <w:rPr>
-          <w:rFonts w:cs="Helvetica"/>
-          <w:lang w:val="en-GB"/>
-        </w:rPr>
-      </w:pPr>
-      <w:r>
-        <w:rPr>
-          <w:rFonts w:cs="Helvetica"/>
-          <w:lang w:val="en-GB"/>
-        </w:rPr>
-        <w:t>The speed of the sorting (as fast as possible)</w:t>
-      </w:r>
-    </w:p>
-    <w:p>
-      <w:pPr>
-        <w:pStyle w:val="ListParagraph"/>
-        <w:numPr>
-          <w:ilvl w:val="0"/>
-          <w:numId w:val="15"/>
-        </w:numPr>
-        <w:rPr>
-          <w:rFonts w:cs="Helvetica"/>
-          <w:lang w:val="en-GB"/>
-        </w:rPr>
-      </w:pPr>
-      <w:r>
-        <w:rPr>
-          <w:rFonts w:cs="Helvetica"/>
-          <w:lang w:val="en-GB"/>
-        </w:rPr>
-        <w:t>The robustness of the machine (it should not break very easily)</w:t>
-      </w:r>
-    </w:p>
-    <w:p>
-      <w:pPr>
-        <w:pStyle w:val="ListParagraph"/>
-        <w:numPr>
-          <w:ilvl w:val="0"/>
-          <w:numId w:val="15"/>
-        </w:numPr>
-        <w:rPr>
-          <w:rFonts w:cs="Helvetica"/>
-          <w:lang w:val="en-GB"/>
-        </w:rPr>
-      </w:pPr>
-      <w:r>
-        <w:rPr>
-          <w:rFonts w:cs="Helvetica"/>
-          <w:lang w:val="en-GB"/>
-        </w:rPr>
-        <w:t>User accessibility (It should not be hard for the user to do the actions required)</w:t>
-      </w:r>
-    </w:p>
-    <w:p>
-      <w:pPr>
-        <w:pStyle w:val="ListParagraph"/>
-        <w:numPr>
-          <w:ilvl w:val="0"/>
-          <w:numId w:val="15"/>
-        </w:numPr>
-        <w:rPr>
-          <w:rFonts w:cs="Helvetica"/>
-          <w:lang w:val="en-GB"/>
-        </w:rPr>
-      </w:pPr>
-      <w:r>
-        <w:rPr>
-          <w:rFonts w:cs="Helvetica"/>
-          <w:lang w:val="en-GB"/>
-        </w:rPr>
-        <w:t>Lowest amount of space (as little floor space used as possible)</w:t>
-      </w:r>
-    </w:p>
-    <w:p>
-      <w:pPr>
-        <w:pStyle w:val="ListParagraph"/>
-        <w:numPr>
-          <w:ilvl w:val="0"/>
-          <w:numId w:val="15"/>
-        </w:numPr>
-        <w:rPr>
-          <w:rFonts w:cs="Helvetica"/>
-          <w:lang w:val="en-GB"/>
-        </w:rPr>
-      </w:pPr>
-      <w:r>
-        <w:rPr>
-          <w:rFonts w:cs="Helvetica"/>
-          <w:lang w:val="en-GB"/>
-        </w:rPr>
-        <w:t>Difficulty of building the machine (as low as possible)</w:t>
-      </w:r>
-    </w:p>
-    <w:p>
-      <w:pPr>
-        <w:pStyle w:val="ListParagraph"/>
-        <w:numPr>
-          <w:ilvl w:val="0"/>
-          <w:numId w:val="15"/>
-        </w:numPr>
-        <w:rPr>
-          <w:rFonts w:cs="Helvetica"/>
-          <w:lang w:val="en-GB"/>
-        </w:rPr>
-      </w:pPr>
-      <w:r>
-        <w:rPr>
-          <w:rFonts w:cs="Helvetica"/>
-          <w:lang w:val="en-GB"/>
-        </w:rPr>
-        <w:t>The amount of parts of the machine (as few as possible)</w:t>
-      </w:r>
+      <w:bookmarkEnd w:id="31"/>
+      <w:bookmarkEnd w:id="32"/>
     </w:p>
     <w:p>
       <w:pPr>
@@ -5593,15 +6290,15 @@
     </w:p>
     <w:p>
       <w:pPr>
-        <w:pStyle w:val="Heading2"/>
-      </w:pPr>
-      <w:bookmarkStart w:id="30" w:name="__RefHeading__957_1950855401"/>
-      <w:bookmarkStart w:id="31" w:name="_Toc413240783"/>
+        <w:pStyle w:val="Kop2"/>
+      </w:pPr>
+      <w:bookmarkStart w:id="33" w:name="__RefHeading__957_1950855401"/>
+      <w:bookmarkStart w:id="34" w:name="_Toc413258769"/>
       <w:r>
         <w:t>The Feeder</w:t>
       </w:r>
-      <w:bookmarkEnd w:id="30"/>
-      <w:bookmarkEnd w:id="31"/>
+      <w:bookmarkEnd w:id="33"/>
+      <w:bookmarkEnd w:id="34"/>
     </w:p>
     <w:p>
       <w:pPr>
@@ -5619,15 +6316,15 @@
     <w:p>
       <w:pPr>
         <w:rPr>
-          <w:rStyle w:val="Standaardalinea-lettertype"/>
-          <w:lang w:val="en-GB"/>
-        </w:rPr>
-      </w:pPr>
-      <w:r>
-        <w:rPr>
-          <w:rStyle w:val="Standaardalinea-lettertype"/>
+          <w:rStyle w:val="Standaardalinea-lettertype1"/>
+          <w:lang w:val="en-GB"/>
+        </w:rPr>
+      </w:pPr>
+      <w:r>
+        <w:rPr>
+          <w:rStyle w:val="Standaardalinea-lettertype1"/>
           <w:noProof/>
-          <w:lang w:eastAsia="en-US" w:bidi="ar-SA"/>
+          <w:lang w:val="nl-NL" w:eastAsia="nl-NL" w:bidi="ar-SA"/>
         </w:rPr>
         <w:drawing>
           <wp:anchor distT="0" distB="182880" distL="114300" distR="114300" simplePos="0" relativeHeight="251659264" behindDoc="0" locked="0" layoutInCell="1" allowOverlap="1" wp14:anchorId="3ACEB9DF" wp14:editId="63E59A75">
@@ -5690,7 +6387,7 @@
       </w:r>
       <w:r>
         <w:rPr>
-          <w:rStyle w:val="Standaardalinea-lettertype"/>
+          <w:rStyle w:val="Standaardalinea-lettertype1"/>
           <w:lang w:val="en-GB"/>
         </w:rPr>
         <w:t>For the design of this feeder we had two competing designs. Both use the two hollow tubes stacked as a container. We chose to do this because they are completely reliable in containing the disks and because a new disk simply falls out if the bottom one is removed, they are very fast. Because the container is made off two big parts and some small parts to make them stack, the container is also very robust. It’s quite easy to put the disks into the big hole at the top, so user accessibility was very high. In short, the first solution that came to mind scored extremely high on all priorities and we looked no further.</w:t>
@@ -5717,9 +6414,9 @@
       </w:pPr>
       <w:r>
         <w:rPr>
-          <w:rStyle w:val="Standaardalinea-lettertype"/>
+          <w:rStyle w:val="Standaardalinea-lettertype1"/>
           <w:noProof/>
-          <w:lang w:eastAsia="en-US" w:bidi="ar-SA"/>
+          <w:lang w:val="nl-NL" w:eastAsia="nl-NL" w:bidi="ar-SA"/>
         </w:rPr>
         <w:lastRenderedPageBreak/>
         <w:drawing>
@@ -5801,7 +6498,7 @@
       <w:pPr>
         <w:pStyle w:val="Textbody"/>
         <w:rPr>
-          <w:rStyle w:val="Standaardalinea-lettertype"/>
+          <w:rStyle w:val="Standaardalinea-lettertype1"/>
           <w:rFonts w:ascii="Open Baskerville 0.0.75" w:hAnsi="Open Baskerville 0.0.75"/>
           <w:lang w:val="en-GB"/>
         </w:rPr>
@@ -5823,15 +6520,15 @@
     </w:p>
     <w:p>
       <w:pPr>
-        <w:pStyle w:val="Heading2"/>
-      </w:pPr>
-      <w:bookmarkStart w:id="32" w:name="__RefHeading__959_1950855401"/>
-      <w:bookmarkStart w:id="33" w:name="_Toc413240784"/>
+        <w:pStyle w:val="Kop2"/>
+      </w:pPr>
+      <w:bookmarkStart w:id="35" w:name="__RefHeading__959_1950855401"/>
+      <w:bookmarkStart w:id="36" w:name="_Toc413258770"/>
       <w:r>
         <w:t>The Transportation and Scanning</w:t>
       </w:r>
-      <w:bookmarkEnd w:id="32"/>
-      <w:bookmarkEnd w:id="33"/>
+      <w:bookmarkEnd w:id="35"/>
+      <w:bookmarkEnd w:id="36"/>
     </w:p>
     <w:p>
       <w:pPr>
@@ -5961,7 +6658,7 @@
             <v:path o:extrusionok="f" gradientshapeok="t" o:connecttype="rect"/>
             <o:lock v:ext="edit" aspectratio="t"/>
           </v:shapetype>
-          <v:shape id="_x0000_i1025" type="#_x0000_t75" style="width:480pt;height:182.25pt">
+          <v:shape id="_x0000_i1025" type="#_x0000_t75" style="width:480.6pt;height:182.4pt">
             <v:imagedata r:id="rId12" o:title="Transporter sorter"/>
           </v:shape>
         </w:pict>
@@ -6054,16 +6751,16 @@
     </w:p>
     <w:p>
       <w:pPr>
-        <w:pStyle w:val="Heading2"/>
-      </w:pPr>
-      <w:bookmarkStart w:id="34" w:name="__RefHeading__961_1950855401"/>
-      <w:bookmarkStart w:id="35" w:name="_Toc413240785"/>
+        <w:pStyle w:val="Kop2"/>
+      </w:pPr>
+      <w:bookmarkStart w:id="37" w:name="__RefHeading__961_1950855401"/>
+      <w:bookmarkStart w:id="38" w:name="_Toc413258771"/>
       <w:r>
         <w:lastRenderedPageBreak/>
         <w:t>The sorting mechanism</w:t>
       </w:r>
-      <w:bookmarkEnd w:id="34"/>
-      <w:bookmarkEnd w:id="35"/>
+      <w:bookmarkEnd w:id="37"/>
+      <w:bookmarkEnd w:id="38"/>
     </w:p>
     <w:p>
       <w:pPr>
@@ -6226,24 +6923,24 @@
     </w:p>
     <w:p>
       <w:pPr>
-        <w:pStyle w:val="Heading1"/>
-      </w:pPr>
-      <w:bookmarkStart w:id="36" w:name="_Toc413240786"/>
+        <w:pStyle w:val="Kop1"/>
+      </w:pPr>
+      <w:bookmarkStart w:id="39" w:name="_Toc413258772"/>
       <w:r>
         <w:lastRenderedPageBreak/>
         <w:t>Machine interface</w:t>
       </w:r>
-      <w:bookmarkEnd w:id="36"/>
-    </w:p>
-    <w:p>
-      <w:pPr>
-        <w:pStyle w:val="Heading2"/>
-      </w:pPr>
-      <w:bookmarkStart w:id="37" w:name="_Toc413240787"/>
+      <w:bookmarkEnd w:id="39"/>
+    </w:p>
+    <w:p>
+      <w:pPr>
+        <w:pStyle w:val="Kop2"/>
+      </w:pPr>
+      <w:bookmarkStart w:id="40" w:name="_Toc413258773"/>
       <w:r>
         <w:t>The feeder</w:t>
       </w:r>
-      <w:bookmarkEnd w:id="37"/>
+      <w:bookmarkEnd w:id="40"/>
     </w:p>
     <w:p>
       <w:pPr>
@@ -6280,13 +6977,13 @@
     </w:p>
     <w:p>
       <w:pPr>
-        <w:pStyle w:val="Heading2"/>
-      </w:pPr>
-      <w:bookmarkStart w:id="38" w:name="_Toc413240788"/>
+        <w:pStyle w:val="Kop2"/>
+      </w:pPr>
+      <w:bookmarkStart w:id="41" w:name="_Toc413258774"/>
       <w:r>
         <w:t>The position sensor</w:t>
       </w:r>
-      <w:bookmarkEnd w:id="38"/>
+      <w:bookmarkEnd w:id="41"/>
     </w:p>
     <w:p>
       <w:pPr>
@@ -6336,13 +7033,13 @@
     </w:p>
     <w:p>
       <w:pPr>
-        <w:pStyle w:val="Heading2"/>
-      </w:pPr>
-      <w:bookmarkStart w:id="39" w:name="_Toc413240789"/>
+        <w:pStyle w:val="Kop2"/>
+      </w:pPr>
+      <w:bookmarkStart w:id="42" w:name="_Toc413258775"/>
       <w:r>
         <w:t>The black white detector</w:t>
       </w:r>
-      <w:bookmarkEnd w:id="39"/>
+      <w:bookmarkEnd w:id="42"/>
     </w:p>
     <w:p>
       <w:pPr>
@@ -6426,14 +7123,14 @@
     </w:p>
     <w:p>
       <w:pPr>
-        <w:pStyle w:val="Heading2"/>
-      </w:pPr>
-      <w:bookmarkStart w:id="40" w:name="_Toc413240790"/>
+        <w:pStyle w:val="Kop2"/>
+      </w:pPr>
+      <w:bookmarkStart w:id="43" w:name="_Toc413258776"/>
       <w:r>
         <w:lastRenderedPageBreak/>
         <w:t>The Sorter</w:t>
       </w:r>
-      <w:bookmarkEnd w:id="40"/>
+      <w:bookmarkEnd w:id="43"/>
     </w:p>
     <w:p>
       <w:pPr>
@@ -6481,13 +7178,13 @@
     </w:p>
     <w:p>
       <w:pPr>
-        <w:pStyle w:val="Heading2"/>
-      </w:pPr>
-      <w:bookmarkStart w:id="41" w:name="_Toc413240791"/>
+        <w:pStyle w:val="Kop2"/>
+      </w:pPr>
+      <w:bookmarkStart w:id="44" w:name="_Toc413258777"/>
       <w:r>
         <w:t>The buttons</w:t>
       </w:r>
-      <w:bookmarkEnd w:id="41"/>
+      <w:bookmarkEnd w:id="44"/>
     </w:p>
     <w:p>
       <w:pPr>
@@ -6511,33 +7208,25 @@
     </w:p>
     <w:p>
       <w:pPr>
-        <w:pStyle w:val="Heading2"/>
-      </w:pPr>
-      <w:bookmarkStart w:id="42" w:name="_Toc413240792"/>
+        <w:pStyle w:val="Kop2"/>
+      </w:pPr>
+      <w:bookmarkStart w:id="45" w:name="_Toc413258778"/>
       <w:r>
         <w:t>The conveyer belt</w:t>
       </w:r>
-      <w:bookmarkEnd w:id="42"/>
-    </w:p>
-    <w:p>
-      <w:pPr>
-        <w:rPr>
-          <w:lang w:val="en-GB"/>
-        </w:rPr>
-      </w:pPr>
-      <w:r>
-        <w:rPr>
-          <w:lang w:val="en-GB"/>
-        </w:rPr>
-        <w:t>The conveyer belt uses 5 gears of which only 3 touch the conveyer belt. 2 of those 3 gears are used to make sure the conveyer belt is horizontal a</w:t>
-      </w:r>
-      <w:bookmarkStart w:id="43" w:name="_GoBack"/>
-      <w:bookmarkEnd w:id="43"/>
-      <w:r>
-        <w:rPr>
-          <w:lang w:val="en-GB"/>
-        </w:rPr>
-        <w:t>nd the third one is used to make the conveyer belt turn. The third gear is connected to a metal rod. On that metal rod another gear is connected and that gear will be turned using the gear which is connected to the engine. Because we have those gears in between the direction in which the engine turns has to be counter clockwise. Then the conveyer belt does turn clockwise and the discs will be moved in the right direction. To let the engine turn clockwise we have to connect the ground to the connection closest to the 9V. T</w:t>
+      <w:bookmarkEnd w:id="45"/>
+    </w:p>
+    <w:p>
+      <w:pPr>
+        <w:rPr>
+          <w:lang w:val="en-GB"/>
+        </w:rPr>
+      </w:pPr>
+      <w:r>
+        <w:rPr>
+          <w:lang w:val="en-GB"/>
+        </w:rPr>
+        <w:t>The conveyer belt uses 5 gears of which only 3 touch the conveyer belt. 2 of those 3 gears are used to make sure the conveyer belt is horizontal and the third one is used to make the conveyer belt turn. The third gear is connected to a metal rod. On that metal rod another gear is connected and that gear will be turned using the gear which is connected to the engine. Because we have those gears in between the direction in which the engine turns has to be counter clockwise. Then the conveyer belt does turn clockwise and the discs will be moved in the right direction. To let the engine turn clockwise we have to connect the ground to the connection closest to the 9V. T</w:t>
       </w:r>
       <w:r>
         <w:rPr>
@@ -6558,6 +7247,337 @@
         </w:rPr>
         <w:t xml:space="preserve"> output. </w:t>
       </w:r>
+    </w:p>
+    <w:p>
+      <w:pPr>
+        <w:suppressAutoHyphens w:val="0"/>
+        <w:spacing w:after="0" w:line="240" w:lineRule="auto"/>
+        <w:rPr>
+          <w:lang w:val="en-GB"/>
+        </w:rPr>
+      </w:pPr>
+      <w:r>
+        <w:rPr>
+          <w:lang w:val="en-GB"/>
+        </w:rPr>
+        <w:br w:type="page"/>
+      </w:r>
+    </w:p>
+    <w:p>
+      <w:pPr>
+        <w:pStyle w:val="Kop1"/>
+      </w:pPr>
+      <w:bookmarkStart w:id="46" w:name="_Toc413258779"/>
+      <w:r>
+        <w:lastRenderedPageBreak/>
+        <w:t>Validation</w:t>
+      </w:r>
+      <w:bookmarkEnd w:id="46"/>
+    </w:p>
+    <w:p>
+      <w:pPr>
+        <w:pStyle w:val="Kop2"/>
+      </w:pPr>
+      <w:bookmarkStart w:id="47" w:name="_Toc413258780"/>
+      <w:r>
+        <w:t>Validate High level specifications</w:t>
+      </w:r>
+      <w:bookmarkEnd w:id="47"/>
+    </w:p>
+    <w:p>
+      <w:r>
+        <w:t>Our high level specifications are correct, because in the exercise it is said that a sorting machine for black and white discs should be made. And it also is said that we need at least one conveyer belt.</w:t>
+      </w:r>
+    </w:p>
+    <w:p>
+      <w:pPr>
+        <w:rPr>
+          <w:lang w:val="en-GB"/>
+        </w:rPr>
+      </w:pPr>
+    </w:p>
+    <w:p>
+      <w:pPr>
+        <w:pStyle w:val="Kop2"/>
+      </w:pPr>
+      <w:bookmarkStart w:id="48" w:name="_Toc413258781"/>
+      <w:r>
+        <w:t>Validation SLR</w:t>
+      </w:r>
+      <w:bookmarkEnd w:id="48"/>
+    </w:p>
+    <w:p>
+      <w:r>
+        <w:t>The high level specification defines the basic flow of the use-cases, user constraints and safety properties. At the same time, we validate the System Level Requirements through the high level specification. “Sort unsorted discs” is correct, because the high level specification mentions that the machine should sort discs. Aborting the process happens because in every machine something could go wrong and thus it needs to be able to be stopped at any point in time. “Starting the machine” and “Stopping the machine” are actions which also is needed for machines because else you couldn’t make them stop or start doing what they are supposed to do. “Booting up the machine” and “shutting down the machine” is required, because the disc sorter has to be turned on and off, in order for it to fulfil its purpose.</w:t>
+      </w:r>
+    </w:p>
+    <w:p>
+      <w:r>
+        <w:t>Before the start buttons is pressed the user is required to place all discs to be sorted in the container unit</w:t>
+      </w:r>
+      <w:r>
+        <w:t>. The discs should be placed in the container, so that the machine is able to sort the discs.</w:t>
+      </w:r>
+      <w:r>
+        <w:br/>
+      </w:r>
+      <w:r>
+        <w:t>While the machine is running the user is not allowed to move the machine or touch anything except the buttons.</w:t>
+      </w:r>
+      <w:r>
+        <w:t xml:space="preserve"> If the user makes contact with either the conveyor belt or the discs while they’re on the conveyor belt, the machine might not be able to separate the discs correctly.</w:t>
+      </w:r>
+      <w:r>
+        <w:br/>
+      </w:r>
+      <w:r>
+        <w:t>When the abort button is pressed or the machine has</w:t>
+      </w:r>
+      <w:r>
+        <w:t xml:space="preserve"> to be</w:t>
+      </w:r>
+      <w:r>
+        <w:t xml:space="preserve"> shut down, the user is required to remove all discs that are neither in the container unit nor sorted</w:t>
+      </w:r>
+      <w:r>
+        <w:t>. The user is supposed to do this, so that the machine will be able to restart the sorting process with a new disc.</w:t>
+      </w:r>
+    </w:p>
+    <w:p>
+      <w:r>
+        <w:t>After pressing an emergency button, within</w:t>
+      </w:r>
+      <w:r>
+        <w:t xml:space="preserve"> 50 </w:t>
+      </w:r>
+      <w:r>
+        <w:t>ms there should be no moving part</w:t>
+      </w:r>
+      <w:r>
+        <w:t>s</w:t>
+      </w:r>
+      <w:r>
+        <w:t xml:space="preserve"> in the machine</w:t>
+      </w:r>
+      <w:r>
+        <w:t>. The machine should immediately abort its current process, according to the high level specification, although this is not realisable. Therefore, this is set to be within 50 ms.</w:t>
+      </w:r>
+    </w:p>
+    <w:p>
+      <w:r>
+        <w:t>According to the High level Specification the machine should stop sorting if there is no more disk signaled after 4s. We made this into a safety property, because a running machine with no use is only going to possibly harm people getting in contact or the machine itself.</w:t>
+      </w:r>
+    </w:p>
+    <w:p>
+      <w:r>
+        <w:t>According to what the high level specification offer, there is nothing that could stop the assembly program as long as the code is correctly written for this purpose, we don’t consider accidents and flaws, the only way for the program to end is by powering off the machine.</w:t>
+      </w:r>
+    </w:p>
+    <w:p>
+      <w:r>
+        <w:t>The outputs connected to the h-bridge may never be powered on at the same time.</w:t>
+      </w:r>
+      <w:r>
+        <w:t xml:space="preserve"> If this happens, the PP2 processor short circuit, and the machine won’t work anymore.</w:t>
+      </w:r>
+    </w:p>
+    <w:p/>
+    <w:p>
+      <w:pPr>
+        <w:pStyle w:val="Kop2"/>
+      </w:pPr>
+      <w:bookmarkStart w:id="49" w:name="_Toc413258782"/>
+      <w:r>
+        <w:lastRenderedPageBreak/>
+        <w:t>Validation Priorities to SLRs</w:t>
+      </w:r>
+      <w:bookmarkEnd w:id="49"/>
+    </w:p>
+    <w:p>
+      <w:pPr>
+        <w:pStyle w:val="Textbody"/>
+      </w:pPr>
+      <w:r>
+        <w:t>Reliability,</w:t>
+      </w:r>
+    </w:p>
+    <w:p>
+      <w:pPr>
+        <w:pStyle w:val="Textbody"/>
+      </w:pPr>
+      <w:r>
+        <w:t>The use-cases describe how we want to sort multiple coloured disks, because we want the sorting to be done as accurately as possible we chose reliability as one of our priorities.</w:t>
+      </w:r>
+    </w:p>
+    <w:p>
+      <w:pPr>
+        <w:pStyle w:val="Textbody"/>
+      </w:pPr>
+      <w:r>
+        <w:t>Accessibility,</w:t>
+      </w:r>
+    </w:p>
+    <w:p>
+      <w:pPr>
+        <w:pStyle w:val="Textbody"/>
+      </w:pPr>
+      <w:r>
+        <w:t>The use-cases describe that the user has to remove all disks from the machine after the “ABORT” button is pressed. Because of this we want to make the machine somewhat open, so the user can remove the disks with relative ease.</w:t>
+      </w:r>
+    </w:p>
+    <w:p>
+      <w:pPr>
+        <w:pStyle w:val="Textbody"/>
+      </w:pPr>
+      <w:r>
+        <w:t>Speed,</w:t>
+      </w:r>
+    </w:p>
+    <w:p>
+      <w:pPr>
+        <w:pStyle w:val="Textbody"/>
+      </w:pPr>
+      <w:r>
+        <w:t>The use-cases describe how we want to sort multiple coloured disks, because we want the sorting to be done as fast as possible we chose speed as one of our priorities.</w:t>
+      </w:r>
+    </w:p>
+    <w:p>
+      <w:pPr>
+        <w:pStyle w:val="Textbody"/>
+      </w:pPr>
+      <w:r>
+        <w:t>Robustness,</w:t>
+      </w:r>
+    </w:p>
+    <w:p>
+      <w:pPr>
+        <w:pStyle w:val="Textbody"/>
+      </w:pPr>
+      <w:r>
+        <w:t>The use-cases describe that the user has to remove all disks from the machine after the “ABORT” button is pressed. For this reason we want the machine to be fairly durable so that the user does not easily damage it. Additionally, since the machine contains a number of engines and moving parts, it will be vibrating ever so slightly. These vibrations should also not cause any damage to the machine leading to our priority of robustness.</w:t>
+      </w:r>
+    </w:p>
+    <w:p>
+      <w:pPr>
+        <w:pStyle w:val="Textbody"/>
+      </w:pPr>
+      <w:r>
+        <w:t>Amount of space,</w:t>
+      </w:r>
+    </w:p>
+    <w:p>
+      <w:pPr>
+        <w:pStyle w:val="Textbody"/>
+      </w:pPr>
+      <w:r>
+        <w:t>This priority does not have a clear relation to our SLRs, however, we believe that a small machine capable of accomplishing the same task is generally better than a larger version. This is because the machine has to be stored or placed somewhere, leaving you with more space for other machines. This is why we chose for minimizing floorspace as one of our priorities.</w:t>
+      </w:r>
+    </w:p>
+    <w:p>
+      <w:pPr>
+        <w:pStyle w:val="Textbody"/>
+      </w:pPr>
+      <w:r>
+        <w:t>Difficulty of building:</w:t>
+      </w:r>
+    </w:p>
+    <w:p>
+      <w:pPr>
+        <w:pStyle w:val="Textbody"/>
+      </w:pPr>
+      <w:r>
+        <w:t>This priority also does not have a clear relation to our SLRs, but this would make our job as builders easier. It would also allow for greater rates of production of the machine. For these reasons we chose difficulty of building as one of our priorities.</w:t>
+      </w:r>
+    </w:p>
+    <w:p>
+      <w:pPr>
+        <w:pStyle w:val="Textbody"/>
+      </w:pPr>
+      <w:r>
+        <w:t>Amount of parts,</w:t>
+      </w:r>
+    </w:p>
+    <w:p>
+      <w:pPr>
+        <w:pStyle w:val="Textbody"/>
+      </w:pPr>
+      <w:r>
+        <w:t>This priority also does not have a clear relation to our SLRs. A lot of parts, though, would make our machine more expensive and harsher on the environment, leading us to make the amount of parts one of our priorities.</w:t>
+      </w:r>
+    </w:p>
+    <w:p>
+      <w:pPr>
+        <w:pStyle w:val="Textbody"/>
+      </w:pPr>
+    </w:p>
+    <w:p>
+      <w:pPr>
+        <w:pStyle w:val="Textbody"/>
+      </w:pPr>
+      <w:r>
+        <w:t>Because the priorities “Amount of space”, “Difficulty of building” and “Amount of parts” have no clear relationship to the SLRs we chose to put them on the bottom of our priority list.</w:t>
+      </w:r>
+    </w:p>
+    <w:p/>
+    <w:p/>
+    <w:p>
+      <w:pPr>
+        <w:pStyle w:val="Kop2"/>
+      </w:pPr>
+      <w:bookmarkStart w:id="50" w:name="_Toc413258783"/>
+      <w:r>
+        <w:lastRenderedPageBreak/>
+        <w:t>Testing machine design to the priorities</w:t>
+      </w:r>
+      <w:bookmarkEnd w:id="50"/>
+    </w:p>
+    <w:p>
+      <w:r>
+        <w:t xml:space="preserve">1. Perform a test with alternating black and white discs to test the moving of the </w:t>
+      </w:r>
+      <w:r>
+        <w:t>divider</w:t>
+      </w:r>
+      <w:r>
+        <w:t xml:space="preserve"> multiple times and check that the discs are sorted right and no discs weren't sorted. </w:t>
+      </w:r>
+    </w:p>
+    <w:p>
+      <w:r>
+        <w:t>2. Check if it sorts 10 discs within 30s with a load of white discs, black discs and alternating black and white discs</w:t>
+      </w:r>
+    </w:p>
+    <w:p>
+      <w:r>
+        <w:t xml:space="preserve">3. Let the machine perform a run without pushing buttons and with pushing the abort button while running and check if nothing breaks. </w:t>
+      </w:r>
+    </w:p>
+    <w:p>
+      <w:r>
+        <w:t xml:space="preserve">4. Look at points in the machine where a disc could get stuck and check if you can access the disc to remove it. </w:t>
+      </w:r>
+    </w:p>
+    <w:p>
+      <w:r>
+        <w:t xml:space="preserve">5. Check if the machine fits on 1 floor board of the Fischer Technik. </w:t>
+      </w:r>
+    </w:p>
+    <w:p>
+      <w:r>
+        <w:t xml:space="preserve">6. Check if you can build the machine within 1.5 hours with 2 people. </w:t>
+      </w:r>
+    </w:p>
+    <w:p>
+      <w:r>
+        <w:t>7. Check if there are any parts without a function.</w:t>
+      </w:r>
+    </w:p>
+    <w:p>
+      <w:pPr>
+        <w:rPr>
+          <w:lang w:val="en-GB"/>
+        </w:rPr>
+      </w:pPr>
     </w:p>
     <w:sectPr>
       <w:pgSz w:w="11906" w:h="16838"/>
@@ -6570,14 +7590,14 @@
 
 <file path=word/comments.xml><?xml version="1.0" encoding="utf-8"?>
 <w:comments xmlns:wpc="http://schemas.microsoft.com/office/word/2010/wordprocessingCanvas" xmlns:mc="http://schemas.openxmlformats.org/markup-compatibility/2006" xmlns:o="urn:schemas-microsoft-com:office:office" xmlns:r="http://schemas.openxmlformats.org/officeDocument/2006/relationships" xmlns:m="http://schemas.openxmlformats.org/officeDocument/2006/math" xmlns:v="urn:schemas-microsoft-com:vml" xmlns:wp14="http://schemas.microsoft.com/office/word/2010/wordprocessingDrawing" xmlns:wp="http://schemas.openxmlformats.org/drawingml/2006/wordprocessingDrawing" xmlns:w10="urn:schemas-microsoft-com:office:word" xmlns:w="http://schemas.openxmlformats.org/wordprocessingml/2006/main" xmlns:w14="http://schemas.microsoft.com/office/word/2010/wordml" xmlns:w15="http://schemas.microsoft.com/office/word/2012/wordml" xmlns:wpg="http://schemas.microsoft.com/office/word/2010/wordprocessingGroup" xmlns:wpi="http://schemas.microsoft.com/office/word/2010/wordprocessingInk" xmlns:wne="http://schemas.microsoft.com/office/word/2006/wordml" xmlns:wps="http://schemas.microsoft.com/office/word/2010/wordprocessingShape" mc:Ignorable="w14 w15 wp14">
-  <w:comment w:id="20" w:author="wigger boelens" w:date="2015-03-04T13:45:00Z" w:initials="wb">
-    <w:p>
-      <w:pPr>
-        <w:pStyle w:val="CommentText"/>
-      </w:pPr>
-      <w:r>
-        <w:rPr>
-          <w:rStyle w:val="CommentReference"/>
+  <w:comment w:id="21" w:author="wigger boelens" w:date="2015-03-04T13:45:00Z" w:initials="wb">
+    <w:p>
+      <w:pPr>
+        <w:pStyle w:val="Tekstopmerking"/>
+      </w:pPr>
+      <w:r>
+        <w:rPr>
+          <w:rStyle w:val="Verwijzingopmerking"/>
         </w:rPr>
         <w:annotationRef/>
       </w:r>
@@ -9717,7 +10737,7 @@
     <w:lsdException w:name="List Table 6 Colorful Accent 6" w:uiPriority="51"/>
     <w:lsdException w:name="List Table 7 Colorful Accent 6" w:uiPriority="52"/>
   </w:latentStyles>
-  <w:style w:type="paragraph" w:default="1" w:styleId="Normal">
+  <w:style w:type="paragraph" w:default="1" w:styleId="Standaard">
     <w:name w:val="Normal"/>
     <w:qFormat/>
     <w:rsid w:val="00583374"/>
@@ -9729,11 +10749,11 @@
       <w:rFonts w:ascii="Open Baskerville 0.0.75" w:hAnsi="Open Baskerville 0.0.75"/>
     </w:rPr>
   </w:style>
-  <w:style w:type="paragraph" w:styleId="Heading1">
+  <w:style w:type="paragraph" w:styleId="Kop1">
     <w:name w:val="heading 1"/>
-    <w:basedOn w:val="Kop1"/>
-    <w:next w:val="Normal"/>
-    <w:link w:val="Heading1Char"/>
+    <w:basedOn w:val="Kop11"/>
+    <w:next w:val="Standaard"/>
+    <w:link w:val="Kop1Char"/>
     <w:uiPriority w:val="9"/>
     <w:qFormat/>
     <w:rsid w:val="00F94545"/>
@@ -9746,11 +10766,11 @@
       <w:lang w:val="en-GB"/>
     </w:rPr>
   </w:style>
-  <w:style w:type="paragraph" w:styleId="Heading2">
+  <w:style w:type="paragraph" w:styleId="Kop2">
     <w:name w:val="heading 2"/>
-    <w:basedOn w:val="Heading1"/>
-    <w:next w:val="Normal"/>
-    <w:link w:val="Heading2Char"/>
+    <w:basedOn w:val="Kop1"/>
+    <w:next w:val="Standaard"/>
+    <w:link w:val="Kop2Char"/>
     <w:uiPriority w:val="9"/>
     <w:unhideWhenUsed/>
     <w:qFormat/>
@@ -9759,11 +10779,11 @@
       <w:outlineLvl w:val="1"/>
     </w:pPr>
   </w:style>
-  <w:style w:type="paragraph" w:styleId="Heading3">
+  <w:style w:type="paragraph" w:styleId="Kop3">
     <w:name w:val="heading 3"/>
-    <w:basedOn w:val="Kop3"/>
-    <w:next w:val="Normal"/>
-    <w:link w:val="Heading3Char"/>
+    <w:basedOn w:val="Kop31"/>
+    <w:next w:val="Standaard"/>
+    <w:link w:val="Kop3Char"/>
     <w:uiPriority w:val="9"/>
     <w:unhideWhenUsed/>
     <w:qFormat/>
@@ -9773,13 +10793,13 @@
       <w:lang w:val="en-GB"/>
     </w:rPr>
   </w:style>
-  <w:style w:type="character" w:default="1" w:styleId="DefaultParagraphFont">
+  <w:style w:type="character" w:default="1" w:styleId="Standaardalinea-lettertype">
     <w:name w:val="Default Paragraph Font"/>
     <w:uiPriority w:val="1"/>
     <w:semiHidden/>
     <w:unhideWhenUsed/>
   </w:style>
-  <w:style w:type="table" w:default="1" w:styleId="TableNormal">
+  <w:style w:type="table" w:default="1" w:styleId="Standaardtabel">
     <w:name w:val="Normal Table"/>
     <w:uiPriority w:val="99"/>
     <w:semiHidden/>
@@ -9794,14 +10814,14 @@
       </w:tblCellMar>
     </w:tblPr>
   </w:style>
-  <w:style w:type="numbering" w:default="1" w:styleId="NoList">
+  <w:style w:type="numbering" w:default="1" w:styleId="Geenlijst">
     <w:name w:val="No List"/>
     <w:uiPriority w:val="99"/>
     <w:semiHidden/>
     <w:unhideWhenUsed/>
   </w:style>
-  <w:style w:type="paragraph" w:customStyle="1" w:styleId="Kop1">
-    <w:name w:val="Kop 1"/>
+  <w:style w:type="paragraph" w:customStyle="1" w:styleId="Kop11">
+    <w:name w:val="Kop 11"/>
     <w:basedOn w:val="Heading"/>
     <w:next w:val="Textbody"/>
     <w:pPr>
@@ -9812,8 +10832,8 @@
       <w:bCs/>
     </w:rPr>
   </w:style>
-  <w:style w:type="paragraph" w:customStyle="1" w:styleId="Kop2">
-    <w:name w:val="Kop 2"/>
+  <w:style w:type="paragraph" w:customStyle="1" w:styleId="Kop21">
+    <w:name w:val="Kop 21"/>
     <w:basedOn w:val="Heading"/>
     <w:next w:val="Textbody"/>
     <w:pPr>
@@ -9825,8 +10845,8 @@
       <w:bCs/>
     </w:rPr>
   </w:style>
-  <w:style w:type="paragraph" w:customStyle="1" w:styleId="Kop3">
-    <w:name w:val="Kop 3"/>
+  <w:style w:type="paragraph" w:customStyle="1" w:styleId="Kop31">
+    <w:name w:val="Kop 31"/>
     <w:basedOn w:val="Heading"/>
     <w:next w:val="Textbody"/>
     <w:pPr>
@@ -9839,14 +10859,14 @@
       <w:color w:val="808080"/>
     </w:rPr>
   </w:style>
-  <w:style w:type="paragraph" w:customStyle="1" w:styleId="Standaard">
-    <w:name w:val="Standaard"/>
+  <w:style w:type="paragraph" w:customStyle="1" w:styleId="Standaard1">
+    <w:name w:val="Standaard1"/>
     <w:pPr>
       <w:suppressAutoHyphens/>
     </w:pPr>
   </w:style>
-  <w:style w:type="character" w:customStyle="1" w:styleId="Standaardalinea-lettertype">
-    <w:name w:val="Standaardalinea-lettertype"/>
+  <w:style w:type="character" w:customStyle="1" w:styleId="Standaardalinea-lettertype1">
+    <w:name w:val="Standaardalinea-lettertype1"/>
   </w:style>
   <w:style w:type="paragraph" w:customStyle="1" w:styleId="Standard">
     <w:name w:val="Standard"/>
@@ -9875,12 +10895,12 @@
       <w:spacing w:after="140" w:line="288" w:lineRule="auto"/>
     </w:pPr>
   </w:style>
-  <w:style w:type="paragraph" w:customStyle="1" w:styleId="Lijst">
-    <w:name w:val="Lijst"/>
+  <w:style w:type="paragraph" w:customStyle="1" w:styleId="Lijst1">
+    <w:name w:val="Lijst1"/>
     <w:basedOn w:val="Textbody"/>
   </w:style>
-  <w:style w:type="paragraph" w:customStyle="1" w:styleId="Bijschrift">
-    <w:name w:val="Bijschrift"/>
+  <w:style w:type="paragraph" w:customStyle="1" w:styleId="Bijschrift1">
+    <w:name w:val="Bijschrift1"/>
     <w:basedOn w:val="Standard"/>
     <w:pPr>
       <w:suppressLineNumbers/>
@@ -9898,8 +10918,8 @@
       <w:suppressLineNumbers/>
     </w:pPr>
   </w:style>
-  <w:style w:type="paragraph" w:customStyle="1" w:styleId="Titel">
-    <w:name w:val="Titel"/>
+  <w:style w:type="paragraph" w:customStyle="1" w:styleId="Titel1">
+    <w:name w:val="Titel1"/>
     <w:basedOn w:val="Standard"/>
     <w:pPr>
       <w:spacing w:line="360" w:lineRule="auto"/>
@@ -9919,8 +10939,8 @@
       <w:ind w:left="567" w:right="567"/>
     </w:pPr>
   </w:style>
-  <w:style w:type="paragraph" w:customStyle="1" w:styleId="Ondertitel">
-    <w:name w:val="Ondertitel"/>
+  <w:style w:type="paragraph" w:customStyle="1" w:styleId="Ondertitel1">
+    <w:name w:val="Ondertitel1"/>
     <w:basedOn w:val="Heading"/>
     <w:next w:val="Textbody"/>
     <w:pPr>
@@ -9954,8 +10974,8 @@
       </w:tabs>
     </w:pPr>
   </w:style>
-  <w:style w:type="paragraph" w:customStyle="1" w:styleId="Lijstalinea">
-    <w:name w:val="Lijstalinea"/>
+  <w:style w:type="paragraph" w:customStyle="1" w:styleId="Lijstalinea1">
+    <w:name w:val="Lijstalinea1"/>
     <w:basedOn w:val="Standard"/>
     <w:pPr>
       <w:widowControl/>
@@ -10029,10 +11049,10 @@
       <w:rFonts w:ascii="OpenSymbol" w:eastAsia="OpenSymbol" w:hAnsi="OpenSymbol" w:cs="OpenSymbol"/>
     </w:rPr>
   </w:style>
-  <w:style w:type="paragraph" w:styleId="TOC1">
+  <w:style w:type="paragraph" w:styleId="Inhopg1">
     <w:name w:val="toc 1"/>
-    <w:basedOn w:val="Normal"/>
-    <w:next w:val="Normal"/>
+    <w:basedOn w:val="Standaard"/>
+    <w:next w:val="Standaard"/>
     <w:autoRedefine/>
     <w:uiPriority w:val="39"/>
     <w:unhideWhenUsed/>
@@ -10045,10 +11065,10 @@
       <w:szCs w:val="21"/>
     </w:rPr>
   </w:style>
-  <w:style w:type="paragraph" w:styleId="TOC2">
+  <w:style w:type="paragraph" w:styleId="Inhopg2">
     <w:name w:val="toc 2"/>
-    <w:basedOn w:val="Normal"/>
-    <w:next w:val="Normal"/>
+    <w:basedOn w:val="Standaard"/>
+    <w:next w:val="Standaard"/>
     <w:autoRedefine/>
     <w:uiPriority w:val="39"/>
     <w:unhideWhenUsed/>
@@ -10062,10 +11082,10 @@
       <w:szCs w:val="21"/>
     </w:rPr>
   </w:style>
-  <w:style w:type="paragraph" w:styleId="TOC3">
+  <w:style w:type="paragraph" w:styleId="Inhopg3">
     <w:name w:val="toc 3"/>
-    <w:basedOn w:val="Normal"/>
-    <w:next w:val="Normal"/>
+    <w:basedOn w:val="Standaard"/>
+    <w:next w:val="Standaard"/>
     <w:autoRedefine/>
     <w:uiPriority w:val="39"/>
     <w:unhideWhenUsed/>
@@ -10081,7 +11101,7 @@
   </w:style>
   <w:style w:type="character" w:styleId="Hyperlink">
     <w:name w:val="Hyperlink"/>
-    <w:basedOn w:val="DefaultParagraphFont"/>
+    <w:basedOn w:val="Standaardalinea-lettertype"/>
     <w:uiPriority w:val="99"/>
     <w:unhideWhenUsed/>
     <w:rsid w:val="00012094"/>
@@ -10090,10 +11110,10 @@
       <w:u w:val="single"/>
     </w:rPr>
   </w:style>
-  <w:style w:type="paragraph" w:styleId="ListParagraph">
+  <w:style w:type="paragraph" w:styleId="Lijstalinea">
     <w:name w:val="List Paragraph"/>
-    <w:basedOn w:val="Normal"/>
-    <w:link w:val="ListParagraphChar"/>
+    <w:basedOn w:val="Standaard"/>
+    <w:link w:val="LijstalineaChar"/>
     <w:uiPriority w:val="34"/>
     <w:qFormat/>
     <w:rsid w:val="00583374"/>
@@ -10106,10 +11126,10 @@
       <w:szCs w:val="21"/>
     </w:rPr>
   </w:style>
-  <w:style w:type="character" w:customStyle="1" w:styleId="Heading1Char">
-    <w:name w:val="Heading 1 Char"/>
-    <w:basedOn w:val="DefaultParagraphFont"/>
-    <w:link w:val="Heading1"/>
+  <w:style w:type="character" w:customStyle="1" w:styleId="Kop1Char">
+    <w:name w:val="Kop 1 Char"/>
+    <w:basedOn w:val="Standaardalinea-lettertype"/>
+    <w:link w:val="Kop1"/>
     <w:uiPriority w:val="9"/>
     <w:rsid w:val="00F94545"/>
     <w:rPr>
@@ -10121,10 +11141,10 @@
       <w:lang w:val="en-GB"/>
     </w:rPr>
   </w:style>
-  <w:style w:type="character" w:customStyle="1" w:styleId="Heading2Char">
-    <w:name w:val="Heading 2 Char"/>
-    <w:basedOn w:val="DefaultParagraphFont"/>
-    <w:link w:val="Heading2"/>
+  <w:style w:type="character" w:customStyle="1" w:styleId="Kop2Char">
+    <w:name w:val="Kop 2 Char"/>
+    <w:basedOn w:val="Standaardalinea-lettertype"/>
+    <w:link w:val="Kop2"/>
     <w:uiPriority w:val="9"/>
     <w:rsid w:val="00F94545"/>
     <w:rPr>
@@ -10136,10 +11156,10 @@
       <w:lang w:val="en-GB"/>
     </w:rPr>
   </w:style>
-  <w:style w:type="character" w:customStyle="1" w:styleId="Heading3Char">
-    <w:name w:val="Heading 3 Char"/>
-    <w:basedOn w:val="DefaultParagraphFont"/>
-    <w:link w:val="Heading3"/>
+  <w:style w:type="character" w:customStyle="1" w:styleId="Kop3Char">
+    <w:name w:val="Kop 3 Char"/>
+    <w:basedOn w:val="Standaardalinea-lettertype"/>
+    <w:link w:val="Kop3"/>
     <w:uiPriority w:val="9"/>
     <w:rsid w:val="006F70E1"/>
     <w:rPr>
@@ -10152,9 +11172,9 @@
       <w:lang w:val="en-GB"/>
     </w:rPr>
   </w:style>
-  <w:style w:type="table" w:styleId="TableGrid">
+  <w:style w:type="table" w:styleId="Tabelraster">
     <w:name w:val="Table Grid"/>
-    <w:basedOn w:val="TableNormal"/>
+    <w:basedOn w:val="Standaardtabel"/>
     <w:uiPriority w:val="39"/>
     <w:rsid w:val="00E91B0F"/>
     <w:tblPr>
@@ -10168,9 +11188,9 @@
       </w:tblBorders>
     </w:tblPr>
   </w:style>
-  <w:style w:type="table" w:styleId="PlainTable4">
+  <w:style w:type="table" w:styleId="Onopgemaaktetabel4">
     <w:name w:val="Plain Table 4"/>
-    <w:basedOn w:val="TableNormal"/>
+    <w:basedOn w:val="Standaardtabel"/>
     <w:uiPriority w:val="44"/>
     <w:rsid w:val="00B42FDA"/>
     <w:tblPr>
@@ -10216,7 +11236,7 @@
   </w:style>
   <w:style w:type="paragraph" w:customStyle="1" w:styleId="Normal-Numbered">
     <w:name w:val="Normal-Numbered"/>
-    <w:basedOn w:val="ListParagraph"/>
+    <w:basedOn w:val="Lijstalinea"/>
     <w:link w:val="Normal-NumberedChar"/>
     <w:qFormat/>
     <w:rsid w:val="001732BB"/>
@@ -10229,9 +11249,9 @@
       <w:lang w:val="en-GB"/>
     </w:rPr>
   </w:style>
-  <w:style w:type="character" w:styleId="CommentReference">
+  <w:style w:type="character" w:styleId="Verwijzingopmerking">
     <w:name w:val="annotation reference"/>
-    <w:basedOn w:val="DefaultParagraphFont"/>
+    <w:basedOn w:val="Standaardalinea-lettertype"/>
     <w:uiPriority w:val="99"/>
     <w:semiHidden/>
     <w:unhideWhenUsed/>
@@ -10241,10 +11261,10 @@
       <w:szCs w:val="16"/>
     </w:rPr>
   </w:style>
-  <w:style w:type="character" w:customStyle="1" w:styleId="ListParagraphChar">
-    <w:name w:val="List Paragraph Char"/>
-    <w:basedOn w:val="DefaultParagraphFont"/>
-    <w:link w:val="ListParagraph"/>
+  <w:style w:type="character" w:customStyle="1" w:styleId="LijstalineaChar">
+    <w:name w:val="Lijstalinea Char"/>
+    <w:basedOn w:val="Standaardalinea-lettertype"/>
+    <w:link w:val="Lijstalinea"/>
     <w:uiPriority w:val="34"/>
     <w:rsid w:val="001732BB"/>
     <w:rPr>
@@ -10254,7 +11274,7 @@
   </w:style>
   <w:style w:type="character" w:customStyle="1" w:styleId="Normal-NumberedChar">
     <w:name w:val="Normal-Numbered Char"/>
-    <w:basedOn w:val="ListParagraphChar"/>
+    <w:basedOn w:val="LijstalineaChar"/>
     <w:link w:val="Normal-Numbered"/>
     <w:rsid w:val="001732BB"/>
     <w:rPr>
@@ -10263,10 +11283,10 @@
       <w:lang w:val="en-GB"/>
     </w:rPr>
   </w:style>
-  <w:style w:type="paragraph" w:styleId="CommentText">
+  <w:style w:type="paragraph" w:styleId="Tekstopmerking">
     <w:name w:val="annotation text"/>
-    <w:basedOn w:val="Normal"/>
-    <w:link w:val="CommentTextChar"/>
+    <w:basedOn w:val="Standaard"/>
+    <w:link w:val="TekstopmerkingChar"/>
     <w:uiPriority w:val="99"/>
     <w:semiHidden/>
     <w:unhideWhenUsed/>
@@ -10280,10 +11300,10 @@
       <w:szCs w:val="18"/>
     </w:rPr>
   </w:style>
-  <w:style w:type="character" w:customStyle="1" w:styleId="CommentTextChar">
-    <w:name w:val="Comment Text Char"/>
-    <w:basedOn w:val="DefaultParagraphFont"/>
-    <w:link w:val="CommentText"/>
+  <w:style w:type="character" w:customStyle="1" w:styleId="TekstopmerkingChar">
+    <w:name w:val="Tekst opmerking Char"/>
+    <w:basedOn w:val="Standaardalinea-lettertype"/>
+    <w:link w:val="Tekstopmerking"/>
     <w:uiPriority w:val="99"/>
     <w:semiHidden/>
     <w:rsid w:val="00834C6B"/>
@@ -10293,11 +11313,11 @@
       <w:szCs w:val="18"/>
     </w:rPr>
   </w:style>
-  <w:style w:type="paragraph" w:styleId="CommentSubject">
+  <w:style w:type="paragraph" w:styleId="Onderwerpvanopmerking">
     <w:name w:val="annotation subject"/>
-    <w:basedOn w:val="CommentText"/>
-    <w:next w:val="CommentText"/>
-    <w:link w:val="CommentSubjectChar"/>
+    <w:basedOn w:val="Tekstopmerking"/>
+    <w:next w:val="Tekstopmerking"/>
+    <w:link w:val="OnderwerpvanopmerkingChar"/>
     <w:uiPriority w:val="99"/>
     <w:semiHidden/>
     <w:unhideWhenUsed/>
@@ -10307,10 +11327,10 @@
       <w:bCs/>
     </w:rPr>
   </w:style>
-  <w:style w:type="character" w:customStyle="1" w:styleId="CommentSubjectChar">
-    <w:name w:val="Comment Subject Char"/>
-    <w:basedOn w:val="CommentTextChar"/>
-    <w:link w:val="CommentSubject"/>
+  <w:style w:type="character" w:customStyle="1" w:styleId="OnderwerpvanopmerkingChar">
+    <w:name w:val="Onderwerp van opmerking Char"/>
+    <w:basedOn w:val="TekstopmerkingChar"/>
+    <w:link w:val="Onderwerpvanopmerking"/>
     <w:uiPriority w:val="99"/>
     <w:semiHidden/>
     <w:rsid w:val="00834C6B"/>
@@ -10322,10 +11342,10 @@
       <w:szCs w:val="18"/>
     </w:rPr>
   </w:style>
-  <w:style w:type="paragraph" w:styleId="BalloonText">
+  <w:style w:type="paragraph" w:styleId="Ballontekst">
     <w:name w:val="Balloon Text"/>
-    <w:basedOn w:val="Normal"/>
-    <w:link w:val="BalloonTextChar"/>
+    <w:basedOn w:val="Standaard"/>
+    <w:link w:val="BallontekstChar"/>
     <w:uiPriority w:val="99"/>
     <w:semiHidden/>
     <w:unhideWhenUsed/>
@@ -10339,10 +11359,10 @@
       <w:szCs w:val="16"/>
     </w:rPr>
   </w:style>
-  <w:style w:type="character" w:customStyle="1" w:styleId="BalloonTextChar">
-    <w:name w:val="Balloon Text Char"/>
-    <w:basedOn w:val="DefaultParagraphFont"/>
-    <w:link w:val="BalloonText"/>
+  <w:style w:type="character" w:customStyle="1" w:styleId="BallontekstChar">
+    <w:name w:val="Ballontekst Char"/>
+    <w:basedOn w:val="Standaardalinea-lettertype"/>
+    <w:link w:val="Ballontekst"/>
     <w:uiPriority w:val="99"/>
     <w:semiHidden/>
     <w:rsid w:val="00834C6B"/>
@@ -10352,10 +11372,10 @@
       <w:szCs w:val="16"/>
     </w:rPr>
   </w:style>
-  <w:style w:type="paragraph" w:styleId="Caption">
+  <w:style w:type="paragraph" w:styleId="Bijschrift">
     <w:name w:val="caption"/>
-    <w:basedOn w:val="Normal"/>
-    <w:next w:val="Normal"/>
+    <w:basedOn w:val="Standaard"/>
+    <w:next w:val="Standaard"/>
     <w:uiPriority w:val="35"/>
     <w:unhideWhenUsed/>
     <w:qFormat/>
@@ -10374,7 +11394,7 @@
   </w:style>
   <w:style w:type="numbering" w:customStyle="1" w:styleId="WWNum1">
     <w:name w:val="WWNum1"/>
-    <w:basedOn w:val="NoList"/>
+    <w:basedOn w:val="Geenlijst"/>
     <w:pPr>
       <w:numPr>
         <w:numId w:val="1"/>
@@ -10383,7 +11403,7 @@
   </w:style>
   <w:style w:type="numbering" w:customStyle="1" w:styleId="WWNum3">
     <w:name w:val="WWNum3"/>
-    <w:basedOn w:val="NoList"/>
+    <w:basedOn w:val="Geenlijst"/>
     <w:pPr>
       <w:numPr>
         <w:numId w:val="2"/>
@@ -10392,18 +11412,18 @@
   </w:style>
   <w:style w:type="numbering" w:customStyle="1" w:styleId="WWNum4">
     <w:name w:val="WWNum4"/>
-    <w:basedOn w:val="NoList"/>
+    <w:basedOn w:val="Geenlijst"/>
     <w:pPr>
       <w:numPr>
         <w:numId w:val="3"/>
       </w:numPr>
     </w:pPr>
   </w:style>
-  <w:style w:type="paragraph" w:styleId="Date">
+  <w:style w:type="paragraph" w:styleId="Datum">
     <w:name w:val="Date"/>
-    <w:basedOn w:val="Normal"/>
-    <w:next w:val="Normal"/>
-    <w:link w:val="DateChar"/>
+    <w:basedOn w:val="Standaard"/>
+    <w:next w:val="Standaard"/>
+    <w:link w:val="DatumChar"/>
     <w:uiPriority w:val="99"/>
     <w:semiHidden/>
     <w:unhideWhenUsed/>
@@ -10413,10 +11433,10 @@
       <w:szCs w:val="21"/>
     </w:rPr>
   </w:style>
-  <w:style w:type="character" w:customStyle="1" w:styleId="DateChar">
-    <w:name w:val="Date Char"/>
-    <w:basedOn w:val="DefaultParagraphFont"/>
-    <w:link w:val="Date"/>
+  <w:style w:type="character" w:customStyle="1" w:styleId="DatumChar">
+    <w:name w:val="Datum Char"/>
+    <w:basedOn w:val="Standaardalinea-lettertype"/>
+    <w:link w:val="Datum"/>
     <w:uiPriority w:val="99"/>
     <w:semiHidden/>
     <w:rsid w:val="001472B6"/>
@@ -10694,7 +11714,7 @@
 </file>
 
 <file path=customXml/itemProps1.xml><?xml version="1.0" encoding="utf-8"?>
-<ds:datastoreItem xmlns:ds="http://schemas.openxmlformats.org/officeDocument/2006/customXml" ds:itemID="{62AADECB-A2BC-4B12-BCA6-5032E9EEF9E7}">
+<ds:datastoreItem xmlns:ds="http://schemas.openxmlformats.org/officeDocument/2006/customXml" ds:itemID="{C31888B0-138D-4D7B-B4BC-6AE09904BCFA}">
   <ds:schemaRefs>
     <ds:schemaRef ds:uri="http://schemas.openxmlformats.org/officeDocument/2006/bibliography"/>
   </ds:schemaRefs>

</xml_diff>

<commit_message>
fixed typo in a usecase
Signed-off-by: Boelensman1 <wigger.boelens@gmail.com>
</commit_message>
<xml_diff>
--- a/MachineDesign/Machine design.docx
+++ b/MachineDesign/Machine design.docx
@@ -1,6 +1,6 @@
 
 <file path=word/document.xml><?xml version="1.0" encoding="utf-8"?>
-<w:document xmlns:wpc="http://schemas.microsoft.com/office/word/2010/wordprocessingCanvas" xmlns:mc="http://schemas.openxmlformats.org/markup-compatibility/2006" xmlns:o="urn:schemas-microsoft-com:office:office" xmlns:r="http://schemas.openxmlformats.org/officeDocument/2006/relationships" xmlns:m="http://schemas.openxmlformats.org/officeDocument/2006/math" xmlns:v="urn:schemas-microsoft-com:vml" xmlns:wp14="http://schemas.microsoft.com/office/word/2010/wordprocessingDrawing" xmlns:wp="http://schemas.openxmlformats.org/drawingml/2006/wordprocessingDrawing" xmlns:w10="urn:schemas-microsoft-com:office:word" xmlns:w="http://schemas.openxmlformats.org/wordprocessingml/2006/main" xmlns:w14="http://schemas.microsoft.com/office/word/2010/wordml" xmlns:w15="http://schemas.microsoft.com/office/word/2012/wordml" xmlns:wpg="http://schemas.microsoft.com/office/word/2010/wordprocessingGroup" xmlns:wpi="http://schemas.microsoft.com/office/word/2010/wordprocessingInk" xmlns:wne="http://schemas.microsoft.com/office/word/2006/wordml" xmlns:wps="http://schemas.microsoft.com/office/word/2010/wordprocessingShape" mc:Ignorable="w14 w15 wp14">
+<w:document xmlns:wpc="http://schemas.microsoft.com/office/word/2010/wordprocessingCanvas" xmlns:mo="http://schemas.microsoft.com/office/mac/office/2008/main" xmlns:mc="http://schemas.openxmlformats.org/markup-compatibility/2006" xmlns:mv="urn:schemas-microsoft-com:mac:vml" xmlns:o="urn:schemas-microsoft-com:office:office" xmlns:r="http://schemas.openxmlformats.org/officeDocument/2006/relationships" xmlns:m="http://schemas.openxmlformats.org/officeDocument/2006/math" xmlns:v="urn:schemas-microsoft-com:vml" xmlns:wp14="http://schemas.microsoft.com/office/word/2010/wordprocessingDrawing" xmlns:wp="http://schemas.openxmlformats.org/drawingml/2006/wordprocessingDrawing" xmlns:w10="urn:schemas-microsoft-com:office:word" xmlns:w="http://schemas.openxmlformats.org/wordprocessingml/2006/main" xmlns:w14="http://schemas.microsoft.com/office/word/2010/wordml" xmlns:w15="http://schemas.microsoft.com/office/word/2012/wordml" xmlns:wpg="http://schemas.microsoft.com/office/word/2010/wordprocessingGroup" xmlns:wpi="http://schemas.microsoft.com/office/word/2010/wordprocessingInk" xmlns:wne="http://schemas.microsoft.com/office/word/2006/wordml" xmlns:wps="http://schemas.microsoft.com/office/word/2010/wordprocessingShape" mc:Ignorable="w14 w15 wp14">
   <w:body>
     <w:p>
       <w:pPr>
@@ -16,7 +16,7 @@
           <w:rStyle w:val="Standaardalinea-lettertype1"/>
           <w:rFonts w:ascii="Open Baskerville 0.0.75" w:hAnsi="Open Baskerville 0.0.75"/>
           <w:noProof/>
-          <w:lang w:val="en-GB" w:eastAsia="ja-JP" w:bidi="ar-SA"/>
+          <w:lang w:eastAsia="en-US" w:bidi="ar-SA"/>
         </w:rPr>
         <mc:AlternateContent>
           <mc:Choice Requires="wps">
@@ -59,7 +59,7 @@
               </wp:anchor>
             </w:drawing>
           </mc:Choice>
-          <mc:Fallback xmlns:mv="urn:schemas-microsoft-com:mac:vml" xmlns:mo="http://schemas.microsoft.com/office/mac/office/2008/main">
+          <mc:Fallback>
             <w:pict>
               <v:shapetype w14:anchorId="1FDE7359" id="_x0000_t32" coordsize="21600,21600" o:spt="32" o:oned="t" path="m,l21600,21600e" filled="f">
                 <v:path arrowok="t" fillok="f" o:connecttype="none"/>
@@ -97,7 +97,7 @@
           <w:rStyle w:val="Standaardalinea-lettertype1"/>
           <w:rFonts w:ascii="Open Baskerville 0.0.75" w:hAnsi="Open Baskerville 0.0.75"/>
           <w:noProof/>
-          <w:lang w:val="en-GB" w:eastAsia="ja-JP" w:bidi="ar-SA"/>
+          <w:lang w:eastAsia="en-US" w:bidi="ar-SA"/>
         </w:rPr>
         <mc:AlternateContent>
           <mc:Choice Requires="wps">
@@ -143,7 +143,7 @@
               </wp:anchor>
             </w:drawing>
           </mc:Choice>
-          <mc:Fallback xmlns:mv="urn:schemas-microsoft-com:mac:vml" xmlns:mo="http://schemas.microsoft.com/office/mac/office/2008/main">
+          <mc:Fallback>
             <w:pict>
               <v:shape w14:anchorId="3A772389" id="Rechte verbindingslijn 2" o:spid="_x0000_s1026" type="#_x0000_t32" style="position:absolute;margin-left:74.2pt;margin-top:-7.5pt;width:321.1pt;height:0;z-index:3;visibility:visible;mso-wrap-style:square;mso-wrap-distance-left:9pt;mso-wrap-distance-top:0;mso-wrap-distance-right:9pt;mso-wrap-distance-bottom:0;mso-position-horizontal:absolute;mso-position-horizontal-relative:text;mso-position-vertical:absolute;mso-position-vertical-relative:text" o:gfxdata="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" strokecolor="#3465a4" strokeweight=".35281mm">
                 <v:stroke joinstyle="miter"/>
@@ -174,7 +174,7 @@
           <w:rStyle w:val="Standaardalinea-lettertype1"/>
           <w:rFonts w:ascii="Open Baskerville 0.0.75" w:hAnsi="Open Baskerville 0.0.75"/>
           <w:noProof/>
-          <w:lang w:val="en-GB" w:eastAsia="ja-JP" w:bidi="ar-SA"/>
+          <w:lang w:eastAsia="en-US" w:bidi="ar-SA"/>
         </w:rPr>
         <mc:AlternateContent>
           <mc:Choice Requires="wps">
@@ -220,7 +220,7 @@
               </wp:anchor>
             </w:drawing>
           </mc:Choice>
-          <mc:Fallback xmlns:mv="urn:schemas-microsoft-com:mac:vml" xmlns:mo="http://schemas.microsoft.com/office/mac/office/2008/main">
+          <mc:Fallback>
             <w:pict>
               <v:shapetype w14:anchorId="69460CF7" id="_x0000_t32" coordsize="21600,21600" o:spt="32" o:oned="t" path="m,l21600,21600e" filled="f">
                 <v:path arrowok="t" fillok="f" o:connecttype="none"/>
@@ -587,7 +587,6 @@
           <w:lang w:val="en-GB"/>
         </w:rPr>
       </w:pPr>
-      <w:proofErr w:type="spellStart"/>
       <w:r>
         <w:rPr>
           <w:rFonts w:ascii="Open Baskerville 0.0.75" w:hAnsi="Open Baskerville 0.0.75"/>
@@ -595,7 +594,6 @@
         </w:rPr>
         <w:t>Wigger</w:t>
       </w:r>
-      <w:proofErr w:type="spellEnd"/>
     </w:p>
     <w:p>
       <w:pPr>
@@ -3768,6 +3766,7 @@
         <w:rPr>
           <w:lang w:val="en-GB"/>
         </w:rPr>
+        <w:lastRenderedPageBreak/>
         <w:t>For the validation of these priorities see “Testing machine design to the priorities”.</w:t>
       </w:r>
     </w:p>
@@ -3933,25 +3932,7 @@
                 <w:b w:val="0"/>
                 <w:lang w:val="en-GB"/>
               </w:rPr>
-              <w:t xml:space="preserve">Machine operator (student or teacher at </w:t>
-            </w:r>
-            <w:proofErr w:type="spellStart"/>
-            <w:r>
-              <w:rPr>
-                <w:rStyle w:val="Standaardalinea-lettertype1"/>
-                <w:b w:val="0"/>
-                <w:lang w:val="en-GB"/>
-              </w:rPr>
-              <w:t>Tu</w:t>
-            </w:r>
-            <w:proofErr w:type="spellEnd"/>
-            <w:r>
-              <w:rPr>
-                <w:rStyle w:val="Standaardalinea-lettertype1"/>
-                <w:b w:val="0"/>
-                <w:lang w:val="en-GB"/>
-              </w:rPr>
-              <w:t>/e)</w:t>
+              <w:t>Machine operator (student or teacher at Tu/e)</w:t>
             </w:r>
           </w:p>
         </w:tc>
@@ -4257,7 +4238,15 @@
               <w:rPr>
                 <w:lang w:eastAsia="en-GB" w:bidi="ar-SA"/>
               </w:rPr>
-              <w:t>An unsorted disk id moved to the colour detector</w:t>
+              <w:t>An unsorted disk is</w:t>
+            </w:r>
+            <w:bookmarkStart w:id="13" w:name="_GoBack"/>
+            <w:bookmarkEnd w:id="13"/>
+            <w:r>
+              <w:rPr>
+                <w:lang w:eastAsia="en-GB" w:bidi="ar-SA"/>
+              </w:rPr>
+              <w:t xml:space="preserve"> moved to the colour detector</w:t>
             </w:r>
           </w:p>
           <w:p>
@@ -4325,11 +4314,11 @@
               <w:pStyle w:val="Normal-Numbered"/>
               <w:cnfStyle w:val="000000000000" w:firstRow="0" w:lastRow="0" w:firstColumn="0" w:lastColumn="0" w:oddVBand="0" w:evenVBand="0" w:oddHBand="0" w:evenHBand="0" w:firstRowFirstColumn="0" w:firstRowLastColumn="0" w:lastRowFirstColumn="0" w:lastRowLastColumn="0"/>
             </w:pPr>
-            <w:bookmarkStart w:id="13" w:name="__RefHeading__800_1950855401"/>
+            <w:bookmarkStart w:id="14" w:name="__RefHeading__800_1950855401"/>
             <w:r>
               <w:t>Abort the process</w:t>
             </w:r>
-            <w:bookmarkEnd w:id="13"/>
+            <w:bookmarkEnd w:id="14"/>
           </w:p>
         </w:tc>
       </w:tr>
@@ -4366,12 +4355,12 @@
       <w:pPr>
         <w:pStyle w:val="Heading3"/>
       </w:pPr>
-      <w:bookmarkStart w:id="14" w:name="_Toc413258759"/>
+      <w:bookmarkStart w:id="15" w:name="_Toc413258759"/>
       <w:r>
         <w:lastRenderedPageBreak/>
         <w:t>Abort the process</w:t>
       </w:r>
-      <w:bookmarkEnd w:id="14"/>
+      <w:bookmarkEnd w:id="15"/>
     </w:p>
     <w:tbl>
       <w:tblPr>
@@ -4427,25 +4416,7 @@
                 <w:b w:val="0"/>
                 <w:lang w:val="en-GB"/>
               </w:rPr>
-              <w:t xml:space="preserve">Machine operator (student or teacher at </w:t>
-            </w:r>
-            <w:proofErr w:type="spellStart"/>
-            <w:r>
-              <w:rPr>
-                <w:rStyle w:val="Standaardalinea-lettertype1"/>
-                <w:b w:val="0"/>
-                <w:lang w:val="en-GB"/>
-              </w:rPr>
-              <w:t>Tu</w:t>
-            </w:r>
-            <w:proofErr w:type="spellEnd"/>
-            <w:r>
-              <w:rPr>
-                <w:rStyle w:val="Standaardalinea-lettertype1"/>
-                <w:b w:val="0"/>
-                <w:lang w:val="en-GB"/>
-              </w:rPr>
-              <w:t>/e)</w:t>
+              <w:t>Machine operator (student or teacher at Tu/e)</w:t>
             </w:r>
           </w:p>
         </w:tc>
@@ -4753,7 +4724,7 @@
           <w:lang w:val="en-GB"/>
         </w:rPr>
       </w:pPr>
-      <w:bookmarkStart w:id="15" w:name="__RefHeading__802_1950855401"/>
+      <w:bookmarkStart w:id="16" w:name="__RefHeading__802_1950855401"/>
     </w:p>
     <w:p>
       <w:pPr>
@@ -4766,12 +4737,12 @@
       <w:pPr>
         <w:pStyle w:val="Heading3"/>
       </w:pPr>
-      <w:bookmarkStart w:id="16" w:name="_Toc413258760"/>
+      <w:bookmarkStart w:id="17" w:name="_Toc413258760"/>
       <w:r>
         <w:t>Starting the machine</w:t>
       </w:r>
-      <w:bookmarkEnd w:id="15"/>
       <w:bookmarkEnd w:id="16"/>
+      <w:bookmarkEnd w:id="17"/>
     </w:p>
     <w:tbl>
       <w:tblPr>
@@ -4827,25 +4798,7 @@
                 <w:b w:val="0"/>
                 <w:lang w:val="en-GB"/>
               </w:rPr>
-              <w:t xml:space="preserve">Machine operator (student or teacher at </w:t>
-            </w:r>
-            <w:proofErr w:type="spellStart"/>
-            <w:r>
-              <w:rPr>
-                <w:rStyle w:val="Standaardalinea-lettertype1"/>
-                <w:b w:val="0"/>
-                <w:lang w:val="en-GB"/>
-              </w:rPr>
-              <w:t>Tu</w:t>
-            </w:r>
-            <w:proofErr w:type="spellEnd"/>
-            <w:r>
-              <w:rPr>
-                <w:rStyle w:val="Standaardalinea-lettertype1"/>
-                <w:b w:val="0"/>
-                <w:lang w:val="en-GB"/>
-              </w:rPr>
-              <w:t>/e)</w:t>
+              <w:t>Machine operator (student or teacher at Tu/e)</w:t>
             </w:r>
           </w:p>
         </w:tc>
@@ -5131,11 +5084,11 @@
               <w:pStyle w:val="Normal-Numbered"/>
               <w:cnfStyle w:val="000000000000" w:firstRow="0" w:lastRow="0" w:firstColumn="0" w:lastColumn="0" w:oddVBand="0" w:evenVBand="0" w:oddHBand="0" w:evenHBand="0" w:firstRowFirstColumn="0" w:firstRowLastColumn="0" w:lastRowFirstColumn="0" w:lastRowLastColumn="0"/>
             </w:pPr>
-            <w:bookmarkStart w:id="17" w:name="__RefHeading__804_1950855401"/>
+            <w:bookmarkStart w:id="18" w:name="__RefHeading__804_1950855401"/>
             <w:r>
               <w:t>Shutting down the machine</w:t>
             </w:r>
-            <w:bookmarkEnd w:id="17"/>
+            <w:bookmarkEnd w:id="18"/>
           </w:p>
         </w:tc>
       </w:tr>
@@ -5160,7 +5113,7 @@
           <w:lang w:val="en-GB"/>
         </w:rPr>
       </w:pPr>
-      <w:bookmarkStart w:id="18" w:name="_Toc413258761"/>
+      <w:bookmarkStart w:id="19" w:name="_Toc413258761"/>
       <w:r>
         <w:br w:type="page"/>
       </w:r>
@@ -5176,7 +5129,7 @@
         <w:lastRenderedPageBreak/>
         <w:t>Shutting down the machine</w:t>
       </w:r>
-      <w:bookmarkEnd w:id="18"/>
+      <w:bookmarkEnd w:id="19"/>
     </w:p>
     <w:tbl>
       <w:tblPr>
@@ -5232,25 +5185,7 @@
                 <w:b w:val="0"/>
                 <w:lang w:val="en-GB"/>
               </w:rPr>
-              <w:t xml:space="preserve">Machine operator (student or teacher at </w:t>
-            </w:r>
-            <w:proofErr w:type="spellStart"/>
-            <w:r>
-              <w:rPr>
-                <w:rStyle w:val="Standaardalinea-lettertype1"/>
-                <w:b w:val="0"/>
-                <w:lang w:val="en-GB"/>
-              </w:rPr>
-              <w:t>Tu</w:t>
-            </w:r>
-            <w:proofErr w:type="spellEnd"/>
-            <w:r>
-              <w:rPr>
-                <w:rStyle w:val="Standaardalinea-lettertype1"/>
-                <w:b w:val="0"/>
-                <w:lang w:val="en-GB"/>
-              </w:rPr>
-              <w:t>/e)</w:t>
+              <w:t>Machine operator (student or teacher at Tu/e)</w:t>
             </w:r>
           </w:p>
         </w:tc>
@@ -5550,8 +5485,8 @@
       <w:pPr>
         <w:pStyle w:val="Heading3"/>
       </w:pPr>
-      <w:bookmarkStart w:id="19" w:name="__RefHeading__806_1950855401"/>
-      <w:bookmarkStart w:id="20" w:name="_Toc413258762"/>
+      <w:bookmarkStart w:id="20" w:name="__RefHeading__806_1950855401"/>
+      <w:bookmarkStart w:id="21" w:name="_Toc413258762"/>
     </w:p>
     <w:p>
       <w:pPr>
@@ -5566,8 +5501,8 @@
         </w:rPr>
         <w:t>machine</w:t>
       </w:r>
-      <w:bookmarkEnd w:id="19"/>
       <w:bookmarkEnd w:id="20"/>
+      <w:bookmarkEnd w:id="21"/>
     </w:p>
     <w:tbl>
       <w:tblPr>
@@ -5623,25 +5558,7 @@
                 <w:b w:val="0"/>
                 <w:lang w:val="en-GB"/>
               </w:rPr>
-              <w:t xml:space="preserve">Machine operator (student or teacher at </w:t>
-            </w:r>
-            <w:proofErr w:type="spellStart"/>
-            <w:r>
-              <w:rPr>
-                <w:rStyle w:val="Standaardalinea-lettertype1"/>
-                <w:b w:val="0"/>
-                <w:lang w:val="en-GB"/>
-              </w:rPr>
-              <w:t>Tu</w:t>
-            </w:r>
-            <w:proofErr w:type="spellEnd"/>
-            <w:r>
-              <w:rPr>
-                <w:rStyle w:val="Standaardalinea-lettertype1"/>
-                <w:b w:val="0"/>
-                <w:lang w:val="en-GB"/>
-              </w:rPr>
-              <w:t>/e)</w:t>
+              <w:t>Machine operator (student or teacher at Tu/e)</w:t>
             </w:r>
           </w:p>
         </w:tc>
@@ -5921,11 +5838,11 @@
               <w:pStyle w:val="Normal-Numbered"/>
               <w:cnfStyle w:val="000000000000" w:firstRow="0" w:lastRow="0" w:firstColumn="0" w:lastColumn="0" w:oddVBand="0" w:evenVBand="0" w:oddHBand="0" w:evenHBand="0" w:firstRowFirstColumn="0" w:firstRowLastColumn="0" w:lastRowFirstColumn="0" w:lastRowLastColumn="0"/>
             </w:pPr>
-            <w:bookmarkStart w:id="21" w:name="__RefHeading__808_1950855401"/>
+            <w:bookmarkStart w:id="22" w:name="__RefHeading__808_1950855401"/>
             <w:r>
               <w:t>Booting of the machine</w:t>
             </w:r>
-            <w:bookmarkEnd w:id="21"/>
+            <w:bookmarkEnd w:id="22"/>
           </w:p>
         </w:tc>
       </w:tr>
@@ -5960,7 +5877,7 @@
           <w:lang w:val="en-GB"/>
         </w:rPr>
       </w:pPr>
-      <w:bookmarkStart w:id="22" w:name="_Toc413258763"/>
+      <w:bookmarkStart w:id="23" w:name="_Toc413258763"/>
       <w:r>
         <w:rPr>
           <w:rFonts w:ascii="Open Baskerville 0.0.75" w:hAnsi="Open Baskerville 0.0.75"/>
@@ -5969,7 +5886,7 @@
         <w:lastRenderedPageBreak/>
         <w:t>Booting of the machine</w:t>
       </w:r>
-      <w:bookmarkEnd w:id="22"/>
+      <w:bookmarkEnd w:id="23"/>
     </w:p>
     <w:tbl>
       <w:tblPr>
@@ -6025,25 +5942,7 @@
                 <w:b w:val="0"/>
                 <w:lang w:val="en-GB"/>
               </w:rPr>
-              <w:t xml:space="preserve">Machine operator (student or teacher at </w:t>
-            </w:r>
-            <w:proofErr w:type="spellStart"/>
-            <w:r>
-              <w:rPr>
-                <w:rStyle w:val="Standaardalinea-lettertype1"/>
-                <w:b w:val="0"/>
-                <w:lang w:val="en-GB"/>
-              </w:rPr>
-              <w:t>Tu</w:t>
-            </w:r>
-            <w:proofErr w:type="spellEnd"/>
-            <w:r>
-              <w:rPr>
-                <w:rStyle w:val="Standaardalinea-lettertype1"/>
-                <w:b w:val="0"/>
-                <w:lang w:val="en-GB"/>
-              </w:rPr>
-              <w:t>/e)</w:t>
+              <w:t>Machine operator (student or teacher at Tu/e)</w:t>
             </w:r>
           </w:p>
         </w:tc>
@@ -6378,7 +6277,7 @@
           <w:lang w:val="en-GB"/>
         </w:rPr>
       </w:pPr>
-      <w:bookmarkStart w:id="23" w:name="__RefHeading__879_1950855401"/>
+      <w:bookmarkStart w:id="24" w:name="__RefHeading__879_1950855401"/>
     </w:p>
     <w:p>
       <w:pPr>
@@ -6403,13 +6302,13 @@
       <w:pPr>
         <w:pStyle w:val="Heading1"/>
       </w:pPr>
-      <w:bookmarkStart w:id="24" w:name="_Toc413258764"/>
+      <w:bookmarkStart w:id="25" w:name="_Toc413258764"/>
       <w:r>
         <w:lastRenderedPageBreak/>
         <w:t>User Constraints</w:t>
       </w:r>
-      <w:bookmarkEnd w:id="23"/>
       <w:bookmarkEnd w:id="24"/>
+      <w:bookmarkEnd w:id="25"/>
     </w:p>
     <w:p>
       <w:pPr>
@@ -6501,13 +6400,13 @@
       <w:pPr>
         <w:pStyle w:val="Heading1"/>
       </w:pPr>
-      <w:bookmarkStart w:id="25" w:name="__RefHeading__881_1950855401"/>
-      <w:bookmarkStart w:id="26" w:name="_Toc413258765"/>
+      <w:bookmarkStart w:id="26" w:name="__RefHeading__881_1950855401"/>
+      <w:bookmarkStart w:id="27" w:name="_Toc413258765"/>
       <w:r>
         <w:t>Safety Properties</w:t>
       </w:r>
-      <w:bookmarkEnd w:id="25"/>
       <w:bookmarkEnd w:id="26"/>
+      <w:bookmarkEnd w:id="27"/>
     </w:p>
     <w:p>
       <w:pPr>
@@ -6639,11 +6538,11 @@
       <w:pPr>
         <w:pStyle w:val="Heading2"/>
       </w:pPr>
-      <w:bookmarkStart w:id="27" w:name="_Toc413258766"/>
+      <w:bookmarkStart w:id="28" w:name="_Toc413258766"/>
       <w:r>
         <w:t>Explanation of Safety Properties</w:t>
       </w:r>
-      <w:bookmarkEnd w:id="27"/>
+      <w:bookmarkEnd w:id="28"/>
     </w:p>
     <w:p>
       <w:pPr>
@@ -6789,8 +6688,8 @@
           <w:lang w:val="en-GB"/>
         </w:rPr>
       </w:pPr>
-      <w:bookmarkStart w:id="28" w:name="__RefHeading__955_1950855401"/>
-      <w:bookmarkStart w:id="29" w:name="_Toc413258768"/>
+      <w:bookmarkStart w:id="29" w:name="__RefHeading__955_1950855401"/>
+      <w:bookmarkStart w:id="30" w:name="_Toc413258768"/>
       <w:r>
         <w:rPr>
           <w:lang w:val="en-GB"/>
@@ -6806,8 +6705,8 @@
         <w:lastRenderedPageBreak/>
         <w:t>Design Decisions</w:t>
       </w:r>
-      <w:bookmarkEnd w:id="28"/>
       <w:bookmarkEnd w:id="29"/>
+      <w:bookmarkEnd w:id="30"/>
     </w:p>
     <w:p>
       <w:pPr>
@@ -6833,13 +6732,13 @@
       <w:pPr>
         <w:pStyle w:val="Heading2"/>
       </w:pPr>
-      <w:bookmarkStart w:id="30" w:name="__RefHeading__957_1950855401"/>
-      <w:bookmarkStart w:id="31" w:name="_Toc413258769"/>
+      <w:bookmarkStart w:id="31" w:name="__RefHeading__957_1950855401"/>
+      <w:bookmarkStart w:id="32" w:name="_Toc413258769"/>
       <w:r>
         <w:t>The Feeder</w:t>
       </w:r>
-      <w:bookmarkEnd w:id="30"/>
       <w:bookmarkEnd w:id="31"/>
+      <w:bookmarkEnd w:id="32"/>
     </w:p>
     <w:p>
       <w:pPr>
@@ -6865,7 +6764,7 @@
         <w:rPr>
           <w:rStyle w:val="Standaardalinea-lettertype1"/>
           <w:noProof/>
-          <w:lang w:val="en-GB" w:eastAsia="ja-JP" w:bidi="ar-SA"/>
+          <w:lang w:eastAsia="en-US" w:bidi="ar-SA"/>
         </w:rPr>
         <w:drawing>
           <wp:anchor distT="0" distB="182880" distL="114300" distR="114300" simplePos="0" relativeHeight="251659264" behindDoc="0" locked="0" layoutInCell="1" allowOverlap="1" wp14:anchorId="3ACEB9DF" wp14:editId="63E59A75">
@@ -6958,7 +6857,7 @@
         <w:rPr>
           <w:rStyle w:val="Standaardalinea-lettertype1"/>
           <w:noProof/>
-          <w:lang w:val="en-GB" w:eastAsia="ja-JP" w:bidi="ar-SA"/>
+          <w:lang w:eastAsia="en-US" w:bidi="ar-SA"/>
         </w:rPr>
         <w:drawing>
           <wp:anchor distT="0" distB="0" distL="114300" distR="114300" simplePos="0" relativeHeight="2" behindDoc="0" locked="0" layoutInCell="1" allowOverlap="1" wp14:anchorId="35AB9F78" wp14:editId="028DDF7D">
@@ -7032,41 +6931,27 @@
         <w:rPr>
           <w:lang w:val="en-GB"/>
         </w:rPr>
-        <w:t xml:space="preserve"> design also consisted of a block that pushes the disk. To make this </w:t>
+        <w:t xml:space="preserve"> design also consisted of a block that pushes the disk. To make this block move a lever attached to a wheel is used. Rotating the wheel makes the block move back and forth, </w:t>
       </w:r>
       <w:r>
         <w:rPr>
           <w:lang w:val="en-GB"/>
         </w:rPr>
         <w:lastRenderedPageBreak/>
-        <w:t>block move a lever attached to a wheel is used. Rotating the wheel makes the block move back and forth, pushing disks onto the conveyor belt.</w:t>
-      </w:r>
-    </w:p>
-    <w:p>
-      <w:pPr>
-        <w:rPr>
-          <w:lang w:val="en-GB"/>
-        </w:rPr>
-      </w:pPr>
-      <w:r>
-        <w:rPr>
-          <w:lang w:val="en-GB"/>
-        </w:rPr>
-        <w:t xml:space="preserve">Both designs correctly implemented the use cases. To test which one would be better we build both and tested them. They scored the same on almost all top priorities. </w:t>
-      </w:r>
-      <w:proofErr w:type="spellStart"/>
-      <w:r>
-        <w:rPr>
-          <w:lang w:val="en-GB"/>
-        </w:rPr>
-        <w:t>They where</w:t>
-      </w:r>
-      <w:proofErr w:type="spellEnd"/>
-      <w:r>
-        <w:rPr>
-          <w:lang w:val="en-GB"/>
-        </w:rPr>
-        <w:t xml:space="preserve"> both completely reliable for instance. There was also no difference in speed, both would push a disk onto the conveyor belt with every turn of their wheels. Both did not hinder the user, so the good user accessibility of the container was unchanged. When we came to the last three priorities there where some differences making us choose the first design: It was easier to build, used less parts and was a lot more compact.</w:t>
+        <w:t>pushing disks onto the conveyor belt.</w:t>
+      </w:r>
+    </w:p>
+    <w:p>
+      <w:pPr>
+        <w:rPr>
+          <w:lang w:val="en-GB"/>
+        </w:rPr>
+      </w:pPr>
+      <w:r>
+        <w:rPr>
+          <w:lang w:val="en-GB"/>
+        </w:rPr>
+        <w:t>Both designs correctly implemented the use cases. To test which one would be better we build both and tested them. They scored the same on almost all top priorities. They where both completely reliable for instance. There was also no difference in speed, both would push a disk onto the conveyor belt with every turn of their wheels. Both did not hinder the user, so the good user accessibility of the container was unchanged. When we came to the last three priorities there where some differences making us choose the first design: It was easier to build, used less parts and was a lot more compact.</w:t>
       </w:r>
     </w:p>
     <w:p>
@@ -7082,13 +6967,13 @@
       <w:pPr>
         <w:pStyle w:val="Heading2"/>
       </w:pPr>
-      <w:bookmarkStart w:id="32" w:name="__RefHeading__959_1950855401"/>
-      <w:bookmarkStart w:id="33" w:name="_Toc413258770"/>
+      <w:bookmarkStart w:id="33" w:name="__RefHeading__959_1950855401"/>
+      <w:bookmarkStart w:id="34" w:name="_Toc413258770"/>
       <w:r>
         <w:t>The Transportation and Scanning</w:t>
       </w:r>
-      <w:bookmarkEnd w:id="32"/>
       <w:bookmarkEnd w:id="33"/>
+      <w:bookmarkEnd w:id="34"/>
     </w:p>
     <w:p>
       <w:pPr>
@@ -7218,7 +7103,7 @@
             <v:path o:extrusionok="f" gradientshapeok="t" o:connecttype="rect"/>
             <o:lock v:ext="edit" aspectratio="t"/>
           </v:shapetype>
-          <v:shape id="_x0000_i1025" type="#_x0000_t75" style="width:480.6pt;height:183pt">
+          <v:shape id="_x0000_i1025" type="#_x0000_t75" style="width:480.65pt;height:183.35pt">
             <v:imagedata r:id="rId10" o:title="Transporter sorter"/>
           </v:shape>
         </w:pict>
@@ -7313,14 +7198,14 @@
       <w:pPr>
         <w:pStyle w:val="Heading2"/>
       </w:pPr>
-      <w:bookmarkStart w:id="34" w:name="__RefHeading__961_1950855401"/>
-      <w:bookmarkStart w:id="35" w:name="_Toc413258771"/>
+      <w:bookmarkStart w:id="35" w:name="__RefHeading__961_1950855401"/>
+      <w:bookmarkStart w:id="36" w:name="_Toc413258771"/>
       <w:r>
         <w:lastRenderedPageBreak/>
         <w:t>The sorting mechanism</w:t>
       </w:r>
-      <w:bookmarkEnd w:id="34"/>
       <w:bookmarkEnd w:id="35"/>
+      <w:bookmarkEnd w:id="36"/>
     </w:p>
     <w:p>
       <w:pPr>
@@ -7485,21 +7370,22 @@
       <w:pPr>
         <w:pStyle w:val="Heading1"/>
       </w:pPr>
-      <w:bookmarkStart w:id="36" w:name="_Toc413258772"/>
-      <w:r>
+      <w:bookmarkStart w:id="37" w:name="_Toc413258772"/>
+      <w:r>
+        <w:lastRenderedPageBreak/>
         <w:t>Machine interface</w:t>
       </w:r>
-      <w:bookmarkEnd w:id="36"/>
+      <w:bookmarkEnd w:id="37"/>
     </w:p>
     <w:p>
       <w:pPr>
         <w:pStyle w:val="Heading2"/>
       </w:pPr>
-      <w:bookmarkStart w:id="37" w:name="_Toc413258773"/>
+      <w:bookmarkStart w:id="38" w:name="_Toc413258773"/>
       <w:r>
         <w:t>The feeder</w:t>
       </w:r>
-      <w:bookmarkEnd w:id="37"/>
+      <w:bookmarkEnd w:id="38"/>
     </w:p>
     <w:p>
       <w:pPr>
@@ -7538,11 +7424,11 @@
       <w:pPr>
         <w:pStyle w:val="Heading2"/>
       </w:pPr>
-      <w:bookmarkStart w:id="38" w:name="_Toc413258774"/>
+      <w:bookmarkStart w:id="39" w:name="_Toc413258774"/>
       <w:r>
         <w:t>The position sensor</w:t>
       </w:r>
-      <w:bookmarkEnd w:id="38"/>
+      <w:bookmarkEnd w:id="39"/>
     </w:p>
     <w:p>
       <w:pPr>
@@ -7594,11 +7480,11 @@
       <w:pPr>
         <w:pStyle w:val="Heading2"/>
       </w:pPr>
-      <w:bookmarkStart w:id="39" w:name="_Toc413258775"/>
+      <w:bookmarkStart w:id="40" w:name="_Toc413258775"/>
       <w:r>
         <w:t>The black white detector</w:t>
       </w:r>
-      <w:bookmarkEnd w:id="39"/>
+      <w:bookmarkEnd w:id="40"/>
     </w:p>
     <w:p>
       <w:pPr>
@@ -7648,14 +7534,7 @@
         <w:rPr>
           <w:lang w:val="en-GB"/>
         </w:rPr>
-        <w:t xml:space="preserve">We connected the lens lamp in the same way as the lens lamp of the position sensor only </w:t>
-      </w:r>
-      <w:r>
-        <w:rPr>
-          <w:lang w:val="en-GB"/>
-        </w:rPr>
-        <w:lastRenderedPageBreak/>
-        <w:t>now to the 6</w:t>
+        <w:t>We connected the lens lamp in the same way as the lens lamp of the position sensor only now to the 6</w:t>
       </w:r>
       <w:r>
         <w:rPr>
@@ -7703,12 +7582,12 @@
       <w:pPr>
         <w:pStyle w:val="Heading2"/>
       </w:pPr>
-      <w:bookmarkStart w:id="40" w:name="_Toc413258776"/>
+      <w:bookmarkStart w:id="41" w:name="_Toc413258776"/>
       <w:r>
         <w:lastRenderedPageBreak/>
         <w:t>The Sorter</w:t>
       </w:r>
-      <w:bookmarkEnd w:id="40"/>
+      <w:bookmarkEnd w:id="41"/>
     </w:p>
     <w:p>
       <w:pPr>
@@ -7758,11 +7637,11 @@
       <w:pPr>
         <w:pStyle w:val="Heading2"/>
       </w:pPr>
-      <w:bookmarkStart w:id="41" w:name="_Toc413258777"/>
+      <w:bookmarkStart w:id="42" w:name="_Toc413258777"/>
       <w:r>
         <w:t>The buttons</w:t>
       </w:r>
-      <w:bookmarkEnd w:id="41"/>
+      <w:bookmarkEnd w:id="42"/>
     </w:p>
     <w:p>
       <w:pPr>
@@ -7788,11 +7667,11 @@
       <w:pPr>
         <w:pStyle w:val="Heading2"/>
       </w:pPr>
-      <w:bookmarkStart w:id="42" w:name="_Toc413258778"/>
+      <w:bookmarkStart w:id="43" w:name="_Toc413258778"/>
       <w:r>
         <w:t>The conveyer belt</w:t>
       </w:r>
-      <w:bookmarkEnd w:id="42"/>
+      <w:bookmarkEnd w:id="43"/>
     </w:p>
     <w:p>
       <w:pPr>
@@ -7845,22 +7724,22 @@
       <w:pPr>
         <w:pStyle w:val="Heading1"/>
       </w:pPr>
-      <w:bookmarkStart w:id="43" w:name="_Toc413258779"/>
+      <w:bookmarkStart w:id="44" w:name="_Toc413258779"/>
       <w:r>
         <w:lastRenderedPageBreak/>
         <w:t>Validation</w:t>
       </w:r>
-      <w:bookmarkEnd w:id="43"/>
+      <w:bookmarkEnd w:id="44"/>
     </w:p>
     <w:p>
       <w:pPr>
         <w:pStyle w:val="Heading2"/>
       </w:pPr>
-      <w:bookmarkStart w:id="44" w:name="_Toc413258780"/>
+      <w:bookmarkStart w:id="45" w:name="_Toc413258780"/>
       <w:r>
         <w:t>Validate High level specifications</w:t>
       </w:r>
-      <w:bookmarkEnd w:id="44"/>
+      <w:bookmarkEnd w:id="45"/>
     </w:p>
     <w:p>
       <w:pPr>
@@ -7886,11 +7765,11 @@
       <w:pPr>
         <w:pStyle w:val="Heading2"/>
       </w:pPr>
-      <w:bookmarkStart w:id="45" w:name="_Toc413258781"/>
+      <w:bookmarkStart w:id="46" w:name="_Toc413258781"/>
       <w:r>
         <w:t>Validation SLR</w:t>
       </w:r>
-      <w:bookmarkEnd w:id="45"/>
+      <w:bookmarkEnd w:id="46"/>
     </w:p>
     <w:p>
       <w:pPr>
@@ -7916,8 +7795,6 @@
         </w:rPr>
         <w:t xml:space="preserve"> needed for machines because else you couldn’t make them stop or start doing what they are supposed to do. “Booting up the machine” and “shutting down the machine” is required, because the disc sorter has to be turned on and off, in order for it to fulfil its purpose.</w:t>
       </w:r>
-      <w:bookmarkStart w:id="46" w:name="_GoBack"/>
-      <w:bookmarkEnd w:id="46"/>
     </w:p>
     <w:p>
       <w:pPr>
@@ -7956,95 +7833,318 @@
         <w:rPr>
           <w:lang w:val="en-GB"/>
         </w:rPr>
-        <w:t xml:space="preserve">After pressing an emergency button, within 50 </w:t>
-      </w:r>
-      <w:proofErr w:type="spellStart"/>
-      <w:r>
-        <w:rPr>
-          <w:lang w:val="en-GB"/>
-        </w:rPr>
-        <w:t>ms</w:t>
-      </w:r>
-      <w:proofErr w:type="spellEnd"/>
-      <w:r>
-        <w:rPr>
-          <w:lang w:val="en-GB"/>
-        </w:rPr>
-        <w:t xml:space="preserve"> there should be no moving parts in the machine. The machine should immediately abort its current process, according to the high level specification, although this is not realisable. Therefore, this is set to be within 50 </w:t>
-      </w:r>
-      <w:proofErr w:type="spellStart"/>
-      <w:r>
-        <w:rPr>
-          <w:lang w:val="en-GB"/>
-        </w:rPr>
-        <w:t>ms</w:t>
-      </w:r>
-      <w:proofErr w:type="spellEnd"/>
-      <w:r>
-        <w:rPr>
-          <w:lang w:val="en-GB"/>
-        </w:rPr>
-        <w:t>.</w:t>
-      </w:r>
-    </w:p>
-    <w:p>
-      <w:pPr>
-        <w:rPr>
-          <w:lang w:val="en-GB"/>
-        </w:rPr>
-      </w:pPr>
-      <w:r>
-        <w:rPr>
-          <w:lang w:val="en-GB"/>
-        </w:rPr>
-        <w:t xml:space="preserve">According to the High level Specification the machine should stop sorting if there is no more disk </w:t>
-      </w:r>
-      <w:proofErr w:type="spellStart"/>
-      <w:r>
-        <w:rPr>
-          <w:lang w:val="en-GB"/>
-        </w:rPr>
-        <w:t>signaled</w:t>
-      </w:r>
-      <w:proofErr w:type="spellEnd"/>
-      <w:r>
-        <w:rPr>
-          <w:lang w:val="en-GB"/>
-        </w:rPr>
-        <w:t xml:space="preserve"> after 4s. We made this into a safety property, because a running machine with no use is only going to possibly harm people getting in contact or the machine itself.</w:t>
-      </w:r>
-    </w:p>
-    <w:p>
-      <w:pPr>
-        <w:rPr>
-          <w:lang w:val="en-GB"/>
-        </w:rPr>
-      </w:pPr>
-      <w:r>
-        <w:rPr>
-          <w:lang w:val="en-GB"/>
-        </w:rPr>
-        <w:t xml:space="preserve">According to what the high level specification offer, there is nothing that could stop the assembly program as long as the code is correctly written for this purpose, we don’t consider accidents and flaws, the only way for the program to end is by powering off the </w:t>
-      </w:r>
-      <w:r>
-        <w:rPr>
-          <w:lang w:val="en-GB"/>
-        </w:rPr>
+        <w:t>After pressing an emergency button, within 50 ms there should be no moving parts in the machine. The machine should immediately abort its current process, according to the high level specification, although this is not realisable. Therefore, this is set to be within 50 ms.</w:t>
+      </w:r>
+    </w:p>
+    <w:p>
+      <w:pPr>
+        <w:rPr>
+          <w:lang w:val="en-GB"/>
+        </w:rPr>
+      </w:pPr>
+      <w:r>
+        <w:rPr>
+          <w:lang w:val="en-GB"/>
+        </w:rPr>
+        <w:t>According to the High level Specification the machine should stop sorting if there is no more disk signaled after 4s. We made this into a safety property, because a running machine with no use is only going to possibly harm people getting in contact or the machine itself.</w:t>
+      </w:r>
+    </w:p>
+    <w:p>
+      <w:pPr>
+        <w:rPr>
+          <w:lang w:val="en-GB"/>
+        </w:rPr>
+      </w:pPr>
+      <w:r>
+        <w:rPr>
+          <w:lang w:val="en-GB"/>
+        </w:rPr>
+        <w:t>According to what the high level specification offer, there is nothing that could stop the assembly program as long as the code is correctly written for this purpose, we don’t consider accidents and flaws, the only way for the program to end is by powering off the machine.</w:t>
+      </w:r>
+    </w:p>
+    <w:p>
+      <w:pPr>
+        <w:rPr>
+          <w:lang w:val="en-GB"/>
+        </w:rPr>
+      </w:pPr>
+      <w:r>
+        <w:rPr>
+          <w:lang w:val="en-GB"/>
+        </w:rPr>
+        <w:t>The outputs connected to the h-bridge may never be powered on at the same time. If this happens, the PP2 processor short circuit, and the machine won’t work anymore.</w:t>
+      </w:r>
+    </w:p>
+    <w:p>
+      <w:pPr>
+        <w:rPr>
+          <w:lang w:val="en-GB"/>
+        </w:rPr>
+      </w:pPr>
+    </w:p>
+    <w:p>
+      <w:pPr>
+        <w:pStyle w:val="Heading2"/>
+      </w:pPr>
+      <w:bookmarkStart w:id="47" w:name="_Toc413258782"/>
+      <w:r>
         <w:lastRenderedPageBreak/>
-        <w:t>machine.</w:t>
-      </w:r>
-    </w:p>
-    <w:p>
-      <w:pPr>
-        <w:rPr>
-          <w:lang w:val="en-GB"/>
-        </w:rPr>
-      </w:pPr>
-      <w:r>
-        <w:rPr>
-          <w:lang w:val="en-GB"/>
-        </w:rPr>
-        <w:t>The outputs connected to the h-bridge may never be powered on at the same time. If this happens, the PP2 processor short circuit, and the machine won’t work anymore.</w:t>
+        <w:t>Validation Priorities to SLRs</w:t>
+      </w:r>
+      <w:bookmarkEnd w:id="47"/>
+    </w:p>
+    <w:p>
+      <w:pPr>
+        <w:pStyle w:val="Textbody"/>
+        <w:rPr>
+          <w:rFonts w:ascii="Open Baskerville 0.0.75" w:hAnsi="Open Baskerville 0.0.75"/>
+          <w:lang w:val="en-GB"/>
+        </w:rPr>
+      </w:pPr>
+      <w:r>
+        <w:rPr>
+          <w:rFonts w:ascii="Open Baskerville 0.0.75" w:hAnsi="Open Baskerville 0.0.75"/>
+          <w:lang w:val="en-GB"/>
+        </w:rPr>
+        <w:t>Reliability:</w:t>
+      </w:r>
+    </w:p>
+    <w:p>
+      <w:pPr>
+        <w:pStyle w:val="Textbody"/>
+        <w:rPr>
+          <w:rFonts w:ascii="Open Baskerville 0.0.75" w:hAnsi="Open Baskerville 0.0.75"/>
+          <w:lang w:val="en-GB"/>
+        </w:rPr>
+      </w:pPr>
+      <w:r>
+        <w:rPr>
+          <w:rFonts w:ascii="Open Baskerville 0.0.75" w:hAnsi="Open Baskerville 0.0.75"/>
+          <w:lang w:val="en-GB"/>
+        </w:rPr>
+        <w:t>The use-cases describe how we want to sort multiple coloured disks, because we want the sorting to be done as accurately as possible we chose reliability as one of our priorities.</w:t>
+      </w:r>
+    </w:p>
+    <w:p>
+      <w:pPr>
+        <w:pStyle w:val="Textbody"/>
+        <w:rPr>
+          <w:rFonts w:ascii="Open Baskerville 0.0.75" w:hAnsi="Open Baskerville 0.0.75"/>
+          <w:lang w:val="en-GB"/>
+        </w:rPr>
+      </w:pPr>
+      <w:r>
+        <w:rPr>
+          <w:rFonts w:ascii="Open Baskerville 0.0.75" w:hAnsi="Open Baskerville 0.0.75"/>
+          <w:lang w:val="en-GB"/>
+        </w:rPr>
+        <w:t>Accessibility:</w:t>
+      </w:r>
+    </w:p>
+    <w:p>
+      <w:pPr>
+        <w:pStyle w:val="Textbody"/>
+        <w:rPr>
+          <w:rFonts w:ascii="Open Baskerville 0.0.75" w:hAnsi="Open Baskerville 0.0.75"/>
+          <w:lang w:val="en-GB"/>
+        </w:rPr>
+      </w:pPr>
+      <w:r>
+        <w:rPr>
+          <w:rFonts w:ascii="Open Baskerville 0.0.75" w:hAnsi="Open Baskerville 0.0.75"/>
+          <w:lang w:val="en-GB"/>
+        </w:rPr>
+        <w:t>The use-cases describe that the user has to remove all disks from the machine after the “ABORT” button is pressed. Because of this we want to make the machine somewhat open, so the user can remove the disks with relative ease.</w:t>
+      </w:r>
+    </w:p>
+    <w:p>
+      <w:pPr>
+        <w:pStyle w:val="Textbody"/>
+        <w:rPr>
+          <w:rFonts w:ascii="Open Baskerville 0.0.75" w:hAnsi="Open Baskerville 0.0.75"/>
+          <w:lang w:val="en-GB"/>
+        </w:rPr>
+      </w:pPr>
+      <w:r>
+        <w:rPr>
+          <w:rFonts w:ascii="Open Baskerville 0.0.75" w:hAnsi="Open Baskerville 0.0.75"/>
+          <w:lang w:val="en-GB"/>
+        </w:rPr>
+        <w:t>Speed:</w:t>
+      </w:r>
+    </w:p>
+    <w:p>
+      <w:pPr>
+        <w:pStyle w:val="Textbody"/>
+        <w:rPr>
+          <w:rFonts w:ascii="Open Baskerville 0.0.75" w:hAnsi="Open Baskerville 0.0.75"/>
+          <w:lang w:val="en-GB"/>
+        </w:rPr>
+      </w:pPr>
+      <w:r>
+        <w:rPr>
+          <w:rFonts w:ascii="Open Baskerville 0.0.75" w:hAnsi="Open Baskerville 0.0.75"/>
+          <w:lang w:val="en-GB"/>
+        </w:rPr>
+        <w:t>The use-cases describe how we want to sort multiple coloured disks, because we want the sorting to be done as fast as possible we chose speed as one of our priorities.</w:t>
+      </w:r>
+    </w:p>
+    <w:p>
+      <w:pPr>
+        <w:pStyle w:val="Textbody"/>
+        <w:rPr>
+          <w:rFonts w:ascii="Open Baskerville 0.0.75" w:hAnsi="Open Baskerville 0.0.75"/>
+          <w:lang w:val="en-GB"/>
+        </w:rPr>
+      </w:pPr>
+      <w:r>
+        <w:rPr>
+          <w:rFonts w:ascii="Open Baskerville 0.0.75" w:hAnsi="Open Baskerville 0.0.75"/>
+          <w:lang w:val="en-GB"/>
+        </w:rPr>
+        <w:t>Robustness:</w:t>
+      </w:r>
+    </w:p>
+    <w:p>
+      <w:pPr>
+        <w:pStyle w:val="Textbody"/>
+        <w:rPr>
+          <w:rFonts w:ascii="Open Baskerville 0.0.75" w:hAnsi="Open Baskerville 0.0.75"/>
+          <w:lang w:val="en-GB"/>
+        </w:rPr>
+      </w:pPr>
+      <w:r>
+        <w:rPr>
+          <w:rFonts w:ascii="Open Baskerville 0.0.75" w:hAnsi="Open Baskerville 0.0.75"/>
+          <w:lang w:val="en-GB"/>
+        </w:rPr>
+        <w:t>The use-cases describe that the user has to remove all disks from the machine after the “ABORT” button is pressed. For this reason we want the machine to be fairly durable so that the user does not easily damage it. Additionally, since the machine contains a number of engines and moving parts, it will be vibrating ever so slightly. These vibrations should also not cause any damage to the machine leading to our priority of robustness.</w:t>
+      </w:r>
+    </w:p>
+    <w:p>
+      <w:pPr>
+        <w:pStyle w:val="Textbody"/>
+        <w:rPr>
+          <w:rFonts w:ascii="Open Baskerville 0.0.75" w:hAnsi="Open Baskerville 0.0.75"/>
+          <w:lang w:val="en-GB"/>
+        </w:rPr>
+      </w:pPr>
+      <w:r>
+        <w:rPr>
+          <w:rFonts w:ascii="Open Baskerville 0.0.75" w:hAnsi="Open Baskerville 0.0.75"/>
+          <w:lang w:val="en-GB"/>
+        </w:rPr>
+        <w:t>Amount of space:</w:t>
+      </w:r>
+    </w:p>
+    <w:p>
+      <w:pPr>
+        <w:pStyle w:val="Textbody"/>
+        <w:rPr>
+          <w:rFonts w:ascii="Open Baskerville 0.0.75" w:hAnsi="Open Baskerville 0.0.75"/>
+          <w:lang w:val="en-GB"/>
+        </w:rPr>
+      </w:pPr>
+      <w:r>
+        <w:rPr>
+          <w:rFonts w:ascii="Open Baskerville 0.0.75" w:hAnsi="Open Baskerville 0.0.75"/>
+          <w:lang w:val="en-GB"/>
+        </w:rPr>
+        <w:t xml:space="preserve">This priority does not have a clear relation to our SLRs, however, we believe that a small machine capable of accomplishing the same task is generally better than a larger version. This is because the machine has to be stored or placed somewhere, leaving you with more space for other machines. This is why we chose for minimizing </w:t>
+      </w:r>
+      <w:r>
+        <w:rPr>
+          <w:rFonts w:ascii="Open Baskerville 0.0.75" w:hAnsi="Open Baskerville 0.0.75"/>
+          <w:lang w:val="en-GB"/>
+        </w:rPr>
+        <w:t>floor space</w:t>
+      </w:r>
+      <w:r>
+        <w:rPr>
+          <w:rFonts w:ascii="Open Baskerville 0.0.75" w:hAnsi="Open Baskerville 0.0.75"/>
+          <w:lang w:val="en-GB"/>
+        </w:rPr>
+        <w:t xml:space="preserve"> as one of our priorities.</w:t>
+      </w:r>
+    </w:p>
+    <w:p>
+      <w:pPr>
+        <w:pStyle w:val="Textbody"/>
+        <w:rPr>
+          <w:rFonts w:ascii="Open Baskerville 0.0.75" w:hAnsi="Open Baskerville 0.0.75"/>
+          <w:lang w:val="en-GB"/>
+        </w:rPr>
+      </w:pPr>
+      <w:r>
+        <w:rPr>
+          <w:rFonts w:ascii="Open Baskerville 0.0.75" w:hAnsi="Open Baskerville 0.0.75"/>
+          <w:lang w:val="en-GB"/>
+        </w:rPr>
+        <w:t>Difficulty of building:</w:t>
+      </w:r>
+    </w:p>
+    <w:p>
+      <w:pPr>
+        <w:pStyle w:val="Textbody"/>
+        <w:rPr>
+          <w:rFonts w:ascii="Open Baskerville 0.0.75" w:hAnsi="Open Baskerville 0.0.75"/>
+          <w:lang w:val="en-GB"/>
+        </w:rPr>
+      </w:pPr>
+      <w:r>
+        <w:rPr>
+          <w:rFonts w:ascii="Open Baskerville 0.0.75" w:hAnsi="Open Baskerville 0.0.75"/>
+          <w:lang w:val="en-GB"/>
+        </w:rPr>
+        <w:t>This priority also does not have a clear relation to our SLRs, but this would make our job as builders easier. It would also allow for greater rates of production of the machine. For these reasons we chose difficulty of building as one of our priorities.</w:t>
+      </w:r>
+    </w:p>
+    <w:p>
+      <w:pPr>
+        <w:pStyle w:val="Textbody"/>
+        <w:rPr>
+          <w:rFonts w:ascii="Open Baskerville 0.0.75" w:hAnsi="Open Baskerville 0.0.75"/>
+          <w:lang w:val="en-GB"/>
+        </w:rPr>
+      </w:pPr>
+      <w:r>
+        <w:rPr>
+          <w:rFonts w:ascii="Open Baskerville 0.0.75" w:hAnsi="Open Baskerville 0.0.75"/>
+          <w:lang w:val="en-GB"/>
+        </w:rPr>
+        <w:t>Amount of parts:</w:t>
+      </w:r>
+    </w:p>
+    <w:p>
+      <w:pPr>
+        <w:pStyle w:val="Textbody"/>
+        <w:rPr>
+          <w:rFonts w:ascii="Open Baskerville 0.0.75" w:hAnsi="Open Baskerville 0.0.75"/>
+          <w:lang w:val="en-GB"/>
+        </w:rPr>
+      </w:pPr>
+      <w:r>
+        <w:rPr>
+          <w:rFonts w:ascii="Open Baskerville 0.0.75" w:hAnsi="Open Baskerville 0.0.75"/>
+          <w:lang w:val="en-GB"/>
+        </w:rPr>
+        <w:t>This priority also does not have a clear relation to our SLRs. A lot of parts, though, would make our machine more expensive and harsher on the environment, leading us to make the amount of parts one of our priorities.</w:t>
+      </w:r>
+    </w:p>
+    <w:p>
+      <w:pPr>
+        <w:pStyle w:val="Textbody"/>
+        <w:rPr>
+          <w:rFonts w:ascii="Open Baskerville 0.0.75" w:hAnsi="Open Baskerville 0.0.75"/>
+          <w:lang w:val="en-GB"/>
+        </w:rPr>
+      </w:pPr>
+      <w:r>
+        <w:rPr>
+          <w:rFonts w:ascii="Open Baskerville 0.0.75" w:hAnsi="Open Baskerville 0.0.75"/>
+          <w:lang w:val="en-GB"/>
+        </w:rPr>
+        <w:t>Because the priorities “Amount of space”, “Difficulty of building” and “Amount of parts” have no clear relationship to the SLRs we chose to put them on the bottom of our priority list.</w:t>
       </w:r>
     </w:p>
     <w:p>
@@ -8058,295 +8158,30 @@
       <w:pPr>
         <w:pStyle w:val="Heading2"/>
       </w:pPr>
-      <w:bookmarkStart w:id="47" w:name="_Toc413258782"/>
-      <w:r>
-        <w:t>Validation Priorities to SLRs</w:t>
-      </w:r>
-      <w:bookmarkEnd w:id="47"/>
-    </w:p>
-    <w:p>
-      <w:pPr>
-        <w:pStyle w:val="Textbody"/>
-        <w:rPr>
-          <w:rFonts w:ascii="Open Baskerville 0.0.75" w:hAnsi="Open Baskerville 0.0.75"/>
-          <w:lang w:val="en-GB"/>
-        </w:rPr>
-      </w:pPr>
-      <w:r>
-        <w:rPr>
-          <w:rFonts w:ascii="Open Baskerville 0.0.75" w:hAnsi="Open Baskerville 0.0.75"/>
-          <w:lang w:val="en-GB"/>
-        </w:rPr>
-        <w:t>Reliability:</w:t>
-      </w:r>
-    </w:p>
-    <w:p>
-      <w:pPr>
-        <w:pStyle w:val="Textbody"/>
-        <w:rPr>
-          <w:rFonts w:ascii="Open Baskerville 0.0.75" w:hAnsi="Open Baskerville 0.0.75"/>
-          <w:lang w:val="en-GB"/>
-        </w:rPr>
-      </w:pPr>
-      <w:r>
-        <w:rPr>
-          <w:rFonts w:ascii="Open Baskerville 0.0.75" w:hAnsi="Open Baskerville 0.0.75"/>
-          <w:lang w:val="en-GB"/>
-        </w:rPr>
-        <w:t>The use-cases describe how we want to sort multiple coloured disks, because we want the sorting to be done as accurately as possible we chose reliability as one of our priorities.</w:t>
-      </w:r>
-    </w:p>
-    <w:p>
-      <w:pPr>
-        <w:pStyle w:val="Textbody"/>
-        <w:rPr>
-          <w:rFonts w:ascii="Open Baskerville 0.0.75" w:hAnsi="Open Baskerville 0.0.75"/>
-          <w:lang w:val="en-GB"/>
-        </w:rPr>
-      </w:pPr>
-      <w:r>
-        <w:rPr>
-          <w:rFonts w:ascii="Open Baskerville 0.0.75" w:hAnsi="Open Baskerville 0.0.75"/>
-          <w:lang w:val="en-GB"/>
-        </w:rPr>
-        <w:t>Accessibility:</w:t>
-      </w:r>
-    </w:p>
-    <w:p>
-      <w:pPr>
-        <w:pStyle w:val="Textbody"/>
-        <w:rPr>
-          <w:rFonts w:ascii="Open Baskerville 0.0.75" w:hAnsi="Open Baskerville 0.0.75"/>
-          <w:lang w:val="en-GB"/>
-        </w:rPr>
-      </w:pPr>
-      <w:r>
-        <w:rPr>
-          <w:rFonts w:ascii="Open Baskerville 0.0.75" w:hAnsi="Open Baskerville 0.0.75"/>
-          <w:lang w:val="en-GB"/>
-        </w:rPr>
-        <w:t>The use-cases describe that the user has to remove all disks from the machine after the “ABORT” button is pressed. Because of this we want to make the machine somewhat open, so the user can remove the disks with relative ease.</w:t>
-      </w:r>
-    </w:p>
-    <w:p>
-      <w:pPr>
-        <w:pStyle w:val="Textbody"/>
-        <w:rPr>
-          <w:rFonts w:ascii="Open Baskerville 0.0.75" w:hAnsi="Open Baskerville 0.0.75"/>
-          <w:lang w:val="en-GB"/>
-        </w:rPr>
-      </w:pPr>
-      <w:r>
-        <w:rPr>
-          <w:rFonts w:ascii="Open Baskerville 0.0.75" w:hAnsi="Open Baskerville 0.0.75"/>
-          <w:lang w:val="en-GB"/>
-        </w:rPr>
-        <w:t>Speed:</w:t>
-      </w:r>
-    </w:p>
-    <w:p>
-      <w:pPr>
-        <w:pStyle w:val="Textbody"/>
-        <w:rPr>
-          <w:rFonts w:ascii="Open Baskerville 0.0.75" w:hAnsi="Open Baskerville 0.0.75"/>
-          <w:lang w:val="en-GB"/>
-        </w:rPr>
-      </w:pPr>
-      <w:r>
-        <w:rPr>
-          <w:rFonts w:ascii="Open Baskerville 0.0.75" w:hAnsi="Open Baskerville 0.0.75"/>
-          <w:lang w:val="en-GB"/>
-        </w:rPr>
-        <w:t>The use-cases describe how we want to sort multiple coloured disks, because we want the sorting to be done as fast as possible we chose speed as one of our priorities.</w:t>
-      </w:r>
-    </w:p>
-    <w:p>
-      <w:pPr>
-        <w:pStyle w:val="Textbody"/>
-        <w:rPr>
-          <w:rFonts w:ascii="Open Baskerville 0.0.75" w:hAnsi="Open Baskerville 0.0.75"/>
-          <w:lang w:val="en-GB"/>
-        </w:rPr>
-      </w:pPr>
-      <w:r>
-        <w:rPr>
-          <w:rFonts w:ascii="Open Baskerville 0.0.75" w:hAnsi="Open Baskerville 0.0.75"/>
-          <w:lang w:val="en-GB"/>
-        </w:rPr>
-        <w:t>Robustness:</w:t>
-      </w:r>
-    </w:p>
-    <w:p>
-      <w:pPr>
-        <w:pStyle w:val="Textbody"/>
-        <w:rPr>
-          <w:rFonts w:ascii="Open Baskerville 0.0.75" w:hAnsi="Open Baskerville 0.0.75"/>
-          <w:lang w:val="en-GB"/>
-        </w:rPr>
-      </w:pPr>
-      <w:r>
-        <w:rPr>
-          <w:rFonts w:ascii="Open Baskerville 0.0.75" w:hAnsi="Open Baskerville 0.0.75"/>
-          <w:lang w:val="en-GB"/>
-        </w:rPr>
-        <w:t>The use-cases describe that the user has to remove all disks from the machine after the “ABORT” button is pressed. For this reason we want the machine to be fairly durable so that the user does not easily damage it. Additionally, since the machine contains a number of engines and moving parts, it will be vibrating ever so slightly. These vibrations should also not cause any damage to the machine leading to our priority of robustness.</w:t>
-      </w:r>
-    </w:p>
-    <w:p>
-      <w:pPr>
-        <w:pStyle w:val="Textbody"/>
-        <w:rPr>
-          <w:rFonts w:ascii="Open Baskerville 0.0.75" w:hAnsi="Open Baskerville 0.0.75"/>
-          <w:lang w:val="en-GB"/>
-        </w:rPr>
-      </w:pPr>
-      <w:r>
-        <w:rPr>
-          <w:rFonts w:ascii="Open Baskerville 0.0.75" w:hAnsi="Open Baskerville 0.0.75"/>
-          <w:lang w:val="en-GB"/>
-        </w:rPr>
-        <w:t>Amount of space:</w:t>
-      </w:r>
-    </w:p>
-    <w:p>
-      <w:pPr>
-        <w:pStyle w:val="Textbody"/>
-        <w:rPr>
-          <w:rFonts w:ascii="Open Baskerville 0.0.75" w:hAnsi="Open Baskerville 0.0.75"/>
-          <w:lang w:val="en-GB"/>
-        </w:rPr>
-      </w:pPr>
-      <w:r>
-        <w:rPr>
-          <w:rFonts w:ascii="Open Baskerville 0.0.75" w:hAnsi="Open Baskerville 0.0.75"/>
-          <w:lang w:val="en-GB"/>
-        </w:rPr>
-        <w:t xml:space="preserve">This priority does not have a clear relation to our SLRs, however, we believe that a small machine capable of accomplishing the same task is generally better than a larger version. This is because the machine has to be stored or placed somewhere, leaving you with more space for other machines. This is why we chose for minimizing </w:t>
-      </w:r>
-      <w:r>
-        <w:rPr>
-          <w:rFonts w:ascii="Open Baskerville 0.0.75" w:hAnsi="Open Baskerville 0.0.75"/>
-          <w:lang w:val="en-GB"/>
-        </w:rPr>
-        <w:t>floor space</w:t>
-      </w:r>
-      <w:r>
-        <w:rPr>
-          <w:rFonts w:ascii="Open Baskerville 0.0.75" w:hAnsi="Open Baskerville 0.0.75"/>
-          <w:lang w:val="en-GB"/>
-        </w:rPr>
-        <w:t xml:space="preserve"> as one of our priorities.</w:t>
-      </w:r>
-    </w:p>
-    <w:p>
-      <w:pPr>
-        <w:pStyle w:val="Textbody"/>
-        <w:rPr>
-          <w:rFonts w:ascii="Open Baskerville 0.0.75" w:hAnsi="Open Baskerville 0.0.75"/>
-          <w:lang w:val="en-GB"/>
-        </w:rPr>
-      </w:pPr>
-      <w:r>
-        <w:rPr>
-          <w:rFonts w:ascii="Open Baskerville 0.0.75" w:hAnsi="Open Baskerville 0.0.75"/>
-          <w:lang w:val="en-GB"/>
-        </w:rPr>
-        <w:t>Difficulty of building:</w:t>
-      </w:r>
-    </w:p>
-    <w:p>
-      <w:pPr>
-        <w:pStyle w:val="Textbody"/>
-        <w:rPr>
-          <w:rFonts w:ascii="Open Baskerville 0.0.75" w:hAnsi="Open Baskerville 0.0.75"/>
-          <w:lang w:val="en-GB"/>
-        </w:rPr>
-      </w:pPr>
-      <w:r>
-        <w:rPr>
-          <w:rFonts w:ascii="Open Baskerville 0.0.75" w:hAnsi="Open Baskerville 0.0.75"/>
-          <w:lang w:val="en-GB"/>
-        </w:rPr>
-        <w:t>This priority also does not have a clear relation to our SLRs, but this would make our job as builders easier. It would also allow for greater rates of production of the machine. For these reasons we chose difficulty of building as one of our priorities.</w:t>
-      </w:r>
-    </w:p>
-    <w:p>
-      <w:pPr>
-        <w:pStyle w:val="Textbody"/>
-        <w:rPr>
-          <w:rFonts w:ascii="Open Baskerville 0.0.75" w:hAnsi="Open Baskerville 0.0.75"/>
-          <w:lang w:val="en-GB"/>
-        </w:rPr>
-      </w:pPr>
-      <w:r>
-        <w:rPr>
-          <w:rFonts w:ascii="Open Baskerville 0.0.75" w:hAnsi="Open Baskerville 0.0.75"/>
-          <w:lang w:val="en-GB"/>
-        </w:rPr>
-        <w:t>Amount of parts:</w:t>
-      </w:r>
-    </w:p>
-    <w:p>
-      <w:pPr>
-        <w:pStyle w:val="Textbody"/>
-        <w:rPr>
-          <w:rFonts w:ascii="Open Baskerville 0.0.75" w:hAnsi="Open Baskerville 0.0.75"/>
-          <w:lang w:val="en-GB"/>
-        </w:rPr>
-      </w:pPr>
-      <w:r>
-        <w:rPr>
-          <w:rFonts w:ascii="Open Baskerville 0.0.75" w:hAnsi="Open Baskerville 0.0.75"/>
-          <w:lang w:val="en-GB"/>
-        </w:rPr>
-        <w:t>This priority also does not have a clear relation to our SLRs. A lot of parts, though, would make our machine more expensive and harsher on the environment, leading us to make the amount of parts one of our priorities.</w:t>
-      </w:r>
-    </w:p>
-    <w:p>
-      <w:pPr>
-        <w:pStyle w:val="Textbody"/>
-        <w:rPr>
-          <w:rFonts w:ascii="Open Baskerville 0.0.75" w:hAnsi="Open Baskerville 0.0.75"/>
-          <w:lang w:val="en-GB"/>
-        </w:rPr>
-      </w:pPr>
-      <w:r>
-        <w:rPr>
-          <w:rFonts w:ascii="Open Baskerville 0.0.75" w:hAnsi="Open Baskerville 0.0.75"/>
+      <w:bookmarkStart w:id="48" w:name="_Toc413258783"/>
+      <w:r>
+        <w:t>Testing machine design to the priorities</w:t>
+      </w:r>
+      <w:bookmarkEnd w:id="48"/>
+    </w:p>
+    <w:p>
+      <w:pPr>
+        <w:rPr>
+          <w:lang w:val="en-GB"/>
+        </w:rPr>
+      </w:pPr>
+      <w:r>
+        <w:rPr>
+          <w:lang w:val="en-GB"/>
+        </w:rPr>
+        <w:t xml:space="preserve">1. Perform a test with alternating black and white discs to test the moving of the divider multiple </w:t>
+      </w:r>
+      <w:r>
+        <w:rPr>
           <w:lang w:val="en-GB"/>
         </w:rPr>
         <w:lastRenderedPageBreak/>
-        <w:t>Because the priorities “Amount of space”, “Difficulty of building” and “Amount of parts” have no clear relationship to the SLRs we chose to put them on the bottom of our priority list.</w:t>
-      </w:r>
-    </w:p>
-    <w:p>
-      <w:pPr>
-        <w:rPr>
-          <w:lang w:val="en-GB"/>
-        </w:rPr>
-      </w:pPr>
-    </w:p>
-    <w:p>
-      <w:pPr>
-        <w:pStyle w:val="Heading2"/>
-      </w:pPr>
-      <w:bookmarkStart w:id="48" w:name="_Toc413258783"/>
-      <w:r>
-        <w:t>Testing machine design to the priorities</w:t>
-      </w:r>
-      <w:bookmarkEnd w:id="48"/>
-    </w:p>
-    <w:p>
-      <w:pPr>
-        <w:rPr>
-          <w:lang w:val="en-GB"/>
-        </w:rPr>
-      </w:pPr>
-      <w:r>
-        <w:rPr>
-          <w:lang w:val="en-GB"/>
-        </w:rPr>
-        <w:t xml:space="preserve">1. Perform a test with alternating black and white discs to test the moving of the divider multiple times and check that the discs are sorted right and </w:t>
+        <w:t xml:space="preserve">times and check that the discs are sorted right and </w:t>
       </w:r>
       <w:r>
         <w:rPr>
@@ -8422,21 +8257,7 @@
         <w:rPr>
           <w:lang w:val="en-GB"/>
         </w:rPr>
-        <w:t xml:space="preserve"> of the Fischer </w:t>
-      </w:r>
-      <w:proofErr w:type="spellStart"/>
-      <w:r>
-        <w:rPr>
-          <w:lang w:val="en-GB"/>
-        </w:rPr>
-        <w:t>Technik</w:t>
-      </w:r>
-      <w:proofErr w:type="spellEnd"/>
-      <w:r>
-        <w:rPr>
-          <w:lang w:val="en-GB"/>
-        </w:rPr>
-        <w:t xml:space="preserve">. </w:t>
+        <w:t xml:space="preserve"> of the Fischer Technik. </w:t>
       </w:r>
     </w:p>
     <w:p>
@@ -8478,7 +8299,7 @@
 </file>
 
 <file path=word/endnotes.xml><?xml version="1.0" encoding="utf-8"?>
-<w:endnotes xmlns:wpc="http://schemas.microsoft.com/office/word/2010/wordprocessingCanvas" xmlns:mc="http://schemas.openxmlformats.org/markup-compatibility/2006" xmlns:o="urn:schemas-microsoft-com:office:office" xmlns:r="http://schemas.openxmlformats.org/officeDocument/2006/relationships" xmlns:m="http://schemas.openxmlformats.org/officeDocument/2006/math" xmlns:v="urn:schemas-microsoft-com:vml" xmlns:wp14="http://schemas.microsoft.com/office/word/2010/wordprocessingDrawing" xmlns:wp="http://schemas.openxmlformats.org/drawingml/2006/wordprocessingDrawing" xmlns:w10="urn:schemas-microsoft-com:office:word" xmlns:w="http://schemas.openxmlformats.org/wordprocessingml/2006/main" xmlns:w14="http://schemas.microsoft.com/office/word/2010/wordml" xmlns:w15="http://schemas.microsoft.com/office/word/2012/wordml" xmlns:wpg="http://schemas.microsoft.com/office/word/2010/wordprocessingGroup" xmlns:wpi="http://schemas.microsoft.com/office/word/2010/wordprocessingInk" xmlns:wne="http://schemas.microsoft.com/office/word/2006/wordml" xmlns:wps="http://schemas.microsoft.com/office/word/2010/wordprocessingShape" mc:Ignorable="w14 w15 wp14">
+<w:endnotes xmlns:wpc="http://schemas.microsoft.com/office/word/2010/wordprocessingCanvas" xmlns:mo="http://schemas.microsoft.com/office/mac/office/2008/main" xmlns:mc="http://schemas.openxmlformats.org/markup-compatibility/2006" xmlns:mv="urn:schemas-microsoft-com:mac:vml" xmlns:o="urn:schemas-microsoft-com:office:office" xmlns:r="http://schemas.openxmlformats.org/officeDocument/2006/relationships" xmlns:m="http://schemas.openxmlformats.org/officeDocument/2006/math" xmlns:v="urn:schemas-microsoft-com:vml" xmlns:wp14="http://schemas.microsoft.com/office/word/2010/wordprocessingDrawing" xmlns:wp="http://schemas.openxmlformats.org/drawingml/2006/wordprocessingDrawing" xmlns:w10="urn:schemas-microsoft-com:office:word" xmlns:w="http://schemas.openxmlformats.org/wordprocessingml/2006/main" xmlns:w14="http://schemas.microsoft.com/office/word/2010/wordml" xmlns:w15="http://schemas.microsoft.com/office/word/2012/wordml" xmlns:wpg="http://schemas.microsoft.com/office/word/2010/wordprocessingGroup" xmlns:wpi="http://schemas.microsoft.com/office/word/2010/wordprocessingInk" xmlns:wne="http://schemas.microsoft.com/office/word/2006/wordml" xmlns:wps="http://schemas.microsoft.com/office/word/2010/wordprocessingShape" mc:Ignorable="w14 w15 wp14">
   <w:endnote w:type="separator" w:id="-1">
     <w:p>
       <w:r>
@@ -8497,7 +8318,7 @@
 </file>
 
 <file path=word/footer1.xml><?xml version="1.0" encoding="utf-8"?>
-<w:ftr xmlns:wpc="http://schemas.microsoft.com/office/word/2010/wordprocessingCanvas" xmlns:mc="http://schemas.openxmlformats.org/markup-compatibility/2006" xmlns:o="urn:schemas-microsoft-com:office:office" xmlns:r="http://schemas.openxmlformats.org/officeDocument/2006/relationships" xmlns:m="http://schemas.openxmlformats.org/officeDocument/2006/math" xmlns:v="urn:schemas-microsoft-com:vml" xmlns:wp14="http://schemas.microsoft.com/office/word/2010/wordprocessingDrawing" xmlns:wp="http://schemas.openxmlformats.org/drawingml/2006/wordprocessingDrawing" xmlns:w10="urn:schemas-microsoft-com:office:word" xmlns:w="http://schemas.openxmlformats.org/wordprocessingml/2006/main" xmlns:w14="http://schemas.microsoft.com/office/word/2010/wordml" xmlns:w15="http://schemas.microsoft.com/office/word/2012/wordml" xmlns:wpg="http://schemas.microsoft.com/office/word/2010/wordprocessingGroup" xmlns:wpi="http://schemas.microsoft.com/office/word/2010/wordprocessingInk" xmlns:wne="http://schemas.microsoft.com/office/word/2006/wordml" xmlns:wps="http://schemas.microsoft.com/office/word/2010/wordprocessingShape" mc:Ignorable="w14 w15 wp14">
+<w:ftr xmlns:wpc="http://schemas.microsoft.com/office/word/2010/wordprocessingCanvas" xmlns:mo="http://schemas.microsoft.com/office/mac/office/2008/main" xmlns:mc="http://schemas.openxmlformats.org/markup-compatibility/2006" xmlns:mv="urn:schemas-microsoft-com:mac:vml" xmlns:o="urn:schemas-microsoft-com:office:office" xmlns:r="http://schemas.openxmlformats.org/officeDocument/2006/relationships" xmlns:m="http://schemas.openxmlformats.org/officeDocument/2006/math" xmlns:v="urn:schemas-microsoft-com:vml" xmlns:wp14="http://schemas.microsoft.com/office/word/2010/wordprocessingDrawing" xmlns:wp="http://schemas.openxmlformats.org/drawingml/2006/wordprocessingDrawing" xmlns:w10="urn:schemas-microsoft-com:office:word" xmlns:w="http://schemas.openxmlformats.org/wordprocessingml/2006/main" xmlns:w14="http://schemas.microsoft.com/office/word/2010/wordml" xmlns:w15="http://schemas.microsoft.com/office/word/2012/wordml" xmlns:wpg="http://schemas.microsoft.com/office/word/2010/wordprocessingGroup" xmlns:wpi="http://schemas.microsoft.com/office/word/2010/wordprocessingInk" xmlns:wne="http://schemas.microsoft.com/office/word/2006/wordml" xmlns:wps="http://schemas.microsoft.com/office/word/2010/wordprocessingShape" mc:Ignorable="w14 w15 wp14">
   <w:sdt>
     <w:sdtPr>
       <w:id w:val="1470941431"/>
@@ -8530,7 +8351,7 @@
           <w:rPr>
             <w:noProof/>
           </w:rPr>
-          <w:t>18</w:t>
+          <w:t>6</w:t>
         </w:r>
         <w:r>
           <w:rPr>
@@ -8551,7 +8372,7 @@
 </file>
 
 <file path=word/footnotes.xml><?xml version="1.0" encoding="utf-8"?>
-<w:footnotes xmlns:wpc="http://schemas.microsoft.com/office/word/2010/wordprocessingCanvas" xmlns:mc="http://schemas.openxmlformats.org/markup-compatibility/2006" xmlns:o="urn:schemas-microsoft-com:office:office" xmlns:r="http://schemas.openxmlformats.org/officeDocument/2006/relationships" xmlns:m="http://schemas.openxmlformats.org/officeDocument/2006/math" xmlns:v="urn:schemas-microsoft-com:vml" xmlns:wp14="http://schemas.microsoft.com/office/word/2010/wordprocessingDrawing" xmlns:wp="http://schemas.openxmlformats.org/drawingml/2006/wordprocessingDrawing" xmlns:w10="urn:schemas-microsoft-com:office:word" xmlns:w="http://schemas.openxmlformats.org/wordprocessingml/2006/main" xmlns:w14="http://schemas.microsoft.com/office/word/2010/wordml" xmlns:w15="http://schemas.microsoft.com/office/word/2012/wordml" xmlns:wpg="http://schemas.microsoft.com/office/word/2010/wordprocessingGroup" xmlns:wpi="http://schemas.microsoft.com/office/word/2010/wordprocessingInk" xmlns:wne="http://schemas.microsoft.com/office/word/2006/wordml" xmlns:wps="http://schemas.microsoft.com/office/word/2010/wordprocessingShape" mc:Ignorable="w14 w15 wp14">
+<w:footnotes xmlns:wpc="http://schemas.microsoft.com/office/word/2010/wordprocessingCanvas" xmlns:mo="http://schemas.microsoft.com/office/mac/office/2008/main" xmlns:mc="http://schemas.openxmlformats.org/markup-compatibility/2006" xmlns:mv="urn:schemas-microsoft-com:mac:vml" xmlns:o="urn:schemas-microsoft-com:office:office" xmlns:r="http://schemas.openxmlformats.org/officeDocument/2006/relationships" xmlns:m="http://schemas.openxmlformats.org/officeDocument/2006/math" xmlns:v="urn:schemas-microsoft-com:vml" xmlns:wp14="http://schemas.microsoft.com/office/word/2010/wordprocessingDrawing" xmlns:wp="http://schemas.openxmlformats.org/drawingml/2006/wordprocessingDrawing" xmlns:w10="urn:schemas-microsoft-com:office:word" xmlns:w="http://schemas.openxmlformats.org/wordprocessingml/2006/main" xmlns:w14="http://schemas.microsoft.com/office/word/2010/wordml" xmlns:w15="http://schemas.microsoft.com/office/word/2012/wordml" xmlns:wpg="http://schemas.microsoft.com/office/word/2010/wordprocessingGroup" xmlns:wpi="http://schemas.microsoft.com/office/word/2010/wordprocessingInk" xmlns:wne="http://schemas.microsoft.com/office/word/2006/wordml" xmlns:wps="http://schemas.microsoft.com/office/word/2010/wordprocessingShape" mc:Ignorable="w14 w15 wp14">
   <w:footnote w:type="separator" w:id="-1">
     <w:p>
       <w:r>
@@ -8570,7 +8391,7 @@
 </file>
 
 <file path=word/numbering.xml><?xml version="1.0" encoding="utf-8"?>
-<w:numbering xmlns:wpc="http://schemas.microsoft.com/office/word/2010/wordprocessingCanvas" xmlns:mc="http://schemas.openxmlformats.org/markup-compatibility/2006" xmlns:o="urn:schemas-microsoft-com:office:office" xmlns:r="http://schemas.openxmlformats.org/officeDocument/2006/relationships" xmlns:m="http://schemas.openxmlformats.org/officeDocument/2006/math" xmlns:v="urn:schemas-microsoft-com:vml" xmlns:wp14="http://schemas.microsoft.com/office/word/2010/wordprocessingDrawing" xmlns:wp="http://schemas.openxmlformats.org/drawingml/2006/wordprocessingDrawing" xmlns:w10="urn:schemas-microsoft-com:office:word" xmlns:w="http://schemas.openxmlformats.org/wordprocessingml/2006/main" xmlns:w14="http://schemas.microsoft.com/office/word/2010/wordml" xmlns:w15="http://schemas.microsoft.com/office/word/2012/wordml" xmlns:wpg="http://schemas.microsoft.com/office/word/2010/wordprocessingGroup" xmlns:wpi="http://schemas.microsoft.com/office/word/2010/wordprocessingInk" xmlns:wne="http://schemas.microsoft.com/office/word/2006/wordml" xmlns:wps="http://schemas.microsoft.com/office/word/2010/wordprocessingShape" mc:Ignorable="w14 w15 wp14">
+<w:numbering xmlns:wpc="http://schemas.microsoft.com/office/word/2010/wordprocessingCanvas" xmlns:mo="http://schemas.microsoft.com/office/mac/office/2008/main" xmlns:mc="http://schemas.openxmlformats.org/markup-compatibility/2006" xmlns:mv="urn:schemas-microsoft-com:mac:vml" xmlns:o="urn:schemas-microsoft-com:office:office" xmlns:r="http://schemas.openxmlformats.org/officeDocument/2006/relationships" xmlns:m="http://schemas.openxmlformats.org/officeDocument/2006/math" xmlns:v="urn:schemas-microsoft-com:vml" xmlns:wp14="http://schemas.microsoft.com/office/word/2010/wordprocessingDrawing" xmlns:wp="http://schemas.openxmlformats.org/drawingml/2006/wordprocessingDrawing" xmlns:w10="urn:schemas-microsoft-com:office:word" xmlns:w="http://schemas.openxmlformats.org/wordprocessingml/2006/main" xmlns:w14="http://schemas.microsoft.com/office/word/2010/wordml" xmlns:w15="http://schemas.microsoft.com/office/word/2012/wordml" xmlns:wpg="http://schemas.microsoft.com/office/word/2010/wordprocessingGroup" xmlns:wpi="http://schemas.microsoft.com/office/word/2010/wordprocessingInk" xmlns:wne="http://schemas.microsoft.com/office/word/2006/wordml" xmlns:wps="http://schemas.microsoft.com/office/word/2010/wordprocessingShape" mc:Ignorable="w14 w15 wp14">
   <w:abstractNum w:abstractNumId="0">
     <w:nsid w:val="087B77EC"/>
     <w:multiLevelType w:val="hybridMultilevel"/>
@@ -11388,7 +11209,7 @@
       </w:pPr>
     </w:pPrDefault>
   </w:docDefaults>
-  <w:latentStyles w:defLockedState="0" w:defUIPriority="99" w:defSemiHidden="0" w:defUnhideWhenUsed="0" w:defQFormat="0" w:count="371">
+  <w:latentStyles w:defLockedState="0" w:defUIPriority="99" w:defSemiHidden="0" w:defUnhideWhenUsed="0" w:defQFormat="0" w:count="380">
     <w:lsdException w:name="Normal" w:uiPriority="0" w:qFormat="1"/>
     <w:lsdException w:name="heading 1" w:uiPriority="9" w:qFormat="1"/>
     <w:lsdException w:name="heading 2" w:semiHidden="1" w:uiPriority="9" w:unhideWhenUsed="1" w:qFormat="1"/>
@@ -12812,7 +12633,7 @@
 </file>
 
 <file path=customXml/itemProps1.xml><?xml version="1.0" encoding="utf-8"?>
-<ds:datastoreItem xmlns:ds="http://schemas.openxmlformats.org/officeDocument/2006/customXml" ds:itemID="{54399E07-BD6B-4BC8-97EA-CC1C75283D2D}">
+<ds:datastoreItem xmlns:ds="http://schemas.openxmlformats.org/officeDocument/2006/customXml" ds:itemID="{DEE12D2D-229A-0A44-AB83-0A0BFC788432}">
   <ds:schemaRefs>
     <ds:schemaRef ds:uri="http://schemas.openxmlformats.org/officeDocument/2006/bibliography"/>
   </ds:schemaRefs>

</xml_diff>

<commit_message>
trigger and basic flow where duplicate with the first USE-case
Signed-off-by: Boelensman1 <wigger.boelens@gmail.com>
</commit_message>
<xml_diff>
--- a/MachineDesign/Machine design.docx
+++ b/MachineDesign/Machine design.docx
@@ -4219,29 +4219,14 @@
                 <w:lang w:eastAsia="en-GB" w:bidi="ar-SA"/>
               </w:rPr>
             </w:pPr>
-            <w:r>
-              <w:rPr>
-                <w:lang w:eastAsia="en-GB" w:bidi="ar-SA"/>
-              </w:rPr>
-              <w:t>The user provides a number of unsorted disks</w:t>
-            </w:r>
-          </w:p>
-          <w:p>
-            <w:pPr>
-              <w:pStyle w:val="Normal-Numbered"/>
-              <w:cnfStyle w:val="000000000000" w:firstRow="0" w:lastRow="0" w:firstColumn="0" w:lastColumn="0" w:oddVBand="0" w:evenVBand="0" w:oddHBand="0" w:evenHBand="0" w:firstRowFirstColumn="0" w:firstRowLastColumn="0" w:lastRowFirstColumn="0" w:lastRowLastColumn="0"/>
-              <w:rPr>
-                <w:lang w:eastAsia="en-GB" w:bidi="ar-SA"/>
-              </w:rPr>
-            </w:pPr>
+            <w:bookmarkStart w:id="13" w:name="_GoBack"/>
+            <w:bookmarkEnd w:id="13"/>
             <w:r>
               <w:rPr>
                 <w:lang w:eastAsia="en-GB" w:bidi="ar-SA"/>
               </w:rPr>
               <w:t>An unsorted disk is</w:t>
             </w:r>
-            <w:bookmarkStart w:id="13" w:name="_GoBack"/>
-            <w:bookmarkEnd w:id="13"/>
             <w:r>
               <w:rPr>
                 <w:lang w:eastAsia="en-GB" w:bidi="ar-SA"/>
@@ -12633,7 +12618,7 @@
 </file>
 
 <file path=customXml/itemProps1.xml><?xml version="1.0" encoding="utf-8"?>
-<ds:datastoreItem xmlns:ds="http://schemas.openxmlformats.org/officeDocument/2006/customXml" ds:itemID="{DEE12D2D-229A-0A44-AB83-0A0BFC788432}">
+<ds:datastoreItem xmlns:ds="http://schemas.openxmlformats.org/officeDocument/2006/customXml" ds:itemID="{FBE6E0AA-8765-DE42-B949-B7D30FBB3188}">
   <ds:schemaRefs>
     <ds:schemaRef ds:uri="http://schemas.openxmlformats.org/officeDocument/2006/bibliography"/>
   </ds:schemaRefs>

</xml_diff>

<commit_message>
Fixed some more errors in the design doc
Signed-off-by: Boelensman1 <wigger.boelens@gmail.com>
</commit_message>
<xml_diff>
--- a/MachineDesign/Machine design.docx
+++ b/MachineDesign/Machine design.docx
@@ -3830,6 +3830,7 @@
     <w:p>
       <w:pPr>
         <w:rPr>
+          <w:rStyle w:val="Standaardalinea-lettertype1"/>
           <w:lang w:val="en-GB"/>
         </w:rPr>
       </w:pPr>
@@ -3854,28 +3855,13 @@
     </w:p>
     <w:p>
       <w:pPr>
-        <w:rPr>
-          <w:lang w:val="en-GB"/>
-        </w:rPr>
-      </w:pPr>
-    </w:p>
-    <w:p>
-      <w:pPr>
-        <w:rPr>
-          <w:lang w:val="en-GB"/>
-        </w:rPr>
-      </w:pPr>
-    </w:p>
-    <w:p>
-      <w:pPr>
         <w:pStyle w:val="Heading3"/>
       </w:pPr>
-      <w:bookmarkStart w:id="11" w:name="__RefHeading__798_1950855401"/>
-      <w:bookmarkStart w:id="12" w:name="_Toc413258758"/>
-      <w:r>
-        <w:t>Sort unsorted disks</w:t>
-      </w:r>
-      <w:bookmarkEnd w:id="11"/>
+      <w:bookmarkStart w:id="11" w:name="_Toc413258759"/>
+      <w:bookmarkStart w:id="12" w:name="_Toc413258760"/>
+      <w:r>
+        <w:t>Starting the machine</w:t>
+      </w:r>
       <w:bookmarkEnd w:id="12"/>
     </w:p>
     <w:tbl>
@@ -4019,852 +4005,6 @@
               <w:rPr>
                 <w:lang w:val="en-GB"/>
               </w:rPr>
-              <w:t>The machine sorts the unsorted disks provided into two separate containers based on colour.</w:t>
-            </w:r>
-          </w:p>
-        </w:tc>
-      </w:tr>
-      <w:tr>
-        <w:trPr>
-          <w:cnfStyle w:val="000000100000" w:firstRow="0" w:lastRow="0" w:firstColumn="0" w:lastColumn="0" w:oddVBand="0" w:evenVBand="0" w:oddHBand="1" w:evenHBand="0" w:firstRowFirstColumn="0" w:firstRowLastColumn="0" w:lastRowFirstColumn="0" w:lastRowLastColumn="0"/>
-        </w:trPr>
-        <w:tc>
-          <w:tcPr>
-            <w:cnfStyle w:val="001000000000" w:firstRow="0" w:lastRow="0" w:firstColumn="1" w:lastColumn="0" w:oddVBand="0" w:evenVBand="0" w:oddHBand="0" w:evenHBand="0" w:firstRowFirstColumn="0" w:firstRowLastColumn="0" w:lastRowFirstColumn="0" w:lastRowLastColumn="0"/>
-            <w:tcW w:w="2425" w:type="dxa"/>
-            <w:gridSpan w:val="2"/>
-          </w:tcPr>
-          <w:p>
-            <w:pPr>
-              <w:rPr>
-                <w:lang w:val="en-GB"/>
-              </w:rPr>
-            </w:pPr>
-            <w:r>
-              <w:rPr>
-                <w:lang w:val="en-GB"/>
-              </w:rPr>
-              <w:t>Post</w:t>
-            </w:r>
-            <w:r>
-              <w:rPr>
-                <w:lang w:val="en-GB"/>
-              </w:rPr>
-              <w:t>-</w:t>
-            </w:r>
-            <w:r>
-              <w:rPr>
-                <w:lang w:val="en-GB"/>
-              </w:rPr>
-              <w:t>conditions</w:t>
-            </w:r>
-          </w:p>
-        </w:tc>
-        <w:tc>
-          <w:tcPr>
-            <w:tcW w:w="7203" w:type="dxa"/>
-          </w:tcPr>
-          <w:p>
-            <w:pPr>
-              <w:cnfStyle w:val="000000100000" w:firstRow="0" w:lastRow="0" w:firstColumn="0" w:lastColumn="0" w:oddVBand="0" w:evenVBand="0" w:oddHBand="1" w:evenHBand="0" w:firstRowFirstColumn="0" w:firstRowLastColumn="0" w:lastRowFirstColumn="0" w:lastRowLastColumn="0"/>
-              <w:rPr>
-                <w:lang w:val="en-GB"/>
-              </w:rPr>
-            </w:pPr>
-            <w:r>
-              <w:rPr>
-                <w:lang w:val="en-GB"/>
-              </w:rPr>
-              <w:t>There are no unsorted disks left</w:t>
-            </w:r>
-          </w:p>
-          <w:p>
-            <w:pPr>
-              <w:cnfStyle w:val="000000100000" w:firstRow="0" w:lastRow="0" w:firstColumn="0" w:lastColumn="0" w:oddVBand="0" w:evenVBand="0" w:oddHBand="1" w:evenHBand="0" w:firstRowFirstColumn="0" w:firstRowLastColumn="0" w:lastRowFirstColumn="0" w:lastRowLastColumn="0"/>
-              <w:rPr>
-                <w:lang w:val="en-GB"/>
-              </w:rPr>
-            </w:pPr>
-            <w:r>
-              <w:rPr>
-                <w:lang w:val="en-GB"/>
-              </w:rPr>
-              <w:t>All sorted disks are in a container based on their colour</w:t>
-            </w:r>
-          </w:p>
-        </w:tc>
-      </w:tr>
-      <w:tr>
-        <w:tc>
-          <w:tcPr>
-            <w:cnfStyle w:val="001000000000" w:firstRow="0" w:lastRow="0" w:firstColumn="1" w:lastColumn="0" w:oddVBand="0" w:evenVBand="0" w:oddHBand="0" w:evenHBand="0" w:firstRowFirstColumn="0" w:firstRowLastColumn="0" w:lastRowFirstColumn="0" w:lastRowLastColumn="0"/>
-            <w:tcW w:w="2425" w:type="dxa"/>
-            <w:gridSpan w:val="2"/>
-          </w:tcPr>
-          <w:p>
-            <w:pPr>
-              <w:rPr>
-                <w:lang w:val="en-GB"/>
-              </w:rPr>
-            </w:pPr>
-            <w:r>
-              <w:rPr>
-                <w:lang w:val="en-GB"/>
-              </w:rPr>
-              <w:t>Preconditions</w:t>
-            </w:r>
-          </w:p>
-        </w:tc>
-        <w:tc>
-          <w:tcPr>
-            <w:tcW w:w="7203" w:type="dxa"/>
-          </w:tcPr>
-          <w:p>
-            <w:pPr>
-              <w:cnfStyle w:val="000000000000" w:firstRow="0" w:lastRow="0" w:firstColumn="0" w:lastColumn="0" w:oddVBand="0" w:evenVBand="0" w:oddHBand="0" w:evenHBand="0" w:firstRowFirstColumn="0" w:firstRowLastColumn="0" w:lastRowFirstColumn="0" w:lastRowLastColumn="0"/>
-              <w:rPr>
-                <w:lang w:val="en-GB"/>
-              </w:rPr>
-            </w:pPr>
-            <w:r>
-              <w:rPr>
-                <w:lang w:val="en-GB"/>
-              </w:rPr>
-              <w:t>The machine is not already running.</w:t>
-            </w:r>
-          </w:p>
-        </w:tc>
-      </w:tr>
-      <w:tr>
-        <w:trPr>
-          <w:cnfStyle w:val="000000100000" w:firstRow="0" w:lastRow="0" w:firstColumn="0" w:lastColumn="0" w:oddVBand="0" w:evenVBand="0" w:oddHBand="1" w:evenHBand="0" w:firstRowFirstColumn="0" w:firstRowLastColumn="0" w:lastRowFirstColumn="0" w:lastRowLastColumn="0"/>
-        </w:trPr>
-        <w:tc>
-          <w:tcPr>
-            <w:cnfStyle w:val="001000000000" w:firstRow="0" w:lastRow="0" w:firstColumn="1" w:lastColumn="0" w:oddVBand="0" w:evenVBand="0" w:oddHBand="0" w:evenHBand="0" w:firstRowFirstColumn="0" w:firstRowLastColumn="0" w:lastRowFirstColumn="0" w:lastRowLastColumn="0"/>
-            <w:tcW w:w="2425" w:type="dxa"/>
-            <w:gridSpan w:val="2"/>
-          </w:tcPr>
-          <w:p>
-            <w:pPr>
-              <w:rPr>
-                <w:lang w:val="en-GB"/>
-              </w:rPr>
-            </w:pPr>
-            <w:r>
-              <w:rPr>
-                <w:lang w:val="en-GB"/>
-              </w:rPr>
-              <w:t>Trigger</w:t>
-            </w:r>
-          </w:p>
-        </w:tc>
-        <w:tc>
-          <w:tcPr>
-            <w:tcW w:w="7203" w:type="dxa"/>
-          </w:tcPr>
-          <w:p>
-            <w:pPr>
-              <w:cnfStyle w:val="000000100000" w:firstRow="0" w:lastRow="0" w:firstColumn="0" w:lastColumn="0" w:oddVBand="0" w:evenVBand="0" w:oddHBand="1" w:evenHBand="0" w:firstRowFirstColumn="0" w:firstRowLastColumn="0" w:lastRowFirstColumn="0" w:lastRowLastColumn="0"/>
-              <w:rPr>
-                <w:lang w:val="en-GB"/>
-              </w:rPr>
-            </w:pPr>
-            <w:r>
-              <w:rPr>
-                <w:lang w:val="en-GB"/>
-              </w:rPr>
-              <w:t>The user provides unsorted disks and presses the “START” button.</w:t>
-            </w:r>
-          </w:p>
-        </w:tc>
-      </w:tr>
-      <w:tr>
-        <w:tc>
-          <w:tcPr>
-            <w:cnfStyle w:val="001000000000" w:firstRow="0" w:lastRow="0" w:firstColumn="1" w:lastColumn="0" w:oddVBand="0" w:evenVBand="0" w:oddHBand="0" w:evenHBand="0" w:firstRowFirstColumn="0" w:firstRowLastColumn="0" w:lastRowFirstColumn="0" w:lastRowLastColumn="0"/>
-            <w:tcW w:w="1705" w:type="dxa"/>
-          </w:tcPr>
-          <w:p>
-            <w:pPr>
-              <w:rPr>
-                <w:lang w:val="en-GB"/>
-              </w:rPr>
-            </w:pPr>
-            <w:r>
-              <w:rPr>
-                <w:lang w:val="en-GB"/>
-              </w:rPr>
-              <w:t>Basic Flow:</w:t>
-            </w:r>
-          </w:p>
-          <w:p>
-            <w:pPr>
-              <w:rPr>
-                <w:lang w:val="en-GB"/>
-              </w:rPr>
-            </w:pPr>
-          </w:p>
-        </w:tc>
-        <w:tc>
-          <w:tcPr>
-            <w:tcW w:w="7923" w:type="dxa"/>
-            <w:gridSpan w:val="2"/>
-          </w:tcPr>
-          <w:p>
-            <w:pPr>
-              <w:pStyle w:val="Normal-Numbered"/>
-              <w:cnfStyle w:val="000000000000" w:firstRow="0" w:lastRow="0" w:firstColumn="0" w:lastColumn="0" w:oddVBand="0" w:evenVBand="0" w:oddHBand="0" w:evenHBand="0" w:firstRowFirstColumn="0" w:firstRowLastColumn="0" w:lastRowFirstColumn="0" w:lastRowLastColumn="0"/>
-              <w:rPr>
-                <w:lang w:eastAsia="en-GB" w:bidi="ar-SA"/>
-              </w:rPr>
-            </w:pPr>
-            <w:r>
-              <w:rPr>
-                <w:lang w:eastAsia="en-GB" w:bidi="ar-SA"/>
-              </w:rPr>
-              <w:t>An unsorted disk is</w:t>
-            </w:r>
-            <w:r>
-              <w:rPr>
-                <w:lang w:eastAsia="en-GB" w:bidi="ar-SA"/>
-              </w:rPr>
-              <w:t xml:space="preserve"> moved to the colour detector</w:t>
-            </w:r>
-          </w:p>
-          <w:p>
-            <w:pPr>
-              <w:pStyle w:val="Normal-Numbered"/>
-              <w:cnfStyle w:val="000000000000" w:firstRow="0" w:lastRow="0" w:firstColumn="0" w:lastColumn="0" w:oddVBand="0" w:evenVBand="0" w:oddHBand="0" w:evenHBand="0" w:firstRowFirstColumn="0" w:firstRowLastColumn="0" w:lastRowFirstColumn="0" w:lastRowLastColumn="0"/>
-              <w:rPr>
-                <w:lang w:eastAsia="en-GB" w:bidi="ar-SA"/>
-              </w:rPr>
-            </w:pPr>
-            <w:r>
-              <w:rPr>
-                <w:lang w:eastAsia="en-GB" w:bidi="ar-SA"/>
-              </w:rPr>
-              <w:t>The machine decides to which of the two containers the disk needs to be moved</w:t>
-            </w:r>
-          </w:p>
-          <w:p>
-            <w:pPr>
-              <w:pStyle w:val="Normal-Numbered"/>
-              <w:cnfStyle w:val="000000000000" w:firstRow="0" w:lastRow="0" w:firstColumn="0" w:lastColumn="0" w:oddVBand="0" w:evenVBand="0" w:oddHBand="0" w:evenHBand="0" w:firstRowFirstColumn="0" w:firstRowLastColumn="0" w:lastRowFirstColumn="0" w:lastRowLastColumn="0"/>
-              <w:rPr>
-                <w:lang w:eastAsia="en-GB" w:bidi="ar-SA"/>
-              </w:rPr>
-            </w:pPr>
-            <w:r>
-              <w:rPr>
-                <w:lang w:eastAsia="en-GB" w:bidi="ar-SA"/>
-              </w:rPr>
-              <w:t>The machine moves the disk to the designated container</w:t>
-            </w:r>
-          </w:p>
-          <w:p>
-            <w:pPr>
-              <w:pStyle w:val="Normal-Numbered"/>
-              <w:cnfStyle w:val="000000000000" w:firstRow="0" w:lastRow="0" w:firstColumn="0" w:lastColumn="0" w:oddVBand="0" w:evenVBand="0" w:oddHBand="0" w:evenHBand="0" w:firstRowFirstColumn="0" w:firstRowLastColumn="0" w:lastRowFirstColumn="0" w:lastRowLastColumn="0"/>
-              <w:rPr>
-                <w:lang w:eastAsia="en-GB" w:bidi="ar-SA"/>
-              </w:rPr>
-            </w:pPr>
-            <w:r>
-              <w:rPr>
-                <w:lang w:eastAsia="en-GB" w:bidi="ar-SA"/>
-              </w:rPr>
-              <w:t>The machine repeats step 2 through 4 until all disks have been sorted</w:t>
-            </w:r>
-          </w:p>
-          <w:p>
-            <w:pPr>
-              <w:pStyle w:val="Normal-Numbered"/>
-              <w:cnfStyle w:val="000000000000" w:firstRow="0" w:lastRow="0" w:firstColumn="0" w:lastColumn="0" w:oddVBand="0" w:evenVBand="0" w:oddHBand="0" w:evenHBand="0" w:firstRowFirstColumn="0" w:firstRowLastColumn="0" w:lastRowFirstColumn="0" w:lastRowLastColumn="0"/>
-              <w:rPr>
-                <w:lang w:eastAsia="en-GB" w:bidi="ar-SA"/>
-              </w:rPr>
-            </w:pPr>
-            <w:r>
-              <w:rPr>
-                <w:lang w:eastAsia="en-GB" w:bidi="ar-SA"/>
-              </w:rPr>
-              <w:t>The machine pauses</w:t>
-            </w:r>
-            <w:r>
-              <w:rPr>
-                <w:lang w:eastAsia="en-GB" w:bidi="ar-SA"/>
-              </w:rPr>
-              <w:t xml:space="preserve"> within 4 seconds</w:t>
-            </w:r>
-            <w:bookmarkStart w:id="13" w:name="_GoBack"/>
-            <w:bookmarkEnd w:id="13"/>
-          </w:p>
-        </w:tc>
-      </w:tr>
-    </w:tbl>
-    <w:p>
-      <w:pPr>
-        <w:rPr>
-          <w:rStyle w:val="Standaardalinea-lettertype1"/>
-          <w:u w:val="single"/>
-          <w:lang w:val="en-GB"/>
-        </w:rPr>
-      </w:pPr>
-    </w:p>
-    <w:p>
-      <w:pPr>
-        <w:suppressAutoHyphens w:val="0"/>
-        <w:spacing w:after="0" w:line="240" w:lineRule="auto"/>
-        <w:rPr>
-          <w:rStyle w:val="Standaardalinea-lettertype1"/>
-          <w:u w:val="single"/>
-          <w:lang w:val="en-GB"/>
-        </w:rPr>
-      </w:pPr>
-      <w:r>
-        <w:rPr>
-          <w:rStyle w:val="Standaardalinea-lettertype1"/>
-          <w:u w:val="single"/>
-          <w:lang w:val="en-GB"/>
-        </w:rPr>
-        <w:br w:type="page"/>
-      </w:r>
-    </w:p>
-    <w:p>
-      <w:pPr>
-        <w:pStyle w:val="Heading3"/>
-      </w:pPr>
-      <w:bookmarkStart w:id="14" w:name="_Toc413258759"/>
-      <w:r>
-        <w:lastRenderedPageBreak/>
-        <w:t>Abort the process</w:t>
-      </w:r>
-      <w:bookmarkEnd w:id="14"/>
-    </w:p>
-    <w:tbl>
-      <w:tblPr>
-        <w:tblStyle w:val="PlainTable4"/>
-        <w:tblW w:w="0" w:type="auto"/>
-        <w:tblLook w:val="04A0" w:firstRow="1" w:lastRow="0" w:firstColumn="1" w:lastColumn="0" w:noHBand="0" w:noVBand="1"/>
-      </w:tblPr>
-      <w:tblGrid>
-        <w:gridCol w:w="1705"/>
-        <w:gridCol w:w="720"/>
-        <w:gridCol w:w="7203"/>
-      </w:tblGrid>
-      <w:tr>
-        <w:trPr>
-          <w:cnfStyle w:val="100000000000" w:firstRow="1" w:lastRow="0" w:firstColumn="0" w:lastColumn="0" w:oddVBand="0" w:evenVBand="0" w:oddHBand="0" w:evenHBand="0" w:firstRowFirstColumn="0" w:firstRowLastColumn="0" w:lastRowFirstColumn="0" w:lastRowLastColumn="0"/>
-        </w:trPr>
-        <w:tc>
-          <w:tcPr>
-            <w:cnfStyle w:val="001000000000" w:firstRow="0" w:lastRow="0" w:firstColumn="1" w:lastColumn="0" w:oddVBand="0" w:evenVBand="0" w:oddHBand="0" w:evenHBand="0" w:firstRowFirstColumn="0" w:firstRowLastColumn="0" w:lastRowFirstColumn="0" w:lastRowLastColumn="0"/>
-            <w:tcW w:w="2425" w:type="dxa"/>
-            <w:gridSpan w:val="2"/>
-          </w:tcPr>
-          <w:p>
-            <w:pPr>
-              <w:rPr>
-                <w:lang w:val="en-GB"/>
-              </w:rPr>
-            </w:pPr>
-            <w:r>
-              <w:rPr>
-                <w:rStyle w:val="Standaardalinea-lettertype1"/>
-                <w:lang w:val="en-GB"/>
-              </w:rPr>
-              <w:t>Primary Actor</w:t>
-            </w:r>
-          </w:p>
-        </w:tc>
-        <w:tc>
-          <w:tcPr>
-            <w:tcW w:w="7203" w:type="dxa"/>
-          </w:tcPr>
-          <w:p>
-            <w:pPr>
-              <w:cnfStyle w:val="100000000000" w:firstRow="1" w:lastRow="0" w:firstColumn="0" w:lastColumn="0" w:oddVBand="0" w:evenVBand="0" w:oddHBand="0" w:evenHBand="0" w:firstRowFirstColumn="0" w:firstRowLastColumn="0" w:lastRowFirstColumn="0" w:lastRowLastColumn="0"/>
-              <w:rPr>
-                <w:b w:val="0"/>
-                <w:lang w:val="en-GB"/>
-              </w:rPr>
-            </w:pPr>
-            <w:r>
-              <w:rPr>
-                <w:rStyle w:val="Standaardalinea-lettertype1"/>
-                <w:b w:val="0"/>
-                <w:lang w:val="en-GB"/>
-              </w:rPr>
-              <w:t>Machine operator (student or teacher at Tu/e)</w:t>
-            </w:r>
-          </w:p>
-        </w:tc>
-      </w:tr>
-      <w:tr>
-        <w:trPr>
-          <w:cnfStyle w:val="000000100000" w:firstRow="0" w:lastRow="0" w:firstColumn="0" w:lastColumn="0" w:oddVBand="0" w:evenVBand="0" w:oddHBand="1" w:evenHBand="0" w:firstRowFirstColumn="0" w:firstRowLastColumn="0" w:lastRowFirstColumn="0" w:lastRowLastColumn="0"/>
-        </w:trPr>
-        <w:tc>
-          <w:tcPr>
-            <w:cnfStyle w:val="001000000000" w:firstRow="0" w:lastRow="0" w:firstColumn="1" w:lastColumn="0" w:oddVBand="0" w:evenVBand="0" w:oddHBand="0" w:evenHBand="0" w:firstRowFirstColumn="0" w:firstRowLastColumn="0" w:lastRowFirstColumn="0" w:lastRowLastColumn="0"/>
-            <w:tcW w:w="2425" w:type="dxa"/>
-            <w:gridSpan w:val="2"/>
-          </w:tcPr>
-          <w:p>
-            <w:pPr>
-              <w:rPr>
-                <w:lang w:val="en-GB"/>
-              </w:rPr>
-            </w:pPr>
-            <w:r>
-              <w:rPr>
-                <w:rStyle w:val="Standaardalinea-lettertype1"/>
-                <w:lang w:val="en-GB"/>
-              </w:rPr>
-              <w:t>Scope</w:t>
-            </w:r>
-          </w:p>
-        </w:tc>
-        <w:tc>
-          <w:tcPr>
-            <w:tcW w:w="7203" w:type="dxa"/>
-          </w:tcPr>
-          <w:p>
-            <w:pPr>
-              <w:cnfStyle w:val="000000100000" w:firstRow="0" w:lastRow="0" w:firstColumn="0" w:lastColumn="0" w:oddVBand="0" w:evenVBand="0" w:oddHBand="1" w:evenHBand="0" w:firstRowFirstColumn="0" w:firstRowLastColumn="0" w:lastRowFirstColumn="0" w:lastRowLastColumn="0"/>
-              <w:rPr>
-                <w:lang w:val="en-GB"/>
-              </w:rPr>
-            </w:pPr>
-            <w:r>
-              <w:rPr>
-                <w:rStyle w:val="Standaardalinea-lettertype1"/>
-                <w:lang w:val="en-GB"/>
-              </w:rPr>
-              <w:t>A sorting machine</w:t>
-            </w:r>
-          </w:p>
-        </w:tc>
-      </w:tr>
-      <w:tr>
-        <w:tc>
-          <w:tcPr>
-            <w:cnfStyle w:val="001000000000" w:firstRow="0" w:lastRow="0" w:firstColumn="1" w:lastColumn="0" w:oddVBand="0" w:evenVBand="0" w:oddHBand="0" w:evenHBand="0" w:firstRowFirstColumn="0" w:firstRowLastColumn="0" w:lastRowFirstColumn="0" w:lastRowLastColumn="0"/>
-            <w:tcW w:w="2425" w:type="dxa"/>
-            <w:gridSpan w:val="2"/>
-          </w:tcPr>
-          <w:p>
-            <w:pPr>
-              <w:rPr>
-                <w:lang w:val="en-GB"/>
-              </w:rPr>
-            </w:pPr>
-            <w:r>
-              <w:rPr>
-                <w:lang w:val="en-GB"/>
-              </w:rPr>
-              <w:t>Brief</w:t>
-            </w:r>
-          </w:p>
-        </w:tc>
-        <w:tc>
-          <w:tcPr>
-            <w:tcW w:w="7203" w:type="dxa"/>
-          </w:tcPr>
-          <w:p>
-            <w:pPr>
-              <w:cnfStyle w:val="000000000000" w:firstRow="0" w:lastRow="0" w:firstColumn="0" w:lastColumn="0" w:oddVBand="0" w:evenVBand="0" w:oddHBand="0" w:evenHBand="0" w:firstRowFirstColumn="0" w:firstRowLastColumn="0" w:lastRowFirstColumn="0" w:lastRowLastColumn="0"/>
-              <w:rPr>
-                <w:lang w:val="en-GB"/>
-              </w:rPr>
-            </w:pPr>
-            <w:r>
-              <w:rPr>
-                <w:lang w:val="en-GB"/>
-              </w:rPr>
-              <w:t>The machine should immediately stop doing anything.</w:t>
-            </w:r>
-          </w:p>
-        </w:tc>
-      </w:tr>
-      <w:tr>
-        <w:trPr>
-          <w:cnfStyle w:val="000000100000" w:firstRow="0" w:lastRow="0" w:firstColumn="0" w:lastColumn="0" w:oddVBand="0" w:evenVBand="0" w:oddHBand="1" w:evenHBand="0" w:firstRowFirstColumn="0" w:firstRowLastColumn="0" w:lastRowFirstColumn="0" w:lastRowLastColumn="0"/>
-        </w:trPr>
-        <w:tc>
-          <w:tcPr>
-            <w:cnfStyle w:val="001000000000" w:firstRow="0" w:lastRow="0" w:firstColumn="1" w:lastColumn="0" w:oddVBand="0" w:evenVBand="0" w:oddHBand="0" w:evenHBand="0" w:firstRowFirstColumn="0" w:firstRowLastColumn="0" w:lastRowFirstColumn="0" w:lastRowLastColumn="0"/>
-            <w:tcW w:w="2425" w:type="dxa"/>
-            <w:gridSpan w:val="2"/>
-          </w:tcPr>
-          <w:p>
-            <w:pPr>
-              <w:rPr>
-                <w:lang w:val="en-GB"/>
-              </w:rPr>
-            </w:pPr>
-            <w:r>
-              <w:rPr>
-                <w:lang w:val="en-GB"/>
-              </w:rPr>
-              <w:t>Post-</w:t>
-            </w:r>
-            <w:r>
-              <w:rPr>
-                <w:lang w:val="en-GB"/>
-              </w:rPr>
-              <w:t>conditions</w:t>
-            </w:r>
-          </w:p>
-        </w:tc>
-        <w:tc>
-          <w:tcPr>
-            <w:tcW w:w="7203" w:type="dxa"/>
-          </w:tcPr>
-          <w:p>
-            <w:pPr>
-              <w:cnfStyle w:val="000000100000" w:firstRow="0" w:lastRow="0" w:firstColumn="0" w:lastColumn="0" w:oddVBand="0" w:evenVBand="0" w:oddHBand="1" w:evenHBand="0" w:firstRowFirstColumn="0" w:firstRowLastColumn="0" w:lastRowFirstColumn="0" w:lastRowLastColumn="0"/>
-              <w:rPr>
-                <w:lang w:val="en-GB"/>
-              </w:rPr>
-            </w:pPr>
-            <w:r>
-              <w:rPr>
-                <w:lang w:val="en-GB"/>
-              </w:rPr>
-              <w:t>The machine stopped running.</w:t>
-            </w:r>
-          </w:p>
-        </w:tc>
-      </w:tr>
-      <w:tr>
-        <w:tc>
-          <w:tcPr>
-            <w:cnfStyle w:val="001000000000" w:firstRow="0" w:lastRow="0" w:firstColumn="1" w:lastColumn="0" w:oddVBand="0" w:evenVBand="0" w:oddHBand="0" w:evenHBand="0" w:firstRowFirstColumn="0" w:firstRowLastColumn="0" w:lastRowFirstColumn="0" w:lastRowLastColumn="0"/>
-            <w:tcW w:w="2425" w:type="dxa"/>
-            <w:gridSpan w:val="2"/>
-          </w:tcPr>
-          <w:p>
-            <w:pPr>
-              <w:rPr>
-                <w:lang w:val="en-GB"/>
-              </w:rPr>
-            </w:pPr>
-            <w:r>
-              <w:rPr>
-                <w:lang w:val="en-GB"/>
-              </w:rPr>
-              <w:t>Preconditions</w:t>
-            </w:r>
-          </w:p>
-        </w:tc>
-        <w:tc>
-          <w:tcPr>
-            <w:tcW w:w="7203" w:type="dxa"/>
-          </w:tcPr>
-          <w:p>
-            <w:pPr>
-              <w:cnfStyle w:val="000000000000" w:firstRow="0" w:lastRow="0" w:firstColumn="0" w:lastColumn="0" w:oddVBand="0" w:evenVBand="0" w:oddHBand="0" w:evenHBand="0" w:firstRowFirstColumn="0" w:firstRowLastColumn="0" w:lastRowFirstColumn="0" w:lastRowLastColumn="0"/>
-              <w:rPr>
-                <w:lang w:val="en-GB"/>
-              </w:rPr>
-            </w:pPr>
-            <w:r>
-              <w:rPr>
-                <w:lang w:val="en-GB"/>
-              </w:rPr>
-              <w:t>The machine is sorting discs.</w:t>
-            </w:r>
-          </w:p>
-        </w:tc>
-      </w:tr>
-      <w:tr>
-        <w:trPr>
-          <w:cnfStyle w:val="000000100000" w:firstRow="0" w:lastRow="0" w:firstColumn="0" w:lastColumn="0" w:oddVBand="0" w:evenVBand="0" w:oddHBand="1" w:evenHBand="0" w:firstRowFirstColumn="0" w:firstRowLastColumn="0" w:lastRowFirstColumn="0" w:lastRowLastColumn="0"/>
-        </w:trPr>
-        <w:tc>
-          <w:tcPr>
-            <w:cnfStyle w:val="001000000000" w:firstRow="0" w:lastRow="0" w:firstColumn="1" w:lastColumn="0" w:oddVBand="0" w:evenVBand="0" w:oddHBand="0" w:evenHBand="0" w:firstRowFirstColumn="0" w:firstRowLastColumn="0" w:lastRowFirstColumn="0" w:lastRowLastColumn="0"/>
-            <w:tcW w:w="2425" w:type="dxa"/>
-            <w:gridSpan w:val="2"/>
-          </w:tcPr>
-          <w:p>
-            <w:pPr>
-              <w:rPr>
-                <w:lang w:val="en-GB"/>
-              </w:rPr>
-            </w:pPr>
-            <w:r>
-              <w:rPr>
-                <w:lang w:val="en-GB"/>
-              </w:rPr>
-              <w:t>Trigger</w:t>
-            </w:r>
-          </w:p>
-        </w:tc>
-        <w:tc>
-          <w:tcPr>
-            <w:tcW w:w="7203" w:type="dxa"/>
-          </w:tcPr>
-          <w:p>
-            <w:pPr>
-              <w:cnfStyle w:val="000000100000" w:firstRow="0" w:lastRow="0" w:firstColumn="0" w:lastColumn="0" w:oddVBand="0" w:evenVBand="0" w:oddHBand="1" w:evenHBand="0" w:firstRowFirstColumn="0" w:firstRowLastColumn="0" w:lastRowFirstColumn="0" w:lastRowLastColumn="0"/>
-              <w:rPr>
-                <w:lang w:val="en-GB"/>
-              </w:rPr>
-            </w:pPr>
-            <w:r>
-              <w:rPr>
-                <w:lang w:val="en-GB"/>
-              </w:rPr>
-              <w:t>The use wants to immediately stop the machine.</w:t>
-            </w:r>
-          </w:p>
-        </w:tc>
-      </w:tr>
-      <w:tr>
-        <w:tc>
-          <w:tcPr>
-            <w:cnfStyle w:val="001000000000" w:firstRow="0" w:lastRow="0" w:firstColumn="1" w:lastColumn="0" w:oddVBand="0" w:evenVBand="0" w:oddHBand="0" w:evenHBand="0" w:firstRowFirstColumn="0" w:firstRowLastColumn="0" w:lastRowFirstColumn="0" w:lastRowLastColumn="0"/>
-            <w:tcW w:w="1705" w:type="dxa"/>
-          </w:tcPr>
-          <w:p>
-            <w:pPr>
-              <w:rPr>
-                <w:lang w:val="en-GB"/>
-              </w:rPr>
-            </w:pPr>
-            <w:r>
-              <w:rPr>
-                <w:lang w:val="en-GB"/>
-              </w:rPr>
-              <w:t>Basic Flow:</w:t>
-            </w:r>
-          </w:p>
-          <w:p>
-            <w:pPr>
-              <w:rPr>
-                <w:lang w:val="en-GB"/>
-              </w:rPr>
-            </w:pPr>
-          </w:p>
-        </w:tc>
-        <w:tc>
-          <w:tcPr>
-            <w:tcW w:w="7923" w:type="dxa"/>
-            <w:gridSpan w:val="2"/>
-          </w:tcPr>
-          <w:p>
-            <w:pPr>
-              <w:pStyle w:val="Normal-Numbered"/>
-              <w:numPr>
-                <w:ilvl w:val="0"/>
-                <w:numId w:val="37"/>
-              </w:numPr>
-              <w:cnfStyle w:val="000000000000" w:firstRow="0" w:lastRow="0" w:firstColumn="0" w:lastColumn="0" w:oddVBand="0" w:evenVBand="0" w:oddHBand="0" w:evenHBand="0" w:firstRowFirstColumn="0" w:firstRowLastColumn="0" w:lastRowFirstColumn="0" w:lastRowLastColumn="0"/>
-              <w:rPr>
-                <w:u w:val="single"/>
-              </w:rPr>
-            </w:pPr>
-            <w:r>
-              <w:t>The machine stops transporting the discs. And doesn’t put any more discs on the transporting mechanism.</w:t>
-            </w:r>
-            <w:r>
-              <w:rPr>
-                <w:u w:val="single"/>
-              </w:rPr>
-              <w:t xml:space="preserve"> </w:t>
-            </w:r>
-          </w:p>
-          <w:p>
-            <w:pPr>
-              <w:pStyle w:val="Normal-Numbered"/>
-              <w:cnfStyle w:val="000000000000" w:firstRow="0" w:lastRow="0" w:firstColumn="0" w:lastColumn="0" w:oddVBand="0" w:evenVBand="0" w:oddHBand="0" w:evenHBand="0" w:firstRowFirstColumn="0" w:firstRowLastColumn="0" w:lastRowFirstColumn="0" w:lastRowLastColumn="0"/>
-            </w:pPr>
-            <w:r>
-              <w:t>The user is required to remove all discs that are neither in the container unit nor sorted.</w:t>
-            </w:r>
-          </w:p>
-          <w:p>
-            <w:pPr>
-              <w:pStyle w:val="Normal-Numbered"/>
-              <w:cnfStyle w:val="000000000000" w:firstRow="0" w:lastRow="0" w:firstColumn="0" w:lastColumn="0" w:oddVBand="0" w:evenVBand="0" w:oddHBand="0" w:evenHBand="0" w:firstRowFirstColumn="0" w:firstRowLastColumn="0" w:lastRowFirstColumn="0" w:lastRowLastColumn="0"/>
-            </w:pPr>
-            <w:r>
-              <w:t>Then the machine has stopped running.</w:t>
-            </w:r>
-          </w:p>
-        </w:tc>
-      </w:tr>
-    </w:tbl>
-    <w:p>
-      <w:pPr>
-        <w:rPr>
-          <w:lang w:val="en-GB"/>
-        </w:rPr>
-      </w:pPr>
-      <w:bookmarkStart w:id="15" w:name="__RefHeading__802_1950855401"/>
-    </w:p>
-    <w:p>
-      <w:pPr>
-        <w:rPr>
-          <w:lang w:val="en-GB"/>
-        </w:rPr>
-      </w:pPr>
-    </w:p>
-    <w:p>
-      <w:pPr>
-        <w:pStyle w:val="Heading3"/>
-      </w:pPr>
-      <w:bookmarkStart w:id="16" w:name="_Toc413258760"/>
-      <w:r>
-        <w:t>Starting the machine</w:t>
-      </w:r>
-      <w:bookmarkEnd w:id="15"/>
-      <w:bookmarkEnd w:id="16"/>
-    </w:p>
-    <w:tbl>
-      <w:tblPr>
-        <w:tblStyle w:val="PlainTable4"/>
-        <w:tblW w:w="0" w:type="auto"/>
-        <w:tblLook w:val="04A0" w:firstRow="1" w:lastRow="0" w:firstColumn="1" w:lastColumn="0" w:noHBand="0" w:noVBand="1"/>
-      </w:tblPr>
-      <w:tblGrid>
-        <w:gridCol w:w="1705"/>
-        <w:gridCol w:w="720"/>
-        <w:gridCol w:w="7203"/>
-      </w:tblGrid>
-      <w:tr>
-        <w:trPr>
-          <w:cnfStyle w:val="100000000000" w:firstRow="1" w:lastRow="0" w:firstColumn="0" w:lastColumn="0" w:oddVBand="0" w:evenVBand="0" w:oddHBand="0" w:evenHBand="0" w:firstRowFirstColumn="0" w:firstRowLastColumn="0" w:lastRowFirstColumn="0" w:lastRowLastColumn="0"/>
-        </w:trPr>
-        <w:tc>
-          <w:tcPr>
-            <w:cnfStyle w:val="001000000000" w:firstRow="0" w:lastRow="0" w:firstColumn="1" w:lastColumn="0" w:oddVBand="0" w:evenVBand="0" w:oddHBand="0" w:evenHBand="0" w:firstRowFirstColumn="0" w:firstRowLastColumn="0" w:lastRowFirstColumn="0" w:lastRowLastColumn="0"/>
-            <w:tcW w:w="2425" w:type="dxa"/>
-            <w:gridSpan w:val="2"/>
-          </w:tcPr>
-          <w:p>
-            <w:pPr>
-              <w:rPr>
-                <w:lang w:val="en-GB"/>
-              </w:rPr>
-            </w:pPr>
-            <w:r>
-              <w:rPr>
-                <w:rStyle w:val="Standaardalinea-lettertype1"/>
-                <w:lang w:val="en-GB"/>
-              </w:rPr>
-              <w:t>Primary Actor</w:t>
-            </w:r>
-          </w:p>
-        </w:tc>
-        <w:tc>
-          <w:tcPr>
-            <w:tcW w:w="7203" w:type="dxa"/>
-          </w:tcPr>
-          <w:p>
-            <w:pPr>
-              <w:cnfStyle w:val="100000000000" w:firstRow="1" w:lastRow="0" w:firstColumn="0" w:lastColumn="0" w:oddVBand="0" w:evenVBand="0" w:oddHBand="0" w:evenHBand="0" w:firstRowFirstColumn="0" w:firstRowLastColumn="0" w:lastRowFirstColumn="0" w:lastRowLastColumn="0"/>
-              <w:rPr>
-                <w:b w:val="0"/>
-                <w:lang w:val="en-GB"/>
-              </w:rPr>
-            </w:pPr>
-            <w:r>
-              <w:rPr>
-                <w:rStyle w:val="Standaardalinea-lettertype1"/>
-                <w:b w:val="0"/>
-                <w:lang w:val="en-GB"/>
-              </w:rPr>
-              <w:t>Machine operator (student or teacher at Tu/e)</w:t>
-            </w:r>
-          </w:p>
-        </w:tc>
-      </w:tr>
-      <w:tr>
-        <w:trPr>
-          <w:cnfStyle w:val="000000100000" w:firstRow="0" w:lastRow="0" w:firstColumn="0" w:lastColumn="0" w:oddVBand="0" w:evenVBand="0" w:oddHBand="1" w:evenHBand="0" w:firstRowFirstColumn="0" w:firstRowLastColumn="0" w:lastRowFirstColumn="0" w:lastRowLastColumn="0"/>
-        </w:trPr>
-        <w:tc>
-          <w:tcPr>
-            <w:cnfStyle w:val="001000000000" w:firstRow="0" w:lastRow="0" w:firstColumn="1" w:lastColumn="0" w:oddVBand="0" w:evenVBand="0" w:oddHBand="0" w:evenHBand="0" w:firstRowFirstColumn="0" w:firstRowLastColumn="0" w:lastRowFirstColumn="0" w:lastRowLastColumn="0"/>
-            <w:tcW w:w="2425" w:type="dxa"/>
-            <w:gridSpan w:val="2"/>
-          </w:tcPr>
-          <w:p>
-            <w:pPr>
-              <w:rPr>
-                <w:lang w:val="en-GB"/>
-              </w:rPr>
-            </w:pPr>
-            <w:r>
-              <w:rPr>
-                <w:rStyle w:val="Standaardalinea-lettertype1"/>
-                <w:lang w:val="en-GB"/>
-              </w:rPr>
-              <w:t>Scope</w:t>
-            </w:r>
-          </w:p>
-        </w:tc>
-        <w:tc>
-          <w:tcPr>
-            <w:tcW w:w="7203" w:type="dxa"/>
-          </w:tcPr>
-          <w:p>
-            <w:pPr>
-              <w:cnfStyle w:val="000000100000" w:firstRow="0" w:lastRow="0" w:firstColumn="0" w:lastColumn="0" w:oddVBand="0" w:evenVBand="0" w:oddHBand="1" w:evenHBand="0" w:firstRowFirstColumn="0" w:firstRowLastColumn="0" w:lastRowFirstColumn="0" w:lastRowLastColumn="0"/>
-              <w:rPr>
-                <w:lang w:val="en-GB"/>
-              </w:rPr>
-            </w:pPr>
-            <w:r>
-              <w:rPr>
-                <w:rStyle w:val="Standaardalinea-lettertype1"/>
-                <w:lang w:val="en-GB"/>
-              </w:rPr>
-              <w:t>A sorting machine</w:t>
-            </w:r>
-          </w:p>
-        </w:tc>
-      </w:tr>
-      <w:tr>
-        <w:tc>
-          <w:tcPr>
-            <w:cnfStyle w:val="001000000000" w:firstRow="0" w:lastRow="0" w:firstColumn="1" w:lastColumn="0" w:oddVBand="0" w:evenVBand="0" w:oddHBand="0" w:evenHBand="0" w:firstRowFirstColumn="0" w:firstRowLastColumn="0" w:lastRowFirstColumn="0" w:lastRowLastColumn="0"/>
-            <w:tcW w:w="2425" w:type="dxa"/>
-            <w:gridSpan w:val="2"/>
-          </w:tcPr>
-          <w:p>
-            <w:pPr>
-              <w:rPr>
-                <w:lang w:val="en-GB"/>
-              </w:rPr>
-            </w:pPr>
-            <w:r>
-              <w:rPr>
-                <w:lang w:val="en-GB"/>
-              </w:rPr>
-              <w:t>Brief</w:t>
-            </w:r>
-          </w:p>
-        </w:tc>
-        <w:tc>
-          <w:tcPr>
-            <w:tcW w:w="7203" w:type="dxa"/>
-          </w:tcPr>
-          <w:p>
-            <w:pPr>
-              <w:cnfStyle w:val="000000000000" w:firstRow="0" w:lastRow="0" w:firstColumn="0" w:lastColumn="0" w:oddVBand="0" w:evenVBand="0" w:oddHBand="0" w:evenHBand="0" w:firstRowFirstColumn="0" w:firstRowLastColumn="0" w:lastRowFirstColumn="0" w:lastRowLastColumn="0"/>
-              <w:rPr>
-                <w:lang w:val="en-GB"/>
-              </w:rPr>
-            </w:pPr>
-            <w:r>
-              <w:rPr>
-                <w:lang w:val="en-GB"/>
-              </w:rPr>
               <w:t>The machine operator starts the machine, machine parts go to their initials state and the machine starts sorting.</w:t>
             </w:r>
           </w:p>
@@ -4890,13 +4030,7 @@
               <w:rPr>
                 <w:lang w:val="en-GB"/>
               </w:rPr>
-              <w:t>Post-</w:t>
-            </w:r>
-            <w:r>
-              <w:rPr>
-                <w:lang w:val="en-GB"/>
-              </w:rPr>
-              <w:t>conditions</w:t>
+              <w:t>Post-conditions</w:t>
             </w:r>
           </w:p>
         </w:tc>
@@ -4998,9 +4132,24 @@
             </w:pPr>
             <w:r>
               <w:rPr>
-                <w:lang w:val="en-GB"/>
-              </w:rPr>
-              <w:t>The user performs an action on the machine.</w:t>
+                <w:vanish/>
+                <w:lang w:val="en-GB"/>
+              </w:rPr>
+              <w:t>es</w:t>
+            </w:r>
+            <w:r>
+              <w:rPr>
+                <w:vanish/>
+                <w:lang w:val="en-GB"/>
+              </w:rPr>
+              <w:tab/>
+              <w:t xml:space="preserve"> user is requi discs that arethe machine has stopped running. The resting State is also the state from which you can start th</w:t>
+            </w:r>
+            <w:r>
+              <w:rPr>
+                <w:lang w:val="en-GB"/>
+              </w:rPr>
+              <w:t>Booting the machine / finished the abort or start/stop routine</w:t>
             </w:r>
           </w:p>
         </w:tc>
@@ -5047,415 +4196,29 @@
               <w:cnfStyle w:val="000000000000" w:firstRow="0" w:lastRow="0" w:firstColumn="0" w:lastColumn="0" w:oddVBand="0" w:evenVBand="0" w:oddHBand="0" w:evenHBand="0" w:firstRowFirstColumn="0" w:firstRowLastColumn="0" w:lastRowFirstColumn="0" w:lastRowLastColumn="0"/>
             </w:pPr>
             <w:r>
-              <w:t>Machine puts devices in their initials state.</w:t>
+              <w:t>Machin</w:t>
+            </w:r>
+            <w:r>
+              <w:t>e puts devices in their initial</w:t>
+            </w:r>
+            <w:r>
+              <w:t xml:space="preserve"> state.</w:t>
             </w:r>
           </w:p>
           <w:p>
             <w:pPr>
               <w:pStyle w:val="Normal-Numbered"/>
-              <w:cnfStyle w:val="000000000000" w:firstRow="0" w:lastRow="0" w:firstColumn="0" w:lastColumn="0" w:oddVBand="0" w:evenVBand="0" w:oddHBand="0" w:evenHBand="0" w:firstRowFirstColumn="0" w:firstRowLastColumn="0" w:lastRowFirstColumn="0" w:lastRowLastColumn="0"/>
-            </w:pPr>
-            <w:r>
-              <w:t>Machine starts sorting</w:t>
-            </w:r>
-          </w:p>
-          <w:p>
-            <w:pPr>
-              <w:pStyle w:val="Normal-Numbered"/>
-              <w:cnfStyle w:val="000000000000" w:firstRow="0" w:lastRow="0" w:firstColumn="0" w:lastColumn="0" w:oddVBand="0" w:evenVBand="0" w:oddHBand="0" w:evenHBand="0" w:firstRowFirstColumn="0" w:firstRowLastColumn="0" w:lastRowFirstColumn="0" w:lastRowLastColumn="0"/>
-            </w:pPr>
-            <w:bookmarkStart w:id="17" w:name="__RefHeading__804_1950855401"/>
-            <w:r>
-              <w:t>Shutting down the machine</w:t>
-            </w:r>
-            <w:bookmarkEnd w:id="17"/>
-          </w:p>
-        </w:tc>
-      </w:tr>
-    </w:tbl>
-    <w:p>
-      <w:pPr>
-        <w:rPr>
-          <w:lang w:val="en-GB"/>
-        </w:rPr>
-      </w:pPr>
-    </w:p>
-    <w:p>
-      <w:pPr>
-        <w:suppressAutoHyphens w:val="0"/>
-        <w:spacing w:after="0" w:line="240" w:lineRule="auto"/>
-        <w:rPr>
-          <w:b/>
-          <w:bCs/>
-          <w:color w:val="808080"/>
-          <w:sz w:val="28"/>
-          <w:szCs w:val="28"/>
-          <w:lang w:val="en-GB"/>
-        </w:rPr>
-      </w:pPr>
-      <w:bookmarkStart w:id="18" w:name="_Toc413258761"/>
-      <w:r>
-        <w:br w:type="page"/>
-      </w:r>
-    </w:p>
-    <w:p>
-      <w:pPr>
-        <w:pStyle w:val="Heading3"/>
-        <w:rPr>
-          <w:rStyle w:val="Standaardalinea-lettertype1"/>
-        </w:rPr>
-      </w:pPr>
-      <w:r>
-        <w:lastRenderedPageBreak/>
-        <w:t>Shutting down the machine</w:t>
-      </w:r>
-      <w:bookmarkEnd w:id="18"/>
-    </w:p>
-    <w:tbl>
-      <w:tblPr>
-        <w:tblStyle w:val="PlainTable4"/>
-        <w:tblW w:w="0" w:type="auto"/>
-        <w:tblLook w:val="04A0" w:firstRow="1" w:lastRow="0" w:firstColumn="1" w:lastColumn="0" w:noHBand="0" w:noVBand="1"/>
-      </w:tblPr>
-      <w:tblGrid>
-        <w:gridCol w:w="1705"/>
-        <w:gridCol w:w="720"/>
-        <w:gridCol w:w="7203"/>
-      </w:tblGrid>
-      <w:tr>
-        <w:trPr>
-          <w:cnfStyle w:val="100000000000" w:firstRow="1" w:lastRow="0" w:firstColumn="0" w:lastColumn="0" w:oddVBand="0" w:evenVBand="0" w:oddHBand="0" w:evenHBand="0" w:firstRowFirstColumn="0" w:firstRowLastColumn="0" w:lastRowFirstColumn="0" w:lastRowLastColumn="0"/>
-        </w:trPr>
-        <w:tc>
-          <w:tcPr>
-            <w:cnfStyle w:val="001000000000" w:firstRow="0" w:lastRow="0" w:firstColumn="1" w:lastColumn="0" w:oddVBand="0" w:evenVBand="0" w:oddHBand="0" w:evenHBand="0" w:firstRowFirstColumn="0" w:firstRowLastColumn="0" w:lastRowFirstColumn="0" w:lastRowLastColumn="0"/>
-            <w:tcW w:w="2425" w:type="dxa"/>
-            <w:gridSpan w:val="2"/>
-          </w:tcPr>
-          <w:p>
-            <w:pPr>
-              <w:rPr>
-                <w:lang w:val="en-GB"/>
-              </w:rPr>
-            </w:pPr>
-            <w:r>
-              <w:rPr>
-                <w:rStyle w:val="Standaardalinea-lettertype1"/>
-                <w:lang w:val="en-GB"/>
-              </w:rPr>
-              <w:t>Primary Actor</w:t>
-            </w:r>
-          </w:p>
-        </w:tc>
-        <w:tc>
-          <w:tcPr>
-            <w:tcW w:w="7203" w:type="dxa"/>
-          </w:tcPr>
-          <w:p>
-            <w:pPr>
-              <w:cnfStyle w:val="100000000000" w:firstRow="1" w:lastRow="0" w:firstColumn="0" w:lastColumn="0" w:oddVBand="0" w:evenVBand="0" w:oddHBand="0" w:evenHBand="0" w:firstRowFirstColumn="0" w:firstRowLastColumn="0" w:lastRowFirstColumn="0" w:lastRowLastColumn="0"/>
-              <w:rPr>
-                <w:b w:val="0"/>
-                <w:lang w:val="en-GB"/>
-              </w:rPr>
-            </w:pPr>
-            <w:r>
-              <w:rPr>
-                <w:rStyle w:val="Standaardalinea-lettertype1"/>
-                <w:b w:val="0"/>
-                <w:lang w:val="en-GB"/>
-              </w:rPr>
-              <w:t>Machine operator (student or teacher at Tu/e)</w:t>
-            </w:r>
-          </w:p>
-        </w:tc>
-      </w:tr>
-      <w:tr>
-        <w:trPr>
-          <w:cnfStyle w:val="000000100000" w:firstRow="0" w:lastRow="0" w:firstColumn="0" w:lastColumn="0" w:oddVBand="0" w:evenVBand="0" w:oddHBand="1" w:evenHBand="0" w:firstRowFirstColumn="0" w:firstRowLastColumn="0" w:lastRowFirstColumn="0" w:lastRowLastColumn="0"/>
-        </w:trPr>
-        <w:tc>
-          <w:tcPr>
-            <w:cnfStyle w:val="001000000000" w:firstRow="0" w:lastRow="0" w:firstColumn="1" w:lastColumn="0" w:oddVBand="0" w:evenVBand="0" w:oddHBand="0" w:evenHBand="0" w:firstRowFirstColumn="0" w:firstRowLastColumn="0" w:lastRowFirstColumn="0" w:lastRowLastColumn="0"/>
-            <w:tcW w:w="2425" w:type="dxa"/>
-            <w:gridSpan w:val="2"/>
-          </w:tcPr>
-          <w:p>
-            <w:pPr>
-              <w:rPr>
-                <w:lang w:val="en-GB"/>
-              </w:rPr>
-            </w:pPr>
-            <w:r>
-              <w:rPr>
-                <w:rStyle w:val="Standaardalinea-lettertype1"/>
-                <w:lang w:val="en-GB"/>
-              </w:rPr>
-              <w:t>Scope</w:t>
-            </w:r>
-          </w:p>
-        </w:tc>
-        <w:tc>
-          <w:tcPr>
-            <w:tcW w:w="7203" w:type="dxa"/>
-          </w:tcPr>
-          <w:p>
-            <w:pPr>
-              <w:cnfStyle w:val="000000100000" w:firstRow="0" w:lastRow="0" w:firstColumn="0" w:lastColumn="0" w:oddVBand="0" w:evenVBand="0" w:oddHBand="1" w:evenHBand="0" w:firstRowFirstColumn="0" w:firstRowLastColumn="0" w:lastRowFirstColumn="0" w:lastRowLastColumn="0"/>
-              <w:rPr>
-                <w:lang w:val="en-GB"/>
-              </w:rPr>
-            </w:pPr>
-            <w:r>
-              <w:rPr>
-                <w:rStyle w:val="Standaardalinea-lettertype1"/>
-                <w:lang w:val="en-GB"/>
-              </w:rPr>
-              <w:t>A sorting machine</w:t>
-            </w:r>
-          </w:p>
-        </w:tc>
-      </w:tr>
-      <w:tr>
-        <w:tc>
-          <w:tcPr>
-            <w:cnfStyle w:val="001000000000" w:firstRow="0" w:lastRow="0" w:firstColumn="1" w:lastColumn="0" w:oddVBand="0" w:evenVBand="0" w:oddHBand="0" w:evenHBand="0" w:firstRowFirstColumn="0" w:firstRowLastColumn="0" w:lastRowFirstColumn="0" w:lastRowLastColumn="0"/>
-            <w:tcW w:w="2425" w:type="dxa"/>
-            <w:gridSpan w:val="2"/>
-          </w:tcPr>
-          <w:p>
-            <w:pPr>
-              <w:rPr>
-                <w:lang w:val="en-GB"/>
-              </w:rPr>
-            </w:pPr>
-            <w:r>
-              <w:rPr>
-                <w:lang w:val="en-GB"/>
-              </w:rPr>
-              <w:t>Brief</w:t>
-            </w:r>
-          </w:p>
-        </w:tc>
-        <w:tc>
-          <w:tcPr>
-            <w:tcW w:w="7203" w:type="dxa"/>
-          </w:tcPr>
-          <w:p>
-            <w:pPr>
-              <w:cnfStyle w:val="000000000000" w:firstRow="0" w:lastRow="0" w:firstColumn="0" w:lastColumn="0" w:oddVBand="0" w:evenVBand="0" w:oddHBand="0" w:evenHBand="0" w:firstRowFirstColumn="0" w:firstRowLastColumn="0" w:lastRowFirstColumn="0" w:lastRowLastColumn="0"/>
-              <w:rPr>
-                <w:lang w:val="en-GB"/>
-              </w:rPr>
-            </w:pPr>
-            <w:r>
-              <w:rPr>
-                <w:lang w:val="en-GB"/>
-              </w:rPr>
-              <w:t>User unplugs the power supply and disconnects the processor from the PC and the machine.</w:t>
-            </w:r>
-          </w:p>
-        </w:tc>
-      </w:tr>
-      <w:tr>
-        <w:trPr>
-          <w:cnfStyle w:val="000000100000" w:firstRow="0" w:lastRow="0" w:firstColumn="0" w:lastColumn="0" w:oddVBand="0" w:evenVBand="0" w:oddHBand="1" w:evenHBand="0" w:firstRowFirstColumn="0" w:firstRowLastColumn="0" w:lastRowFirstColumn="0" w:lastRowLastColumn="0"/>
-        </w:trPr>
-        <w:tc>
-          <w:tcPr>
-            <w:cnfStyle w:val="001000000000" w:firstRow="0" w:lastRow="0" w:firstColumn="1" w:lastColumn="0" w:oddVBand="0" w:evenVBand="0" w:oddHBand="0" w:evenHBand="0" w:firstRowFirstColumn="0" w:firstRowLastColumn="0" w:lastRowFirstColumn="0" w:lastRowLastColumn="0"/>
-            <w:tcW w:w="2425" w:type="dxa"/>
-            <w:gridSpan w:val="2"/>
-          </w:tcPr>
-          <w:p>
-            <w:pPr>
-              <w:rPr>
-                <w:lang w:val="en-GB"/>
-              </w:rPr>
-            </w:pPr>
-            <w:r>
-              <w:rPr>
-                <w:lang w:val="en-GB"/>
-              </w:rPr>
-              <w:t>Post conditions</w:t>
-            </w:r>
-          </w:p>
-        </w:tc>
-        <w:tc>
-          <w:tcPr>
-            <w:tcW w:w="7203" w:type="dxa"/>
-          </w:tcPr>
-          <w:p>
-            <w:pPr>
-              <w:cnfStyle w:val="000000100000" w:firstRow="0" w:lastRow="0" w:firstColumn="0" w:lastColumn="0" w:oddVBand="0" w:evenVBand="0" w:oddHBand="1" w:evenHBand="0" w:firstRowFirstColumn="0" w:firstRowLastColumn="0" w:lastRowFirstColumn="0" w:lastRowLastColumn="0"/>
-              <w:rPr>
-                <w:lang w:val="en-GB"/>
-              </w:rPr>
-            </w:pPr>
-            <w:r>
-              <w:rPr>
-                <w:lang w:val="en-GB"/>
-              </w:rPr>
-              <w:t>The PC can be used for other things and the processor and machine can be stored separately.</w:t>
-            </w:r>
-          </w:p>
-        </w:tc>
-      </w:tr>
-      <w:tr>
-        <w:tc>
-          <w:tcPr>
-            <w:cnfStyle w:val="001000000000" w:firstRow="0" w:lastRow="0" w:firstColumn="1" w:lastColumn="0" w:oddVBand="0" w:evenVBand="0" w:oddHBand="0" w:evenHBand="0" w:firstRowFirstColumn="0" w:firstRowLastColumn="0" w:lastRowFirstColumn="0" w:lastRowLastColumn="0"/>
-            <w:tcW w:w="2425" w:type="dxa"/>
-            <w:gridSpan w:val="2"/>
-          </w:tcPr>
-          <w:p>
-            <w:pPr>
-              <w:rPr>
-                <w:lang w:val="en-GB"/>
-              </w:rPr>
-            </w:pPr>
-            <w:r>
-              <w:rPr>
-                <w:lang w:val="en-GB"/>
-              </w:rPr>
-              <w:t>Preconditions</w:t>
-            </w:r>
-          </w:p>
-        </w:tc>
-        <w:tc>
-          <w:tcPr>
-            <w:tcW w:w="7203" w:type="dxa"/>
-          </w:tcPr>
-          <w:p>
-            <w:pPr>
-              <w:cnfStyle w:val="000000000000" w:firstRow="0" w:lastRow="0" w:firstColumn="0" w:lastColumn="0" w:oddVBand="0" w:evenVBand="0" w:oddHBand="0" w:evenHBand="0" w:firstRowFirstColumn="0" w:firstRowLastColumn="0" w:lastRowFirstColumn="0" w:lastRowLastColumn="0"/>
-              <w:rPr>
-                <w:lang w:val="en-GB"/>
-              </w:rPr>
-            </w:pPr>
-            <w:r>
-              <w:rPr>
-                <w:lang w:val="en-GB"/>
-              </w:rPr>
-              <w:t>Everything is in its initial state or the machine has stopped.</w:t>
-            </w:r>
-          </w:p>
-        </w:tc>
-      </w:tr>
-      <w:tr>
-        <w:trPr>
-          <w:cnfStyle w:val="000000100000" w:firstRow="0" w:lastRow="0" w:firstColumn="0" w:lastColumn="0" w:oddVBand="0" w:evenVBand="0" w:oddHBand="1" w:evenHBand="0" w:firstRowFirstColumn="0" w:firstRowLastColumn="0" w:lastRowFirstColumn="0" w:lastRowLastColumn="0"/>
-        </w:trPr>
-        <w:tc>
-          <w:tcPr>
-            <w:cnfStyle w:val="001000000000" w:firstRow="0" w:lastRow="0" w:firstColumn="1" w:lastColumn="0" w:oddVBand="0" w:evenVBand="0" w:oddHBand="0" w:evenHBand="0" w:firstRowFirstColumn="0" w:firstRowLastColumn="0" w:lastRowFirstColumn="0" w:lastRowLastColumn="0"/>
-            <w:tcW w:w="2425" w:type="dxa"/>
-            <w:gridSpan w:val="2"/>
-          </w:tcPr>
-          <w:p>
-            <w:pPr>
-              <w:rPr>
-                <w:lang w:val="en-GB"/>
-              </w:rPr>
-            </w:pPr>
-            <w:r>
-              <w:rPr>
-                <w:lang w:val="en-GB"/>
-              </w:rPr>
-              <w:t>Trigger</w:t>
-            </w:r>
-          </w:p>
-        </w:tc>
-        <w:tc>
-          <w:tcPr>
-            <w:tcW w:w="7203" w:type="dxa"/>
-          </w:tcPr>
-          <w:p>
-            <w:pPr>
-              <w:cnfStyle w:val="000000100000" w:firstRow="0" w:lastRow="0" w:firstColumn="0" w:lastColumn="0" w:oddVBand="0" w:evenVBand="0" w:oddHBand="1" w:evenHBand="0" w:firstRowFirstColumn="0" w:firstRowLastColumn="0" w:lastRowFirstColumn="0" w:lastRowLastColumn="0"/>
-              <w:rPr>
-                <w:lang w:val="en-GB"/>
-              </w:rPr>
-            </w:pPr>
-            <w:r>
-              <w:rPr>
-                <w:lang w:val="en-GB"/>
-              </w:rPr>
-              <w:t>N/a</w:t>
-            </w:r>
-          </w:p>
-        </w:tc>
-      </w:tr>
-      <w:tr>
-        <w:tc>
-          <w:tcPr>
-            <w:cnfStyle w:val="001000000000" w:firstRow="0" w:lastRow="0" w:firstColumn="1" w:lastColumn="0" w:oddVBand="0" w:evenVBand="0" w:oddHBand="0" w:evenHBand="0" w:firstRowFirstColumn="0" w:firstRowLastColumn="0" w:lastRowFirstColumn="0" w:lastRowLastColumn="0"/>
-            <w:tcW w:w="1705" w:type="dxa"/>
-          </w:tcPr>
-          <w:p>
-            <w:pPr>
-              <w:rPr>
-                <w:lang w:val="en-GB"/>
-              </w:rPr>
-            </w:pPr>
-            <w:r>
-              <w:rPr>
-                <w:lang w:val="en-GB"/>
-              </w:rPr>
-              <w:t>Basic Flow:</w:t>
-            </w:r>
-          </w:p>
-          <w:p>
-            <w:pPr>
-              <w:rPr>
-                <w:lang w:val="en-GB"/>
-              </w:rPr>
-            </w:pPr>
-          </w:p>
-        </w:tc>
-        <w:tc>
-          <w:tcPr>
-            <w:tcW w:w="7923" w:type="dxa"/>
-            <w:gridSpan w:val="2"/>
-          </w:tcPr>
-          <w:p>
-            <w:pPr>
-              <w:pStyle w:val="Normal-Numbered"/>
               <w:numPr>
                 <w:ilvl w:val="0"/>
-                <w:numId w:val="34"/>
+                <w:numId w:val="36"/>
               </w:numPr>
               <w:cnfStyle w:val="000000000000" w:firstRow="0" w:lastRow="0" w:firstColumn="0" w:lastColumn="0" w:oddVBand="0" w:evenVBand="0" w:oddHBand="0" w:evenHBand="0" w:firstRowFirstColumn="0" w:firstRowLastColumn="0" w:lastRowFirstColumn="0" w:lastRowLastColumn="0"/>
             </w:pPr>
             <w:r>
-              <w:t>Unplug the power supply of the machine.</w:t>
+              <w:t xml:space="preserve">The user </w:t>
             </w:r>
-          </w:p>
-          <w:p>
-            <w:pPr>
-              <w:pStyle w:val="Normal-Numbered"/>
-              <w:cnfStyle w:val="000000000000" w:firstRow="0" w:lastRow="0" w:firstColumn="0" w:lastColumn="0" w:oddVBand="0" w:evenVBand="0" w:oddHBand="0" w:evenHBand="0" w:firstRowFirstColumn="0" w:firstRowLastColumn="0" w:lastRowFirstColumn="0" w:lastRowLastColumn="0"/>
-            </w:pPr>
             <w:r>
-              <w:t>Unplug the power supply of the processor.</w:t>
-            </w:r>
-          </w:p>
-          <w:p>
-            <w:pPr>
-              <w:pStyle w:val="Normal-Numbered"/>
-              <w:cnfStyle w:val="000000000000" w:firstRow="0" w:lastRow="0" w:firstColumn="0" w:lastColumn="0" w:oddVBand="0" w:evenVBand="0" w:oddHBand="0" w:evenHBand="0" w:firstRowFirstColumn="0" w:firstRowLastColumn="0" w:lastRowFirstColumn="0" w:lastRowLastColumn="0"/>
-            </w:pPr>
-            <w:r>
-              <w:t>Disconnect the processor from the machine.</w:t>
-            </w:r>
-          </w:p>
-          <w:p>
-            <w:pPr>
-              <w:pStyle w:val="Normal-Numbered"/>
-              <w:cnfStyle w:val="000000000000" w:firstRow="0" w:lastRow="0" w:firstColumn="0" w:lastColumn="0" w:oddVBand="0" w:evenVBand="0" w:oddHBand="0" w:evenHBand="0" w:firstRowFirstColumn="0" w:firstRowLastColumn="0" w:lastRowFirstColumn="0" w:lastRowLastColumn="0"/>
-            </w:pPr>
-            <w:r>
-              <w:t>Disconnect the PC from the processor.</w:t>
+              <w:t>presses the START/STOP button</w:t>
             </w:r>
           </w:p>
         </w:tc>
@@ -5465,13 +4228,13 @@
       <w:pPr>
         <w:pStyle w:val="Heading3"/>
       </w:pPr>
-      <w:bookmarkStart w:id="19" w:name="__RefHeading__806_1950855401"/>
-      <w:bookmarkStart w:id="20" w:name="_Toc413258762"/>
     </w:p>
     <w:p>
       <w:pPr>
         <w:pStyle w:val="Heading3"/>
       </w:pPr>
+      <w:bookmarkStart w:id="13" w:name="_Toc413258761"/>
+      <w:bookmarkEnd w:id="11"/>
       <w:r>
         <w:t xml:space="preserve">Stop the </w:t>
       </w:r>
@@ -5481,8 +4244,6 @@
         </w:rPr>
         <w:t>machine</w:t>
       </w:r>
-      <w:bookmarkEnd w:id="19"/>
-      <w:bookmarkEnd w:id="20"/>
     </w:p>
     <w:tbl>
       <w:tblPr>
@@ -5818,55 +4579,49 @@
               <w:pStyle w:val="Normal-Numbered"/>
               <w:cnfStyle w:val="000000000000" w:firstRow="0" w:lastRow="0" w:firstColumn="0" w:lastColumn="0" w:oddVBand="0" w:evenVBand="0" w:oddHBand="0" w:evenHBand="0" w:firstRowFirstColumn="0" w:firstRowLastColumn="0" w:lastRowFirstColumn="0" w:lastRowLastColumn="0"/>
             </w:pPr>
-            <w:bookmarkStart w:id="21" w:name="__RefHeading__808_1950855401"/>
+            <w:bookmarkStart w:id="14" w:name="__RefHeading__808_1950855401"/>
             <w:r>
               <w:t>Booting of the machine</w:t>
             </w:r>
-            <w:bookmarkEnd w:id="21"/>
+            <w:bookmarkEnd w:id="14"/>
           </w:p>
         </w:tc>
       </w:tr>
     </w:tbl>
     <w:p>
       <w:pPr>
-        <w:rPr>
-          <w:lang w:val="en-GB"/>
-        </w:rPr>
-      </w:pPr>
+        <w:pStyle w:val="Heading3"/>
+      </w:pPr>
+      <w:bookmarkStart w:id="15" w:name="__RefHeading__798_1950855401"/>
+      <w:bookmarkStart w:id="16" w:name="_Toc413258758"/>
     </w:p>
     <w:p>
       <w:pPr>
         <w:suppressAutoHyphens w:val="0"/>
         <w:spacing w:after="0" w:line="240" w:lineRule="auto"/>
         <w:rPr>
-          <w:lang w:val="en-GB"/>
-        </w:rPr>
-      </w:pPr>
-      <w:r>
-        <w:rPr>
-          <w:lang w:val="en-GB"/>
-        </w:rPr>
+          <w:b/>
+          <w:bCs/>
+          <w:color w:val="808080"/>
+          <w:sz w:val="28"/>
+          <w:szCs w:val="28"/>
+          <w:lang w:val="en-GB"/>
+        </w:rPr>
+      </w:pPr>
+      <w:r>
         <w:br w:type="page"/>
       </w:r>
     </w:p>
     <w:p>
       <w:pPr>
-        <w:pStyle w:val="Kop31"/>
-        <w:rPr>
-          <w:rFonts w:ascii="Open Baskerville 0.0.75" w:hAnsi="Open Baskerville 0.0.75"/>
-          <w:lang w:val="en-GB"/>
-        </w:rPr>
-      </w:pPr>
-      <w:bookmarkStart w:id="22" w:name="_Toc413258763"/>
-      <w:r>
-        <w:rPr>
-          <w:rFonts w:ascii="Open Baskerville 0.0.75" w:hAnsi="Open Baskerville 0.0.75"/>
-          <w:lang w:val="en-GB"/>
-        </w:rPr>
+        <w:pStyle w:val="Heading3"/>
+      </w:pPr>
+      <w:r>
         <w:lastRenderedPageBreak/>
-        <w:t>Booting of the machine</w:t>
-      </w:r>
-      <w:bookmarkEnd w:id="22"/>
+        <w:t>Sort unsorted disks</w:t>
+      </w:r>
+      <w:bookmarkEnd w:id="15"/>
+      <w:bookmarkEnd w:id="16"/>
     </w:p>
     <w:tbl>
       <w:tblPr>
@@ -6007,24 +4762,834 @@
             </w:pPr>
             <w:r>
               <w:rPr>
-                <w:rStyle w:val="Standaardalinea-lettertype1"/>
-                <w:lang w:val="en-GB"/>
-              </w:rPr>
-              <w:t xml:space="preserve">The machine will </w:t>
+                <w:lang w:val="en-GB"/>
+              </w:rPr>
+              <w:t>The machine sorts the unsorted disks provided into two separate containers based on colour.</w:t>
+            </w:r>
+          </w:p>
+        </w:tc>
+      </w:tr>
+      <w:tr>
+        <w:trPr>
+          <w:cnfStyle w:val="000000100000" w:firstRow="0" w:lastRow="0" w:firstColumn="0" w:lastColumn="0" w:oddVBand="0" w:evenVBand="0" w:oddHBand="1" w:evenHBand="0" w:firstRowFirstColumn="0" w:firstRowLastColumn="0" w:lastRowFirstColumn="0" w:lastRowLastColumn="0"/>
+        </w:trPr>
+        <w:tc>
+          <w:tcPr>
+            <w:cnfStyle w:val="001000000000" w:firstRow="0" w:lastRow="0" w:firstColumn="1" w:lastColumn="0" w:oddVBand="0" w:evenVBand="0" w:oddHBand="0" w:evenHBand="0" w:firstRowFirstColumn="0" w:firstRowLastColumn="0" w:lastRowFirstColumn="0" w:lastRowLastColumn="0"/>
+            <w:tcW w:w="2425" w:type="dxa"/>
+            <w:gridSpan w:val="2"/>
+          </w:tcPr>
+          <w:p>
+            <w:pPr>
+              <w:rPr>
+                <w:lang w:val="en-GB"/>
+              </w:rPr>
+            </w:pPr>
+            <w:r>
+              <w:rPr>
+                <w:lang w:val="en-GB"/>
+              </w:rPr>
+              <w:t>Post-conditions</w:t>
+            </w:r>
+          </w:p>
+        </w:tc>
+        <w:tc>
+          <w:tcPr>
+            <w:tcW w:w="7203" w:type="dxa"/>
+          </w:tcPr>
+          <w:p>
+            <w:pPr>
+              <w:cnfStyle w:val="000000100000" w:firstRow="0" w:lastRow="0" w:firstColumn="0" w:lastColumn="0" w:oddVBand="0" w:evenVBand="0" w:oddHBand="1" w:evenHBand="0" w:firstRowFirstColumn="0" w:firstRowLastColumn="0" w:lastRowFirstColumn="0" w:lastRowLastColumn="0"/>
+              <w:rPr>
+                <w:lang w:val="en-GB"/>
+              </w:rPr>
+            </w:pPr>
+            <w:r>
+              <w:rPr>
+                <w:lang w:val="en-GB"/>
+              </w:rPr>
+              <w:t>There are no unsorted disks left</w:t>
+            </w:r>
+          </w:p>
+          <w:p>
+            <w:pPr>
+              <w:cnfStyle w:val="000000100000" w:firstRow="0" w:lastRow="0" w:firstColumn="0" w:lastColumn="0" w:oddVBand="0" w:evenVBand="0" w:oddHBand="1" w:evenHBand="0" w:firstRowFirstColumn="0" w:firstRowLastColumn="0" w:lastRowFirstColumn="0" w:lastRowLastColumn="0"/>
+              <w:rPr>
+                <w:lang w:val="en-GB"/>
+              </w:rPr>
+            </w:pPr>
+            <w:r>
+              <w:rPr>
+                <w:lang w:val="en-GB"/>
+              </w:rPr>
+              <w:t>All sorted disks are in a container based on their colour</w:t>
+            </w:r>
+          </w:p>
+        </w:tc>
+      </w:tr>
+      <w:tr>
+        <w:tc>
+          <w:tcPr>
+            <w:cnfStyle w:val="001000000000" w:firstRow="0" w:lastRow="0" w:firstColumn="1" w:lastColumn="0" w:oddVBand="0" w:evenVBand="0" w:oddHBand="0" w:evenHBand="0" w:firstRowFirstColumn="0" w:firstRowLastColumn="0" w:lastRowFirstColumn="0" w:lastRowLastColumn="0"/>
+            <w:tcW w:w="2425" w:type="dxa"/>
+            <w:gridSpan w:val="2"/>
+          </w:tcPr>
+          <w:p>
+            <w:pPr>
+              <w:rPr>
+                <w:lang w:val="en-GB"/>
+              </w:rPr>
+            </w:pPr>
+            <w:r>
+              <w:rPr>
+                <w:lang w:val="en-GB"/>
+              </w:rPr>
+              <w:t>Preconditions</w:t>
+            </w:r>
+          </w:p>
+        </w:tc>
+        <w:tc>
+          <w:tcPr>
+            <w:tcW w:w="7203" w:type="dxa"/>
+          </w:tcPr>
+          <w:p>
+            <w:pPr>
+              <w:cnfStyle w:val="000000000000" w:firstRow="0" w:lastRow="0" w:firstColumn="0" w:lastColumn="0" w:oddVBand="0" w:evenVBand="0" w:oddHBand="0" w:evenHBand="0" w:firstRowFirstColumn="0" w:firstRowLastColumn="0" w:lastRowFirstColumn="0" w:lastRowLastColumn="0"/>
+              <w:rPr>
+                <w:lang w:val="en-GB"/>
+              </w:rPr>
+            </w:pPr>
+            <w:r>
+              <w:rPr>
+                <w:lang w:val="en-GB"/>
+              </w:rPr>
+              <w:t>The machine is not already running.</w:t>
+            </w:r>
+          </w:p>
+        </w:tc>
+      </w:tr>
+      <w:tr>
+        <w:trPr>
+          <w:cnfStyle w:val="000000100000" w:firstRow="0" w:lastRow="0" w:firstColumn="0" w:lastColumn="0" w:oddVBand="0" w:evenVBand="0" w:oddHBand="1" w:evenHBand="0" w:firstRowFirstColumn="0" w:firstRowLastColumn="0" w:lastRowFirstColumn="0" w:lastRowLastColumn="0"/>
+        </w:trPr>
+        <w:tc>
+          <w:tcPr>
+            <w:cnfStyle w:val="001000000000" w:firstRow="0" w:lastRow="0" w:firstColumn="1" w:lastColumn="0" w:oddVBand="0" w:evenVBand="0" w:oddHBand="0" w:evenHBand="0" w:firstRowFirstColumn="0" w:firstRowLastColumn="0" w:lastRowFirstColumn="0" w:lastRowLastColumn="0"/>
+            <w:tcW w:w="2425" w:type="dxa"/>
+            <w:gridSpan w:val="2"/>
+          </w:tcPr>
+          <w:p>
+            <w:pPr>
+              <w:rPr>
+                <w:lang w:val="en-GB"/>
+              </w:rPr>
+            </w:pPr>
+            <w:r>
+              <w:rPr>
+                <w:lang w:val="en-GB"/>
+              </w:rPr>
+              <w:t>Trigger</w:t>
+            </w:r>
+          </w:p>
+        </w:tc>
+        <w:tc>
+          <w:tcPr>
+            <w:tcW w:w="7203" w:type="dxa"/>
+          </w:tcPr>
+          <w:p>
+            <w:pPr>
+              <w:cnfStyle w:val="000000100000" w:firstRow="0" w:lastRow="0" w:firstColumn="0" w:lastColumn="0" w:oddVBand="0" w:evenVBand="0" w:oddHBand="1" w:evenHBand="0" w:firstRowFirstColumn="0" w:firstRowLastColumn="0" w:lastRowFirstColumn="0" w:lastRowLastColumn="0"/>
+              <w:rPr>
+                <w:lang w:val="en-GB"/>
+              </w:rPr>
+            </w:pPr>
+            <w:r>
+              <w:rPr>
+                <w:lang w:val="en-GB"/>
+              </w:rPr>
+              <w:t>The user provides unsorted disks and presses the “START” button.</w:t>
+            </w:r>
+          </w:p>
+        </w:tc>
+      </w:tr>
+      <w:tr>
+        <w:tc>
+          <w:tcPr>
+            <w:cnfStyle w:val="001000000000" w:firstRow="0" w:lastRow="0" w:firstColumn="1" w:lastColumn="0" w:oddVBand="0" w:evenVBand="0" w:oddHBand="0" w:evenHBand="0" w:firstRowFirstColumn="0" w:firstRowLastColumn="0" w:lastRowFirstColumn="0" w:lastRowLastColumn="0"/>
+            <w:tcW w:w="1705" w:type="dxa"/>
+          </w:tcPr>
+          <w:p>
+            <w:pPr>
+              <w:rPr>
+                <w:lang w:val="en-GB"/>
+              </w:rPr>
+            </w:pPr>
+            <w:r>
+              <w:rPr>
+                <w:lang w:val="en-GB"/>
+              </w:rPr>
+              <w:t>Basic Flow:</w:t>
+            </w:r>
+          </w:p>
+          <w:p>
+            <w:pPr>
+              <w:rPr>
+                <w:lang w:val="en-GB"/>
+              </w:rPr>
+            </w:pPr>
+          </w:p>
+        </w:tc>
+        <w:tc>
+          <w:tcPr>
+            <w:tcW w:w="7923" w:type="dxa"/>
+            <w:gridSpan w:val="2"/>
+          </w:tcPr>
+          <w:p>
+            <w:pPr>
+              <w:pStyle w:val="Normal-Numbered"/>
+              <w:numPr>
+                <w:ilvl w:val="0"/>
+                <w:numId w:val="40"/>
+              </w:numPr>
+              <w:cnfStyle w:val="000000000000" w:firstRow="0" w:lastRow="0" w:firstColumn="0" w:lastColumn="0" w:oddVBand="0" w:evenVBand="0" w:oddHBand="0" w:evenHBand="0" w:firstRowFirstColumn="0" w:firstRowLastColumn="0" w:lastRowFirstColumn="0" w:lastRowLastColumn="0"/>
+              <w:rPr>
+                <w:lang w:eastAsia="en-GB" w:bidi="ar-SA"/>
+              </w:rPr>
+            </w:pPr>
+            <w:r>
+              <w:rPr>
+                <w:lang w:eastAsia="en-GB" w:bidi="ar-SA"/>
+              </w:rPr>
+              <w:t>An unsorted disk is</w:t>
             </w:r>
             <w:r>
               <w:rPr>
-                <w:rStyle w:val="Standaardalinea-lettertype1"/>
-                <w:lang w:val="en-GB"/>
-              </w:rPr>
-              <w:t>prepare</w:t>
+                <w:lang w:eastAsia="en-GB" w:bidi="ar-SA"/>
+              </w:rPr>
+              <w:t xml:space="preserve"> moved to the colour detector</w:t>
+            </w:r>
+          </w:p>
+          <w:p>
+            <w:pPr>
+              <w:pStyle w:val="Normal-Numbered"/>
+              <w:cnfStyle w:val="000000000000" w:firstRow="0" w:lastRow="0" w:firstColumn="0" w:lastColumn="0" w:oddVBand="0" w:evenVBand="0" w:oddHBand="0" w:evenHBand="0" w:firstRowFirstColumn="0" w:firstRowLastColumn="0" w:lastRowFirstColumn="0" w:lastRowLastColumn="0"/>
+              <w:rPr>
+                <w:lang w:eastAsia="en-GB" w:bidi="ar-SA"/>
+              </w:rPr>
+            </w:pPr>
+            <w:r>
+              <w:rPr>
+                <w:lang w:eastAsia="en-GB" w:bidi="ar-SA"/>
+              </w:rPr>
+              <w:t>The machine decides to which of the two containers the disk needs to be mov</w:t>
+            </w:r>
+            <w:bookmarkStart w:id="17" w:name="_GoBack"/>
+            <w:bookmarkEnd w:id="17"/>
+            <w:r>
+              <w:rPr>
+                <w:lang w:eastAsia="en-GB" w:bidi="ar-SA"/>
+              </w:rPr>
+              <w:t>ed</w:t>
+            </w:r>
+          </w:p>
+          <w:p>
+            <w:pPr>
+              <w:pStyle w:val="Normal-Numbered"/>
+              <w:cnfStyle w:val="000000000000" w:firstRow="0" w:lastRow="0" w:firstColumn="0" w:lastColumn="0" w:oddVBand="0" w:evenVBand="0" w:oddHBand="0" w:evenHBand="0" w:firstRowFirstColumn="0" w:firstRowLastColumn="0" w:lastRowFirstColumn="0" w:lastRowLastColumn="0"/>
+              <w:rPr>
+                <w:lang w:eastAsia="en-GB" w:bidi="ar-SA"/>
+              </w:rPr>
+            </w:pPr>
+            <w:r>
+              <w:rPr>
+                <w:lang w:eastAsia="en-GB" w:bidi="ar-SA"/>
+              </w:rPr>
+              <w:t>The machine moves the disk to the designated container</w:t>
+            </w:r>
+          </w:p>
+          <w:p>
+            <w:pPr>
+              <w:pStyle w:val="Normal-Numbered"/>
+              <w:cnfStyle w:val="000000000000" w:firstRow="0" w:lastRow="0" w:firstColumn="0" w:lastColumn="0" w:oddVBand="0" w:evenVBand="0" w:oddHBand="0" w:evenHBand="0" w:firstRowFirstColumn="0" w:firstRowLastColumn="0" w:lastRowFirstColumn="0" w:lastRowLastColumn="0"/>
+              <w:rPr>
+                <w:lang w:eastAsia="en-GB" w:bidi="ar-SA"/>
+              </w:rPr>
+            </w:pPr>
+            <w:r>
+              <w:rPr>
+                <w:lang w:eastAsia="en-GB" w:bidi="ar-SA"/>
+              </w:rPr>
+              <w:t>The machine repeats step 2 through 4 until all disks have been sorted</w:t>
+            </w:r>
+          </w:p>
+          <w:p>
+            <w:pPr>
+              <w:pStyle w:val="Normal-Numbered"/>
+              <w:cnfStyle w:val="000000000000" w:firstRow="0" w:lastRow="0" w:firstColumn="0" w:lastColumn="0" w:oddVBand="0" w:evenVBand="0" w:oddHBand="0" w:evenHBand="0" w:firstRowFirstColumn="0" w:firstRowLastColumn="0" w:lastRowFirstColumn="0" w:lastRowLastColumn="0"/>
+              <w:rPr>
+                <w:lang w:eastAsia="en-GB" w:bidi="ar-SA"/>
+              </w:rPr>
+            </w:pPr>
+            <w:r>
+              <w:rPr>
+                <w:lang w:eastAsia="en-GB" w:bidi="ar-SA"/>
+              </w:rPr>
+              <w:t>The machine pauses</w:t>
             </w:r>
             <w:r>
               <w:rPr>
+                <w:lang w:eastAsia="en-GB" w:bidi="ar-SA"/>
+              </w:rPr>
+              <w:t xml:space="preserve"> within 4 seconds</w:t>
+            </w:r>
+          </w:p>
+        </w:tc>
+      </w:tr>
+    </w:tbl>
+    <w:p/>
+    <w:p>
+      <w:pPr>
+        <w:pStyle w:val="Heading3"/>
+      </w:pPr>
+      <w:r>
+        <w:t>Abort the process</w:t>
+      </w:r>
+    </w:p>
+    <w:tbl>
+      <w:tblPr>
+        <w:tblStyle w:val="PlainTable4"/>
+        <w:tblW w:w="0" w:type="auto"/>
+        <w:tblLook w:val="04A0" w:firstRow="1" w:lastRow="0" w:firstColumn="1" w:lastColumn="0" w:noHBand="0" w:noVBand="1"/>
+      </w:tblPr>
+      <w:tblGrid>
+        <w:gridCol w:w="1705"/>
+        <w:gridCol w:w="720"/>
+        <w:gridCol w:w="7203"/>
+      </w:tblGrid>
+      <w:tr>
+        <w:trPr>
+          <w:cnfStyle w:val="100000000000" w:firstRow="1" w:lastRow="0" w:firstColumn="0" w:lastColumn="0" w:oddVBand="0" w:evenVBand="0" w:oddHBand="0" w:evenHBand="0" w:firstRowFirstColumn="0" w:firstRowLastColumn="0" w:lastRowFirstColumn="0" w:lastRowLastColumn="0"/>
+        </w:trPr>
+        <w:tc>
+          <w:tcPr>
+            <w:cnfStyle w:val="001000000000" w:firstRow="0" w:lastRow="0" w:firstColumn="1" w:lastColumn="0" w:oddVBand="0" w:evenVBand="0" w:oddHBand="0" w:evenHBand="0" w:firstRowFirstColumn="0" w:firstRowLastColumn="0" w:lastRowFirstColumn="0" w:lastRowLastColumn="0"/>
+            <w:tcW w:w="2425" w:type="dxa"/>
+            <w:gridSpan w:val="2"/>
+          </w:tcPr>
+          <w:p>
+            <w:pPr>
+              <w:rPr>
+                <w:lang w:val="en-GB"/>
+              </w:rPr>
+            </w:pPr>
+            <w:r>
+              <w:rPr>
                 <w:rStyle w:val="Standaardalinea-lettertype1"/>
                 <w:lang w:val="en-GB"/>
               </w:rPr>
-              <w:t xml:space="preserve"> to start the program. And do the required actions.</w:t>
+              <w:t>Primary Actor</w:t>
+            </w:r>
+          </w:p>
+        </w:tc>
+        <w:tc>
+          <w:tcPr>
+            <w:tcW w:w="7203" w:type="dxa"/>
+          </w:tcPr>
+          <w:p>
+            <w:pPr>
+              <w:cnfStyle w:val="100000000000" w:firstRow="1" w:lastRow="0" w:firstColumn="0" w:lastColumn="0" w:oddVBand="0" w:evenVBand="0" w:oddHBand="0" w:evenHBand="0" w:firstRowFirstColumn="0" w:firstRowLastColumn="0" w:lastRowFirstColumn="0" w:lastRowLastColumn="0"/>
+              <w:rPr>
+                <w:b w:val="0"/>
+                <w:lang w:val="en-GB"/>
+              </w:rPr>
+            </w:pPr>
+            <w:r>
+              <w:rPr>
+                <w:rStyle w:val="Standaardalinea-lettertype1"/>
+                <w:b w:val="0"/>
+                <w:lang w:val="en-GB"/>
+              </w:rPr>
+              <w:t>Machine operator (student or teacher at Tu/e)</w:t>
+            </w:r>
+          </w:p>
+        </w:tc>
+      </w:tr>
+      <w:tr>
+        <w:trPr>
+          <w:cnfStyle w:val="000000100000" w:firstRow="0" w:lastRow="0" w:firstColumn="0" w:lastColumn="0" w:oddVBand="0" w:evenVBand="0" w:oddHBand="1" w:evenHBand="0" w:firstRowFirstColumn="0" w:firstRowLastColumn="0" w:lastRowFirstColumn="0" w:lastRowLastColumn="0"/>
+        </w:trPr>
+        <w:tc>
+          <w:tcPr>
+            <w:cnfStyle w:val="001000000000" w:firstRow="0" w:lastRow="0" w:firstColumn="1" w:lastColumn="0" w:oddVBand="0" w:evenVBand="0" w:oddHBand="0" w:evenHBand="0" w:firstRowFirstColumn="0" w:firstRowLastColumn="0" w:lastRowFirstColumn="0" w:lastRowLastColumn="0"/>
+            <w:tcW w:w="2425" w:type="dxa"/>
+            <w:gridSpan w:val="2"/>
+          </w:tcPr>
+          <w:p>
+            <w:pPr>
+              <w:rPr>
+                <w:lang w:val="en-GB"/>
+              </w:rPr>
+            </w:pPr>
+            <w:r>
+              <w:rPr>
+                <w:rStyle w:val="Standaardalinea-lettertype1"/>
+                <w:lang w:val="en-GB"/>
+              </w:rPr>
+              <w:t>Scope</w:t>
+            </w:r>
+          </w:p>
+        </w:tc>
+        <w:tc>
+          <w:tcPr>
+            <w:tcW w:w="7203" w:type="dxa"/>
+          </w:tcPr>
+          <w:p>
+            <w:pPr>
+              <w:cnfStyle w:val="000000100000" w:firstRow="0" w:lastRow="0" w:firstColumn="0" w:lastColumn="0" w:oddVBand="0" w:evenVBand="0" w:oddHBand="1" w:evenHBand="0" w:firstRowFirstColumn="0" w:firstRowLastColumn="0" w:lastRowFirstColumn="0" w:lastRowLastColumn="0"/>
+              <w:rPr>
+                <w:lang w:val="en-GB"/>
+              </w:rPr>
+            </w:pPr>
+            <w:r>
+              <w:rPr>
+                <w:rStyle w:val="Standaardalinea-lettertype1"/>
+                <w:lang w:val="en-GB"/>
+              </w:rPr>
+              <w:t>A sorting machine</w:t>
+            </w:r>
+          </w:p>
+        </w:tc>
+      </w:tr>
+      <w:tr>
+        <w:tc>
+          <w:tcPr>
+            <w:cnfStyle w:val="001000000000" w:firstRow="0" w:lastRow="0" w:firstColumn="1" w:lastColumn="0" w:oddVBand="0" w:evenVBand="0" w:oddHBand="0" w:evenHBand="0" w:firstRowFirstColumn="0" w:firstRowLastColumn="0" w:lastRowFirstColumn="0" w:lastRowLastColumn="0"/>
+            <w:tcW w:w="2425" w:type="dxa"/>
+            <w:gridSpan w:val="2"/>
+          </w:tcPr>
+          <w:p>
+            <w:pPr>
+              <w:rPr>
+                <w:lang w:val="en-GB"/>
+              </w:rPr>
+            </w:pPr>
+            <w:r>
+              <w:rPr>
+                <w:lang w:val="en-GB"/>
+              </w:rPr>
+              <w:t>Brief</w:t>
+            </w:r>
+          </w:p>
+        </w:tc>
+        <w:tc>
+          <w:tcPr>
+            <w:tcW w:w="7203" w:type="dxa"/>
+          </w:tcPr>
+          <w:p>
+            <w:pPr>
+              <w:cnfStyle w:val="000000000000" w:firstRow="0" w:lastRow="0" w:firstColumn="0" w:lastColumn="0" w:oddVBand="0" w:evenVBand="0" w:oddHBand="0" w:evenHBand="0" w:firstRowFirstColumn="0" w:firstRowLastColumn="0" w:lastRowFirstColumn="0" w:lastRowLastColumn="0"/>
+              <w:rPr>
+                <w:lang w:val="en-GB"/>
+              </w:rPr>
+            </w:pPr>
+            <w:r>
+              <w:rPr>
+                <w:lang w:val="en-GB"/>
+              </w:rPr>
+              <w:t>The machine should immediately stop doing anything.</w:t>
+            </w:r>
+          </w:p>
+        </w:tc>
+      </w:tr>
+      <w:tr>
+        <w:trPr>
+          <w:cnfStyle w:val="000000100000" w:firstRow="0" w:lastRow="0" w:firstColumn="0" w:lastColumn="0" w:oddVBand="0" w:evenVBand="0" w:oddHBand="1" w:evenHBand="0" w:firstRowFirstColumn="0" w:firstRowLastColumn="0" w:lastRowFirstColumn="0" w:lastRowLastColumn="0"/>
+        </w:trPr>
+        <w:tc>
+          <w:tcPr>
+            <w:cnfStyle w:val="001000000000" w:firstRow="0" w:lastRow="0" w:firstColumn="1" w:lastColumn="0" w:oddVBand="0" w:evenVBand="0" w:oddHBand="0" w:evenHBand="0" w:firstRowFirstColumn="0" w:firstRowLastColumn="0" w:lastRowFirstColumn="0" w:lastRowLastColumn="0"/>
+            <w:tcW w:w="2425" w:type="dxa"/>
+            <w:gridSpan w:val="2"/>
+          </w:tcPr>
+          <w:p>
+            <w:pPr>
+              <w:rPr>
+                <w:lang w:val="en-GB"/>
+              </w:rPr>
+            </w:pPr>
+            <w:r>
+              <w:rPr>
+                <w:lang w:val="en-GB"/>
+              </w:rPr>
+              <w:t>Post-conditions</w:t>
+            </w:r>
+          </w:p>
+        </w:tc>
+        <w:tc>
+          <w:tcPr>
+            <w:tcW w:w="7203" w:type="dxa"/>
+          </w:tcPr>
+          <w:p>
+            <w:pPr>
+              <w:cnfStyle w:val="000000100000" w:firstRow="0" w:lastRow="0" w:firstColumn="0" w:lastColumn="0" w:oddVBand="0" w:evenVBand="0" w:oddHBand="1" w:evenHBand="0" w:firstRowFirstColumn="0" w:firstRowLastColumn="0" w:lastRowFirstColumn="0" w:lastRowLastColumn="0"/>
+              <w:rPr>
+                <w:lang w:val="en-GB"/>
+              </w:rPr>
+            </w:pPr>
+            <w:r>
+              <w:rPr>
+                <w:lang w:val="en-GB"/>
+              </w:rPr>
+              <w:t>The machine stopped running</w:t>
+            </w:r>
+            <w:r>
+              <w:rPr>
+                <w:lang w:val="en-GB"/>
+              </w:rPr>
+              <w:t xml:space="preserve"> and is ready to start again.</w:t>
+            </w:r>
+          </w:p>
+        </w:tc>
+      </w:tr>
+      <w:tr>
+        <w:tc>
+          <w:tcPr>
+            <w:cnfStyle w:val="001000000000" w:firstRow="0" w:lastRow="0" w:firstColumn="1" w:lastColumn="0" w:oddVBand="0" w:evenVBand="0" w:oddHBand="0" w:evenHBand="0" w:firstRowFirstColumn="0" w:firstRowLastColumn="0" w:lastRowFirstColumn="0" w:lastRowLastColumn="0"/>
+            <w:tcW w:w="2425" w:type="dxa"/>
+            <w:gridSpan w:val="2"/>
+          </w:tcPr>
+          <w:p>
+            <w:pPr>
+              <w:rPr>
+                <w:lang w:val="en-GB"/>
+              </w:rPr>
+            </w:pPr>
+            <w:r>
+              <w:rPr>
+                <w:lang w:val="en-GB"/>
+              </w:rPr>
+              <w:t>Preconditions</w:t>
+            </w:r>
+          </w:p>
+        </w:tc>
+        <w:tc>
+          <w:tcPr>
+            <w:tcW w:w="7203" w:type="dxa"/>
+          </w:tcPr>
+          <w:p>
+            <w:pPr>
+              <w:cnfStyle w:val="000000000000" w:firstRow="0" w:lastRow="0" w:firstColumn="0" w:lastColumn="0" w:oddVBand="0" w:evenVBand="0" w:oddHBand="0" w:evenHBand="0" w:firstRowFirstColumn="0" w:firstRowLastColumn="0" w:lastRowFirstColumn="0" w:lastRowLastColumn="0"/>
+              <w:rPr>
+                <w:lang w:val="en-GB"/>
+              </w:rPr>
+            </w:pPr>
+            <w:r>
+              <w:rPr>
+                <w:lang w:val="en-GB"/>
+              </w:rPr>
+              <w:t>The machine is sorting discs.</w:t>
+            </w:r>
+          </w:p>
+        </w:tc>
+      </w:tr>
+      <w:tr>
+        <w:trPr>
+          <w:cnfStyle w:val="000000100000" w:firstRow="0" w:lastRow="0" w:firstColumn="0" w:lastColumn="0" w:oddVBand="0" w:evenVBand="0" w:oddHBand="1" w:evenHBand="0" w:firstRowFirstColumn="0" w:firstRowLastColumn="0" w:lastRowFirstColumn="0" w:lastRowLastColumn="0"/>
+        </w:trPr>
+        <w:tc>
+          <w:tcPr>
+            <w:cnfStyle w:val="001000000000" w:firstRow="0" w:lastRow="0" w:firstColumn="1" w:lastColumn="0" w:oddVBand="0" w:evenVBand="0" w:oddHBand="0" w:evenHBand="0" w:firstRowFirstColumn="0" w:firstRowLastColumn="0" w:lastRowFirstColumn="0" w:lastRowLastColumn="0"/>
+            <w:tcW w:w="2425" w:type="dxa"/>
+            <w:gridSpan w:val="2"/>
+          </w:tcPr>
+          <w:p>
+            <w:pPr>
+              <w:rPr>
+                <w:lang w:val="en-GB"/>
+              </w:rPr>
+            </w:pPr>
+            <w:r>
+              <w:rPr>
+                <w:lang w:val="en-GB"/>
+              </w:rPr>
+              <w:t>Trigger</w:t>
+            </w:r>
+          </w:p>
+        </w:tc>
+        <w:tc>
+          <w:tcPr>
+            <w:tcW w:w="7203" w:type="dxa"/>
+          </w:tcPr>
+          <w:p>
+            <w:pPr>
+              <w:cnfStyle w:val="000000100000" w:firstRow="0" w:lastRow="0" w:firstColumn="0" w:lastColumn="0" w:oddVBand="0" w:evenVBand="0" w:oddHBand="1" w:evenHBand="0" w:firstRowFirstColumn="0" w:firstRowLastColumn="0" w:lastRowFirstColumn="0" w:lastRowLastColumn="0"/>
+              <w:rPr>
+                <w:lang w:val="en-GB"/>
+              </w:rPr>
+            </w:pPr>
+            <w:r>
+              <w:rPr>
+                <w:lang w:val="en-GB"/>
+              </w:rPr>
+              <w:t>The use wants to immediately stop the machine.</w:t>
+            </w:r>
+          </w:p>
+        </w:tc>
+      </w:tr>
+      <w:tr>
+        <w:tc>
+          <w:tcPr>
+            <w:cnfStyle w:val="001000000000" w:firstRow="0" w:lastRow="0" w:firstColumn="1" w:lastColumn="0" w:oddVBand="0" w:evenVBand="0" w:oddHBand="0" w:evenHBand="0" w:firstRowFirstColumn="0" w:firstRowLastColumn="0" w:lastRowFirstColumn="0" w:lastRowLastColumn="0"/>
+            <w:tcW w:w="1705" w:type="dxa"/>
+          </w:tcPr>
+          <w:p>
+            <w:pPr>
+              <w:rPr>
+                <w:lang w:val="en-GB"/>
+              </w:rPr>
+            </w:pPr>
+            <w:r>
+              <w:rPr>
+                <w:lang w:val="en-GB"/>
+              </w:rPr>
+              <w:t>Basic Flow:</w:t>
+            </w:r>
+          </w:p>
+          <w:p>
+            <w:pPr>
+              <w:rPr>
+                <w:lang w:val="en-GB"/>
+              </w:rPr>
+            </w:pPr>
+          </w:p>
+        </w:tc>
+        <w:tc>
+          <w:tcPr>
+            <w:tcW w:w="7923" w:type="dxa"/>
+            <w:gridSpan w:val="2"/>
+          </w:tcPr>
+          <w:p>
+            <w:pPr>
+              <w:pStyle w:val="Normal-Numbered"/>
+              <w:numPr>
+                <w:ilvl w:val="0"/>
+                <w:numId w:val="37"/>
+              </w:numPr>
+              <w:cnfStyle w:val="000000000000" w:firstRow="0" w:lastRow="0" w:firstColumn="0" w:lastColumn="0" w:oddVBand="0" w:evenVBand="0" w:oddHBand="0" w:evenHBand="0" w:firstRowFirstColumn="0" w:firstRowLastColumn="0" w:lastRowFirstColumn="0" w:lastRowLastColumn="0"/>
+              <w:rPr>
+                <w:u w:val="single"/>
+              </w:rPr>
+            </w:pPr>
+            <w:r>
+              <w:t>The machine stops transporting the discs. And doesn’t put any more discs on the transporting mechanism.</w:t>
+            </w:r>
+            <w:r>
+              <w:rPr>
+                <w:u w:val="single"/>
+              </w:rPr>
+              <w:t xml:space="preserve"> </w:t>
+            </w:r>
+          </w:p>
+          <w:p>
+            <w:pPr>
+              <w:pStyle w:val="Normal-Numbered"/>
+              <w:cnfStyle w:val="000000000000" w:firstRow="0" w:lastRow="0" w:firstColumn="0" w:lastColumn="0" w:oddVBand="0" w:evenVBand="0" w:oddHBand="0" w:evenHBand="0" w:firstRowFirstColumn="0" w:firstRowLastColumn="0" w:lastRowFirstColumn="0" w:lastRowLastColumn="0"/>
+            </w:pPr>
+            <w:r>
+              <w:t>The user is required to remove all discs that are neither in the container unit nor sorted.</w:t>
+            </w:r>
+          </w:p>
+          <w:p>
+            <w:pPr>
+              <w:pStyle w:val="Normal-Numbered"/>
+              <w:cnfStyle w:val="000000000000" w:firstRow="0" w:lastRow="0" w:firstColumn="0" w:lastColumn="0" w:oddVBand="0" w:evenVBand="0" w:oddHBand="0" w:evenHBand="0" w:firstRowFirstColumn="0" w:firstRowLastColumn="0" w:lastRowFirstColumn="0" w:lastRowLastColumn="0"/>
+            </w:pPr>
+            <w:r>
+              <w:t>When the user removed all unsorted discs that where not in the container unit he presses the START/STOP button.</w:t>
+            </w:r>
+          </w:p>
+        </w:tc>
+      </w:tr>
+    </w:tbl>
+    <w:p>
+      <w:pPr>
+        <w:suppressAutoHyphens w:val="0"/>
+        <w:spacing w:after="0" w:line="240" w:lineRule="auto"/>
+        <w:rPr>
+          <w:b/>
+          <w:bCs/>
+          <w:color w:val="808080"/>
+          <w:sz w:val="28"/>
+          <w:szCs w:val="28"/>
+          <w:lang w:val="en-GB"/>
+        </w:rPr>
+      </w:pPr>
+      <w:r>
+        <w:br w:type="page"/>
+      </w:r>
+    </w:p>
+    <w:p>
+      <w:pPr>
+        <w:pStyle w:val="Kop31"/>
+        <w:rPr>
+          <w:rFonts w:ascii="Open Baskerville 0.0.75" w:hAnsi="Open Baskerville 0.0.75"/>
+          <w:lang w:val="en-GB"/>
+        </w:rPr>
+      </w:pPr>
+      <w:bookmarkStart w:id="18" w:name="_Toc413258763"/>
+      <w:r>
+        <w:rPr>
+          <w:rFonts w:ascii="Open Baskerville 0.0.75" w:hAnsi="Open Baskerville 0.0.75"/>
+          <w:lang w:val="en-GB"/>
+        </w:rPr>
+        <w:lastRenderedPageBreak/>
+        <w:t>Booting of the machine</w:t>
+      </w:r>
+      <w:bookmarkEnd w:id="18"/>
+    </w:p>
+    <w:tbl>
+      <w:tblPr>
+        <w:tblStyle w:val="PlainTable4"/>
+        <w:tblW w:w="0" w:type="auto"/>
+        <w:tblLook w:val="04A0" w:firstRow="1" w:lastRow="0" w:firstColumn="1" w:lastColumn="0" w:noHBand="0" w:noVBand="1"/>
+      </w:tblPr>
+      <w:tblGrid>
+        <w:gridCol w:w="1705"/>
+        <w:gridCol w:w="720"/>
+        <w:gridCol w:w="7203"/>
+      </w:tblGrid>
+      <w:tr>
+        <w:trPr>
+          <w:cnfStyle w:val="100000000000" w:firstRow="1" w:lastRow="0" w:firstColumn="0" w:lastColumn="0" w:oddVBand="0" w:evenVBand="0" w:oddHBand="0" w:evenHBand="0" w:firstRowFirstColumn="0" w:firstRowLastColumn="0" w:lastRowFirstColumn="0" w:lastRowLastColumn="0"/>
+        </w:trPr>
+        <w:tc>
+          <w:tcPr>
+            <w:cnfStyle w:val="001000000000" w:firstRow="0" w:lastRow="0" w:firstColumn="1" w:lastColumn="0" w:oddVBand="0" w:evenVBand="0" w:oddHBand="0" w:evenHBand="0" w:firstRowFirstColumn="0" w:firstRowLastColumn="0" w:lastRowFirstColumn="0" w:lastRowLastColumn="0"/>
+            <w:tcW w:w="2425" w:type="dxa"/>
+            <w:gridSpan w:val="2"/>
+          </w:tcPr>
+          <w:p>
+            <w:pPr>
+              <w:rPr>
+                <w:lang w:val="en-GB"/>
+              </w:rPr>
+            </w:pPr>
+            <w:r>
+              <w:rPr>
+                <w:rStyle w:val="Standaardalinea-lettertype1"/>
+                <w:lang w:val="en-GB"/>
+              </w:rPr>
+              <w:t>Primary Actor</w:t>
+            </w:r>
+          </w:p>
+        </w:tc>
+        <w:tc>
+          <w:tcPr>
+            <w:tcW w:w="7203" w:type="dxa"/>
+          </w:tcPr>
+          <w:p>
+            <w:pPr>
+              <w:cnfStyle w:val="100000000000" w:firstRow="1" w:lastRow="0" w:firstColumn="0" w:lastColumn="0" w:oddVBand="0" w:evenVBand="0" w:oddHBand="0" w:evenHBand="0" w:firstRowFirstColumn="0" w:firstRowLastColumn="0" w:lastRowFirstColumn="0" w:lastRowLastColumn="0"/>
+              <w:rPr>
+                <w:b w:val="0"/>
+                <w:lang w:val="en-GB"/>
+              </w:rPr>
+            </w:pPr>
+            <w:r>
+              <w:rPr>
+                <w:rStyle w:val="Standaardalinea-lettertype1"/>
+                <w:b w:val="0"/>
+                <w:lang w:val="en-GB"/>
+              </w:rPr>
+              <w:t>Machine operator (student or teacher at Tu/e)</w:t>
+            </w:r>
+          </w:p>
+        </w:tc>
+      </w:tr>
+      <w:tr>
+        <w:trPr>
+          <w:cnfStyle w:val="000000100000" w:firstRow="0" w:lastRow="0" w:firstColumn="0" w:lastColumn="0" w:oddVBand="0" w:evenVBand="0" w:oddHBand="1" w:evenHBand="0" w:firstRowFirstColumn="0" w:firstRowLastColumn="0" w:lastRowFirstColumn="0" w:lastRowLastColumn="0"/>
+        </w:trPr>
+        <w:tc>
+          <w:tcPr>
+            <w:cnfStyle w:val="001000000000" w:firstRow="0" w:lastRow="0" w:firstColumn="1" w:lastColumn="0" w:oddVBand="0" w:evenVBand="0" w:oddHBand="0" w:evenHBand="0" w:firstRowFirstColumn="0" w:firstRowLastColumn="0" w:lastRowFirstColumn="0" w:lastRowLastColumn="0"/>
+            <w:tcW w:w="2425" w:type="dxa"/>
+            <w:gridSpan w:val="2"/>
+          </w:tcPr>
+          <w:p>
+            <w:pPr>
+              <w:rPr>
+                <w:lang w:val="en-GB"/>
+              </w:rPr>
+            </w:pPr>
+            <w:r>
+              <w:rPr>
+                <w:rStyle w:val="Standaardalinea-lettertype1"/>
+                <w:lang w:val="en-GB"/>
+              </w:rPr>
+              <w:t>Scope</w:t>
+            </w:r>
+          </w:p>
+        </w:tc>
+        <w:tc>
+          <w:tcPr>
+            <w:tcW w:w="7203" w:type="dxa"/>
+          </w:tcPr>
+          <w:p>
+            <w:pPr>
+              <w:cnfStyle w:val="000000100000" w:firstRow="0" w:lastRow="0" w:firstColumn="0" w:lastColumn="0" w:oddVBand="0" w:evenVBand="0" w:oddHBand="1" w:evenHBand="0" w:firstRowFirstColumn="0" w:firstRowLastColumn="0" w:lastRowFirstColumn="0" w:lastRowLastColumn="0"/>
+              <w:rPr>
+                <w:lang w:val="en-GB"/>
+              </w:rPr>
+            </w:pPr>
+            <w:r>
+              <w:rPr>
+                <w:rStyle w:val="Standaardalinea-lettertype1"/>
+                <w:lang w:val="en-GB"/>
+              </w:rPr>
+              <w:t>A sorting machine</w:t>
+            </w:r>
+          </w:p>
+        </w:tc>
+      </w:tr>
+      <w:tr>
+        <w:tc>
+          <w:tcPr>
+            <w:cnfStyle w:val="001000000000" w:firstRow="0" w:lastRow="0" w:firstColumn="1" w:lastColumn="0" w:oddVBand="0" w:evenVBand="0" w:oddHBand="0" w:evenHBand="0" w:firstRowFirstColumn="0" w:firstRowLastColumn="0" w:lastRowFirstColumn="0" w:lastRowLastColumn="0"/>
+            <w:tcW w:w="2425" w:type="dxa"/>
+            <w:gridSpan w:val="2"/>
+          </w:tcPr>
+          <w:p>
+            <w:pPr>
+              <w:rPr>
+                <w:lang w:val="en-GB"/>
+              </w:rPr>
+            </w:pPr>
+            <w:r>
+              <w:rPr>
+                <w:lang w:val="en-GB"/>
+              </w:rPr>
+              <w:t>Brief</w:t>
+            </w:r>
+          </w:p>
+        </w:tc>
+        <w:tc>
+          <w:tcPr>
+            <w:tcW w:w="7203" w:type="dxa"/>
+          </w:tcPr>
+          <w:p>
+            <w:pPr>
+              <w:cnfStyle w:val="000000000000" w:firstRow="0" w:lastRow="0" w:firstColumn="0" w:lastColumn="0" w:oddVBand="0" w:evenVBand="0" w:oddHBand="0" w:evenHBand="0" w:firstRowFirstColumn="0" w:firstRowLastColumn="0" w:lastRowFirstColumn="0" w:lastRowLastColumn="0"/>
+              <w:rPr>
+                <w:lang w:val="en-GB"/>
+              </w:rPr>
+            </w:pPr>
+            <w:r>
+              <w:rPr>
+                <w:rStyle w:val="Standaardalinea-lettertype1"/>
+                <w:lang w:val="en-GB"/>
+              </w:rPr>
+              <w:t>The machine will prepare to start the program. And do the required actions.</w:t>
             </w:r>
           </w:p>
         </w:tc>
@@ -6253,11 +5818,8 @@
     </w:tbl>
     <w:p>
       <w:pPr>
-        <w:rPr>
-          <w:lang w:val="en-GB"/>
-        </w:rPr>
-      </w:pPr>
-      <w:bookmarkStart w:id="23" w:name="__RefHeading__879_1950855401"/>
+        <w:pStyle w:val="Heading3"/>
+      </w:pPr>
     </w:p>
     <w:p>
       <w:pPr>
@@ -6266,29 +5828,415 @@
         <w:rPr>
           <w:b/>
           <w:bCs/>
+          <w:color w:val="808080"/>
           <w:sz w:val="28"/>
           <w:szCs w:val="28"/>
           <w:lang w:val="en-GB"/>
         </w:rPr>
       </w:pPr>
       <w:r>
-        <w:rPr>
-          <w:lang w:val="en-GB"/>
-        </w:rPr>
         <w:br w:type="page"/>
       </w:r>
     </w:p>
     <w:p>
       <w:pPr>
+        <w:pStyle w:val="Heading3"/>
+        <w:rPr>
+          <w:rStyle w:val="Standaardalinea-lettertype1"/>
+        </w:rPr>
+      </w:pPr>
+      <w:r>
+        <w:lastRenderedPageBreak/>
+        <w:t>Shutting down the machine</w:t>
+      </w:r>
+      <w:bookmarkEnd w:id="13"/>
+    </w:p>
+    <w:tbl>
+      <w:tblPr>
+        <w:tblStyle w:val="PlainTable4"/>
+        <w:tblW w:w="0" w:type="auto"/>
+        <w:tblLook w:val="04A0" w:firstRow="1" w:lastRow="0" w:firstColumn="1" w:lastColumn="0" w:noHBand="0" w:noVBand="1"/>
+      </w:tblPr>
+      <w:tblGrid>
+        <w:gridCol w:w="1705"/>
+        <w:gridCol w:w="720"/>
+        <w:gridCol w:w="7203"/>
+      </w:tblGrid>
+      <w:tr>
+        <w:trPr>
+          <w:cnfStyle w:val="100000000000" w:firstRow="1" w:lastRow="0" w:firstColumn="0" w:lastColumn="0" w:oddVBand="0" w:evenVBand="0" w:oddHBand="0" w:evenHBand="0" w:firstRowFirstColumn="0" w:firstRowLastColumn="0" w:lastRowFirstColumn="0" w:lastRowLastColumn="0"/>
+        </w:trPr>
+        <w:tc>
+          <w:tcPr>
+            <w:cnfStyle w:val="001000000000" w:firstRow="0" w:lastRow="0" w:firstColumn="1" w:lastColumn="0" w:oddVBand="0" w:evenVBand="0" w:oddHBand="0" w:evenHBand="0" w:firstRowFirstColumn="0" w:firstRowLastColumn="0" w:lastRowFirstColumn="0" w:lastRowLastColumn="0"/>
+            <w:tcW w:w="2425" w:type="dxa"/>
+            <w:gridSpan w:val="2"/>
+          </w:tcPr>
+          <w:p>
+            <w:pPr>
+              <w:rPr>
+                <w:lang w:val="en-GB"/>
+              </w:rPr>
+            </w:pPr>
+            <w:r>
+              <w:rPr>
+                <w:rStyle w:val="Standaardalinea-lettertype1"/>
+                <w:lang w:val="en-GB"/>
+              </w:rPr>
+              <w:t>Primary Actor</w:t>
+            </w:r>
+          </w:p>
+        </w:tc>
+        <w:tc>
+          <w:tcPr>
+            <w:tcW w:w="7203" w:type="dxa"/>
+          </w:tcPr>
+          <w:p>
+            <w:pPr>
+              <w:cnfStyle w:val="100000000000" w:firstRow="1" w:lastRow="0" w:firstColumn="0" w:lastColumn="0" w:oddVBand="0" w:evenVBand="0" w:oddHBand="0" w:evenHBand="0" w:firstRowFirstColumn="0" w:firstRowLastColumn="0" w:lastRowFirstColumn="0" w:lastRowLastColumn="0"/>
+              <w:rPr>
+                <w:b w:val="0"/>
+                <w:lang w:val="en-GB"/>
+              </w:rPr>
+            </w:pPr>
+            <w:r>
+              <w:rPr>
+                <w:rStyle w:val="Standaardalinea-lettertype1"/>
+                <w:b w:val="0"/>
+                <w:lang w:val="en-GB"/>
+              </w:rPr>
+              <w:t>Machine operator (student or teacher at Tu/e)</w:t>
+            </w:r>
+          </w:p>
+        </w:tc>
+      </w:tr>
+      <w:tr>
+        <w:trPr>
+          <w:cnfStyle w:val="000000100000" w:firstRow="0" w:lastRow="0" w:firstColumn="0" w:lastColumn="0" w:oddVBand="0" w:evenVBand="0" w:oddHBand="1" w:evenHBand="0" w:firstRowFirstColumn="0" w:firstRowLastColumn="0" w:lastRowFirstColumn="0" w:lastRowLastColumn="0"/>
+        </w:trPr>
+        <w:tc>
+          <w:tcPr>
+            <w:cnfStyle w:val="001000000000" w:firstRow="0" w:lastRow="0" w:firstColumn="1" w:lastColumn="0" w:oddVBand="0" w:evenVBand="0" w:oddHBand="0" w:evenHBand="0" w:firstRowFirstColumn="0" w:firstRowLastColumn="0" w:lastRowFirstColumn="0" w:lastRowLastColumn="0"/>
+            <w:tcW w:w="2425" w:type="dxa"/>
+            <w:gridSpan w:val="2"/>
+          </w:tcPr>
+          <w:p>
+            <w:pPr>
+              <w:rPr>
+                <w:lang w:val="en-GB"/>
+              </w:rPr>
+            </w:pPr>
+            <w:r>
+              <w:rPr>
+                <w:rStyle w:val="Standaardalinea-lettertype1"/>
+                <w:lang w:val="en-GB"/>
+              </w:rPr>
+              <w:t>Scope</w:t>
+            </w:r>
+          </w:p>
+        </w:tc>
+        <w:tc>
+          <w:tcPr>
+            <w:tcW w:w="7203" w:type="dxa"/>
+          </w:tcPr>
+          <w:p>
+            <w:pPr>
+              <w:cnfStyle w:val="000000100000" w:firstRow="0" w:lastRow="0" w:firstColumn="0" w:lastColumn="0" w:oddVBand="0" w:evenVBand="0" w:oddHBand="1" w:evenHBand="0" w:firstRowFirstColumn="0" w:firstRowLastColumn="0" w:lastRowFirstColumn="0" w:lastRowLastColumn="0"/>
+              <w:rPr>
+                <w:lang w:val="en-GB"/>
+              </w:rPr>
+            </w:pPr>
+            <w:r>
+              <w:rPr>
+                <w:rStyle w:val="Standaardalinea-lettertype1"/>
+                <w:lang w:val="en-GB"/>
+              </w:rPr>
+              <w:t>A sorting machine</w:t>
+            </w:r>
+          </w:p>
+        </w:tc>
+      </w:tr>
+      <w:tr>
+        <w:tc>
+          <w:tcPr>
+            <w:cnfStyle w:val="001000000000" w:firstRow="0" w:lastRow="0" w:firstColumn="1" w:lastColumn="0" w:oddVBand="0" w:evenVBand="0" w:oddHBand="0" w:evenHBand="0" w:firstRowFirstColumn="0" w:firstRowLastColumn="0" w:lastRowFirstColumn="0" w:lastRowLastColumn="0"/>
+            <w:tcW w:w="2425" w:type="dxa"/>
+            <w:gridSpan w:val="2"/>
+          </w:tcPr>
+          <w:p>
+            <w:pPr>
+              <w:rPr>
+                <w:lang w:val="en-GB"/>
+              </w:rPr>
+            </w:pPr>
+            <w:r>
+              <w:rPr>
+                <w:lang w:val="en-GB"/>
+              </w:rPr>
+              <w:t>Brief</w:t>
+            </w:r>
+          </w:p>
+        </w:tc>
+        <w:tc>
+          <w:tcPr>
+            <w:tcW w:w="7203" w:type="dxa"/>
+          </w:tcPr>
+          <w:p>
+            <w:pPr>
+              <w:cnfStyle w:val="000000000000" w:firstRow="0" w:lastRow="0" w:firstColumn="0" w:lastColumn="0" w:oddVBand="0" w:evenVBand="0" w:oddHBand="0" w:evenHBand="0" w:firstRowFirstColumn="0" w:firstRowLastColumn="0" w:lastRowFirstColumn="0" w:lastRowLastColumn="0"/>
+              <w:rPr>
+                <w:lang w:val="en-GB"/>
+              </w:rPr>
+            </w:pPr>
+            <w:r>
+              <w:rPr>
+                <w:lang w:val="en-GB"/>
+              </w:rPr>
+              <w:t>User unplugs the power supply and disconnects the processor from the PC and the machine.</w:t>
+            </w:r>
+          </w:p>
+        </w:tc>
+      </w:tr>
+      <w:tr>
+        <w:trPr>
+          <w:cnfStyle w:val="000000100000" w:firstRow="0" w:lastRow="0" w:firstColumn="0" w:lastColumn="0" w:oddVBand="0" w:evenVBand="0" w:oddHBand="1" w:evenHBand="0" w:firstRowFirstColumn="0" w:firstRowLastColumn="0" w:lastRowFirstColumn="0" w:lastRowLastColumn="0"/>
+        </w:trPr>
+        <w:tc>
+          <w:tcPr>
+            <w:cnfStyle w:val="001000000000" w:firstRow="0" w:lastRow="0" w:firstColumn="1" w:lastColumn="0" w:oddVBand="0" w:evenVBand="0" w:oddHBand="0" w:evenHBand="0" w:firstRowFirstColumn="0" w:firstRowLastColumn="0" w:lastRowFirstColumn="0" w:lastRowLastColumn="0"/>
+            <w:tcW w:w="2425" w:type="dxa"/>
+            <w:gridSpan w:val="2"/>
+          </w:tcPr>
+          <w:p>
+            <w:pPr>
+              <w:rPr>
+                <w:lang w:val="en-GB"/>
+              </w:rPr>
+            </w:pPr>
+            <w:r>
+              <w:rPr>
+                <w:lang w:val="en-GB"/>
+              </w:rPr>
+              <w:t>Post conditions</w:t>
+            </w:r>
+          </w:p>
+        </w:tc>
+        <w:tc>
+          <w:tcPr>
+            <w:tcW w:w="7203" w:type="dxa"/>
+          </w:tcPr>
+          <w:p>
+            <w:pPr>
+              <w:cnfStyle w:val="000000100000" w:firstRow="0" w:lastRow="0" w:firstColumn="0" w:lastColumn="0" w:oddVBand="0" w:evenVBand="0" w:oddHBand="1" w:evenHBand="0" w:firstRowFirstColumn="0" w:firstRowLastColumn="0" w:lastRowFirstColumn="0" w:lastRowLastColumn="0"/>
+              <w:rPr>
+                <w:lang w:val="en-GB"/>
+              </w:rPr>
+            </w:pPr>
+            <w:r>
+              <w:rPr>
+                <w:lang w:val="en-GB"/>
+              </w:rPr>
+              <w:t>The PC can be used for other things and the processor and machine can be stored separately.</w:t>
+            </w:r>
+          </w:p>
+        </w:tc>
+      </w:tr>
+      <w:tr>
+        <w:tc>
+          <w:tcPr>
+            <w:cnfStyle w:val="001000000000" w:firstRow="0" w:lastRow="0" w:firstColumn="1" w:lastColumn="0" w:oddVBand="0" w:evenVBand="0" w:oddHBand="0" w:evenHBand="0" w:firstRowFirstColumn="0" w:firstRowLastColumn="0" w:lastRowFirstColumn="0" w:lastRowLastColumn="0"/>
+            <w:tcW w:w="2425" w:type="dxa"/>
+            <w:gridSpan w:val="2"/>
+          </w:tcPr>
+          <w:p>
+            <w:pPr>
+              <w:rPr>
+                <w:lang w:val="en-GB"/>
+              </w:rPr>
+            </w:pPr>
+            <w:r>
+              <w:rPr>
+                <w:lang w:val="en-GB"/>
+              </w:rPr>
+              <w:t>Preconditions</w:t>
+            </w:r>
+          </w:p>
+        </w:tc>
+        <w:tc>
+          <w:tcPr>
+            <w:tcW w:w="7203" w:type="dxa"/>
+          </w:tcPr>
+          <w:p>
+            <w:pPr>
+              <w:cnfStyle w:val="000000000000" w:firstRow="0" w:lastRow="0" w:firstColumn="0" w:lastColumn="0" w:oddVBand="0" w:evenVBand="0" w:oddHBand="0" w:evenHBand="0" w:firstRowFirstColumn="0" w:firstRowLastColumn="0" w:lastRowFirstColumn="0" w:lastRowLastColumn="0"/>
+              <w:rPr>
+                <w:lang w:val="en-GB"/>
+              </w:rPr>
+            </w:pPr>
+            <w:r>
+              <w:rPr>
+                <w:lang w:val="en-GB"/>
+              </w:rPr>
+              <w:t>Everything is in its initial state or the machine has stopped.</w:t>
+            </w:r>
+          </w:p>
+        </w:tc>
+      </w:tr>
+      <w:tr>
+        <w:trPr>
+          <w:cnfStyle w:val="000000100000" w:firstRow="0" w:lastRow="0" w:firstColumn="0" w:lastColumn="0" w:oddVBand="0" w:evenVBand="0" w:oddHBand="1" w:evenHBand="0" w:firstRowFirstColumn="0" w:firstRowLastColumn="0" w:lastRowFirstColumn="0" w:lastRowLastColumn="0"/>
+        </w:trPr>
+        <w:tc>
+          <w:tcPr>
+            <w:cnfStyle w:val="001000000000" w:firstRow="0" w:lastRow="0" w:firstColumn="1" w:lastColumn="0" w:oddVBand="0" w:evenVBand="0" w:oddHBand="0" w:evenHBand="0" w:firstRowFirstColumn="0" w:firstRowLastColumn="0" w:lastRowFirstColumn="0" w:lastRowLastColumn="0"/>
+            <w:tcW w:w="2425" w:type="dxa"/>
+            <w:gridSpan w:val="2"/>
+          </w:tcPr>
+          <w:p>
+            <w:pPr>
+              <w:rPr>
+                <w:lang w:val="en-GB"/>
+              </w:rPr>
+            </w:pPr>
+            <w:r>
+              <w:rPr>
+                <w:lang w:val="en-GB"/>
+              </w:rPr>
+              <w:t>Trigger</w:t>
+            </w:r>
+          </w:p>
+        </w:tc>
+        <w:tc>
+          <w:tcPr>
+            <w:tcW w:w="7203" w:type="dxa"/>
+          </w:tcPr>
+          <w:p>
+            <w:pPr>
+              <w:cnfStyle w:val="000000100000" w:firstRow="0" w:lastRow="0" w:firstColumn="0" w:lastColumn="0" w:oddVBand="0" w:evenVBand="0" w:oddHBand="1" w:evenHBand="0" w:firstRowFirstColumn="0" w:firstRowLastColumn="0" w:lastRowFirstColumn="0" w:lastRowLastColumn="0"/>
+              <w:rPr>
+                <w:lang w:val="en-GB"/>
+              </w:rPr>
+            </w:pPr>
+            <w:r>
+              <w:rPr>
+                <w:lang w:val="en-GB"/>
+              </w:rPr>
+              <w:t>N/a</w:t>
+            </w:r>
+          </w:p>
+        </w:tc>
+      </w:tr>
+      <w:tr>
+        <w:tc>
+          <w:tcPr>
+            <w:cnfStyle w:val="001000000000" w:firstRow="0" w:lastRow="0" w:firstColumn="1" w:lastColumn="0" w:oddVBand="0" w:evenVBand="0" w:oddHBand="0" w:evenHBand="0" w:firstRowFirstColumn="0" w:firstRowLastColumn="0" w:lastRowFirstColumn="0" w:lastRowLastColumn="0"/>
+            <w:tcW w:w="1705" w:type="dxa"/>
+          </w:tcPr>
+          <w:p>
+            <w:pPr>
+              <w:rPr>
+                <w:lang w:val="en-GB"/>
+              </w:rPr>
+            </w:pPr>
+            <w:r>
+              <w:rPr>
+                <w:lang w:val="en-GB"/>
+              </w:rPr>
+              <w:t>Basic Flow:</w:t>
+            </w:r>
+          </w:p>
+          <w:p>
+            <w:pPr>
+              <w:rPr>
+                <w:lang w:val="en-GB"/>
+              </w:rPr>
+            </w:pPr>
+          </w:p>
+        </w:tc>
+        <w:tc>
+          <w:tcPr>
+            <w:tcW w:w="7923" w:type="dxa"/>
+            <w:gridSpan w:val="2"/>
+          </w:tcPr>
+          <w:p>
+            <w:pPr>
+              <w:pStyle w:val="Normal-Numbered"/>
+              <w:numPr>
+                <w:ilvl w:val="0"/>
+                <w:numId w:val="34"/>
+              </w:numPr>
+              <w:cnfStyle w:val="000000000000" w:firstRow="0" w:lastRow="0" w:firstColumn="0" w:lastColumn="0" w:oddVBand="0" w:evenVBand="0" w:oddHBand="0" w:evenHBand="0" w:firstRowFirstColumn="0" w:firstRowLastColumn="0" w:lastRowFirstColumn="0" w:lastRowLastColumn="0"/>
+            </w:pPr>
+            <w:r>
+              <w:t>Unplug the power supply of the machine.</w:t>
+            </w:r>
+          </w:p>
+          <w:p>
+            <w:pPr>
+              <w:pStyle w:val="Normal-Numbered"/>
+              <w:cnfStyle w:val="000000000000" w:firstRow="0" w:lastRow="0" w:firstColumn="0" w:lastColumn="0" w:oddVBand="0" w:evenVBand="0" w:oddHBand="0" w:evenHBand="0" w:firstRowFirstColumn="0" w:firstRowLastColumn="0" w:lastRowFirstColumn="0" w:lastRowLastColumn="0"/>
+            </w:pPr>
+            <w:r>
+              <w:t>Unplug the power supply of the processor.</w:t>
+            </w:r>
+          </w:p>
+          <w:p>
+            <w:pPr>
+              <w:pStyle w:val="Normal-Numbered"/>
+              <w:cnfStyle w:val="000000000000" w:firstRow="0" w:lastRow="0" w:firstColumn="0" w:lastColumn="0" w:oddVBand="0" w:evenVBand="0" w:oddHBand="0" w:evenHBand="0" w:firstRowFirstColumn="0" w:firstRowLastColumn="0" w:lastRowFirstColumn="0" w:lastRowLastColumn="0"/>
+            </w:pPr>
+            <w:r>
+              <w:t>Disconnect the processor from the machine.</w:t>
+            </w:r>
+          </w:p>
+          <w:p>
+            <w:pPr>
+              <w:pStyle w:val="Normal-Numbered"/>
+              <w:cnfStyle w:val="000000000000" w:firstRow="0" w:lastRow="0" w:firstColumn="0" w:lastColumn="0" w:oddVBand="0" w:evenVBand="0" w:oddHBand="0" w:evenHBand="0" w:firstRowFirstColumn="0" w:firstRowLastColumn="0" w:lastRowFirstColumn="0" w:lastRowLastColumn="0"/>
+            </w:pPr>
+            <w:r>
+              <w:t>Disconnect the PC from the processor.</w:t>
+            </w:r>
+          </w:p>
+        </w:tc>
+      </w:tr>
+    </w:tbl>
+    <w:p>
+      <w:pPr>
+        <w:pStyle w:val="Heading3"/>
+      </w:pPr>
+      <w:bookmarkStart w:id="19" w:name="__RefHeading__806_1950855401"/>
+      <w:bookmarkStart w:id="20" w:name="_Toc413258762"/>
+    </w:p>
+    <w:bookmarkEnd w:id="19"/>
+    <w:bookmarkEnd w:id="20"/>
+    <w:p>
+      <w:pPr>
+        <w:suppressAutoHyphens w:val="0"/>
+        <w:spacing w:after="0" w:line="240" w:lineRule="auto"/>
+        <w:rPr>
+          <w:lang w:val="en-GB"/>
+        </w:rPr>
+      </w:pPr>
+      <w:r>
+        <w:rPr>
+          <w:lang w:val="en-GB"/>
+        </w:rPr>
+        <w:br w:type="page"/>
+      </w:r>
+      <w:bookmarkStart w:id="21" w:name="__RefHeading__879_1950855401"/>
+    </w:p>
+    <w:p>
+      <w:pPr>
         <w:pStyle w:val="Heading1"/>
       </w:pPr>
-      <w:bookmarkStart w:id="24" w:name="_Toc413258764"/>
+      <w:bookmarkStart w:id="22" w:name="_Toc413258764"/>
       <w:r>
         <w:lastRenderedPageBreak/>
         <w:t>User Constraints</w:t>
       </w:r>
-      <w:bookmarkEnd w:id="23"/>
-      <w:bookmarkEnd w:id="24"/>
+      <w:bookmarkEnd w:id="21"/>
+      <w:bookmarkEnd w:id="22"/>
     </w:p>
     <w:p>
       <w:pPr>
@@ -6380,13 +6328,13 @@
       <w:pPr>
         <w:pStyle w:val="Heading1"/>
       </w:pPr>
-      <w:bookmarkStart w:id="25" w:name="__RefHeading__881_1950855401"/>
-      <w:bookmarkStart w:id="26" w:name="_Toc413258765"/>
+      <w:bookmarkStart w:id="23" w:name="__RefHeading__881_1950855401"/>
+      <w:bookmarkStart w:id="24" w:name="_Toc413258765"/>
       <w:r>
         <w:t>Safety Properties</w:t>
       </w:r>
-      <w:bookmarkEnd w:id="25"/>
-      <w:bookmarkEnd w:id="26"/>
+      <w:bookmarkEnd w:id="23"/>
+      <w:bookmarkEnd w:id="24"/>
     </w:p>
     <w:p>
       <w:pPr>
@@ -6518,11 +6466,11 @@
       <w:pPr>
         <w:pStyle w:val="Heading2"/>
       </w:pPr>
-      <w:bookmarkStart w:id="27" w:name="_Toc413258766"/>
+      <w:bookmarkStart w:id="25" w:name="_Toc413258766"/>
       <w:r>
         <w:t>Explanation of Safety Properties</w:t>
       </w:r>
-      <w:bookmarkEnd w:id="27"/>
+      <w:bookmarkEnd w:id="25"/>
     </w:p>
     <w:p>
       <w:pPr>
@@ -6668,8 +6616,8 @@
           <w:lang w:val="en-GB"/>
         </w:rPr>
       </w:pPr>
-      <w:bookmarkStart w:id="28" w:name="__RefHeading__955_1950855401"/>
-      <w:bookmarkStart w:id="29" w:name="_Toc413258768"/>
+      <w:bookmarkStart w:id="26" w:name="__RefHeading__955_1950855401"/>
+      <w:bookmarkStart w:id="27" w:name="_Toc413258768"/>
       <w:r>
         <w:rPr>
           <w:lang w:val="en-GB"/>
@@ -6685,40 +6633,40 @@
         <w:lastRenderedPageBreak/>
         <w:t>Design Decisions</w:t>
       </w:r>
+      <w:bookmarkEnd w:id="26"/>
+      <w:bookmarkEnd w:id="27"/>
+    </w:p>
+    <w:p>
+      <w:pPr>
+        <w:rPr>
+          <w:lang w:val="en-GB"/>
+        </w:rPr>
+      </w:pPr>
+      <w:r>
+        <w:rPr>
+          <w:lang w:val="en-GB"/>
+        </w:rPr>
+        <w:t>The way we approached the design of the machine is by separating the machine into multiple parts. Those parts exist out of: the feeder, the transportation mechanism, and the sorter.</w:t>
+      </w:r>
+    </w:p>
+    <w:p>
+      <w:pPr>
+        <w:rPr>
+          <w:lang w:val="en-GB"/>
+        </w:rPr>
+      </w:pPr>
+    </w:p>
+    <w:p>
+      <w:pPr>
+        <w:pStyle w:val="Heading2"/>
+      </w:pPr>
+      <w:bookmarkStart w:id="28" w:name="__RefHeading__957_1950855401"/>
+      <w:bookmarkStart w:id="29" w:name="_Toc413258769"/>
+      <w:r>
+        <w:t>The Feeder</w:t>
+      </w:r>
       <w:bookmarkEnd w:id="28"/>
       <w:bookmarkEnd w:id="29"/>
-    </w:p>
-    <w:p>
-      <w:pPr>
-        <w:rPr>
-          <w:lang w:val="en-GB"/>
-        </w:rPr>
-      </w:pPr>
-      <w:r>
-        <w:rPr>
-          <w:lang w:val="en-GB"/>
-        </w:rPr>
-        <w:t>The way we approached the design of the machine is by separating the machine into multiple parts. Those parts exist out of: the feeder, the transportation mechanism, and the sorter.</w:t>
-      </w:r>
-    </w:p>
-    <w:p>
-      <w:pPr>
-        <w:rPr>
-          <w:lang w:val="en-GB"/>
-        </w:rPr>
-      </w:pPr>
-    </w:p>
-    <w:p>
-      <w:pPr>
-        <w:pStyle w:val="Heading2"/>
-      </w:pPr>
-      <w:bookmarkStart w:id="30" w:name="__RefHeading__957_1950855401"/>
-      <w:bookmarkStart w:id="31" w:name="_Toc413258769"/>
-      <w:r>
-        <w:t>The Feeder</w:t>
-      </w:r>
-      <w:bookmarkEnd w:id="30"/>
-      <w:bookmarkEnd w:id="31"/>
     </w:p>
     <w:p>
       <w:pPr>
@@ -6947,13 +6895,13 @@
       <w:pPr>
         <w:pStyle w:val="Heading2"/>
       </w:pPr>
-      <w:bookmarkStart w:id="32" w:name="__RefHeading__959_1950855401"/>
-      <w:bookmarkStart w:id="33" w:name="_Toc413258770"/>
+      <w:bookmarkStart w:id="30" w:name="__RefHeading__959_1950855401"/>
+      <w:bookmarkStart w:id="31" w:name="_Toc413258770"/>
       <w:r>
         <w:t>The Transportation and Scanning</w:t>
       </w:r>
-      <w:bookmarkEnd w:id="32"/>
-      <w:bookmarkEnd w:id="33"/>
+      <w:bookmarkEnd w:id="30"/>
+      <w:bookmarkEnd w:id="31"/>
     </w:p>
     <w:p>
       <w:pPr>
@@ -7178,14 +7126,14 @@
       <w:pPr>
         <w:pStyle w:val="Heading2"/>
       </w:pPr>
-      <w:bookmarkStart w:id="34" w:name="__RefHeading__961_1950855401"/>
-      <w:bookmarkStart w:id="35" w:name="_Toc413258771"/>
+      <w:bookmarkStart w:id="32" w:name="__RefHeading__961_1950855401"/>
+      <w:bookmarkStart w:id="33" w:name="_Toc413258771"/>
       <w:r>
         <w:lastRenderedPageBreak/>
         <w:t>The sorting mechanism</w:t>
       </w:r>
-      <w:bookmarkEnd w:id="34"/>
-      <w:bookmarkEnd w:id="35"/>
+      <w:bookmarkEnd w:id="32"/>
+      <w:bookmarkEnd w:id="33"/>
     </w:p>
     <w:p>
       <w:pPr>
@@ -7350,121 +7298,121 @@
       <w:pPr>
         <w:pStyle w:val="Heading1"/>
       </w:pPr>
-      <w:bookmarkStart w:id="36" w:name="_Toc413258772"/>
+      <w:bookmarkStart w:id="34" w:name="_Toc413258772"/>
       <w:r>
         <w:lastRenderedPageBreak/>
         <w:t>Machine interface</w:t>
       </w:r>
+      <w:bookmarkEnd w:id="34"/>
+    </w:p>
+    <w:p>
+      <w:pPr>
+        <w:pStyle w:val="Heading2"/>
+      </w:pPr>
+      <w:bookmarkStart w:id="35" w:name="_Toc413258773"/>
+      <w:r>
+        <w:t>The feeder</w:t>
+      </w:r>
+      <w:bookmarkEnd w:id="35"/>
+    </w:p>
+    <w:p>
+      <w:pPr>
+        <w:rPr>
+          <w:lang w:val="en-GB"/>
+        </w:rPr>
+      </w:pPr>
+      <w:r>
+        <w:rPr>
+          <w:lang w:val="en-GB"/>
+        </w:rPr>
+        <w:t>The motor for the feeder turns a clam. With that motor turning clockwise the disc, which is on the surface in front of the clam, will be pushed off the surface and on to the conveyor belt. To make sure the engine runs clockwise the minus has to be connected to the connection closest to the spot where 6V is marked. We connect this engine to the 7</w:t>
+      </w:r>
+      <w:r>
+        <w:rPr>
+          <w:vertAlign w:val="superscript"/>
+          <w:lang w:val="en-GB"/>
+        </w:rPr>
+        <w:t xml:space="preserve">th </w:t>
+      </w:r>
+      <w:r>
+        <w:rPr>
+          <w:lang w:val="en-GB"/>
+        </w:rPr>
+        <w:t>output of the pp2-processor.</w:t>
+      </w:r>
+    </w:p>
+    <w:p>
+      <w:pPr>
+        <w:rPr>
+          <w:lang w:val="en-GB"/>
+        </w:rPr>
+      </w:pPr>
+    </w:p>
+    <w:p>
+      <w:pPr>
+        <w:pStyle w:val="Heading2"/>
+      </w:pPr>
+      <w:bookmarkStart w:id="36" w:name="_Toc413258774"/>
+      <w:r>
+        <w:t>The position sensor</w:t>
+      </w:r>
       <w:bookmarkEnd w:id="36"/>
     </w:p>
     <w:p>
       <w:pPr>
+        <w:rPr>
+          <w:lang w:val="en-GB"/>
+        </w:rPr>
+      </w:pPr>
+      <w:r>
+        <w:rPr>
+          <w:lang w:val="en-GB"/>
+        </w:rPr>
+        <w:t>The way a position sensor is set up us by using a lens lamp and a phototransistor. The lens lamp will be shining in the direction of the phototransistor. The light from the lens lamp makes the phototransistor send a signal to the pp2-processor. If a disc comes in between the lens lamp and the phototransistor then there won’t shine any light at the phototransistor and thus it won’t send a signal to the pp2-processor. The phototransistor is connected to the 8</w:t>
+      </w:r>
+      <w:r>
+        <w:rPr>
+          <w:vertAlign w:val="superscript"/>
+          <w:lang w:val="en-GB"/>
+        </w:rPr>
+        <w:t>th</w:t>
+      </w:r>
+      <w:r>
+        <w:rPr>
+          <w:lang w:val="en-GB"/>
+        </w:rPr>
+        <w:t xml:space="preserve"> input of the pp2-board. The phototransistor is polarized and thus it is important that it is connected correctly. The correct way to connect is with the ground to the connection closest to the white spot on the phototransistor. The lens lamp isn’t polarized and does not move in any direction and thus it doesn’t matter in which connection the ground is. The lens lamp is connected to the 5</w:t>
+      </w:r>
+      <w:r>
+        <w:rPr>
+          <w:vertAlign w:val="superscript"/>
+          <w:lang w:val="en-GB"/>
+        </w:rPr>
+        <w:t xml:space="preserve">th </w:t>
+      </w:r>
+      <w:r>
+        <w:rPr>
+          <w:lang w:val="en-GB"/>
+        </w:rPr>
+        <w:t>output of the pp2-processor.</w:t>
+      </w:r>
+    </w:p>
+    <w:p>
+      <w:pPr>
+        <w:rPr>
+          <w:lang w:val="en-GB"/>
+        </w:rPr>
+      </w:pPr>
+    </w:p>
+    <w:p>
+      <w:pPr>
         <w:pStyle w:val="Heading2"/>
       </w:pPr>
-      <w:bookmarkStart w:id="37" w:name="_Toc413258773"/>
-      <w:r>
-        <w:t>The feeder</w:t>
+      <w:bookmarkStart w:id="37" w:name="_Toc413258775"/>
+      <w:r>
+        <w:t>The black white detector</w:t>
       </w:r>
       <w:bookmarkEnd w:id="37"/>
-    </w:p>
-    <w:p>
-      <w:pPr>
-        <w:rPr>
-          <w:lang w:val="en-GB"/>
-        </w:rPr>
-      </w:pPr>
-      <w:r>
-        <w:rPr>
-          <w:lang w:val="en-GB"/>
-        </w:rPr>
-        <w:t>The motor for the feeder turns a clam. With that motor turning clockwise the disc, which is on the surface in front of the clam, will be pushed off the surface and on to the conveyor belt. To make sure the engine runs clockwise the minus has to be connected to the connection closest to the spot where 6V is marked. We connect this engine to the 7</w:t>
-      </w:r>
-      <w:r>
-        <w:rPr>
-          <w:vertAlign w:val="superscript"/>
-          <w:lang w:val="en-GB"/>
-        </w:rPr>
-        <w:t xml:space="preserve">th </w:t>
-      </w:r>
-      <w:r>
-        <w:rPr>
-          <w:lang w:val="en-GB"/>
-        </w:rPr>
-        <w:t>output of the pp2-processor.</w:t>
-      </w:r>
-    </w:p>
-    <w:p>
-      <w:pPr>
-        <w:rPr>
-          <w:lang w:val="en-GB"/>
-        </w:rPr>
-      </w:pPr>
-    </w:p>
-    <w:p>
-      <w:pPr>
-        <w:pStyle w:val="Heading2"/>
-      </w:pPr>
-      <w:bookmarkStart w:id="38" w:name="_Toc413258774"/>
-      <w:r>
-        <w:t>The position sensor</w:t>
-      </w:r>
-      <w:bookmarkEnd w:id="38"/>
-    </w:p>
-    <w:p>
-      <w:pPr>
-        <w:rPr>
-          <w:lang w:val="en-GB"/>
-        </w:rPr>
-      </w:pPr>
-      <w:r>
-        <w:rPr>
-          <w:lang w:val="en-GB"/>
-        </w:rPr>
-        <w:t>The way a position sensor is set up us by using a lens lamp and a phototransistor. The lens lamp will be shining in the direction of the phototransistor. The light from the lens lamp makes the phototransistor send a signal to the pp2-processor. If a disc comes in between the lens lamp and the phototransistor then there won’t shine any light at the phototransistor and thus it won’t send a signal to the pp2-processor. The phototransistor is connected to the 8</w:t>
-      </w:r>
-      <w:r>
-        <w:rPr>
-          <w:vertAlign w:val="superscript"/>
-          <w:lang w:val="en-GB"/>
-        </w:rPr>
-        <w:t>th</w:t>
-      </w:r>
-      <w:r>
-        <w:rPr>
-          <w:lang w:val="en-GB"/>
-        </w:rPr>
-        <w:t xml:space="preserve"> input of the pp2-board. The phototransistor is polarized and thus it is important that it is connected correctly. The correct way to connect is with the ground to the connection closest to the white spot on the phototransistor. The lens lamp isn’t polarized and does not move in any direction and thus it doesn’t matter in which connection the ground is. The lens lamp is connected to the 5</w:t>
-      </w:r>
-      <w:r>
-        <w:rPr>
-          <w:vertAlign w:val="superscript"/>
-          <w:lang w:val="en-GB"/>
-        </w:rPr>
-        <w:t xml:space="preserve">th </w:t>
-      </w:r>
-      <w:r>
-        <w:rPr>
-          <w:lang w:val="en-GB"/>
-        </w:rPr>
-        <w:t>output of the pp2-processor.</w:t>
-      </w:r>
-    </w:p>
-    <w:p>
-      <w:pPr>
-        <w:rPr>
-          <w:lang w:val="en-GB"/>
-        </w:rPr>
-      </w:pPr>
-    </w:p>
-    <w:p>
-      <w:pPr>
-        <w:pStyle w:val="Heading2"/>
-      </w:pPr>
-      <w:bookmarkStart w:id="39" w:name="_Toc413258775"/>
-      <w:r>
-        <w:t>The black white detector</w:t>
-      </w:r>
-      <w:bookmarkEnd w:id="39"/>
     </w:p>
     <w:p>
       <w:pPr>
@@ -7562,96 +7510,96 @@
       <w:pPr>
         <w:pStyle w:val="Heading2"/>
       </w:pPr>
-      <w:bookmarkStart w:id="40" w:name="_Toc413258776"/>
+      <w:bookmarkStart w:id="38" w:name="_Toc413258776"/>
       <w:r>
         <w:lastRenderedPageBreak/>
         <w:t>The Sorter</w:t>
       </w:r>
+      <w:bookmarkEnd w:id="38"/>
+    </w:p>
+    <w:p>
+      <w:pPr>
+        <w:rPr>
+          <w:lang w:val="en-GB"/>
+        </w:rPr>
+      </w:pPr>
+      <w:r>
+        <w:rPr>
+          <w:lang w:val="en-GB"/>
+        </w:rPr>
+        <w:t xml:space="preserve">The divider uses a so-called “H-bridge” to move up and down. We use output 0 and </w:t>
+      </w:r>
+      <w:r>
+        <w:rPr>
+          <w:lang w:val="en-GB"/>
+        </w:rPr>
+        <w:t>output to</w:t>
+      </w:r>
+      <w:r>
+        <w:rPr>
+          <w:lang w:val="en-GB"/>
+        </w:rPr>
+        <w:t xml:space="preserve"> control the H-bridge, which in turn controls the motor moving the divider. We connect the ground of the H bridge with the output 0 to the 6-side of the motor. Now when we power up output 0 the divider will move up. When we power up output 1 the divider will move down. Output 0 and output 1 are never allowed to be on at the same time, which is also stated in the safety properties. We want to move the divider as fast as possible so we always use the maximum allowed voltage of 9 volts. To detect when the divider is in its upmost position we use a push sensor. When the PP2 detects that this push sensor is pressed we immediately cut the power to output 0. We do not detect when the divider is at the bottom, because as soon as the push sensor is not pressed then there isn’t enough space for a disc to go underneath. Thus we simply power on the motor for a set amount of time. This time should be enough to make it move to the bottom but not low enough </w:t>
+      </w:r>
+      <w:r>
+        <w:rPr>
+          <w:lang w:val="en-GB"/>
+        </w:rPr>
+        <w:t>to</w:t>
+      </w:r>
+      <w:r>
+        <w:rPr>
+          <w:lang w:val="en-GB"/>
+        </w:rPr>
+        <w:t xml:space="preserve"> interfere with the conveyor belt.</w:t>
+      </w:r>
+    </w:p>
+    <w:p>
+      <w:pPr>
+        <w:rPr>
+          <w:lang w:val="en-GB"/>
+        </w:rPr>
+      </w:pPr>
+    </w:p>
+    <w:p>
+      <w:pPr>
+        <w:pStyle w:val="Heading2"/>
+      </w:pPr>
+      <w:bookmarkStart w:id="39" w:name="_Toc413258777"/>
+      <w:r>
+        <w:t>The buttons</w:t>
+      </w:r>
+      <w:bookmarkEnd w:id="39"/>
+    </w:p>
+    <w:p>
+      <w:pPr>
+        <w:rPr>
+          <w:lang w:val="en-GB"/>
+        </w:rPr>
+      </w:pPr>
+      <w:r>
+        <w:rPr>
+          <w:lang w:val="en-GB"/>
+        </w:rPr>
+        <w:t xml:space="preserve">The button that is used to start/stop the machine will be button 0. The button to abort the machine will be button 1. </w:t>
+      </w:r>
+    </w:p>
+    <w:p>
+      <w:pPr>
+        <w:rPr>
+          <w:lang w:val="en-GB"/>
+        </w:rPr>
+      </w:pPr>
+    </w:p>
+    <w:p>
+      <w:pPr>
+        <w:pStyle w:val="Heading2"/>
+      </w:pPr>
+      <w:bookmarkStart w:id="40" w:name="_Toc413258778"/>
+      <w:r>
+        <w:t>The conveyer belt</w:t>
+      </w:r>
       <w:bookmarkEnd w:id="40"/>
-    </w:p>
-    <w:p>
-      <w:pPr>
-        <w:rPr>
-          <w:lang w:val="en-GB"/>
-        </w:rPr>
-      </w:pPr>
-      <w:r>
-        <w:rPr>
-          <w:lang w:val="en-GB"/>
-        </w:rPr>
-        <w:t xml:space="preserve">The divider uses a so-called “H-bridge” to move up and down. We use output 0 and </w:t>
-      </w:r>
-      <w:r>
-        <w:rPr>
-          <w:lang w:val="en-GB"/>
-        </w:rPr>
-        <w:t>output to</w:t>
-      </w:r>
-      <w:r>
-        <w:rPr>
-          <w:lang w:val="en-GB"/>
-        </w:rPr>
-        <w:t xml:space="preserve"> control the H-bridge, which in turn controls the motor moving the divider. We connect the ground of the H bridge with the output 0 to the 6-side of the motor. Now when we power up output 0 the divider will move up. When we power up output 1 the divider will move down. Output 0 and output 1 are never allowed to be on at the same time, which is also stated in the safety properties. We want to move the divider as fast as possible so we always use the maximum allowed voltage of 9 volts. To detect when the divider is in its upmost position we use a push sensor. When the PP2 detects that this push sensor is pressed we immediately cut the power to output 0. We do not detect when the divider is at the bottom, because as soon as the push sensor is not pressed then there isn’t enough space for a disc to go underneath. Thus we simply power on the motor for a set amount of time. This time should be enough to make it move to the bottom but not low enough </w:t>
-      </w:r>
-      <w:r>
-        <w:rPr>
-          <w:lang w:val="en-GB"/>
-        </w:rPr>
-        <w:t>to</w:t>
-      </w:r>
-      <w:r>
-        <w:rPr>
-          <w:lang w:val="en-GB"/>
-        </w:rPr>
-        <w:t xml:space="preserve"> interfere with the conveyor belt.</w:t>
-      </w:r>
-    </w:p>
-    <w:p>
-      <w:pPr>
-        <w:rPr>
-          <w:lang w:val="en-GB"/>
-        </w:rPr>
-      </w:pPr>
-    </w:p>
-    <w:p>
-      <w:pPr>
-        <w:pStyle w:val="Heading2"/>
-      </w:pPr>
-      <w:bookmarkStart w:id="41" w:name="_Toc413258777"/>
-      <w:r>
-        <w:t>The buttons</w:t>
-      </w:r>
-      <w:bookmarkEnd w:id="41"/>
-    </w:p>
-    <w:p>
-      <w:pPr>
-        <w:rPr>
-          <w:lang w:val="en-GB"/>
-        </w:rPr>
-      </w:pPr>
-      <w:r>
-        <w:rPr>
-          <w:lang w:val="en-GB"/>
-        </w:rPr>
-        <w:t xml:space="preserve">The button that is used to start/stop the machine will be button 0. The button to abort the machine will be button 1. </w:t>
-      </w:r>
-    </w:p>
-    <w:p>
-      <w:pPr>
-        <w:rPr>
-          <w:lang w:val="en-GB"/>
-        </w:rPr>
-      </w:pPr>
-    </w:p>
-    <w:p>
-      <w:pPr>
-        <w:pStyle w:val="Heading2"/>
-      </w:pPr>
-      <w:bookmarkStart w:id="42" w:name="_Toc413258778"/>
-      <w:r>
-        <w:t>The conveyer belt</w:t>
-      </w:r>
-      <w:bookmarkEnd w:id="42"/>
     </w:p>
     <w:p>
       <w:pPr>
@@ -7704,52 +7652,52 @@
       <w:pPr>
         <w:pStyle w:val="Heading1"/>
       </w:pPr>
-      <w:bookmarkStart w:id="43" w:name="_Toc413258779"/>
+      <w:bookmarkStart w:id="41" w:name="_Toc413258779"/>
       <w:r>
         <w:lastRenderedPageBreak/>
         <w:t>Validation</w:t>
       </w:r>
+      <w:bookmarkEnd w:id="41"/>
+    </w:p>
+    <w:p>
+      <w:pPr>
+        <w:pStyle w:val="Heading2"/>
+      </w:pPr>
+      <w:bookmarkStart w:id="42" w:name="_Toc413258780"/>
+      <w:r>
+        <w:t>Validate High level specifications</w:t>
+      </w:r>
+      <w:bookmarkEnd w:id="42"/>
+    </w:p>
+    <w:p>
+      <w:pPr>
+        <w:rPr>
+          <w:lang w:val="en-GB"/>
+        </w:rPr>
+      </w:pPr>
+      <w:r>
+        <w:rPr>
+          <w:lang w:val="en-GB"/>
+        </w:rPr>
+        <w:t>Our high level specifications are correct, because in the exercise it is said that a sorting machine for black and white discs should be made. And it also is said that we need at least one conveyer belt.</w:t>
+      </w:r>
+    </w:p>
+    <w:p>
+      <w:pPr>
+        <w:rPr>
+          <w:lang w:val="en-GB"/>
+        </w:rPr>
+      </w:pPr>
+    </w:p>
+    <w:p>
+      <w:pPr>
+        <w:pStyle w:val="Heading2"/>
+      </w:pPr>
+      <w:bookmarkStart w:id="43" w:name="_Toc413258781"/>
+      <w:r>
+        <w:t>Validation SLR</w:t>
+      </w:r>
       <w:bookmarkEnd w:id="43"/>
-    </w:p>
-    <w:p>
-      <w:pPr>
-        <w:pStyle w:val="Heading2"/>
-      </w:pPr>
-      <w:bookmarkStart w:id="44" w:name="_Toc413258780"/>
-      <w:r>
-        <w:t>Validate High level specifications</w:t>
-      </w:r>
-      <w:bookmarkEnd w:id="44"/>
-    </w:p>
-    <w:p>
-      <w:pPr>
-        <w:rPr>
-          <w:lang w:val="en-GB"/>
-        </w:rPr>
-      </w:pPr>
-      <w:r>
-        <w:rPr>
-          <w:lang w:val="en-GB"/>
-        </w:rPr>
-        <w:t>Our high level specifications are correct, because in the exercise it is said that a sorting machine for black and white discs should be made. And it also is said that we need at least one conveyer belt.</w:t>
-      </w:r>
-    </w:p>
-    <w:p>
-      <w:pPr>
-        <w:rPr>
-          <w:lang w:val="en-GB"/>
-        </w:rPr>
-      </w:pPr>
-    </w:p>
-    <w:p>
-      <w:pPr>
-        <w:pStyle w:val="Heading2"/>
-      </w:pPr>
-      <w:bookmarkStart w:id="45" w:name="_Toc413258781"/>
-      <w:r>
-        <w:t>Validation SLR</w:t>
-      </w:r>
-      <w:bookmarkEnd w:id="45"/>
     </w:p>
     <w:p>
       <w:pPr>
@@ -7866,12 +7814,12 @@
       <w:pPr>
         <w:pStyle w:val="Heading2"/>
       </w:pPr>
-      <w:bookmarkStart w:id="46" w:name="_Toc413258782"/>
+      <w:bookmarkStart w:id="44" w:name="_Toc413258782"/>
       <w:r>
         <w:lastRenderedPageBreak/>
         <w:t>Validation Priorities to SLRs</w:t>
       </w:r>
-      <w:bookmarkEnd w:id="46"/>
+      <w:bookmarkEnd w:id="44"/>
     </w:p>
     <w:p>
       <w:pPr>
@@ -8138,11 +8086,11 @@
       <w:pPr>
         <w:pStyle w:val="Heading2"/>
       </w:pPr>
-      <w:bookmarkStart w:id="47" w:name="_Toc413258783"/>
+      <w:bookmarkStart w:id="45" w:name="_Toc413258783"/>
       <w:r>
         <w:t>Testing machine design to the priorities</w:t>
       </w:r>
-      <w:bookmarkEnd w:id="47"/>
+      <w:bookmarkEnd w:id="45"/>
     </w:p>
     <w:p>
       <w:pPr>
@@ -8331,7 +8279,7 @@
           <w:rPr>
             <w:noProof/>
           </w:rPr>
-          <w:t>6</w:t>
+          <w:t>7</w:t>
         </w:r>
         <w:r>
           <w:rPr>
@@ -11165,6 +11113,12 @@
   </w:num>
   <w:num w:numId="39">
     <w:abstractNumId w:val="18"/>
+  </w:num>
+  <w:num w:numId="40">
+    <w:abstractNumId w:val="3"/>
+    <w:lvlOverride w:ilvl="0">
+      <w:startOverride w:val="1"/>
+    </w:lvlOverride>
   </w:num>
 </w:numbering>
 </file>
@@ -12613,7 +12567,7 @@
 </file>
 
 <file path=customXml/itemProps1.xml><?xml version="1.0" encoding="utf-8"?>
-<ds:datastoreItem xmlns:ds="http://schemas.openxmlformats.org/officeDocument/2006/customXml" ds:itemID="{309DE832-7B6E-3B46-B2A4-F2FDDA222F68}">
+<ds:datastoreItem xmlns:ds="http://schemas.openxmlformats.org/officeDocument/2006/customXml" ds:itemID="{31F13632-8A59-774C-8F81-742782D600DD}">
   <ds:schemaRefs>
     <ds:schemaRef ds:uri="http://schemas.openxmlformats.org/officeDocument/2006/bibliography"/>
   </ds:schemaRefs>

</xml_diff>

<commit_message>
Updated some more usecases
Signed-off-by: Boelensman1 <wigger.boelens@gmail.com>
</commit_message>
<xml_diff>
--- a/MachineDesign/Machine design.docx
+++ b/MachineDesign/Machine design.docx
@@ -587,6 +587,7 @@
           <w:lang w:val="en-GB"/>
         </w:rPr>
       </w:pPr>
+      <w:proofErr w:type="spellStart"/>
       <w:r>
         <w:rPr>
           <w:rFonts w:ascii="Open Baskerville 0.0.75" w:hAnsi="Open Baskerville 0.0.75"/>
@@ -594,6 +595,7 @@
         </w:rPr>
         <w:t>Wigger</w:t>
       </w:r>
+      <w:proofErr w:type="spellEnd"/>
     </w:p>
     <w:p>
       <w:pPr>
@@ -3051,13 +3053,23 @@
       </w:r>
       <w:bookmarkStart w:id="2" w:name="__RefHeading__810_1583989979"/>
       <w:bookmarkStart w:id="3" w:name="_Toc413258753"/>
+      <w:proofErr w:type="gramStart"/>
       <w:r>
         <w:rPr>
           <w:rFonts w:ascii="Open Baskerville 0.0.75" w:hAnsi="Open Baskerville 0.0.75"/>
           <w:sz w:val="32"/>
           <w:lang w:val="en-GB"/>
         </w:rPr>
-        <w:t>High level Specification</w:t>
+        <w:t>High level</w:t>
+      </w:r>
+      <w:proofErr w:type="gramEnd"/>
+      <w:r>
+        <w:rPr>
+          <w:rFonts w:ascii="Open Baskerville 0.0.75" w:hAnsi="Open Baskerville 0.0.75"/>
+          <w:sz w:val="32"/>
+          <w:lang w:val="en-GB"/>
+        </w:rPr>
+        <w:t xml:space="preserve"> Specification</w:t>
       </w:r>
       <w:bookmarkEnd w:id="2"/>
       <w:bookmarkEnd w:id="3"/>
@@ -3587,6 +3599,7 @@
           <w:lang w:val="en-GB"/>
         </w:rPr>
       </w:pPr>
+      <w:proofErr w:type="gramStart"/>
       <w:r>
         <w:rPr>
           <w:lang w:val="en-GB"/>
@@ -3598,7 +3611,14 @@
           <w:lang w:val="en-GB"/>
         </w:rPr>
         <w:tab/>
-        <w:t>The speed of the machine is defined by the number of disks sorted in a unit of time. We search to select the design solution that improves this number. Speed is essential to offer a pleasant experience operating the machine</w:t>
+        <w:t>The speed of the machine is defined by the number of disks sorted in a unit of time</w:t>
+      </w:r>
+      <w:proofErr w:type="gramEnd"/>
+      <w:r>
+        <w:rPr>
+          <w:lang w:val="en-GB"/>
+        </w:rPr>
+        <w:t>. We search to select the design solution that improves this number. Speed is essential to offer a pleasant experience operating the machine</w:t>
       </w:r>
       <w:r>
         <w:rPr>
@@ -3686,7 +3706,21 @@
           <w:lang w:val="en-GB"/>
         </w:rPr>
         <w:tab/>
-        <w:t>We define user accessibility as the ease in which the user takes the actions required from the machine. Validation is done by checking the compatibility of the design and the user constrains. The disc container was built with user accessibility in mind, it is fairly easy and fast to load discs. The reason why this priority is important is that the machine requires a user to be operated and in consequence its operation must be possible.</w:t>
+        <w:t xml:space="preserve">We define user accessibility as the ease in which the user takes the actions required from the machine. </w:t>
+      </w:r>
+      <w:proofErr w:type="gramStart"/>
+      <w:r>
+        <w:rPr>
+          <w:lang w:val="en-GB"/>
+        </w:rPr>
+        <w:t>Validation is done by checking the compatibility of the design</w:t>
+      </w:r>
+      <w:proofErr w:type="gramEnd"/>
+      <w:r>
+        <w:rPr>
+          <w:lang w:val="en-GB"/>
+        </w:rPr>
+        <w:t xml:space="preserve"> and the user constrains. The disc container was built with user accessibility in mind, it is fairly easy and fast to load discs. The reason why this priority is important is that the machine requires a user to be operated and in consequence its operation must be possible.</w:t>
       </w:r>
     </w:p>
     <w:p>
@@ -3918,7 +3952,25 @@
                 <w:b w:val="0"/>
                 <w:lang w:val="en-GB"/>
               </w:rPr>
-              <w:t>Machine operator (student or teacher at Tu/e)</w:t>
+              <w:t xml:space="preserve">Machine operator (student or teacher at </w:t>
+            </w:r>
+            <w:proofErr w:type="spellStart"/>
+            <w:r>
+              <w:rPr>
+                <w:rStyle w:val="Standaardalinea-lettertype1"/>
+                <w:b w:val="0"/>
+                <w:lang w:val="en-GB"/>
+              </w:rPr>
+              <w:t>Tu</w:t>
+            </w:r>
+            <w:proofErr w:type="spellEnd"/>
+            <w:r>
+              <w:rPr>
+                <w:rStyle w:val="Standaardalinea-lettertype1"/>
+                <w:b w:val="0"/>
+                <w:lang w:val="en-GB"/>
+              </w:rPr>
+              <w:t>/e)</w:t>
             </w:r>
           </w:p>
         </w:tc>
@@ -4030,7 +4082,13 @@
               <w:rPr>
                 <w:lang w:val="en-GB"/>
               </w:rPr>
-              <w:t>Post-conditions</w:t>
+              <w:t>Post</w:t>
+            </w:r>
+            <w:r>
+              <w:rPr>
+                <w:lang w:val="en-GB"/>
+              </w:rPr>
+              <w:t>conditions</w:t>
             </w:r>
           </w:p>
         </w:tc>
@@ -4090,7 +4148,7 @@
               <w:rPr>
                 <w:lang w:val="en-GB"/>
               </w:rPr>
-              <w:t>The machine is in its initial state.</w:t>
+              <w:t>-</w:t>
             </w:r>
           </w:p>
         </w:tc>
@@ -4299,7 +4357,25 @@
                 <w:b w:val="0"/>
                 <w:lang w:val="en-GB"/>
               </w:rPr>
-              <w:t>Machine operator (student or teacher at Tu/e)</w:t>
+              <w:t xml:space="preserve">Machine operator (student or teacher at </w:t>
+            </w:r>
+            <w:proofErr w:type="spellStart"/>
+            <w:r>
+              <w:rPr>
+                <w:rStyle w:val="Standaardalinea-lettertype1"/>
+                <w:b w:val="0"/>
+                <w:lang w:val="en-GB"/>
+              </w:rPr>
+              <w:t>Tu</w:t>
+            </w:r>
+            <w:proofErr w:type="spellEnd"/>
+            <w:r>
+              <w:rPr>
+                <w:rStyle w:val="Standaardalinea-lettertype1"/>
+                <w:b w:val="0"/>
+                <w:lang w:val="en-GB"/>
+              </w:rPr>
+              <w:t>/e)</w:t>
             </w:r>
           </w:p>
         </w:tc>
@@ -4411,7 +4487,13 @@
               <w:rPr>
                 <w:lang w:val="en-GB"/>
               </w:rPr>
-              <w:t>Post conditions</w:t>
+              <w:t>Post</w:t>
+            </w:r>
+            <w:r>
+              <w:rPr>
+                <w:lang w:val="en-GB"/>
+              </w:rPr>
+              <w:t>conditions</w:t>
             </w:r>
           </w:p>
         </w:tc>
@@ -4515,7 +4597,19 @@
               <w:rPr>
                 <w:lang w:val="en-GB"/>
               </w:rPr>
-              <w:t>The STOP button is pressed.</w:t>
+              <w:t xml:space="preserve">The </w:t>
+            </w:r>
+            <w:r>
+              <w:rPr>
+                <w:lang w:val="en-GB"/>
+              </w:rPr>
+              <w:t>START/</w:t>
+            </w:r>
+            <w:r>
+              <w:rPr>
+                <w:lang w:val="en-GB"/>
+              </w:rPr>
+              <w:t>STOP button is pressed.</w:t>
             </w:r>
           </w:p>
         </w:tc>
@@ -4562,7 +4656,13 @@
               <w:cnfStyle w:val="000000000000" w:firstRow="0" w:lastRow="0" w:firstColumn="0" w:lastColumn="0" w:oddVBand="0" w:evenVBand="0" w:oddHBand="0" w:evenHBand="0" w:firstRowFirstColumn="0" w:firstRowLastColumn="0" w:lastRowFirstColumn="0" w:lastRowLastColumn="0"/>
             </w:pPr>
             <w:r>
-              <w:t>The machine finishes sorting the disk currently in the machine</w:t>
+              <w:t>The machine finishes sorting the disk</w:t>
+            </w:r>
+            <w:r>
+              <w:t>s</w:t>
+            </w:r>
+            <w:r>
+              <w:t xml:space="preserve"> currently in the machine</w:t>
             </w:r>
           </w:p>
           <w:p>
@@ -4571,19 +4671,14 @@
               <w:cnfStyle w:val="000000000000" w:firstRow="0" w:lastRow="0" w:firstColumn="0" w:lastColumn="0" w:oddVBand="0" w:evenVBand="0" w:oddHBand="0" w:evenHBand="0" w:firstRowFirstColumn="0" w:firstRowLastColumn="0" w:lastRowFirstColumn="0" w:lastRowLastColumn="0"/>
             </w:pPr>
             <w:r>
-              <w:t>The machine enters an inactive state and will not take any more disks form the storage* unless the START button is pressed.</w:t>
-            </w:r>
-          </w:p>
-          <w:p>
-            <w:pPr>
-              <w:pStyle w:val="Normal-Numbered"/>
-              <w:cnfStyle w:val="000000000000" w:firstRow="0" w:lastRow="0" w:firstColumn="0" w:lastColumn="0" w:oddVBand="0" w:evenVBand="0" w:oddHBand="0" w:evenHBand="0" w:firstRowFirstColumn="0" w:firstRowLastColumn="0" w:lastRowFirstColumn="0" w:lastRowLastColumn="0"/>
-            </w:pPr>
-            <w:bookmarkStart w:id="14" w:name="__RefHeading__808_1950855401"/>
-            <w:r>
-              <w:t>Booting of the machine</w:t>
-            </w:r>
-            <w:bookmarkEnd w:id="14"/>
+              <w:t>The machine enters an inactive state and will not take any more disks form the storage* unless the START</w:t>
+            </w:r>
+            <w:r>
+              <w:t>/STOP</w:t>
+            </w:r>
+            <w:r>
+              <w:t xml:space="preserve"> button is pressed</w:t>
+            </w:r>
           </w:p>
         </w:tc>
       </w:tr>
@@ -4592,8 +4687,8 @@
       <w:pPr>
         <w:pStyle w:val="Heading3"/>
       </w:pPr>
-      <w:bookmarkStart w:id="15" w:name="__RefHeading__798_1950855401"/>
-      <w:bookmarkStart w:id="16" w:name="_Toc413258758"/>
+      <w:bookmarkStart w:id="14" w:name="__RefHeading__798_1950855401"/>
+      <w:bookmarkStart w:id="15" w:name="_Toc413258758"/>
     </w:p>
     <w:p>
       <w:pPr>
@@ -4620,8 +4715,8 @@
         <w:lastRenderedPageBreak/>
         <w:t>Sort unsorted disks</w:t>
       </w:r>
+      <w:bookmarkEnd w:id="14"/>
       <w:bookmarkEnd w:id="15"/>
-      <w:bookmarkEnd w:id="16"/>
     </w:p>
     <w:tbl>
       <w:tblPr>
@@ -4677,7 +4772,25 @@
                 <w:b w:val="0"/>
                 <w:lang w:val="en-GB"/>
               </w:rPr>
-              <w:t>Machine operator (student or teacher at Tu/e)</w:t>
+              <w:t xml:space="preserve">Machine operator (student or teacher at </w:t>
+            </w:r>
+            <w:proofErr w:type="spellStart"/>
+            <w:r>
+              <w:rPr>
+                <w:rStyle w:val="Standaardalinea-lettertype1"/>
+                <w:b w:val="0"/>
+                <w:lang w:val="en-GB"/>
+              </w:rPr>
+              <w:t>Tu</w:t>
+            </w:r>
+            <w:proofErr w:type="spellEnd"/>
+            <w:r>
+              <w:rPr>
+                <w:rStyle w:val="Standaardalinea-lettertype1"/>
+                <w:b w:val="0"/>
+                <w:lang w:val="en-GB"/>
+              </w:rPr>
+              <w:t>/e)</w:t>
             </w:r>
           </w:p>
         </w:tc>
@@ -4789,7 +4902,7 @@
               <w:rPr>
                 <w:lang w:val="en-GB"/>
               </w:rPr>
-              <w:t>Post-conditions</w:t>
+              <w:t>Postconditions</w:t>
             </w:r>
           </w:p>
         </w:tc>
@@ -4859,12 +4972,14 @@
                 <w:lang w:val="en-GB"/>
               </w:rPr>
             </w:pPr>
+            <w:bookmarkStart w:id="16" w:name="_GoBack"/>
             <w:r>
               <w:rPr>
                 <w:lang w:val="en-GB"/>
               </w:rPr>
               <w:t>The machine is not already running.</w:t>
             </w:r>
+            <w:bookmarkEnd w:id="16"/>
           </w:p>
         </w:tc>
       </w:tr>
@@ -4981,15 +5096,7 @@
               <w:rPr>
                 <w:lang w:eastAsia="en-GB" w:bidi="ar-SA"/>
               </w:rPr>
-              <w:t>The machine decides to which of the two containers the disk needs to be mov</w:t>
-            </w:r>
-            <w:bookmarkStart w:id="17" w:name="_GoBack"/>
-            <w:bookmarkEnd w:id="17"/>
-            <w:r>
-              <w:rPr>
-                <w:lang w:eastAsia="en-GB" w:bidi="ar-SA"/>
-              </w:rPr>
-              <w:t>ed</w:t>
+              <w:t>The machine decides to which of the two containers the disk needs to be moved</w:t>
             </w:r>
           </w:p>
           <w:p>
@@ -5109,7 +5216,25 @@
                 <w:b w:val="0"/>
                 <w:lang w:val="en-GB"/>
               </w:rPr>
-              <w:t>Machine operator (student or teacher at Tu/e)</w:t>
+              <w:t xml:space="preserve">Machine operator (student or teacher at </w:t>
+            </w:r>
+            <w:proofErr w:type="spellStart"/>
+            <w:r>
+              <w:rPr>
+                <w:rStyle w:val="Standaardalinea-lettertype1"/>
+                <w:b w:val="0"/>
+                <w:lang w:val="en-GB"/>
+              </w:rPr>
+              <w:t>Tu</w:t>
+            </w:r>
+            <w:proofErr w:type="spellEnd"/>
+            <w:r>
+              <w:rPr>
+                <w:rStyle w:val="Standaardalinea-lettertype1"/>
+                <w:b w:val="0"/>
+                <w:lang w:val="en-GB"/>
+              </w:rPr>
+              <w:t>/e)</w:t>
             </w:r>
           </w:p>
         </w:tc>
@@ -5221,7 +5346,13 @@
               <w:rPr>
                 <w:lang w:val="en-GB"/>
               </w:rPr>
-              <w:t>Post-conditions</w:t>
+              <w:t>Post</w:t>
+            </w:r>
+            <w:r>
+              <w:rPr>
+                <w:lang w:val="en-GB"/>
+              </w:rPr>
+              <w:t>conditions</w:t>
             </w:r>
           </w:p>
         </w:tc>
@@ -5436,7 +5567,7 @@
           <w:lang w:val="en-GB"/>
         </w:rPr>
       </w:pPr>
-      <w:bookmarkStart w:id="18" w:name="_Toc413258763"/>
+      <w:bookmarkStart w:id="17" w:name="_Toc413258763"/>
       <w:r>
         <w:rPr>
           <w:rFonts w:ascii="Open Baskerville 0.0.75" w:hAnsi="Open Baskerville 0.0.75"/>
@@ -5445,7 +5576,7 @@
         <w:lastRenderedPageBreak/>
         <w:t>Booting of the machine</w:t>
       </w:r>
-      <w:bookmarkEnd w:id="18"/>
+      <w:bookmarkEnd w:id="17"/>
     </w:p>
     <w:tbl>
       <w:tblPr>
@@ -5501,7 +5632,25 @@
                 <w:b w:val="0"/>
                 <w:lang w:val="en-GB"/>
               </w:rPr>
-              <w:t>Machine operator (student or teacher at Tu/e)</w:t>
+              <w:t xml:space="preserve">Machine operator (student or teacher at </w:t>
+            </w:r>
+            <w:proofErr w:type="spellStart"/>
+            <w:r>
+              <w:rPr>
+                <w:rStyle w:val="Standaardalinea-lettertype1"/>
+                <w:b w:val="0"/>
+                <w:lang w:val="en-GB"/>
+              </w:rPr>
+              <w:t>Tu</w:t>
+            </w:r>
+            <w:proofErr w:type="spellEnd"/>
+            <w:r>
+              <w:rPr>
+                <w:rStyle w:val="Standaardalinea-lettertype1"/>
+                <w:b w:val="0"/>
+                <w:lang w:val="en-GB"/>
+              </w:rPr>
+              <w:t>/e)</w:t>
             </w:r>
           </w:p>
         </w:tc>
@@ -5614,7 +5763,13 @@
               <w:rPr>
                 <w:lang w:val="en-GB"/>
               </w:rPr>
-              <w:t>Post conditions</w:t>
+              <w:t>Post</w:t>
+            </w:r>
+            <w:r>
+              <w:rPr>
+                <w:lang w:val="en-GB"/>
+              </w:rPr>
+              <w:t>conditions</w:t>
             </w:r>
           </w:p>
         </w:tc>
@@ -5818,36 +5973,35 @@
     </w:tbl>
     <w:p>
       <w:pPr>
-        <w:pStyle w:val="Heading3"/>
-      </w:pPr>
-    </w:p>
-    <w:p>
-      <w:pPr>
-        <w:suppressAutoHyphens w:val="0"/>
-        <w:spacing w:after="0" w:line="240" w:lineRule="auto"/>
-        <w:rPr>
-          <w:b/>
-          <w:bCs/>
-          <w:color w:val="808080"/>
-          <w:sz w:val="28"/>
-          <w:szCs w:val="28"/>
-          <w:lang w:val="en-GB"/>
-        </w:rPr>
-      </w:pPr>
-      <w:r>
-        <w:br w:type="page"/>
-      </w:r>
-    </w:p>
-    <w:p>
-      <w:pPr>
-        <w:pStyle w:val="Heading3"/>
+        <w:pStyle w:val="Kop31"/>
+        <w:rPr>
+          <w:rFonts w:ascii="Open Baskerville 0.0.75" w:hAnsi="Open Baskerville 0.0.75"/>
+          <w:lang w:val="en-GB"/>
+        </w:rPr>
+      </w:pPr>
+    </w:p>
+    <w:p>
+      <w:pPr>
+        <w:pStyle w:val="Kop31"/>
         <w:rPr>
           <w:rStyle w:val="Standaardalinea-lettertype1"/>
-        </w:rPr>
-      </w:pPr>
-      <w:r>
-        <w:lastRenderedPageBreak/>
-        <w:t>Shutting down the machine</w:t>
+          <w:rFonts w:ascii="Open Baskerville 0.0.75" w:hAnsi="Open Baskerville 0.0.75"/>
+          <w:lang w:val="en-GB"/>
+        </w:rPr>
+      </w:pPr>
+      <w:r>
+        <w:rPr>
+          <w:rFonts w:ascii="Open Baskerville 0.0.75" w:hAnsi="Open Baskerville 0.0.75"/>
+          <w:lang w:val="en-GB"/>
+        </w:rPr>
+        <w:t xml:space="preserve">Shutting down </w:t>
+      </w:r>
+      <w:r>
+        <w:rPr>
+          <w:rFonts w:ascii="Open Baskerville 0.0.75" w:hAnsi="Open Baskerville 0.0.75"/>
+          <w:lang w:val="en-GB"/>
+        </w:rPr>
+        <w:t>the machine</w:t>
       </w:r>
       <w:bookmarkEnd w:id="13"/>
     </w:p>
@@ -5905,7 +6059,25 @@
                 <w:b w:val="0"/>
                 <w:lang w:val="en-GB"/>
               </w:rPr>
-              <w:t>Machine operator (student or teacher at Tu/e)</w:t>
+              <w:t xml:space="preserve">Machine operator (student or teacher at </w:t>
+            </w:r>
+            <w:proofErr w:type="spellStart"/>
+            <w:r>
+              <w:rPr>
+                <w:rStyle w:val="Standaardalinea-lettertype1"/>
+                <w:b w:val="0"/>
+                <w:lang w:val="en-GB"/>
+              </w:rPr>
+              <w:t>Tu</w:t>
+            </w:r>
+            <w:proofErr w:type="spellEnd"/>
+            <w:r>
+              <w:rPr>
+                <w:rStyle w:val="Standaardalinea-lettertype1"/>
+                <w:b w:val="0"/>
+                <w:lang w:val="en-GB"/>
+              </w:rPr>
+              <w:t>/e)</w:t>
             </w:r>
           </w:p>
         </w:tc>
@@ -6205,11 +6377,11 @@
       <w:pPr>
         <w:pStyle w:val="Heading3"/>
       </w:pPr>
-      <w:bookmarkStart w:id="19" w:name="__RefHeading__806_1950855401"/>
-      <w:bookmarkStart w:id="20" w:name="_Toc413258762"/>
-    </w:p>
+      <w:bookmarkStart w:id="18" w:name="__RefHeading__806_1950855401"/>
+      <w:bookmarkStart w:id="19" w:name="_Toc413258762"/>
+    </w:p>
+    <w:bookmarkEnd w:id="18"/>
     <w:bookmarkEnd w:id="19"/>
-    <w:bookmarkEnd w:id="20"/>
     <w:p>
       <w:pPr>
         <w:suppressAutoHyphens w:val="0"/>
@@ -6224,19 +6396,19 @@
         </w:rPr>
         <w:br w:type="page"/>
       </w:r>
-      <w:bookmarkStart w:id="21" w:name="__RefHeading__879_1950855401"/>
+      <w:bookmarkStart w:id="20" w:name="__RefHeading__879_1950855401"/>
     </w:p>
     <w:p>
       <w:pPr>
         <w:pStyle w:val="Heading1"/>
       </w:pPr>
-      <w:bookmarkStart w:id="22" w:name="_Toc413258764"/>
+      <w:bookmarkStart w:id="21" w:name="_Toc413258764"/>
       <w:r>
         <w:lastRenderedPageBreak/>
         <w:t>User Constraints</w:t>
       </w:r>
+      <w:bookmarkEnd w:id="20"/>
       <w:bookmarkEnd w:id="21"/>
-      <w:bookmarkEnd w:id="22"/>
     </w:p>
     <w:p>
       <w:pPr>
@@ -6328,13 +6500,13 @@
       <w:pPr>
         <w:pStyle w:val="Heading1"/>
       </w:pPr>
-      <w:bookmarkStart w:id="23" w:name="__RefHeading__881_1950855401"/>
-      <w:bookmarkStart w:id="24" w:name="_Toc413258765"/>
+      <w:bookmarkStart w:id="22" w:name="__RefHeading__881_1950855401"/>
+      <w:bookmarkStart w:id="23" w:name="_Toc413258765"/>
       <w:r>
         <w:t>Safety Properties</w:t>
       </w:r>
+      <w:bookmarkEnd w:id="22"/>
       <w:bookmarkEnd w:id="23"/>
-      <w:bookmarkEnd w:id="24"/>
     </w:p>
     <w:p>
       <w:pPr>
@@ -6466,11 +6638,11 @@
       <w:pPr>
         <w:pStyle w:val="Heading2"/>
       </w:pPr>
-      <w:bookmarkStart w:id="25" w:name="_Toc413258766"/>
+      <w:bookmarkStart w:id="24" w:name="_Toc413258766"/>
       <w:r>
         <w:t>Explanation of Safety Properties</w:t>
       </w:r>
-      <w:bookmarkEnd w:id="25"/>
+      <w:bookmarkEnd w:id="24"/>
     </w:p>
     <w:p>
       <w:pPr>
@@ -6488,7 +6660,23 @@
           <w:rStyle w:val="Standaardalinea-lettertype1"/>
           <w:lang w:val="en-GB"/>
         </w:rPr>
-        <w:t>When there is an emergency it is important that whatever is going wrong will not get worse. One of the ways this can happen is for instance that someone's finger gets stuck, to minimize damage to this finger the machine should stop quite fast. After discussion we decided 50ms would be a reasonable maximum stop time as it whatever is going wrong will not get worse in 50ms.</w:t>
+        <w:t xml:space="preserve">When there is an emergency it is important that whatever is going wrong will not get worse. One of the ways this can happen is for instance that someone's finger gets </w:t>
+      </w:r>
+      <w:proofErr w:type="gramStart"/>
+      <w:r>
+        <w:rPr>
+          <w:rStyle w:val="Standaardalinea-lettertype1"/>
+          <w:lang w:val="en-GB"/>
+        </w:rPr>
+        <w:t>stuck,</w:t>
+      </w:r>
+      <w:proofErr w:type="gramEnd"/>
+      <w:r>
+        <w:rPr>
+          <w:rStyle w:val="Standaardalinea-lettertype1"/>
+          <w:lang w:val="en-GB"/>
+        </w:rPr>
+        <w:t xml:space="preserve"> to minimize damage to this finger the machine should stop quite fast. After discussion we decided 50ms would be a reasonable maximum stop time as it whatever is going wrong will not get worse in 50ms.</w:t>
       </w:r>
     </w:p>
     <w:p>
@@ -6616,8 +6804,8 @@
           <w:lang w:val="en-GB"/>
         </w:rPr>
       </w:pPr>
-      <w:bookmarkStart w:id="26" w:name="__RefHeading__955_1950855401"/>
-      <w:bookmarkStart w:id="27" w:name="_Toc413258768"/>
+      <w:bookmarkStart w:id="25" w:name="__RefHeading__955_1950855401"/>
+      <w:bookmarkStart w:id="26" w:name="_Toc413258768"/>
       <w:r>
         <w:rPr>
           <w:lang w:val="en-GB"/>
@@ -6633,40 +6821,40 @@
         <w:lastRenderedPageBreak/>
         <w:t>Design Decisions</w:t>
       </w:r>
+      <w:bookmarkEnd w:id="25"/>
       <w:bookmarkEnd w:id="26"/>
+    </w:p>
+    <w:p>
+      <w:pPr>
+        <w:rPr>
+          <w:lang w:val="en-GB"/>
+        </w:rPr>
+      </w:pPr>
+      <w:r>
+        <w:rPr>
+          <w:lang w:val="en-GB"/>
+        </w:rPr>
+        <w:t>The way we approached the design of the machine is by separating the machine into multiple parts. Those parts exist out of: the feeder, the transportation mechanism, and the sorter.</w:t>
+      </w:r>
+    </w:p>
+    <w:p>
+      <w:pPr>
+        <w:rPr>
+          <w:lang w:val="en-GB"/>
+        </w:rPr>
+      </w:pPr>
+    </w:p>
+    <w:p>
+      <w:pPr>
+        <w:pStyle w:val="Heading2"/>
+      </w:pPr>
+      <w:bookmarkStart w:id="27" w:name="__RefHeading__957_1950855401"/>
+      <w:bookmarkStart w:id="28" w:name="_Toc413258769"/>
+      <w:r>
+        <w:t>The Feeder</w:t>
+      </w:r>
       <w:bookmarkEnd w:id="27"/>
-    </w:p>
-    <w:p>
-      <w:pPr>
-        <w:rPr>
-          <w:lang w:val="en-GB"/>
-        </w:rPr>
-      </w:pPr>
-      <w:r>
-        <w:rPr>
-          <w:lang w:val="en-GB"/>
-        </w:rPr>
-        <w:t>The way we approached the design of the machine is by separating the machine into multiple parts. Those parts exist out of: the feeder, the transportation mechanism, and the sorter.</w:t>
-      </w:r>
-    </w:p>
-    <w:p>
-      <w:pPr>
-        <w:rPr>
-          <w:lang w:val="en-GB"/>
-        </w:rPr>
-      </w:pPr>
-    </w:p>
-    <w:p>
-      <w:pPr>
-        <w:pStyle w:val="Heading2"/>
-      </w:pPr>
-      <w:bookmarkStart w:id="28" w:name="__RefHeading__957_1950855401"/>
-      <w:bookmarkStart w:id="29" w:name="_Toc413258769"/>
-      <w:r>
-        <w:t>The Feeder</w:t>
-      </w:r>
       <w:bookmarkEnd w:id="28"/>
-      <w:bookmarkEnd w:id="29"/>
     </w:p>
     <w:p>
       <w:pPr>
@@ -6771,7 +6959,21 @@
         <w:rPr>
           <w:lang w:val="en-GB"/>
         </w:rPr>
-        <w:t>The first design for the feeder consist of 3 important parts. First you have the container. The container drops a disk, which is then pushed onto the conveyor belt using a cam. A wall to the left of the container makes sure the disk is pushed up and not to the left.</w:t>
+        <w:t xml:space="preserve">The first </w:t>
+      </w:r>
+      <w:proofErr w:type="gramStart"/>
+      <w:r>
+        <w:rPr>
+          <w:lang w:val="en-GB"/>
+        </w:rPr>
+        <w:t>design for the feeder consist</w:t>
+      </w:r>
+      <w:proofErr w:type="gramEnd"/>
+      <w:r>
+        <w:rPr>
+          <w:lang w:val="en-GB"/>
+        </w:rPr>
+        <w:t xml:space="preserve"> of 3 important parts. First you have the container. The container drops a disk, which is then pushed onto the conveyor belt using a cam. A wall to the left of the container makes sure the disk is pushed up and not to the left.</w:t>
       </w:r>
     </w:p>
     <w:p>
@@ -6879,7 +7081,35 @@
         <w:rPr>
           <w:lang w:val="en-GB"/>
         </w:rPr>
-        <w:t>Both designs correctly implemented the use cases. To test which one would be better we build both and tested them. They scored the same on almost all top priorities. They where both completely reliable for instance. There was also no difference in speed, both would push a disk onto the conveyor belt with every turn of their wheels. Both did not hinder the user, so the good user accessibility of the container was unchanged. When we came to the last three priorities there where some differences making us choose the first design: It was easier to build, used less parts and was a lot more compact.</w:t>
+        <w:t xml:space="preserve">Both designs correctly implemented the use cases. To test which one would be better we build both and tested them. They scored the same on almost all top priorities. </w:t>
+      </w:r>
+      <w:proofErr w:type="gramStart"/>
+      <w:r>
+        <w:rPr>
+          <w:lang w:val="en-GB"/>
+        </w:rPr>
+        <w:t>They where both completely reliable for instance.</w:t>
+      </w:r>
+      <w:proofErr w:type="gramEnd"/>
+      <w:r>
+        <w:rPr>
+          <w:lang w:val="en-GB"/>
+        </w:rPr>
+        <w:t xml:space="preserve"> There was also no difference in </w:t>
+      </w:r>
+      <w:proofErr w:type="gramStart"/>
+      <w:r>
+        <w:rPr>
+          <w:lang w:val="en-GB"/>
+        </w:rPr>
+        <w:t>speed,</w:t>
+      </w:r>
+      <w:proofErr w:type="gramEnd"/>
+      <w:r>
+        <w:rPr>
+          <w:lang w:val="en-GB"/>
+        </w:rPr>
+        <w:t xml:space="preserve"> both would push a disk onto the conveyor belt with every turn of their wheels. Both did not hinder the user, so the good user accessibility of the container was unchanged. When we came to the last three priorities there where some differences making us choose the first design: It was easier to build, used less parts and was a lot more compact.</w:t>
       </w:r>
     </w:p>
     <w:p>
@@ -6895,25 +7125,39 @@
       <w:pPr>
         <w:pStyle w:val="Heading2"/>
       </w:pPr>
-      <w:bookmarkStart w:id="30" w:name="__RefHeading__959_1950855401"/>
-      <w:bookmarkStart w:id="31" w:name="_Toc413258770"/>
+      <w:bookmarkStart w:id="29" w:name="__RefHeading__959_1950855401"/>
+      <w:bookmarkStart w:id="30" w:name="_Toc413258770"/>
       <w:r>
         <w:t>The Transportation and Scanning</w:t>
       </w:r>
+      <w:bookmarkEnd w:id="29"/>
       <w:bookmarkEnd w:id="30"/>
-      <w:bookmarkEnd w:id="31"/>
-    </w:p>
-    <w:p>
-      <w:pPr>
-        <w:rPr>
-          <w:lang w:val="en-GB"/>
-        </w:rPr>
-      </w:pPr>
-      <w:r>
-        <w:rPr>
-          <w:lang w:val="en-GB"/>
-        </w:rPr>
-        <w:t>When considering the transportation method we had a 3 main ideas. The first one was that we used a short conveyor belt. The second idea was about a long conveyor belt. And the last idea used a turning wheel and 2 conveyor belts. All these ideas included a conveyor belt because that was required.</w:t>
+    </w:p>
+    <w:p>
+      <w:pPr>
+        <w:rPr>
+          <w:lang w:val="en-GB"/>
+        </w:rPr>
+      </w:pPr>
+      <w:r>
+        <w:rPr>
+          <w:lang w:val="en-GB"/>
+        </w:rPr>
+        <w:t xml:space="preserve">When considering the transportation method we had </w:t>
+      </w:r>
+      <w:proofErr w:type="gramStart"/>
+      <w:r>
+        <w:rPr>
+          <w:lang w:val="en-GB"/>
+        </w:rPr>
+        <w:t>a 3</w:t>
+      </w:r>
+      <w:proofErr w:type="gramEnd"/>
+      <w:r>
+        <w:rPr>
+          <w:lang w:val="en-GB"/>
+        </w:rPr>
+        <w:t xml:space="preserve"> main ideas. The first one was that we used a short conveyor belt. The second idea was about a long conveyor belt. And the last idea used a turning wheel and 2 conveyor belts. All these ideas included a conveyor belt because that was required.</w:t>
       </w:r>
     </w:p>
     <w:p>
@@ -6951,7 +7195,21 @@
         <w:rPr>
           <w:lang w:val="en-GB"/>
         </w:rPr>
-        <w:t>The second idea had a long conveyor belt to put the sensors on. And also a part of the separating mechanism. The conveyor belt would limit how fast the machine can run but all the actions would happen on the conveyor belt so that time wouldn’t be wasted. It also isn’t that hard to create a long conveyor belt so we kept the idea in mind.</w:t>
+        <w:t xml:space="preserve">The second idea had a long conveyor belt to put the sensors on. </w:t>
+      </w:r>
+      <w:proofErr w:type="gramStart"/>
+      <w:r>
+        <w:rPr>
+          <w:lang w:val="en-GB"/>
+        </w:rPr>
+        <w:t>And also a part of the separating mechanism.</w:t>
+      </w:r>
+      <w:proofErr w:type="gramEnd"/>
+      <w:r>
+        <w:rPr>
+          <w:lang w:val="en-GB"/>
+        </w:rPr>
+        <w:t xml:space="preserve"> The conveyor belt would limit how fast the machine can run but all the actions would happen on the conveyor belt so that time wouldn’t be wasted. It also isn’t that hard to create a long conveyor belt so we kept the idea in mind.</w:t>
       </w:r>
     </w:p>
     <w:p>
@@ -6998,7 +7256,21 @@
         <w:rPr>
           <w:lang w:val="en-GB"/>
         </w:rPr>
-        <w:t>that there would be some sort of wheel with separate compartments for discs in the centre which would rotate and put discs on to two different conveyor belts. Each conveyor belt led to a storage unit of the sorted discs. The problem with this idea was that it would be hard to prevent the discs from spinning out of the compartments when they shouldn’t while still being able to let the discs go out when they had to. Because we couldn’t get it to work the idea was dropped and we went back to the idea about a long conveyor belt.</w:t>
+        <w:t xml:space="preserve">that there would be some sort of wheel with separate compartments for discs in the </w:t>
+      </w:r>
+      <w:proofErr w:type="gramStart"/>
+      <w:r>
+        <w:rPr>
+          <w:lang w:val="en-GB"/>
+        </w:rPr>
+        <w:t>centre which</w:t>
+      </w:r>
+      <w:proofErr w:type="gramEnd"/>
+      <w:r>
+        <w:rPr>
+          <w:lang w:val="en-GB"/>
+        </w:rPr>
+        <w:t xml:space="preserve"> would rotate and put discs on to two different conveyor belts. Each conveyor belt led to a storage unit of the sorted discs. The problem with this idea was that it would be hard to prevent the discs from spinning out of the compartments when they shouldn’t while still being able to let the discs go out when they had to. Because we couldn’t get it to work the idea was dropped and we went back to the idea about a long conveyor belt.</w:t>
       </w:r>
     </w:p>
     <w:p>
@@ -7053,7 +7325,21 @@
         <w:rPr>
           <w:lang w:val="en-GB"/>
         </w:rPr>
-        <w:t>the long conveyor belt. But during the build of the conveyor belt we noticed that it would not be tight enough around the gears. Thus we tried to remove a small part of the belt. But this still didn’t have to effect we hoped for. So we added a third gear in the middle which tightened the belt to an acceptable state.</w:t>
+        <w:t xml:space="preserve">the long conveyor belt. But during the build of the conveyor belt we noticed that it would not be tight enough around the gears. Thus we tried to remove a small part of the belt. But this still didn’t have to effect we hoped for. So we added a third gear in the </w:t>
+      </w:r>
+      <w:proofErr w:type="gramStart"/>
+      <w:r>
+        <w:rPr>
+          <w:lang w:val="en-GB"/>
+        </w:rPr>
+        <w:t>middle which</w:t>
+      </w:r>
+      <w:proofErr w:type="gramEnd"/>
+      <w:r>
+        <w:rPr>
+          <w:lang w:val="en-GB"/>
+        </w:rPr>
+        <w:t xml:space="preserve"> tightened the belt to an acceptable state.</w:t>
       </w:r>
     </w:p>
     <w:p>
@@ -7075,11 +7361,19 @@
           <w:lang w:val="en-GB"/>
         </w:rPr>
       </w:pPr>
-      <w:r>
-        <w:rPr>
-          <w:lang w:val="en-GB"/>
-        </w:rPr>
-        <w:t xml:space="preserve">Those sensor had to be above the conveyor belt. They also needed to be at an angle to work properly. That was required else the sensor wouldn’t be able to check if the disc was black or white.  </w:t>
+      <w:proofErr w:type="gramStart"/>
+      <w:r>
+        <w:rPr>
+          <w:lang w:val="en-GB"/>
+        </w:rPr>
+        <w:t>Those sensor</w:t>
+      </w:r>
+      <w:proofErr w:type="gramEnd"/>
+      <w:r>
+        <w:rPr>
+          <w:lang w:val="en-GB"/>
+        </w:rPr>
+        <w:t xml:space="preserve"> had to be above the conveyor belt. They also needed to be at an angle to work properly. That was required else the sensor wouldn’t be able to check if the disc was black or white.  </w:t>
       </w:r>
     </w:p>
     <w:p>
@@ -7104,7 +7398,21 @@
         <w:rPr>
           <w:lang w:val="en-GB"/>
         </w:rPr>
-        <w:t xml:space="preserve"> it is also used to check if there are any more discs left to scan.</w:t>
+        <w:t xml:space="preserve"> it is also used to check if there </w:t>
+      </w:r>
+      <w:proofErr w:type="gramStart"/>
+      <w:r>
+        <w:rPr>
+          <w:lang w:val="en-GB"/>
+        </w:rPr>
+        <w:t>are</w:t>
+      </w:r>
+      <w:proofErr w:type="gramEnd"/>
+      <w:r>
+        <w:rPr>
+          <w:lang w:val="en-GB"/>
+        </w:rPr>
+        <w:t xml:space="preserve"> any more discs left to scan.</w:t>
       </w:r>
     </w:p>
     <w:p>
@@ -7126,14 +7434,14 @@
       <w:pPr>
         <w:pStyle w:val="Heading2"/>
       </w:pPr>
-      <w:bookmarkStart w:id="32" w:name="__RefHeading__961_1950855401"/>
-      <w:bookmarkStart w:id="33" w:name="_Toc413258771"/>
+      <w:bookmarkStart w:id="31" w:name="__RefHeading__961_1950855401"/>
+      <w:bookmarkStart w:id="32" w:name="_Toc413258771"/>
       <w:r>
         <w:lastRenderedPageBreak/>
         <w:t>The sorting mechanism</w:t>
       </w:r>
+      <w:bookmarkEnd w:id="31"/>
       <w:bookmarkEnd w:id="32"/>
-      <w:bookmarkEnd w:id="33"/>
     </w:p>
     <w:p>
       <w:pPr>
@@ -7147,12 +7455,14 @@
         </w:rPr>
         <w:t xml:space="preserve">For the mechanism that does the actual sorting we chose between a </w:t>
       </w:r>
+      <w:proofErr w:type="gramStart"/>
       <w:r>
         <w:rPr>
           <w:lang w:val="en-GB"/>
         </w:rPr>
         <w:t>couple</w:t>
       </w:r>
+      <w:proofErr w:type="gramEnd"/>
       <w:r>
         <w:rPr>
           <w:lang w:val="en-GB"/>
@@ -7170,7 +7480,21 @@
         <w:rPr>
           <w:lang w:val="en-GB"/>
         </w:rPr>
-        <w:t>The first, and most simple design was to use just one conveyor belt that would move left or right based on the colour of the disks. This design is listed under the use of the conveyor belt above, this is why I will not describe it again.</w:t>
+        <w:t xml:space="preserve">The first, and most simple design was to use just one conveyor belt that would move left or right based on the colour of the disks. This design is listed under the use of the conveyor belt </w:t>
+      </w:r>
+      <w:proofErr w:type="gramStart"/>
+      <w:r>
+        <w:rPr>
+          <w:lang w:val="en-GB"/>
+        </w:rPr>
+        <w:t>above,</w:t>
+      </w:r>
+      <w:proofErr w:type="gramEnd"/>
+      <w:r>
+        <w:rPr>
+          <w:lang w:val="en-GB"/>
+        </w:rPr>
+        <w:t xml:space="preserve"> this is why I will not describe it again.</w:t>
       </w:r>
     </w:p>
     <w:p>
@@ -7196,7 +7520,21 @@
         <w:rPr>
           <w:lang w:val="en-GB"/>
         </w:rPr>
-        <w:t>The second conveyor belt was faster than the first design with only one belt, however we soon realized that we could do this even faster. By removing the second belt and replacing it with a seesaw that could be angled to face one of the two sorted containers, we could increase the speed even more. Since the disk would essentially be sorted the moment it reached the end of the conveyor belt. This would be a great design, was it not for the fact that the seesaw required a lot of height. In fact, the entire machine looked like it was placed on stilts, requiring us to use lots of parts and having a lot of wasted space underneath. This design could do it faster at the cost of requiring more space than any of the others.</w:t>
+        <w:t xml:space="preserve">The second conveyor belt was faster than the first design with only one belt, however we soon realized that we could do this even faster. By removing the second belt and replacing it with a seesaw that could be angled to face one of the </w:t>
+      </w:r>
+      <w:proofErr w:type="gramStart"/>
+      <w:r>
+        <w:rPr>
+          <w:lang w:val="en-GB"/>
+        </w:rPr>
+        <w:t>two sorted</w:t>
+      </w:r>
+      <w:proofErr w:type="gramEnd"/>
+      <w:r>
+        <w:rPr>
+          <w:lang w:val="en-GB"/>
+        </w:rPr>
+        <w:t xml:space="preserve"> containers, we could increase the speed even more. Since the disk would essentially be sorted the moment it reached the end of the conveyor belt. This would be a great design, was it not for the fact that the seesaw required a lot of height. In fact, the entire machine looked like it was placed on stilts, requiring us to use lots of parts and having a lot of wasted space underneath. This design could do it faster at the cost of requiring more space than any of the others.</w:t>
       </w:r>
     </w:p>
     <w:p>
@@ -7298,20 +7636,63 @@
       <w:pPr>
         <w:pStyle w:val="Heading1"/>
       </w:pPr>
-      <w:bookmarkStart w:id="34" w:name="_Toc413258772"/>
+      <w:bookmarkStart w:id="33" w:name="_Toc413258772"/>
       <w:r>
         <w:lastRenderedPageBreak/>
         <w:t>Machine interface</w:t>
       </w:r>
+      <w:bookmarkEnd w:id="33"/>
+    </w:p>
+    <w:p>
+      <w:pPr>
+        <w:pStyle w:val="Heading2"/>
+      </w:pPr>
+      <w:bookmarkStart w:id="34" w:name="_Toc413258773"/>
+      <w:r>
+        <w:t>The feeder</w:t>
+      </w:r>
       <w:bookmarkEnd w:id="34"/>
     </w:p>
     <w:p>
       <w:pPr>
+        <w:rPr>
+          <w:lang w:val="en-GB"/>
+        </w:rPr>
+      </w:pPr>
+      <w:r>
+        <w:rPr>
+          <w:lang w:val="en-GB"/>
+        </w:rPr>
+        <w:t>The motor for the feeder turns a clam. With that motor turning clockwise the disc, which is on the surface in front of the clam, will be pushed off the surface and on to the conveyor belt. To make sure the engine runs clockwise the minus has to be connected to the connection closest to the spot where 6V is marked. We connect this engine to the 7</w:t>
+      </w:r>
+      <w:r>
+        <w:rPr>
+          <w:vertAlign w:val="superscript"/>
+          <w:lang w:val="en-GB"/>
+        </w:rPr>
+        <w:t xml:space="preserve">th </w:t>
+      </w:r>
+      <w:r>
+        <w:rPr>
+          <w:lang w:val="en-GB"/>
+        </w:rPr>
+        <w:t>output of the pp2-processor.</w:t>
+      </w:r>
+    </w:p>
+    <w:p>
+      <w:pPr>
+        <w:rPr>
+          <w:lang w:val="en-GB"/>
+        </w:rPr>
+      </w:pPr>
+    </w:p>
+    <w:p>
+      <w:pPr>
         <w:pStyle w:val="Heading2"/>
       </w:pPr>
-      <w:bookmarkStart w:id="35" w:name="_Toc413258773"/>
-      <w:r>
-        <w:t>The feeder</w:t>
+      <w:bookmarkStart w:id="35" w:name="_Toc413258774"/>
+      <w:r>
+        <w:t>The position sensor</w:t>
       </w:r>
       <w:bookmarkEnd w:id="35"/>
     </w:p>
@@ -7325,13 +7706,26 @@
         <w:rPr>
           <w:lang w:val="en-GB"/>
         </w:rPr>
-        <w:t>The motor for the feeder turns a clam. With that motor turning clockwise the disc, which is on the surface in front of the clam, will be pushed off the surface and on to the conveyor belt. To make sure the engine runs clockwise the minus has to be connected to the connection closest to the spot where 6V is marked. We connect this engine to the 7</w:t>
+        <w:t>The way a position sensor is set up us by using a lens lamp and a phototransistor. The lens lamp will be shining in the direction of the phototransistor. The light from the lens lamp makes the phototransistor send a signal to the pp2-processor. If a disc comes in between the lens lamp and the phototransistor then there won’t shine any light at the phototransistor and thus it won’t send a signal to the pp2-processor. The phototransistor is connected to the 8</w:t>
       </w:r>
       <w:r>
         <w:rPr>
           <w:vertAlign w:val="superscript"/>
           <w:lang w:val="en-GB"/>
         </w:rPr>
+        <w:t>th</w:t>
+      </w:r>
+      <w:r>
+        <w:rPr>
+          <w:lang w:val="en-GB"/>
+        </w:rPr>
+        <w:t xml:space="preserve"> input of the pp2-board. The phototransistor is polarized and thus it is important that it is connected correctly. The correct way to connect is with the ground to the connection closest to the white spot on the phototransistor. The lens lamp isn’t polarized and does not move in any direction and thus it doesn’t matter in which connection the ground is. The lens lamp is connected to the 5</w:t>
+      </w:r>
+      <w:r>
+        <w:rPr>
+          <w:vertAlign w:val="superscript"/>
+          <w:lang w:val="en-GB"/>
+        </w:rPr>
         <w:t xml:space="preserve">th </w:t>
       </w:r>
       <w:r>
@@ -7352,67 +7746,11 @@
       <w:pPr>
         <w:pStyle w:val="Heading2"/>
       </w:pPr>
-      <w:bookmarkStart w:id="36" w:name="_Toc413258774"/>
-      <w:r>
-        <w:t>The position sensor</w:t>
+      <w:bookmarkStart w:id="36" w:name="_Toc413258775"/>
+      <w:r>
+        <w:t>The black white detector</w:t>
       </w:r>
       <w:bookmarkEnd w:id="36"/>
-    </w:p>
-    <w:p>
-      <w:pPr>
-        <w:rPr>
-          <w:lang w:val="en-GB"/>
-        </w:rPr>
-      </w:pPr>
-      <w:r>
-        <w:rPr>
-          <w:lang w:val="en-GB"/>
-        </w:rPr>
-        <w:t>The way a position sensor is set up us by using a lens lamp and a phototransistor. The lens lamp will be shining in the direction of the phototransistor. The light from the lens lamp makes the phototransistor send a signal to the pp2-processor. If a disc comes in between the lens lamp and the phototransistor then there won’t shine any light at the phototransistor and thus it won’t send a signal to the pp2-processor. The phototransistor is connected to the 8</w:t>
-      </w:r>
-      <w:r>
-        <w:rPr>
-          <w:vertAlign w:val="superscript"/>
-          <w:lang w:val="en-GB"/>
-        </w:rPr>
-        <w:t>th</w:t>
-      </w:r>
-      <w:r>
-        <w:rPr>
-          <w:lang w:val="en-GB"/>
-        </w:rPr>
-        <w:t xml:space="preserve"> input of the pp2-board. The phototransistor is polarized and thus it is important that it is connected correctly. The correct way to connect is with the ground to the connection closest to the white spot on the phototransistor. The lens lamp isn’t polarized and does not move in any direction and thus it doesn’t matter in which connection the ground is. The lens lamp is connected to the 5</w:t>
-      </w:r>
-      <w:r>
-        <w:rPr>
-          <w:vertAlign w:val="superscript"/>
-          <w:lang w:val="en-GB"/>
-        </w:rPr>
-        <w:t xml:space="preserve">th </w:t>
-      </w:r>
-      <w:r>
-        <w:rPr>
-          <w:lang w:val="en-GB"/>
-        </w:rPr>
-        <w:t>output of the pp2-processor.</w:t>
-      </w:r>
-    </w:p>
-    <w:p>
-      <w:pPr>
-        <w:rPr>
-          <w:lang w:val="en-GB"/>
-        </w:rPr>
-      </w:pPr>
-    </w:p>
-    <w:p>
-      <w:pPr>
-        <w:pStyle w:val="Heading2"/>
-      </w:pPr>
-      <w:bookmarkStart w:id="37" w:name="_Toc413258775"/>
-      <w:r>
-        <w:t>The black white detector</w:t>
-      </w:r>
-      <w:bookmarkEnd w:id="37"/>
     </w:p>
     <w:p>
       <w:pPr>
@@ -7510,11 +7848,79 @@
       <w:pPr>
         <w:pStyle w:val="Heading2"/>
       </w:pPr>
-      <w:bookmarkStart w:id="38" w:name="_Toc413258776"/>
+      <w:bookmarkStart w:id="37" w:name="_Toc413258776"/>
       <w:r>
         <w:lastRenderedPageBreak/>
         <w:t>The Sorter</w:t>
       </w:r>
+      <w:bookmarkEnd w:id="37"/>
+    </w:p>
+    <w:p>
+      <w:pPr>
+        <w:rPr>
+          <w:lang w:val="en-GB"/>
+        </w:rPr>
+      </w:pPr>
+      <w:r>
+        <w:rPr>
+          <w:lang w:val="en-GB"/>
+        </w:rPr>
+        <w:t xml:space="preserve">The divider uses a so-called “H-bridge” to move up and down. We use output 0 and </w:t>
+      </w:r>
+      <w:r>
+        <w:rPr>
+          <w:lang w:val="en-GB"/>
+        </w:rPr>
+        <w:t>output to</w:t>
+      </w:r>
+      <w:r>
+        <w:rPr>
+          <w:lang w:val="en-GB"/>
+        </w:rPr>
+        <w:t xml:space="preserve"> control the H-bridge, which in turn controls the motor moving the divider. We connect the ground of the H </w:t>
+      </w:r>
+      <w:proofErr w:type="gramStart"/>
+      <w:r>
+        <w:rPr>
+          <w:lang w:val="en-GB"/>
+        </w:rPr>
+        <w:t>bridge</w:t>
+      </w:r>
+      <w:proofErr w:type="gramEnd"/>
+      <w:r>
+        <w:rPr>
+          <w:lang w:val="en-GB"/>
+        </w:rPr>
+        <w:t xml:space="preserve"> with the output 0 to the 6-side of the motor. Now when we power up output 0 the divider will move up. When we power up output 1 the divider will move down. Output 0 and output 1 are never allowed to be on at the same time, which is also stated in the safety properties. We want to move the divider as fast as possible so we always use the maximum allowed voltage of 9 volts. To detect when the divider is in its upmost position we use a push sensor. When the PP2 detects that this push sensor is pressed we immediately cut the power to output 0. We do not detect when the divider is at the bottom, because as soon as the push sensor is not pressed then there isn’t enough space for a disc to go underneath. Thus we simply power on the motor for a set amount of time. This time should be enough to make it move to the bottom but not low enough </w:t>
+      </w:r>
+      <w:r>
+        <w:rPr>
+          <w:lang w:val="en-GB"/>
+        </w:rPr>
+        <w:t>to</w:t>
+      </w:r>
+      <w:r>
+        <w:rPr>
+          <w:lang w:val="en-GB"/>
+        </w:rPr>
+        <w:t xml:space="preserve"> interfere with the conveyor belt.</w:t>
+      </w:r>
+    </w:p>
+    <w:p>
+      <w:pPr>
+        <w:rPr>
+          <w:lang w:val="en-GB"/>
+        </w:rPr>
+      </w:pPr>
+    </w:p>
+    <w:p>
+      <w:pPr>
+        <w:pStyle w:val="Heading2"/>
+      </w:pPr>
+      <w:bookmarkStart w:id="38" w:name="_Toc413258777"/>
+      <w:r>
+        <w:t>The buttons</w:t>
+      </w:r>
       <w:bookmarkEnd w:id="38"/>
     </w:p>
     <w:p>
@@ -7527,31 +7933,7 @@
         <w:rPr>
           <w:lang w:val="en-GB"/>
         </w:rPr>
-        <w:t xml:space="preserve">The divider uses a so-called “H-bridge” to move up and down. We use output 0 and </w:t>
-      </w:r>
-      <w:r>
-        <w:rPr>
-          <w:lang w:val="en-GB"/>
-        </w:rPr>
-        <w:t>output to</w:t>
-      </w:r>
-      <w:r>
-        <w:rPr>
-          <w:lang w:val="en-GB"/>
-        </w:rPr>
-        <w:t xml:space="preserve"> control the H-bridge, which in turn controls the motor moving the divider. We connect the ground of the H bridge with the output 0 to the 6-side of the motor. Now when we power up output 0 the divider will move up. When we power up output 1 the divider will move down. Output 0 and output 1 are never allowed to be on at the same time, which is also stated in the safety properties. We want to move the divider as fast as possible so we always use the maximum allowed voltage of 9 volts. To detect when the divider is in its upmost position we use a push sensor. When the PP2 detects that this push sensor is pressed we immediately cut the power to output 0. We do not detect when the divider is at the bottom, because as soon as the push sensor is not pressed then there isn’t enough space for a disc to go underneath. Thus we simply power on the motor for a set amount of time. This time should be enough to make it move to the bottom but not low enough </w:t>
-      </w:r>
-      <w:r>
-        <w:rPr>
-          <w:lang w:val="en-GB"/>
-        </w:rPr>
-        <w:t>to</w:t>
-      </w:r>
-      <w:r>
-        <w:rPr>
-          <w:lang w:val="en-GB"/>
-        </w:rPr>
-        <w:t xml:space="preserve"> interfere with the conveyor belt.</w:t>
+        <w:t xml:space="preserve">The button that is used to start/stop the machine will be button 0. The button to abort the machine will be button 1. </w:t>
       </w:r>
     </w:p>
     <w:p>
@@ -7565,9 +7947,9 @@
       <w:pPr>
         <w:pStyle w:val="Heading2"/>
       </w:pPr>
-      <w:bookmarkStart w:id="39" w:name="_Toc413258777"/>
-      <w:r>
-        <w:t>The buttons</w:t>
+      <w:bookmarkStart w:id="39" w:name="_Toc413258778"/>
+      <w:r>
+        <w:t>The conveyer belt</w:t>
       </w:r>
       <w:bookmarkEnd w:id="39"/>
     </w:p>
@@ -7581,37 +7963,21 @@
         <w:rPr>
           <w:lang w:val="en-GB"/>
         </w:rPr>
-        <w:t xml:space="preserve">The button that is used to start/stop the machine will be button 0. The button to abort the machine will be button 1. </w:t>
-      </w:r>
-    </w:p>
-    <w:p>
-      <w:pPr>
-        <w:rPr>
-          <w:lang w:val="en-GB"/>
-        </w:rPr>
-      </w:pPr>
-    </w:p>
-    <w:p>
-      <w:pPr>
-        <w:pStyle w:val="Heading2"/>
-      </w:pPr>
-      <w:bookmarkStart w:id="40" w:name="_Toc413258778"/>
-      <w:r>
-        <w:t>The conveyer belt</w:t>
-      </w:r>
-      <w:bookmarkEnd w:id="40"/>
-    </w:p>
-    <w:p>
-      <w:pPr>
-        <w:rPr>
-          <w:lang w:val="en-GB"/>
-        </w:rPr>
-      </w:pPr>
-      <w:r>
-        <w:rPr>
-          <w:lang w:val="en-GB"/>
-        </w:rPr>
-        <w:t>The conveyer belt uses 5 gears of which only 3 touch the conveyer belt. 2 of those 3 gears are used to make sure the conveyer belt is horizontal and the third one is used to make the conveyer belt turn. The third gear is connected to a metal rod. On that metal rod another gear is connected and that gear will be turned using the gear which is connected to the engine. Because we have those gears in between the direction in which the engine turns has to be counter clockwise. Then the conveyer belt does turn clockwise and the discs will be moved in the right direction. To let the engine turn clockwise we have to connect the ground to the connection closest to the 9V. T</w:t>
+        <w:t xml:space="preserve">The conveyer belt uses 5 gears of which only 3 touch the conveyer belt. 2 of those 3 gears are used to make sure the conveyer belt is horizontal and the third one is used to make the conveyer belt turn. The third gear is connected to a metal rod. On that metal rod another gear is connected and that gear will be turned using the </w:t>
+      </w:r>
+      <w:proofErr w:type="gramStart"/>
+      <w:r>
+        <w:rPr>
+          <w:lang w:val="en-GB"/>
+        </w:rPr>
+        <w:t>gear which</w:t>
+      </w:r>
+      <w:proofErr w:type="gramEnd"/>
+      <w:r>
+        <w:rPr>
+          <w:lang w:val="en-GB"/>
+        </w:rPr>
+        <w:t xml:space="preserve"> is connected to the engine. Because we have those gears in between the direction in which the engine turns has to be counter clockwise. Then the conveyer belt does turn clockwise and the discs will be moved in the right direction. To let the engine turn clockwise we have to connect the ground to the connection closest to the 9V. T</w:t>
       </w:r>
       <w:r>
         <w:rPr>
@@ -7652,20 +8018,50 @@
       <w:pPr>
         <w:pStyle w:val="Heading1"/>
       </w:pPr>
-      <w:bookmarkStart w:id="41" w:name="_Toc413258779"/>
+      <w:bookmarkStart w:id="40" w:name="_Toc413258779"/>
       <w:r>
         <w:lastRenderedPageBreak/>
         <w:t>Validation</w:t>
       </w:r>
+      <w:bookmarkEnd w:id="40"/>
+    </w:p>
+    <w:p>
+      <w:pPr>
+        <w:pStyle w:val="Heading2"/>
+      </w:pPr>
+      <w:bookmarkStart w:id="41" w:name="_Toc413258780"/>
+      <w:r>
+        <w:t>Validate High level specifications</w:t>
+      </w:r>
       <w:bookmarkEnd w:id="41"/>
     </w:p>
     <w:p>
       <w:pPr>
+        <w:rPr>
+          <w:lang w:val="en-GB"/>
+        </w:rPr>
+      </w:pPr>
+      <w:r>
+        <w:rPr>
+          <w:lang w:val="en-GB"/>
+        </w:rPr>
+        <w:t>Our high level specifications are correct, because in the exercise it is said that a sorting machine for black and white discs should be made. And it also is said that we need at least one conveyer belt.</w:t>
+      </w:r>
+    </w:p>
+    <w:p>
+      <w:pPr>
+        <w:rPr>
+          <w:lang w:val="en-GB"/>
+        </w:rPr>
+      </w:pPr>
+    </w:p>
+    <w:p>
+      <w:pPr>
         <w:pStyle w:val="Heading2"/>
       </w:pPr>
-      <w:bookmarkStart w:id="42" w:name="_Toc413258780"/>
-      <w:r>
-        <w:t>Validate High level specifications</w:t>
+      <w:bookmarkStart w:id="42" w:name="_Toc413258781"/>
+      <w:r>
+        <w:t>Validation SLR</w:t>
       </w:r>
       <w:bookmarkEnd w:id="42"/>
     </w:p>
@@ -7679,43 +8075,27 @@
         <w:rPr>
           <w:lang w:val="en-GB"/>
         </w:rPr>
-        <w:t>Our high level specifications are correct, because in the exercise it is said that a sorting machine for black and white discs should be made. And it also is said that we need at least one conveyer belt.</w:t>
-      </w:r>
-    </w:p>
-    <w:p>
-      <w:pPr>
-        <w:rPr>
-          <w:lang w:val="en-GB"/>
-        </w:rPr>
-      </w:pPr>
-    </w:p>
-    <w:p>
-      <w:pPr>
-        <w:pStyle w:val="Heading2"/>
-      </w:pPr>
-      <w:bookmarkStart w:id="43" w:name="_Toc413258781"/>
-      <w:r>
-        <w:t>Validation SLR</w:t>
-      </w:r>
-      <w:bookmarkEnd w:id="43"/>
-    </w:p>
-    <w:p>
-      <w:pPr>
-        <w:rPr>
-          <w:lang w:val="en-GB"/>
-        </w:rPr>
-      </w:pPr>
-      <w:r>
-        <w:rPr>
-          <w:lang w:val="en-GB"/>
-        </w:rPr>
         <w:t>The high level specification defines the basic flow of the use-cases, user constraints and safety properties. At the same time, we validate the System Level Requirements through the high level specification. “Sort unsorted discs” is correct, because the high level specification mentions that the machine should sort discs. Aborting the process happens because in every machine something could go wrong and thus it needs to be able to be stopped at any point in time. “Starting the machine” and “Stopping the ma</w:t>
       </w:r>
       <w:r>
         <w:rPr>
           <w:lang w:val="en-GB"/>
         </w:rPr>
-        <w:t>chine” are actions which are also</w:t>
+        <w:t xml:space="preserve">chine” are </w:t>
+      </w:r>
+      <w:proofErr w:type="gramStart"/>
+      <w:r>
+        <w:rPr>
+          <w:lang w:val="en-GB"/>
+        </w:rPr>
+        <w:t>actions which</w:t>
+      </w:r>
+      <w:proofErr w:type="gramEnd"/>
+      <w:r>
+        <w:rPr>
+          <w:lang w:val="en-GB"/>
+        </w:rPr>
+        <w:t xml:space="preserve"> are also</w:t>
       </w:r>
       <w:r>
         <w:rPr>
@@ -7761,20 +8141,62 @@
         <w:rPr>
           <w:lang w:val="en-GB"/>
         </w:rPr>
-        <w:t>After pressing an emergency button, within 50 ms there should be no moving parts in the machine. The machine should immediately abort its current process, according to the high level specification, although this is not realisable. Therefore, this is set to be within 50 ms.</w:t>
-      </w:r>
-    </w:p>
-    <w:p>
-      <w:pPr>
-        <w:rPr>
-          <w:lang w:val="en-GB"/>
-        </w:rPr>
-      </w:pPr>
-      <w:r>
-        <w:rPr>
-          <w:lang w:val="en-GB"/>
-        </w:rPr>
-        <w:t>According to the High level Specification the machine should stop sorting if there is no more disk signaled after 4s. We made this into a safety property, because a running machine with no use is only going to possibly harm people getting in contact or the machine itself.</w:t>
+        <w:t xml:space="preserve">After pressing an emergency button, within 50 </w:t>
+      </w:r>
+      <w:proofErr w:type="spellStart"/>
+      <w:r>
+        <w:rPr>
+          <w:lang w:val="en-GB"/>
+        </w:rPr>
+        <w:t>ms</w:t>
+      </w:r>
+      <w:proofErr w:type="spellEnd"/>
+      <w:r>
+        <w:rPr>
+          <w:lang w:val="en-GB"/>
+        </w:rPr>
+        <w:t xml:space="preserve"> there should be no moving parts in the machine. The machine should immediately abort its current process, according to the high level specification, although this is not realisable. Therefore, this is set to be within 50 </w:t>
+      </w:r>
+      <w:proofErr w:type="spellStart"/>
+      <w:r>
+        <w:rPr>
+          <w:lang w:val="en-GB"/>
+        </w:rPr>
+        <w:t>ms</w:t>
+      </w:r>
+      <w:proofErr w:type="spellEnd"/>
+      <w:r>
+        <w:rPr>
+          <w:lang w:val="en-GB"/>
+        </w:rPr>
+        <w:t>.</w:t>
+      </w:r>
+    </w:p>
+    <w:p>
+      <w:pPr>
+        <w:rPr>
+          <w:lang w:val="en-GB"/>
+        </w:rPr>
+      </w:pPr>
+      <w:r>
+        <w:rPr>
+          <w:lang w:val="en-GB"/>
+        </w:rPr>
+        <w:t xml:space="preserve">According to the High level Specification the machine should stop sorting if there is no more disk </w:t>
+      </w:r>
+      <w:proofErr w:type="spellStart"/>
+      <w:r>
+        <w:rPr>
+          <w:lang w:val="en-GB"/>
+        </w:rPr>
+        <w:t>signaled</w:t>
+      </w:r>
+      <w:proofErr w:type="spellEnd"/>
+      <w:r>
+        <w:rPr>
+          <w:lang w:val="en-GB"/>
+        </w:rPr>
+        <w:t xml:space="preserve"> after 4s. We made this into a safety property, because a running machine with no use is only going to possibly harm people getting in contact or the machine itself.</w:t>
       </w:r>
     </w:p>
     <w:p>
@@ -7814,283 +8236,299 @@
       <w:pPr>
         <w:pStyle w:val="Heading2"/>
       </w:pPr>
-      <w:bookmarkStart w:id="44" w:name="_Toc413258782"/>
+      <w:bookmarkStart w:id="43" w:name="_Toc413258782"/>
       <w:r>
         <w:lastRenderedPageBreak/>
         <w:t>Validation Priorities to SLRs</w:t>
       </w:r>
+      <w:bookmarkEnd w:id="43"/>
+    </w:p>
+    <w:p>
+      <w:pPr>
+        <w:pStyle w:val="Textbody"/>
+        <w:rPr>
+          <w:rFonts w:ascii="Open Baskerville 0.0.75" w:hAnsi="Open Baskerville 0.0.75"/>
+          <w:lang w:val="en-GB"/>
+        </w:rPr>
+      </w:pPr>
+      <w:r>
+        <w:rPr>
+          <w:rFonts w:ascii="Open Baskerville 0.0.75" w:hAnsi="Open Baskerville 0.0.75"/>
+          <w:lang w:val="en-GB"/>
+        </w:rPr>
+        <w:t>Reliability:</w:t>
+      </w:r>
+    </w:p>
+    <w:p>
+      <w:pPr>
+        <w:pStyle w:val="Textbody"/>
+        <w:rPr>
+          <w:rFonts w:ascii="Open Baskerville 0.0.75" w:hAnsi="Open Baskerville 0.0.75"/>
+          <w:lang w:val="en-GB"/>
+        </w:rPr>
+      </w:pPr>
+      <w:r>
+        <w:rPr>
+          <w:rFonts w:ascii="Open Baskerville 0.0.75" w:hAnsi="Open Baskerville 0.0.75"/>
+          <w:lang w:val="en-GB"/>
+        </w:rPr>
+        <w:t>The use-cases describe how we want to sort multiple coloured disks, because we want the sorting to be done as accurately as possible we chose reliability as one of our priorities.</w:t>
+      </w:r>
+    </w:p>
+    <w:p>
+      <w:pPr>
+        <w:pStyle w:val="Textbody"/>
+        <w:rPr>
+          <w:rFonts w:ascii="Open Baskerville 0.0.75" w:hAnsi="Open Baskerville 0.0.75"/>
+          <w:lang w:val="en-GB"/>
+        </w:rPr>
+      </w:pPr>
+      <w:r>
+        <w:rPr>
+          <w:rFonts w:ascii="Open Baskerville 0.0.75" w:hAnsi="Open Baskerville 0.0.75"/>
+          <w:lang w:val="en-GB"/>
+        </w:rPr>
+        <w:t>Accessibility:</w:t>
+      </w:r>
+    </w:p>
+    <w:p>
+      <w:pPr>
+        <w:pStyle w:val="Textbody"/>
+        <w:rPr>
+          <w:rFonts w:ascii="Open Baskerville 0.0.75" w:hAnsi="Open Baskerville 0.0.75"/>
+          <w:lang w:val="en-GB"/>
+        </w:rPr>
+      </w:pPr>
+      <w:r>
+        <w:rPr>
+          <w:rFonts w:ascii="Open Baskerville 0.0.75" w:hAnsi="Open Baskerville 0.0.75"/>
+          <w:lang w:val="en-GB"/>
+        </w:rPr>
+        <w:t>The use-cases describe that the user has to remove all disks from the machine after the “ABORT” button is pressed. Because of this we want to make the machine somewhat open, so the user can remove the disks with relative ease.</w:t>
+      </w:r>
+    </w:p>
+    <w:p>
+      <w:pPr>
+        <w:pStyle w:val="Textbody"/>
+        <w:rPr>
+          <w:rFonts w:ascii="Open Baskerville 0.0.75" w:hAnsi="Open Baskerville 0.0.75"/>
+          <w:lang w:val="en-GB"/>
+        </w:rPr>
+      </w:pPr>
+      <w:r>
+        <w:rPr>
+          <w:rFonts w:ascii="Open Baskerville 0.0.75" w:hAnsi="Open Baskerville 0.0.75"/>
+          <w:lang w:val="en-GB"/>
+        </w:rPr>
+        <w:t>Speed:</w:t>
+      </w:r>
+    </w:p>
+    <w:p>
+      <w:pPr>
+        <w:pStyle w:val="Textbody"/>
+        <w:rPr>
+          <w:rFonts w:ascii="Open Baskerville 0.0.75" w:hAnsi="Open Baskerville 0.0.75"/>
+          <w:lang w:val="en-GB"/>
+        </w:rPr>
+      </w:pPr>
+      <w:r>
+        <w:rPr>
+          <w:rFonts w:ascii="Open Baskerville 0.0.75" w:hAnsi="Open Baskerville 0.0.75"/>
+          <w:lang w:val="en-GB"/>
+        </w:rPr>
+        <w:t>The use-cases describe how we want to sort multiple coloured disks, because we want the sorting to be done as fast as possible we chose speed as one of our priorities.</w:t>
+      </w:r>
+    </w:p>
+    <w:p>
+      <w:pPr>
+        <w:pStyle w:val="Textbody"/>
+        <w:rPr>
+          <w:rFonts w:ascii="Open Baskerville 0.0.75" w:hAnsi="Open Baskerville 0.0.75"/>
+          <w:lang w:val="en-GB"/>
+        </w:rPr>
+      </w:pPr>
+      <w:r>
+        <w:rPr>
+          <w:rFonts w:ascii="Open Baskerville 0.0.75" w:hAnsi="Open Baskerville 0.0.75"/>
+          <w:lang w:val="en-GB"/>
+        </w:rPr>
+        <w:t>Robustness:</w:t>
+      </w:r>
+    </w:p>
+    <w:p>
+      <w:pPr>
+        <w:pStyle w:val="Textbody"/>
+        <w:rPr>
+          <w:rFonts w:ascii="Open Baskerville 0.0.75" w:hAnsi="Open Baskerville 0.0.75"/>
+          <w:lang w:val="en-GB"/>
+        </w:rPr>
+      </w:pPr>
+      <w:r>
+        <w:rPr>
+          <w:rFonts w:ascii="Open Baskerville 0.0.75" w:hAnsi="Open Baskerville 0.0.75"/>
+          <w:lang w:val="en-GB"/>
+        </w:rPr>
+        <w:t>The use-cases describe that the user has to remove all disks from the machine after the “ABORT” button is pressed. For this reason we want the machine to be fairly durable so that the user does not easily damage it. Additionally, since the machine contains a number of engines and moving parts, it will be vibrating ever so slightly. These vibrations should also not cause any damage to the machine leading to our priority of robustness.</w:t>
+      </w:r>
+    </w:p>
+    <w:p>
+      <w:pPr>
+        <w:pStyle w:val="Textbody"/>
+        <w:rPr>
+          <w:rFonts w:ascii="Open Baskerville 0.0.75" w:hAnsi="Open Baskerville 0.0.75"/>
+          <w:lang w:val="en-GB"/>
+        </w:rPr>
+      </w:pPr>
+      <w:r>
+        <w:rPr>
+          <w:rFonts w:ascii="Open Baskerville 0.0.75" w:hAnsi="Open Baskerville 0.0.75"/>
+          <w:lang w:val="en-GB"/>
+        </w:rPr>
+        <w:t>Amount of space:</w:t>
+      </w:r>
+    </w:p>
+    <w:p>
+      <w:pPr>
+        <w:pStyle w:val="Textbody"/>
+        <w:rPr>
+          <w:rFonts w:ascii="Open Baskerville 0.0.75" w:hAnsi="Open Baskerville 0.0.75"/>
+          <w:lang w:val="en-GB"/>
+        </w:rPr>
+      </w:pPr>
+      <w:r>
+        <w:rPr>
+          <w:rFonts w:ascii="Open Baskerville 0.0.75" w:hAnsi="Open Baskerville 0.0.75"/>
+          <w:lang w:val="en-GB"/>
+        </w:rPr>
+        <w:t xml:space="preserve">This priority does not have a clear relation to our </w:t>
+      </w:r>
+      <w:proofErr w:type="gramStart"/>
+      <w:r>
+        <w:rPr>
+          <w:rFonts w:ascii="Open Baskerville 0.0.75" w:hAnsi="Open Baskerville 0.0.75"/>
+          <w:lang w:val="en-GB"/>
+        </w:rPr>
+        <w:t>SLRs,</w:t>
+      </w:r>
+      <w:proofErr w:type="gramEnd"/>
+      <w:r>
+        <w:rPr>
+          <w:rFonts w:ascii="Open Baskerville 0.0.75" w:hAnsi="Open Baskerville 0.0.75"/>
+          <w:lang w:val="en-GB"/>
+        </w:rPr>
+        <w:t xml:space="preserve"> however, we believe that a small machine capable of accomplishing the same task is generally better than a larger version. This is because the machine has to be stored or placed somewhere, leaving you with more space for other machines. This is why we chose for minimizing </w:t>
+      </w:r>
+      <w:r>
+        <w:rPr>
+          <w:rFonts w:ascii="Open Baskerville 0.0.75" w:hAnsi="Open Baskerville 0.0.75"/>
+          <w:lang w:val="en-GB"/>
+        </w:rPr>
+        <w:t>floor space</w:t>
+      </w:r>
+      <w:r>
+        <w:rPr>
+          <w:rFonts w:ascii="Open Baskerville 0.0.75" w:hAnsi="Open Baskerville 0.0.75"/>
+          <w:lang w:val="en-GB"/>
+        </w:rPr>
+        <w:t xml:space="preserve"> as one of our priorities.</w:t>
+      </w:r>
+    </w:p>
+    <w:p>
+      <w:pPr>
+        <w:pStyle w:val="Textbody"/>
+        <w:rPr>
+          <w:rFonts w:ascii="Open Baskerville 0.0.75" w:hAnsi="Open Baskerville 0.0.75"/>
+          <w:lang w:val="en-GB"/>
+        </w:rPr>
+      </w:pPr>
+      <w:r>
+        <w:rPr>
+          <w:rFonts w:ascii="Open Baskerville 0.0.75" w:hAnsi="Open Baskerville 0.0.75"/>
+          <w:lang w:val="en-GB"/>
+        </w:rPr>
+        <w:t>Difficulty of building:</w:t>
+      </w:r>
+    </w:p>
+    <w:p>
+      <w:pPr>
+        <w:pStyle w:val="Textbody"/>
+        <w:rPr>
+          <w:rFonts w:ascii="Open Baskerville 0.0.75" w:hAnsi="Open Baskerville 0.0.75"/>
+          <w:lang w:val="en-GB"/>
+        </w:rPr>
+      </w:pPr>
+      <w:r>
+        <w:rPr>
+          <w:rFonts w:ascii="Open Baskerville 0.0.75" w:hAnsi="Open Baskerville 0.0.75"/>
+          <w:lang w:val="en-GB"/>
+        </w:rPr>
+        <w:t>This priority also does not have a clear relation to our SLRs, but this would make our job as builders easier. It would also allow for greater rates of production of the machine. For these reasons we chose difficulty of building as one of our priorities.</w:t>
+      </w:r>
+    </w:p>
+    <w:p>
+      <w:pPr>
+        <w:pStyle w:val="Textbody"/>
+        <w:rPr>
+          <w:rFonts w:ascii="Open Baskerville 0.0.75" w:hAnsi="Open Baskerville 0.0.75"/>
+          <w:lang w:val="en-GB"/>
+        </w:rPr>
+      </w:pPr>
+      <w:r>
+        <w:rPr>
+          <w:rFonts w:ascii="Open Baskerville 0.0.75" w:hAnsi="Open Baskerville 0.0.75"/>
+          <w:lang w:val="en-GB"/>
+        </w:rPr>
+        <w:t>Amount of parts:</w:t>
+      </w:r>
+    </w:p>
+    <w:p>
+      <w:pPr>
+        <w:pStyle w:val="Textbody"/>
+        <w:rPr>
+          <w:rFonts w:ascii="Open Baskerville 0.0.75" w:hAnsi="Open Baskerville 0.0.75"/>
+          <w:lang w:val="en-GB"/>
+        </w:rPr>
+      </w:pPr>
+      <w:r>
+        <w:rPr>
+          <w:rFonts w:ascii="Open Baskerville 0.0.75" w:hAnsi="Open Baskerville 0.0.75"/>
+          <w:lang w:val="en-GB"/>
+        </w:rPr>
+        <w:t>This priority also does not have a clear relation to our SLRs. A lot of parts, though, would make our machine more expensive and harsher on the environment, leading us to make the amount of parts one of our priorities.</w:t>
+      </w:r>
+    </w:p>
+    <w:p>
+      <w:pPr>
+        <w:pStyle w:val="Textbody"/>
+        <w:rPr>
+          <w:rFonts w:ascii="Open Baskerville 0.0.75" w:hAnsi="Open Baskerville 0.0.75"/>
+          <w:lang w:val="en-GB"/>
+        </w:rPr>
+      </w:pPr>
+      <w:r>
+        <w:rPr>
+          <w:rFonts w:ascii="Open Baskerville 0.0.75" w:hAnsi="Open Baskerville 0.0.75"/>
+          <w:lang w:val="en-GB"/>
+        </w:rPr>
+        <w:t>Because the priorities “Amount of space”, “Difficulty of building” and “Amount of parts” have no clear relationship to the SLRs we chose to put them on the bottom of our priority list.</w:t>
+      </w:r>
+    </w:p>
+    <w:p>
+      <w:pPr>
+        <w:rPr>
+          <w:lang w:val="en-GB"/>
+        </w:rPr>
+      </w:pPr>
+    </w:p>
+    <w:p>
+      <w:pPr>
+        <w:pStyle w:val="Heading2"/>
+      </w:pPr>
+      <w:bookmarkStart w:id="44" w:name="_Toc413258783"/>
+      <w:r>
+        <w:t>Testing machine design to the priorities</w:t>
+      </w:r>
       <w:bookmarkEnd w:id="44"/>
-    </w:p>
-    <w:p>
-      <w:pPr>
-        <w:pStyle w:val="Textbody"/>
-        <w:rPr>
-          <w:rFonts w:ascii="Open Baskerville 0.0.75" w:hAnsi="Open Baskerville 0.0.75"/>
-          <w:lang w:val="en-GB"/>
-        </w:rPr>
-      </w:pPr>
-      <w:r>
-        <w:rPr>
-          <w:rFonts w:ascii="Open Baskerville 0.0.75" w:hAnsi="Open Baskerville 0.0.75"/>
-          <w:lang w:val="en-GB"/>
-        </w:rPr>
-        <w:t>Reliability:</w:t>
-      </w:r>
-    </w:p>
-    <w:p>
-      <w:pPr>
-        <w:pStyle w:val="Textbody"/>
-        <w:rPr>
-          <w:rFonts w:ascii="Open Baskerville 0.0.75" w:hAnsi="Open Baskerville 0.0.75"/>
-          <w:lang w:val="en-GB"/>
-        </w:rPr>
-      </w:pPr>
-      <w:r>
-        <w:rPr>
-          <w:rFonts w:ascii="Open Baskerville 0.0.75" w:hAnsi="Open Baskerville 0.0.75"/>
-          <w:lang w:val="en-GB"/>
-        </w:rPr>
-        <w:t>The use-cases describe how we want to sort multiple coloured disks, because we want the sorting to be done as accurately as possible we chose reliability as one of our priorities.</w:t>
-      </w:r>
-    </w:p>
-    <w:p>
-      <w:pPr>
-        <w:pStyle w:val="Textbody"/>
-        <w:rPr>
-          <w:rFonts w:ascii="Open Baskerville 0.0.75" w:hAnsi="Open Baskerville 0.0.75"/>
-          <w:lang w:val="en-GB"/>
-        </w:rPr>
-      </w:pPr>
-      <w:r>
-        <w:rPr>
-          <w:rFonts w:ascii="Open Baskerville 0.0.75" w:hAnsi="Open Baskerville 0.0.75"/>
-          <w:lang w:val="en-GB"/>
-        </w:rPr>
-        <w:t>Accessibility:</w:t>
-      </w:r>
-    </w:p>
-    <w:p>
-      <w:pPr>
-        <w:pStyle w:val="Textbody"/>
-        <w:rPr>
-          <w:rFonts w:ascii="Open Baskerville 0.0.75" w:hAnsi="Open Baskerville 0.0.75"/>
-          <w:lang w:val="en-GB"/>
-        </w:rPr>
-      </w:pPr>
-      <w:r>
-        <w:rPr>
-          <w:rFonts w:ascii="Open Baskerville 0.0.75" w:hAnsi="Open Baskerville 0.0.75"/>
-          <w:lang w:val="en-GB"/>
-        </w:rPr>
-        <w:t>The use-cases describe that the user has to remove all disks from the machine after the “ABORT” button is pressed. Because of this we want to make the machine somewhat open, so the user can remove the disks with relative ease.</w:t>
-      </w:r>
-    </w:p>
-    <w:p>
-      <w:pPr>
-        <w:pStyle w:val="Textbody"/>
-        <w:rPr>
-          <w:rFonts w:ascii="Open Baskerville 0.0.75" w:hAnsi="Open Baskerville 0.0.75"/>
-          <w:lang w:val="en-GB"/>
-        </w:rPr>
-      </w:pPr>
-      <w:r>
-        <w:rPr>
-          <w:rFonts w:ascii="Open Baskerville 0.0.75" w:hAnsi="Open Baskerville 0.0.75"/>
-          <w:lang w:val="en-GB"/>
-        </w:rPr>
-        <w:t>Speed:</w:t>
-      </w:r>
-    </w:p>
-    <w:p>
-      <w:pPr>
-        <w:pStyle w:val="Textbody"/>
-        <w:rPr>
-          <w:rFonts w:ascii="Open Baskerville 0.0.75" w:hAnsi="Open Baskerville 0.0.75"/>
-          <w:lang w:val="en-GB"/>
-        </w:rPr>
-      </w:pPr>
-      <w:r>
-        <w:rPr>
-          <w:rFonts w:ascii="Open Baskerville 0.0.75" w:hAnsi="Open Baskerville 0.0.75"/>
-          <w:lang w:val="en-GB"/>
-        </w:rPr>
-        <w:t>The use-cases describe how we want to sort multiple coloured disks, because we want the sorting to be done as fast as possible we chose speed as one of our priorities.</w:t>
-      </w:r>
-    </w:p>
-    <w:p>
-      <w:pPr>
-        <w:pStyle w:val="Textbody"/>
-        <w:rPr>
-          <w:rFonts w:ascii="Open Baskerville 0.0.75" w:hAnsi="Open Baskerville 0.0.75"/>
-          <w:lang w:val="en-GB"/>
-        </w:rPr>
-      </w:pPr>
-      <w:r>
-        <w:rPr>
-          <w:rFonts w:ascii="Open Baskerville 0.0.75" w:hAnsi="Open Baskerville 0.0.75"/>
-          <w:lang w:val="en-GB"/>
-        </w:rPr>
-        <w:t>Robustness:</w:t>
-      </w:r>
-    </w:p>
-    <w:p>
-      <w:pPr>
-        <w:pStyle w:val="Textbody"/>
-        <w:rPr>
-          <w:rFonts w:ascii="Open Baskerville 0.0.75" w:hAnsi="Open Baskerville 0.0.75"/>
-          <w:lang w:val="en-GB"/>
-        </w:rPr>
-      </w:pPr>
-      <w:r>
-        <w:rPr>
-          <w:rFonts w:ascii="Open Baskerville 0.0.75" w:hAnsi="Open Baskerville 0.0.75"/>
-          <w:lang w:val="en-GB"/>
-        </w:rPr>
-        <w:t>The use-cases describe that the user has to remove all disks from the machine after the “ABORT” button is pressed. For this reason we want the machine to be fairly durable so that the user does not easily damage it. Additionally, since the machine contains a number of engines and moving parts, it will be vibrating ever so slightly. These vibrations should also not cause any damage to the machine leading to our priority of robustness.</w:t>
-      </w:r>
-    </w:p>
-    <w:p>
-      <w:pPr>
-        <w:pStyle w:val="Textbody"/>
-        <w:rPr>
-          <w:rFonts w:ascii="Open Baskerville 0.0.75" w:hAnsi="Open Baskerville 0.0.75"/>
-          <w:lang w:val="en-GB"/>
-        </w:rPr>
-      </w:pPr>
-      <w:r>
-        <w:rPr>
-          <w:rFonts w:ascii="Open Baskerville 0.0.75" w:hAnsi="Open Baskerville 0.0.75"/>
-          <w:lang w:val="en-GB"/>
-        </w:rPr>
-        <w:t>Amount of space:</w:t>
-      </w:r>
-    </w:p>
-    <w:p>
-      <w:pPr>
-        <w:pStyle w:val="Textbody"/>
-        <w:rPr>
-          <w:rFonts w:ascii="Open Baskerville 0.0.75" w:hAnsi="Open Baskerville 0.0.75"/>
-          <w:lang w:val="en-GB"/>
-        </w:rPr>
-      </w:pPr>
-      <w:r>
-        <w:rPr>
-          <w:rFonts w:ascii="Open Baskerville 0.0.75" w:hAnsi="Open Baskerville 0.0.75"/>
-          <w:lang w:val="en-GB"/>
-        </w:rPr>
-        <w:t xml:space="preserve">This priority does not have a clear relation to our SLRs, however, we believe that a small machine capable of accomplishing the same task is generally better than a larger version. This is because the machine has to be stored or placed somewhere, leaving you with more space for other machines. This is why we chose for minimizing </w:t>
-      </w:r>
-      <w:r>
-        <w:rPr>
-          <w:rFonts w:ascii="Open Baskerville 0.0.75" w:hAnsi="Open Baskerville 0.0.75"/>
-          <w:lang w:val="en-GB"/>
-        </w:rPr>
-        <w:t>floor space</w:t>
-      </w:r>
-      <w:r>
-        <w:rPr>
-          <w:rFonts w:ascii="Open Baskerville 0.0.75" w:hAnsi="Open Baskerville 0.0.75"/>
-          <w:lang w:val="en-GB"/>
-        </w:rPr>
-        <w:t xml:space="preserve"> as one of our priorities.</w:t>
-      </w:r>
-    </w:p>
-    <w:p>
-      <w:pPr>
-        <w:pStyle w:val="Textbody"/>
-        <w:rPr>
-          <w:rFonts w:ascii="Open Baskerville 0.0.75" w:hAnsi="Open Baskerville 0.0.75"/>
-          <w:lang w:val="en-GB"/>
-        </w:rPr>
-      </w:pPr>
-      <w:r>
-        <w:rPr>
-          <w:rFonts w:ascii="Open Baskerville 0.0.75" w:hAnsi="Open Baskerville 0.0.75"/>
-          <w:lang w:val="en-GB"/>
-        </w:rPr>
-        <w:t>Difficulty of building:</w:t>
-      </w:r>
-    </w:p>
-    <w:p>
-      <w:pPr>
-        <w:pStyle w:val="Textbody"/>
-        <w:rPr>
-          <w:rFonts w:ascii="Open Baskerville 0.0.75" w:hAnsi="Open Baskerville 0.0.75"/>
-          <w:lang w:val="en-GB"/>
-        </w:rPr>
-      </w:pPr>
-      <w:r>
-        <w:rPr>
-          <w:rFonts w:ascii="Open Baskerville 0.0.75" w:hAnsi="Open Baskerville 0.0.75"/>
-          <w:lang w:val="en-GB"/>
-        </w:rPr>
-        <w:t>This priority also does not have a clear relation to our SLRs, but this would make our job as builders easier. It would also allow for greater rates of production of the machine. For these reasons we chose difficulty of building as one of our priorities.</w:t>
-      </w:r>
-    </w:p>
-    <w:p>
-      <w:pPr>
-        <w:pStyle w:val="Textbody"/>
-        <w:rPr>
-          <w:rFonts w:ascii="Open Baskerville 0.0.75" w:hAnsi="Open Baskerville 0.0.75"/>
-          <w:lang w:val="en-GB"/>
-        </w:rPr>
-      </w:pPr>
-      <w:r>
-        <w:rPr>
-          <w:rFonts w:ascii="Open Baskerville 0.0.75" w:hAnsi="Open Baskerville 0.0.75"/>
-          <w:lang w:val="en-GB"/>
-        </w:rPr>
-        <w:t>Amount of parts:</w:t>
-      </w:r>
-    </w:p>
-    <w:p>
-      <w:pPr>
-        <w:pStyle w:val="Textbody"/>
-        <w:rPr>
-          <w:rFonts w:ascii="Open Baskerville 0.0.75" w:hAnsi="Open Baskerville 0.0.75"/>
-          <w:lang w:val="en-GB"/>
-        </w:rPr>
-      </w:pPr>
-      <w:r>
-        <w:rPr>
-          <w:rFonts w:ascii="Open Baskerville 0.0.75" w:hAnsi="Open Baskerville 0.0.75"/>
-          <w:lang w:val="en-GB"/>
-        </w:rPr>
-        <w:t>This priority also does not have a clear relation to our SLRs. A lot of parts, though, would make our machine more expensive and harsher on the environment, leading us to make the amount of parts one of our priorities.</w:t>
-      </w:r>
-    </w:p>
-    <w:p>
-      <w:pPr>
-        <w:pStyle w:val="Textbody"/>
-        <w:rPr>
-          <w:rFonts w:ascii="Open Baskerville 0.0.75" w:hAnsi="Open Baskerville 0.0.75"/>
-          <w:lang w:val="en-GB"/>
-        </w:rPr>
-      </w:pPr>
-      <w:r>
-        <w:rPr>
-          <w:rFonts w:ascii="Open Baskerville 0.0.75" w:hAnsi="Open Baskerville 0.0.75"/>
-          <w:lang w:val="en-GB"/>
-        </w:rPr>
-        <w:t>Because the priorities “Amount of space”, “Difficulty of building” and “Amount of parts” have no clear relationship to the SLRs we chose to put them on the bottom of our priority list.</w:t>
-      </w:r>
-    </w:p>
-    <w:p>
-      <w:pPr>
-        <w:rPr>
-          <w:lang w:val="en-GB"/>
-        </w:rPr>
-      </w:pPr>
-    </w:p>
-    <w:p>
-      <w:pPr>
-        <w:pStyle w:val="Heading2"/>
-      </w:pPr>
-      <w:bookmarkStart w:id="45" w:name="_Toc413258783"/>
-      <w:r>
-        <w:t>Testing machine design to the priorities</w:t>
-      </w:r>
-      <w:bookmarkEnd w:id="45"/>
     </w:p>
     <w:p>
       <w:pPr>
@@ -8185,7 +8623,21 @@
         <w:rPr>
           <w:lang w:val="en-GB"/>
         </w:rPr>
-        <w:t xml:space="preserve"> of the Fischer Technik. </w:t>
+        <w:t xml:space="preserve"> of the Fischer </w:t>
+      </w:r>
+      <w:proofErr w:type="spellStart"/>
+      <w:r>
+        <w:rPr>
+          <w:lang w:val="en-GB"/>
+        </w:rPr>
+        <w:t>Technik</w:t>
+      </w:r>
+      <w:proofErr w:type="spellEnd"/>
+      <w:r>
+        <w:rPr>
+          <w:lang w:val="en-GB"/>
+        </w:rPr>
+        <w:t xml:space="preserve">. </w:t>
       </w:r>
     </w:p>
     <w:p>
@@ -12567,7 +13019,7 @@
 </file>
 
 <file path=customXml/itemProps1.xml><?xml version="1.0" encoding="utf-8"?>
-<ds:datastoreItem xmlns:ds="http://schemas.openxmlformats.org/officeDocument/2006/customXml" ds:itemID="{31F13632-8A59-774C-8F81-742782D600DD}">
+<ds:datastoreItem xmlns:ds="http://schemas.openxmlformats.org/officeDocument/2006/customXml" ds:itemID="{594DFCD6-D02A-9641-8BDB-57F84A05DE0A}">
   <ds:schemaRefs>
     <ds:schemaRef ds:uri="http://schemas.openxmlformats.org/officeDocument/2006/bibliography"/>
   </ds:schemaRefs>

</xml_diff>

<commit_message>
Updated machine interface again, because Git is stupid.
</commit_message>
<xml_diff>
--- a/MachineDesign/Machine design.docx
+++ b/MachineDesign/Machine design.docx
@@ -1,6 +1,6 @@
 
 <file path=word/document.xml><?xml version="1.0" encoding="utf-8"?>
-<w:document xmlns:wpc="http://schemas.microsoft.com/office/word/2010/wordprocessingCanvas" xmlns:mo="http://schemas.microsoft.com/office/mac/office/2008/main" xmlns:mc="http://schemas.openxmlformats.org/markup-compatibility/2006" xmlns:mv="urn:schemas-microsoft-com:mac:vml" xmlns:o="urn:schemas-microsoft-com:office:office" xmlns:r="http://schemas.openxmlformats.org/officeDocument/2006/relationships" xmlns:m="http://schemas.openxmlformats.org/officeDocument/2006/math" xmlns:v="urn:schemas-microsoft-com:vml" xmlns:wp14="http://schemas.microsoft.com/office/word/2010/wordprocessingDrawing" xmlns:wp="http://schemas.openxmlformats.org/drawingml/2006/wordprocessingDrawing" xmlns:w10="urn:schemas-microsoft-com:office:word" xmlns:w="http://schemas.openxmlformats.org/wordprocessingml/2006/main" xmlns:w14="http://schemas.microsoft.com/office/word/2010/wordml" xmlns:w15="http://schemas.microsoft.com/office/word/2012/wordml" xmlns:wpg="http://schemas.microsoft.com/office/word/2010/wordprocessingGroup" xmlns:wpi="http://schemas.microsoft.com/office/word/2010/wordprocessingInk" xmlns:wne="http://schemas.microsoft.com/office/word/2006/wordml" xmlns:wps="http://schemas.microsoft.com/office/word/2010/wordprocessingShape" mc:Ignorable="w14 w15 wp14">
+<w:document xmlns:wpc="http://schemas.microsoft.com/office/word/2010/wordprocessingCanvas" xmlns:mc="http://schemas.openxmlformats.org/markup-compatibility/2006" xmlns:o="urn:schemas-microsoft-com:office:office" xmlns:r="http://schemas.openxmlformats.org/officeDocument/2006/relationships" xmlns:m="http://schemas.openxmlformats.org/officeDocument/2006/math" xmlns:v="urn:schemas-microsoft-com:vml" xmlns:wp14="http://schemas.microsoft.com/office/word/2010/wordprocessingDrawing" xmlns:wp="http://schemas.openxmlformats.org/drawingml/2006/wordprocessingDrawing" xmlns:w10="urn:schemas-microsoft-com:office:word" xmlns:w="http://schemas.openxmlformats.org/wordprocessingml/2006/main" xmlns:w14="http://schemas.microsoft.com/office/word/2010/wordml" xmlns:w15="http://schemas.microsoft.com/office/word/2012/wordml" xmlns:wpg="http://schemas.microsoft.com/office/word/2010/wordprocessingGroup" xmlns:wpi="http://schemas.microsoft.com/office/word/2010/wordprocessingInk" xmlns:wne="http://schemas.microsoft.com/office/word/2006/wordml" xmlns:wps="http://schemas.microsoft.com/office/word/2010/wordprocessingShape" mc:Ignorable="w14 w15 wp14">
   <w:body>
     <w:p>
       <w:pPr>
@@ -16,7 +16,7 @@
           <w:rStyle w:val="Standaardalinea-lettertype1"/>
           <w:rFonts w:ascii="Open Baskerville 0.0.75" w:hAnsi="Open Baskerville 0.0.75"/>
           <w:noProof/>
-          <w:lang w:eastAsia="en-US" w:bidi="ar-SA"/>
+          <w:lang w:val="en-GB" w:eastAsia="ja-JP" w:bidi="ar-SA"/>
         </w:rPr>
         <mc:AlternateContent>
           <mc:Choice Requires="wps">
@@ -59,7 +59,7 @@
               </wp:anchor>
             </w:drawing>
           </mc:Choice>
-          <mc:Fallback>
+          <mc:Fallback xmlns:mv="urn:schemas-microsoft-com:mac:vml" xmlns:mo="http://schemas.microsoft.com/office/mac/office/2008/main">
             <w:pict>
               <v:shapetype w14:anchorId="1FDE7359" id="_x0000_t32" coordsize="21600,21600" o:spt="32" o:oned="t" path="m,l21600,21600e" filled="f">
                 <v:path arrowok="t" fillok="f" o:connecttype="none"/>
@@ -97,7 +97,7 @@
           <w:rStyle w:val="Standaardalinea-lettertype1"/>
           <w:rFonts w:ascii="Open Baskerville 0.0.75" w:hAnsi="Open Baskerville 0.0.75"/>
           <w:noProof/>
-          <w:lang w:eastAsia="en-US" w:bidi="ar-SA"/>
+          <w:lang w:val="en-GB" w:eastAsia="ja-JP" w:bidi="ar-SA"/>
         </w:rPr>
         <mc:AlternateContent>
           <mc:Choice Requires="wps">
@@ -143,7 +143,7 @@
               </wp:anchor>
             </w:drawing>
           </mc:Choice>
-          <mc:Fallback>
+          <mc:Fallback xmlns:mv="urn:schemas-microsoft-com:mac:vml" xmlns:mo="http://schemas.microsoft.com/office/mac/office/2008/main">
             <w:pict>
               <v:shape w14:anchorId="3A772389" id="Rechte verbindingslijn 2" o:spid="_x0000_s1026" type="#_x0000_t32" style="position:absolute;margin-left:74.2pt;margin-top:-7.5pt;width:321.1pt;height:0;z-index:3;visibility:visible;mso-wrap-style:square;mso-wrap-distance-left:9pt;mso-wrap-distance-top:0;mso-wrap-distance-right:9pt;mso-wrap-distance-bottom:0;mso-position-horizontal:absolute;mso-position-horizontal-relative:text;mso-position-vertical:absolute;mso-position-vertical-relative:text" o:gfxdata="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" strokecolor="#3465a4" strokeweight=".35281mm">
                 <v:stroke joinstyle="miter"/>
@@ -174,7 +174,7 @@
           <w:rStyle w:val="Standaardalinea-lettertype1"/>
           <w:rFonts w:ascii="Open Baskerville 0.0.75" w:hAnsi="Open Baskerville 0.0.75"/>
           <w:noProof/>
-          <w:lang w:eastAsia="en-US" w:bidi="ar-SA"/>
+          <w:lang w:val="en-GB" w:eastAsia="ja-JP" w:bidi="ar-SA"/>
         </w:rPr>
         <mc:AlternateContent>
           <mc:Choice Requires="wps">
@@ -220,7 +220,7 @@
               </wp:anchor>
             </w:drawing>
           </mc:Choice>
-          <mc:Fallback>
+          <mc:Fallback xmlns:mv="urn:schemas-microsoft-com:mac:vml" xmlns:mo="http://schemas.microsoft.com/office/mac/office/2008/main">
             <w:pict>
               <v:shapetype w14:anchorId="69460CF7" id="_x0000_t32" coordsize="21600,21600" o:spt="32" o:oned="t" path="m,l21600,21600e" filled="f">
                 <v:path arrowok="t" fillok="f" o:connecttype="none"/>
@@ -587,7 +587,6 @@
           <w:lang w:val="en-GB"/>
         </w:rPr>
       </w:pPr>
-      <w:proofErr w:type="spellStart"/>
       <w:r>
         <w:rPr>
           <w:rFonts w:ascii="Open Baskerville 0.0.75" w:hAnsi="Open Baskerville 0.0.75"/>
@@ -595,7 +594,6 @@
         </w:rPr>
         <w:t>Wigger</w:t>
       </w:r>
-      <w:proofErr w:type="spellEnd"/>
     </w:p>
     <w:p>
       <w:pPr>
@@ -3053,23 +3051,13 @@
       </w:r>
       <w:bookmarkStart w:id="2" w:name="__RefHeading__810_1583989979"/>
       <w:bookmarkStart w:id="3" w:name="_Toc413258753"/>
-      <w:proofErr w:type="gramStart"/>
       <w:r>
         <w:rPr>
           <w:rFonts w:ascii="Open Baskerville 0.0.75" w:hAnsi="Open Baskerville 0.0.75"/>
           <w:sz w:val="32"/>
           <w:lang w:val="en-GB"/>
         </w:rPr>
-        <w:t>High level</w:t>
-      </w:r>
-      <w:proofErr w:type="gramEnd"/>
-      <w:r>
-        <w:rPr>
-          <w:rFonts w:ascii="Open Baskerville 0.0.75" w:hAnsi="Open Baskerville 0.0.75"/>
-          <w:sz w:val="32"/>
-          <w:lang w:val="en-GB"/>
-        </w:rPr>
-        <w:t xml:space="preserve"> Specification</w:t>
+        <w:t>High level Specification</w:t>
       </w:r>
       <w:bookmarkEnd w:id="2"/>
       <w:bookmarkEnd w:id="3"/>
@@ -3599,7 +3587,6 @@
           <w:lang w:val="en-GB"/>
         </w:rPr>
       </w:pPr>
-      <w:proofErr w:type="gramStart"/>
       <w:r>
         <w:rPr>
           <w:lang w:val="en-GB"/>
@@ -3611,14 +3598,7 @@
           <w:lang w:val="en-GB"/>
         </w:rPr>
         <w:tab/>
-        <w:t>The speed of the machine is defined by the number of disks sorted in a unit of time</w:t>
-      </w:r>
-      <w:proofErr w:type="gramEnd"/>
-      <w:r>
-        <w:rPr>
-          <w:lang w:val="en-GB"/>
-        </w:rPr>
-        <w:t>. We search to select the design solution that improves this number. Speed is essential to offer a pleasant experience operating the machine</w:t>
+        <w:t>The speed of the machine is defined by the number of disks sorted in a unit of time. We search to select the design solution that improves this number. Speed is essential to offer a pleasant experience operating the machine</w:t>
       </w:r>
       <w:r>
         <w:rPr>
@@ -3706,21 +3686,7 @@
           <w:lang w:val="en-GB"/>
         </w:rPr>
         <w:tab/>
-        <w:t xml:space="preserve">We define user accessibility as the ease in which the user takes the actions required from the machine. </w:t>
-      </w:r>
-      <w:proofErr w:type="gramStart"/>
-      <w:r>
-        <w:rPr>
-          <w:lang w:val="en-GB"/>
-        </w:rPr>
-        <w:t>Validation is done by checking the compatibility of the design</w:t>
-      </w:r>
-      <w:proofErr w:type="gramEnd"/>
-      <w:r>
-        <w:rPr>
-          <w:lang w:val="en-GB"/>
-        </w:rPr>
-        <w:t xml:space="preserve"> and the user constrains. The disc container was built with user accessibility in mind, it is fairly easy and fast to load discs. The reason why this priority is important is that the machine requires a user to be operated and in consequence its operation must be possible.</w:t>
+        <w:t>We define user accessibility as the ease in which the user takes the actions required from the machine. Validation is done by checking the compatibility of the design and the user constrains. The disc container was built with user accessibility in mind, it is fairly easy and fast to load discs. The reason why this priority is important is that the machine requires a user to be operated and in consequence its operation must be possible.</w:t>
       </w:r>
     </w:p>
     <w:p>
@@ -3891,12 +3857,12 @@
       <w:pPr>
         <w:pStyle w:val="Heading3"/>
       </w:pPr>
-      <w:bookmarkStart w:id="11" w:name="_Toc413258759"/>
-      <w:bookmarkStart w:id="12" w:name="_Toc413258760"/>
+      <w:bookmarkStart w:id="11" w:name="_Toc413258760"/>
+      <w:bookmarkStart w:id="12" w:name="_Toc413258759"/>
       <w:r>
         <w:t>Starting the machine</w:t>
       </w:r>
-      <w:bookmarkEnd w:id="12"/>
+      <w:bookmarkEnd w:id="11"/>
     </w:p>
     <w:tbl>
       <w:tblPr>
@@ -4292,7 +4258,7 @@
         <w:pStyle w:val="Heading3"/>
       </w:pPr>
       <w:bookmarkStart w:id="13" w:name="_Toc413258761"/>
-      <w:bookmarkEnd w:id="11"/>
+      <w:bookmarkEnd w:id="12"/>
       <w:r>
         <w:t xml:space="preserve">Stop the </w:t>
       </w:r>
@@ -4972,14 +4938,12 @@
                 <w:lang w:val="en-GB"/>
               </w:rPr>
             </w:pPr>
-            <w:bookmarkStart w:id="16" w:name="_GoBack"/>
             <w:r>
               <w:rPr>
                 <w:lang w:val="en-GB"/>
               </w:rPr>
               <w:t>The machine is not already running.</w:t>
             </w:r>
-            <w:bookmarkEnd w:id="16"/>
           </w:p>
         </w:tc>
       </w:tr>
@@ -5567,7 +5531,7 @@
           <w:lang w:val="en-GB"/>
         </w:rPr>
       </w:pPr>
-      <w:bookmarkStart w:id="17" w:name="_Toc413258763"/>
+      <w:bookmarkStart w:id="16" w:name="_Toc413258763"/>
       <w:r>
         <w:rPr>
           <w:rFonts w:ascii="Open Baskerville 0.0.75" w:hAnsi="Open Baskerville 0.0.75"/>
@@ -5576,7 +5540,7 @@
         <w:lastRenderedPageBreak/>
         <w:t>Booting of the machine</w:t>
       </w:r>
-      <w:bookmarkEnd w:id="17"/>
+      <w:bookmarkEnd w:id="16"/>
     </w:p>
     <w:tbl>
       <w:tblPr>
@@ -6377,11 +6341,11 @@
       <w:pPr>
         <w:pStyle w:val="Heading3"/>
       </w:pPr>
-      <w:bookmarkStart w:id="18" w:name="__RefHeading__806_1950855401"/>
-      <w:bookmarkStart w:id="19" w:name="_Toc413258762"/>
-    </w:p>
+      <w:bookmarkStart w:id="17" w:name="__RefHeading__806_1950855401"/>
+      <w:bookmarkStart w:id="18" w:name="_Toc413258762"/>
+    </w:p>
+    <w:bookmarkEnd w:id="17"/>
     <w:bookmarkEnd w:id="18"/>
-    <w:bookmarkEnd w:id="19"/>
     <w:p>
       <w:pPr>
         <w:suppressAutoHyphens w:val="0"/>
@@ -6396,19 +6360,19 @@
         </w:rPr>
         <w:br w:type="page"/>
       </w:r>
-      <w:bookmarkStart w:id="20" w:name="__RefHeading__879_1950855401"/>
+      <w:bookmarkStart w:id="19" w:name="__RefHeading__879_1950855401"/>
     </w:p>
     <w:p>
       <w:pPr>
         <w:pStyle w:val="Heading1"/>
       </w:pPr>
-      <w:bookmarkStart w:id="21" w:name="_Toc413258764"/>
+      <w:bookmarkStart w:id="20" w:name="_Toc413258764"/>
       <w:r>
         <w:lastRenderedPageBreak/>
         <w:t>User Constraints</w:t>
       </w:r>
+      <w:bookmarkEnd w:id="19"/>
       <w:bookmarkEnd w:id="20"/>
-      <w:bookmarkEnd w:id="21"/>
     </w:p>
     <w:p>
       <w:pPr>
@@ -6500,13 +6464,13 @@
       <w:pPr>
         <w:pStyle w:val="Heading1"/>
       </w:pPr>
-      <w:bookmarkStart w:id="22" w:name="__RefHeading__881_1950855401"/>
-      <w:bookmarkStart w:id="23" w:name="_Toc413258765"/>
+      <w:bookmarkStart w:id="21" w:name="__RefHeading__881_1950855401"/>
+      <w:bookmarkStart w:id="22" w:name="_Toc413258765"/>
       <w:r>
         <w:t>Safety Properties</w:t>
       </w:r>
+      <w:bookmarkEnd w:id="21"/>
       <w:bookmarkEnd w:id="22"/>
-      <w:bookmarkEnd w:id="23"/>
     </w:p>
     <w:p>
       <w:pPr>
@@ -6638,11 +6602,11 @@
       <w:pPr>
         <w:pStyle w:val="Heading2"/>
       </w:pPr>
-      <w:bookmarkStart w:id="24" w:name="_Toc413258766"/>
+      <w:bookmarkStart w:id="23" w:name="_Toc413258766"/>
       <w:r>
         <w:t>Explanation of Safety Properties</w:t>
       </w:r>
-      <w:bookmarkEnd w:id="24"/>
+      <w:bookmarkEnd w:id="23"/>
     </w:p>
     <w:p>
       <w:pPr>
@@ -6660,23 +6624,7 @@
           <w:rStyle w:val="Standaardalinea-lettertype1"/>
           <w:lang w:val="en-GB"/>
         </w:rPr>
-        <w:t xml:space="preserve">When there is an emergency it is important that whatever is going wrong will not get worse. One of the ways this can happen is for instance that someone's finger gets </w:t>
-      </w:r>
-      <w:proofErr w:type="gramStart"/>
-      <w:r>
-        <w:rPr>
-          <w:rStyle w:val="Standaardalinea-lettertype1"/>
-          <w:lang w:val="en-GB"/>
-        </w:rPr>
-        <w:t>stuck,</w:t>
-      </w:r>
-      <w:proofErr w:type="gramEnd"/>
-      <w:r>
-        <w:rPr>
-          <w:rStyle w:val="Standaardalinea-lettertype1"/>
-          <w:lang w:val="en-GB"/>
-        </w:rPr>
-        <w:t xml:space="preserve"> to minimize damage to this finger the machine should stop quite fast. After discussion we decided 50ms would be a reasonable maximum stop time as it whatever is going wrong will not get worse in 50ms.</w:t>
+        <w:t>When there is an emergency it is important that whatever is going wrong will not get worse. One of the ways this can happen is for instance that someone's finger gets stuck, to minimize damage to this finger the machine should stop quite fast. After discussion we decided 50ms would be a reasonable maximum stop time as it whatever is going wrong will not get worse in 50ms.</w:t>
       </w:r>
     </w:p>
     <w:p>
@@ -6804,8 +6752,8 @@
           <w:lang w:val="en-GB"/>
         </w:rPr>
       </w:pPr>
-      <w:bookmarkStart w:id="25" w:name="__RefHeading__955_1950855401"/>
-      <w:bookmarkStart w:id="26" w:name="_Toc413258768"/>
+      <w:bookmarkStart w:id="24" w:name="__RefHeading__955_1950855401"/>
+      <w:bookmarkStart w:id="25" w:name="_Toc413258768"/>
       <w:r>
         <w:rPr>
           <w:lang w:val="en-GB"/>
@@ -6821,40 +6769,40 @@
         <w:lastRenderedPageBreak/>
         <w:t>Design Decisions</w:t>
       </w:r>
+      <w:bookmarkEnd w:id="24"/>
       <w:bookmarkEnd w:id="25"/>
+    </w:p>
+    <w:p>
+      <w:pPr>
+        <w:rPr>
+          <w:lang w:val="en-GB"/>
+        </w:rPr>
+      </w:pPr>
+      <w:r>
+        <w:rPr>
+          <w:lang w:val="en-GB"/>
+        </w:rPr>
+        <w:t>The way we approached the design of the machine is by separating the machine into multiple parts. Those parts exist out of: the feeder, the transportation mechanism, and the sorter.</w:t>
+      </w:r>
+    </w:p>
+    <w:p>
+      <w:pPr>
+        <w:rPr>
+          <w:lang w:val="en-GB"/>
+        </w:rPr>
+      </w:pPr>
+    </w:p>
+    <w:p>
+      <w:pPr>
+        <w:pStyle w:val="Heading2"/>
+      </w:pPr>
+      <w:bookmarkStart w:id="26" w:name="__RefHeading__957_1950855401"/>
+      <w:bookmarkStart w:id="27" w:name="_Toc413258769"/>
+      <w:r>
+        <w:t>The Feeder</w:t>
+      </w:r>
       <w:bookmarkEnd w:id="26"/>
-    </w:p>
-    <w:p>
-      <w:pPr>
-        <w:rPr>
-          <w:lang w:val="en-GB"/>
-        </w:rPr>
-      </w:pPr>
-      <w:r>
-        <w:rPr>
-          <w:lang w:val="en-GB"/>
-        </w:rPr>
-        <w:t>The way we approached the design of the machine is by separating the machine into multiple parts. Those parts exist out of: the feeder, the transportation mechanism, and the sorter.</w:t>
-      </w:r>
-    </w:p>
-    <w:p>
-      <w:pPr>
-        <w:rPr>
-          <w:lang w:val="en-GB"/>
-        </w:rPr>
-      </w:pPr>
-    </w:p>
-    <w:p>
-      <w:pPr>
-        <w:pStyle w:val="Heading2"/>
-      </w:pPr>
-      <w:bookmarkStart w:id="27" w:name="__RefHeading__957_1950855401"/>
-      <w:bookmarkStart w:id="28" w:name="_Toc413258769"/>
-      <w:r>
-        <w:t>The Feeder</w:t>
-      </w:r>
       <w:bookmarkEnd w:id="27"/>
-      <w:bookmarkEnd w:id="28"/>
     </w:p>
     <w:p>
       <w:pPr>
@@ -6880,7 +6828,7 @@
         <w:rPr>
           <w:rStyle w:val="Standaardalinea-lettertype1"/>
           <w:noProof/>
-          <w:lang w:eastAsia="en-US" w:bidi="ar-SA"/>
+          <w:lang w:val="en-GB" w:eastAsia="ja-JP" w:bidi="ar-SA"/>
         </w:rPr>
         <w:drawing>
           <wp:anchor distT="0" distB="182880" distL="114300" distR="114300" simplePos="0" relativeHeight="251659264" behindDoc="0" locked="0" layoutInCell="1" allowOverlap="1" wp14:anchorId="3ACEB9DF" wp14:editId="63E59A75">
@@ -6959,21 +6907,7 @@
         <w:rPr>
           <w:lang w:val="en-GB"/>
         </w:rPr>
-        <w:t xml:space="preserve">The first </w:t>
-      </w:r>
-      <w:proofErr w:type="gramStart"/>
-      <w:r>
-        <w:rPr>
-          <w:lang w:val="en-GB"/>
-        </w:rPr>
-        <w:t>design for the feeder consist</w:t>
-      </w:r>
-      <w:proofErr w:type="gramEnd"/>
-      <w:r>
-        <w:rPr>
-          <w:lang w:val="en-GB"/>
-        </w:rPr>
-        <w:t xml:space="preserve"> of 3 important parts. First you have the container. The container drops a disk, which is then pushed onto the conveyor belt using a cam. A wall to the left of the container makes sure the disk is pushed up and not to the left.</w:t>
+        <w:t>The first design for the feeder consist of 3 important parts. First you have the container. The container drops a disk, which is then pushed onto the conveyor belt using a cam. A wall to the left of the container makes sure the disk is pushed up and not to the left.</w:t>
       </w:r>
     </w:p>
     <w:p>
@@ -6987,7 +6921,7 @@
         <w:rPr>
           <w:rStyle w:val="Standaardalinea-lettertype1"/>
           <w:noProof/>
-          <w:lang w:eastAsia="en-US" w:bidi="ar-SA"/>
+          <w:lang w:val="en-GB" w:eastAsia="ja-JP" w:bidi="ar-SA"/>
         </w:rPr>
         <w:drawing>
           <wp:anchor distT="0" distB="0" distL="114300" distR="114300" simplePos="0" relativeHeight="2" behindDoc="0" locked="0" layoutInCell="1" allowOverlap="1" wp14:anchorId="35AB9F78" wp14:editId="028DDF7D">
@@ -7081,35 +7015,7 @@
         <w:rPr>
           <w:lang w:val="en-GB"/>
         </w:rPr>
-        <w:t xml:space="preserve">Both designs correctly implemented the use cases. To test which one would be better we build both and tested them. They scored the same on almost all top priorities. </w:t>
-      </w:r>
-      <w:proofErr w:type="gramStart"/>
-      <w:r>
-        <w:rPr>
-          <w:lang w:val="en-GB"/>
-        </w:rPr>
-        <w:t>They where both completely reliable for instance.</w:t>
-      </w:r>
-      <w:proofErr w:type="gramEnd"/>
-      <w:r>
-        <w:rPr>
-          <w:lang w:val="en-GB"/>
-        </w:rPr>
-        <w:t xml:space="preserve"> There was also no difference in </w:t>
-      </w:r>
-      <w:proofErr w:type="gramStart"/>
-      <w:r>
-        <w:rPr>
-          <w:lang w:val="en-GB"/>
-        </w:rPr>
-        <w:t>speed,</w:t>
-      </w:r>
-      <w:proofErr w:type="gramEnd"/>
-      <w:r>
-        <w:rPr>
-          <w:lang w:val="en-GB"/>
-        </w:rPr>
-        <w:t xml:space="preserve"> both would push a disk onto the conveyor belt with every turn of their wheels. Both did not hinder the user, so the good user accessibility of the container was unchanged. When we came to the last three priorities there where some differences making us choose the first design: It was easier to build, used less parts and was a lot more compact.</w:t>
+        <w:t>Both designs correctly implemented the use cases. To test which one would be better we build both and tested them. They scored the same on almost all top priorities. They where both completely reliable for instance. There was also no difference in speed, both would push a disk onto the conveyor belt with every turn of their wheels. Both did not hinder the user, so the good user accessibility of the container was unchanged. When we came to the last three priorities there where some differences making us choose the first design: It was easier to build, used less parts and was a lot more compact.</w:t>
       </w:r>
     </w:p>
     <w:p>
@@ -7125,39 +7031,25 @@
       <w:pPr>
         <w:pStyle w:val="Heading2"/>
       </w:pPr>
-      <w:bookmarkStart w:id="29" w:name="__RefHeading__959_1950855401"/>
-      <w:bookmarkStart w:id="30" w:name="_Toc413258770"/>
+      <w:bookmarkStart w:id="28" w:name="__RefHeading__959_1950855401"/>
+      <w:bookmarkStart w:id="29" w:name="_Toc413258770"/>
       <w:r>
         <w:t>The Transportation and Scanning</w:t>
       </w:r>
+      <w:bookmarkEnd w:id="28"/>
       <w:bookmarkEnd w:id="29"/>
-      <w:bookmarkEnd w:id="30"/>
-    </w:p>
-    <w:p>
-      <w:pPr>
-        <w:rPr>
-          <w:lang w:val="en-GB"/>
-        </w:rPr>
-      </w:pPr>
-      <w:r>
-        <w:rPr>
-          <w:lang w:val="en-GB"/>
-        </w:rPr>
-        <w:t xml:space="preserve">When considering the transportation method we had </w:t>
-      </w:r>
-      <w:proofErr w:type="gramStart"/>
-      <w:r>
-        <w:rPr>
-          <w:lang w:val="en-GB"/>
-        </w:rPr>
-        <w:t>a 3</w:t>
-      </w:r>
-      <w:proofErr w:type="gramEnd"/>
-      <w:r>
-        <w:rPr>
-          <w:lang w:val="en-GB"/>
-        </w:rPr>
-        <w:t xml:space="preserve"> main ideas. The first one was that we used a short conveyor belt. The second idea was about a long conveyor belt. And the last idea used a turning wheel and 2 conveyor belts. All these ideas included a conveyor belt because that was required.</w:t>
+    </w:p>
+    <w:p>
+      <w:pPr>
+        <w:rPr>
+          <w:lang w:val="en-GB"/>
+        </w:rPr>
+      </w:pPr>
+      <w:r>
+        <w:rPr>
+          <w:lang w:val="en-GB"/>
+        </w:rPr>
+        <w:t>When considering the transportation method we had a 3 main ideas. The first one was that we used a short conveyor belt. The second idea was about a long conveyor belt. And the last idea used a turning wheel and 2 conveyor belts. All these ideas included a conveyor belt because that was required.</w:t>
       </w:r>
     </w:p>
     <w:p>
@@ -7195,21 +7087,7 @@
         <w:rPr>
           <w:lang w:val="en-GB"/>
         </w:rPr>
-        <w:t xml:space="preserve">The second idea had a long conveyor belt to put the sensors on. </w:t>
-      </w:r>
-      <w:proofErr w:type="gramStart"/>
-      <w:r>
-        <w:rPr>
-          <w:lang w:val="en-GB"/>
-        </w:rPr>
-        <w:t>And also a part of the separating mechanism.</w:t>
-      </w:r>
-      <w:proofErr w:type="gramEnd"/>
-      <w:r>
-        <w:rPr>
-          <w:lang w:val="en-GB"/>
-        </w:rPr>
-        <w:t xml:space="preserve"> The conveyor belt would limit how fast the machine can run but all the actions would happen on the conveyor belt so that time wouldn’t be wasted. It also isn’t that hard to create a long conveyor belt so we kept the idea in mind.</w:t>
+        <w:t>The second idea had a long conveyor belt to put the sensors on. And also a part of the separating mechanism. The conveyor belt would limit how fast the machine can run but all the actions would happen on the conveyor belt so that time wouldn’t be wasted. It also isn’t that hard to create a long conveyor belt so we kept the idea in mind.</w:t>
       </w:r>
     </w:p>
     <w:p>
@@ -7256,21 +7134,7 @@
         <w:rPr>
           <w:lang w:val="en-GB"/>
         </w:rPr>
-        <w:t xml:space="preserve">that there would be some sort of wheel with separate compartments for discs in the </w:t>
-      </w:r>
-      <w:proofErr w:type="gramStart"/>
-      <w:r>
-        <w:rPr>
-          <w:lang w:val="en-GB"/>
-        </w:rPr>
-        <w:t>centre which</w:t>
-      </w:r>
-      <w:proofErr w:type="gramEnd"/>
-      <w:r>
-        <w:rPr>
-          <w:lang w:val="en-GB"/>
-        </w:rPr>
-        <w:t xml:space="preserve"> would rotate and put discs on to two different conveyor belts. Each conveyor belt led to a storage unit of the sorted discs. The problem with this idea was that it would be hard to prevent the discs from spinning out of the compartments when they shouldn’t while still being able to let the discs go out when they had to. Because we couldn’t get it to work the idea was dropped and we went back to the idea about a long conveyor belt.</w:t>
+        <w:t>that there would be some sort of wheel with separate compartments for discs in the centre which would rotate and put discs on to two different conveyor belts. Each conveyor belt led to a storage unit of the sorted discs. The problem with this idea was that it would be hard to prevent the discs from spinning out of the compartments when they shouldn’t while still being able to let the discs go out when they had to. Because we couldn’t get it to work the idea was dropped and we went back to the idea about a long conveyor belt.</w:t>
       </w:r>
     </w:p>
     <w:p>
@@ -7303,7 +7167,7 @@
             <v:path o:extrusionok="f" gradientshapeok="t" o:connecttype="rect"/>
             <o:lock v:ext="edit" aspectratio="t"/>
           </v:shapetype>
-          <v:shape id="_x0000_i1025" type="#_x0000_t75" style="width:480.65pt;height:183.35pt">
+          <v:shape id="_x0000_i1025" type="#_x0000_t75" style="width:480.6pt;height:183.6pt">
             <v:imagedata r:id="rId10" o:title="Transporter sorter"/>
           </v:shape>
         </w:pict>
@@ -7325,21 +7189,7 @@
         <w:rPr>
           <w:lang w:val="en-GB"/>
         </w:rPr>
-        <w:t xml:space="preserve">the long conveyor belt. But during the build of the conveyor belt we noticed that it would not be tight enough around the gears. Thus we tried to remove a small part of the belt. But this still didn’t have to effect we hoped for. So we added a third gear in the </w:t>
-      </w:r>
-      <w:proofErr w:type="gramStart"/>
-      <w:r>
-        <w:rPr>
-          <w:lang w:val="en-GB"/>
-        </w:rPr>
-        <w:t>middle which</w:t>
-      </w:r>
-      <w:proofErr w:type="gramEnd"/>
-      <w:r>
-        <w:rPr>
-          <w:lang w:val="en-GB"/>
-        </w:rPr>
-        <w:t xml:space="preserve"> tightened the belt to an acceptable state.</w:t>
+        <w:t>the long conveyor belt. But during the build of the conveyor belt we noticed that it would not be tight enough around the gears. Thus we tried to remove a small part of the belt. But this still didn’t have to effect we hoped for. So we added a third gear in the middle which tightened the belt to an acceptable state.</w:t>
       </w:r>
     </w:p>
     <w:p>
@@ -7361,19 +7211,11 @@
           <w:lang w:val="en-GB"/>
         </w:rPr>
       </w:pPr>
-      <w:proofErr w:type="gramStart"/>
-      <w:r>
-        <w:rPr>
-          <w:lang w:val="en-GB"/>
-        </w:rPr>
-        <w:t>Those sensor</w:t>
-      </w:r>
-      <w:proofErr w:type="gramEnd"/>
-      <w:r>
-        <w:rPr>
-          <w:lang w:val="en-GB"/>
-        </w:rPr>
-        <w:t xml:space="preserve"> had to be above the conveyor belt. They also needed to be at an angle to work properly. That was required else the sensor wouldn’t be able to check if the disc was black or white.  </w:t>
+      <w:r>
+        <w:rPr>
+          <w:lang w:val="en-GB"/>
+        </w:rPr>
+        <w:t xml:space="preserve">Those sensor had to be above the conveyor belt. They also needed to be at an angle to work properly. That was required else the sensor wouldn’t be able to check if the disc was black or white.  </w:t>
       </w:r>
     </w:p>
     <w:p>
@@ -7398,21 +7240,7 @@
         <w:rPr>
           <w:lang w:val="en-GB"/>
         </w:rPr>
-        <w:t xml:space="preserve"> it is also used to check if there </w:t>
-      </w:r>
-      <w:proofErr w:type="gramStart"/>
-      <w:r>
-        <w:rPr>
-          <w:lang w:val="en-GB"/>
-        </w:rPr>
-        <w:t>are</w:t>
-      </w:r>
-      <w:proofErr w:type="gramEnd"/>
-      <w:r>
-        <w:rPr>
-          <w:lang w:val="en-GB"/>
-        </w:rPr>
-        <w:t xml:space="preserve"> any more discs left to scan.</w:t>
+        <w:t xml:space="preserve"> it is also used to check if there are any more discs left to scan.</w:t>
       </w:r>
     </w:p>
     <w:p>
@@ -7434,145 +7262,135 @@
       <w:pPr>
         <w:pStyle w:val="Heading2"/>
       </w:pPr>
-      <w:bookmarkStart w:id="31" w:name="__RefHeading__961_1950855401"/>
-      <w:bookmarkStart w:id="32" w:name="_Toc413258771"/>
+      <w:bookmarkStart w:id="30" w:name="__RefHeading__961_1950855401"/>
+      <w:bookmarkStart w:id="31" w:name="_Toc413258771"/>
       <w:r>
         <w:lastRenderedPageBreak/>
         <w:t>The sorting mechanism</w:t>
       </w:r>
+      <w:bookmarkEnd w:id="30"/>
       <w:bookmarkEnd w:id="31"/>
+    </w:p>
+    <w:p>
+      <w:pPr>
+        <w:rPr>
+          <w:lang w:val="en-GB"/>
+        </w:rPr>
+      </w:pPr>
+      <w:r>
+        <w:rPr>
+          <w:lang w:val="en-GB"/>
+        </w:rPr>
+        <w:t xml:space="preserve">For the mechanism that does the actual sorting we chose between a </w:t>
+      </w:r>
+      <w:r>
+        <w:rPr>
+          <w:lang w:val="en-GB"/>
+        </w:rPr>
+        <w:t>couple</w:t>
+      </w:r>
+      <w:r>
+        <w:rPr>
+          <w:lang w:val="en-GB"/>
+        </w:rPr>
+        <w:t xml:space="preserve"> of different designs. These designs are listed and explained below.</w:t>
+      </w:r>
+    </w:p>
+    <w:p>
+      <w:pPr>
+        <w:rPr>
+          <w:lang w:val="en-GB"/>
+        </w:rPr>
+      </w:pPr>
+      <w:r>
+        <w:rPr>
+          <w:lang w:val="en-GB"/>
+        </w:rPr>
+        <w:t>The first, and most simple design was to use just one conveyor belt that would move left or right based on the colour of the disks. This design is listed under the use of the conveyor belt above, this is why I will not describe it again.</w:t>
+      </w:r>
+    </w:p>
+    <w:p>
+      <w:pPr>
+        <w:rPr>
+          <w:lang w:val="en-GB"/>
+        </w:rPr>
+      </w:pPr>
+      <w:r>
+        <w:rPr>
+          <w:lang w:val="en-GB"/>
+        </w:rPr>
+        <w:t>The second design is a slight improvement on the first one where we would use a second, shorter, conveyor belt to do the sorting. This design would place the two conveyor belts in a T-shape with the colour check done on the first one, after which the second conveyor belt moves left or right. We considered this design an improvement on the first one because the second conveyor belt could be made much shorter. This means that the design can sort faster than the single conveyor belt one.</w:t>
+      </w:r>
+    </w:p>
+    <w:p>
+      <w:pPr>
+        <w:rPr>
+          <w:lang w:val="en-GB"/>
+        </w:rPr>
+      </w:pPr>
+      <w:r>
+        <w:rPr>
+          <w:lang w:val="en-GB"/>
+        </w:rPr>
+        <w:t>The second conveyor belt was faster than the first design with only one belt, however we soon realized that we could do this even faster. By removing the second belt and replacing it with a seesaw that could be angled to face one of the two sorted containers, we could increase the speed even more. Since the disk would essentially be sorted the moment it reached the end of the conveyor belt. This would be a great design, was it not for the fact that the seesaw required a lot of height. In fact, the entire machine looked like it was placed on stilts, requiring us to use lots of parts and having a lot of wasted space underneath. This design could do it faster at the cost of requiring more space than any of the others.</w:t>
+      </w:r>
+    </w:p>
+    <w:p>
+      <w:pPr>
+        <w:rPr>
+          <w:lang w:val="en-GB"/>
+        </w:rPr>
+      </w:pPr>
+      <w:r>
+        <w:rPr>
+          <w:lang w:val="en-GB"/>
+        </w:rPr>
+        <w:t>While the use of a seesaw sped up the sorting process, it also took a lot more space, so we went back to the drawing board and discarded this idea. Instead coming up with a wedge that would be slide onto the conveyor belt from the side whenever a disk of a certain colour is detected. This would then allow the conveyor belt to push the disk against the wedge making a roughly 45</w:t>
+      </w:r>
+      <w:r>
+        <w:rPr>
+          <w:rStyle w:val="st"/>
+        </w:rPr>
+        <w:t>°</w:t>
+      </w:r>
+      <w:r>
+        <w:rPr>
+          <w:lang w:val="en-GB"/>
+        </w:rPr>
+        <w:t xml:space="preserve"> angle thus pushing the disk of the side of the belt and into the collection box. The second colour could just continue while the wedge was pulled back and off the end of the belt. This </w:t>
+      </w:r>
+      <w:r>
+        <w:rPr>
+          <w:lang w:val="en-GB"/>
+        </w:rPr>
+        <w:t>means</w:t>
+      </w:r>
+      <w:r>
+        <w:rPr>
+          <w:lang w:val="en-GB"/>
+        </w:rPr>
+        <w:t xml:space="preserve"> that the design cuts off part of the machine at the end and allowing us to make the machine lower than before.</w:t>
+      </w:r>
+    </w:p>
+    <w:p>
+      <w:pPr>
+        <w:rPr>
+          <w:lang w:val="en-GB"/>
+        </w:rPr>
+      </w:pPr>
+      <w:r>
+        <w:rPr>
+          <w:lang w:val="en-GB"/>
+        </w:rPr>
+        <w:t>We liked the idea of letting the conveyor belt doing the sorting</w:t>
+      </w:r>
+      <w:bookmarkStart w:id="32" w:name="_GoBack"/>
       <w:bookmarkEnd w:id="32"/>
-    </w:p>
-    <w:p>
-      <w:pPr>
-        <w:rPr>
-          <w:lang w:val="en-GB"/>
-        </w:rPr>
-      </w:pPr>
-      <w:r>
-        <w:rPr>
-          <w:lang w:val="en-GB"/>
-        </w:rPr>
-        <w:t xml:space="preserve">For the mechanism that does the actual sorting we chose between a </w:t>
-      </w:r>
-      <w:proofErr w:type="gramStart"/>
-      <w:r>
-        <w:rPr>
-          <w:lang w:val="en-GB"/>
-        </w:rPr>
-        <w:t>couple</w:t>
-      </w:r>
-      <w:proofErr w:type="gramEnd"/>
-      <w:r>
-        <w:rPr>
-          <w:lang w:val="en-GB"/>
-        </w:rPr>
-        <w:t xml:space="preserve"> of different designs. These designs are listed and explained below.</w:t>
-      </w:r>
-    </w:p>
-    <w:p>
-      <w:pPr>
-        <w:rPr>
-          <w:lang w:val="en-GB"/>
-        </w:rPr>
-      </w:pPr>
-      <w:r>
-        <w:rPr>
-          <w:lang w:val="en-GB"/>
-        </w:rPr>
-        <w:t xml:space="preserve">The first, and most simple design was to use just one conveyor belt that would move left or right based on the colour of the disks. This design is listed under the use of the conveyor belt </w:t>
-      </w:r>
-      <w:proofErr w:type="gramStart"/>
-      <w:r>
-        <w:rPr>
-          <w:lang w:val="en-GB"/>
-        </w:rPr>
-        <w:t>above,</w:t>
-      </w:r>
-      <w:proofErr w:type="gramEnd"/>
-      <w:r>
-        <w:rPr>
-          <w:lang w:val="en-GB"/>
-        </w:rPr>
-        <w:t xml:space="preserve"> this is why I will not describe it again.</w:t>
-      </w:r>
-    </w:p>
-    <w:p>
-      <w:pPr>
-        <w:rPr>
-          <w:lang w:val="en-GB"/>
-        </w:rPr>
-      </w:pPr>
-      <w:r>
-        <w:rPr>
-          <w:lang w:val="en-GB"/>
-        </w:rPr>
-        <w:t>The second design is a slight improvement on the first one where we would use a second, shorter, conveyor belt to do the sorting. This design would place the two conveyor belts in a T-shape with the colour check done on the first one, after which the second conveyor belt moves left or right. We considered this design an improvement on the first one because the second conveyor belt could be made much shorter. This means that the design can sort faster than the single conveyor belt one.</w:t>
-      </w:r>
-    </w:p>
-    <w:p>
-      <w:pPr>
-        <w:rPr>
-          <w:lang w:val="en-GB"/>
-        </w:rPr>
-      </w:pPr>
-      <w:r>
-        <w:rPr>
-          <w:lang w:val="en-GB"/>
-        </w:rPr>
-        <w:t xml:space="preserve">The second conveyor belt was faster than the first design with only one belt, however we soon realized that we could do this even faster. By removing the second belt and replacing it with a seesaw that could be angled to face one of the </w:t>
-      </w:r>
-      <w:proofErr w:type="gramStart"/>
-      <w:r>
-        <w:rPr>
-          <w:lang w:val="en-GB"/>
-        </w:rPr>
-        <w:t>two sorted</w:t>
-      </w:r>
-      <w:proofErr w:type="gramEnd"/>
-      <w:r>
-        <w:rPr>
-          <w:lang w:val="en-GB"/>
-        </w:rPr>
-        <w:t xml:space="preserve"> containers, we could increase the speed even more. Since the disk would essentially be sorted the moment it reached the end of the conveyor belt. This would be a great design, was it not for the fact that the seesaw required a lot of height. In fact, the entire machine looked like it was placed on stilts, requiring us to use lots of parts and having a lot of wasted space underneath. This design could do it faster at the cost of requiring more space than any of the others.</w:t>
-      </w:r>
-    </w:p>
-    <w:p>
-      <w:pPr>
-        <w:rPr>
-          <w:lang w:val="en-GB"/>
-        </w:rPr>
-      </w:pPr>
-      <w:r>
-        <w:rPr>
-          <w:lang w:val="en-GB"/>
-        </w:rPr>
-        <w:t xml:space="preserve">While the use of a seesaw sped up the sorting process, it also took a lot more space, so we went back to the drawing board and discarded this idea. Instead coming up with a wedge that would be slide onto the conveyor belt from the side whenever a disk of a certain colour is detected. This would then allow the conveyor belt to push the disk against the wedge making a roughly 45o angle thus pushing the disk of the side of the belt and into the collection box. The second colour could just continue while the wedge was pulled back and off the end of the belt. This </w:t>
-      </w:r>
-      <w:r>
-        <w:rPr>
-          <w:lang w:val="en-GB"/>
-        </w:rPr>
-        <w:t>means</w:t>
-      </w:r>
-      <w:r>
-        <w:rPr>
-          <w:lang w:val="en-GB"/>
-        </w:rPr>
-        <w:t xml:space="preserve"> that the design cuts off part of the machine at the end and allowing us to make the machine lower than before.</w:t>
-      </w:r>
-    </w:p>
-    <w:p>
-      <w:pPr>
-        <w:rPr>
-          <w:lang w:val="en-GB"/>
-        </w:rPr>
-      </w:pPr>
-      <w:r>
-        <w:rPr>
-          <w:lang w:val="en-GB"/>
-        </w:rPr>
-        <w:t xml:space="preserve">We liked the idea of letting the conveyor belt doing the sorting by placing a wedge in the way, but after some thinking we realized that it could be done both faster and more compact. The trick was to change the direction in the wedge moves from horizontal to vertical. Doing so moves the entire mechanism, aside from the wedge itself, in an upright position </w:t>
+      <w:r>
+        <w:rPr>
+          <w:lang w:val="en-GB"/>
+        </w:rPr>
+        <w:t xml:space="preserve"> by placing a wedge in the way, but after some thinking we realized that it could be done both faster and more compact. The trick was to change the direction in the wedge moves from horizontal to vertical. Doing so moves the entire mechanism, aside from the wedge itself, in an upright position </w:t>
       </w:r>
       <w:r>
         <w:rPr>
@@ -7663,14 +7481,27 @@
         <w:rPr>
           <w:lang w:val="en-GB"/>
         </w:rPr>
-        <w:t>The motor for the feeder turns a clam. With that motor turning clockwise the disc, which is on the surface in front of the clam, will be pushed off the surface and on to the conveyor belt. To make sure the engine runs clockwise the minus has to be connected to the connection closest to the spot where 6V is marked. We connect this engine to the 7</w:t>
+        <w:t>The motor for the feeder turns a clam. With that motor turning clockwise the disc, which is on the surface in front of the clam, will be pushed off the surface and on to the conveyor belt. To make sure the engine runs clockwise the minus has to be connected to the connection closest to the spot where 6V is marked.</w:t>
+      </w:r>
+      <w:r>
+        <w:rPr>
+          <w:lang w:val="en-GB"/>
+        </w:rPr>
+        <w:t xml:space="preserve"> We connect this engine to the 3</w:t>
       </w:r>
       <w:r>
         <w:rPr>
           <w:vertAlign w:val="superscript"/>
           <w:lang w:val="en-GB"/>
         </w:rPr>
-        <w:t xml:space="preserve">th </w:t>
+        <w:t>rd</w:t>
+      </w:r>
+      <w:r>
+        <w:rPr>
+          <w:vertAlign w:val="superscript"/>
+          <w:lang w:val="en-GB"/>
+        </w:rPr>
+        <w:t xml:space="preserve"> </w:t>
       </w:r>
       <w:r>
         <w:rPr>
@@ -7719,14 +7550,27 @@
         <w:rPr>
           <w:lang w:val="en-GB"/>
         </w:rPr>
-        <w:t xml:space="preserve"> input of the pp2-board. The phototransistor is polarized and thus it is important that it is connected correctly. The correct way to connect is with the ground to the connection closest to the white spot on the phototransistor. The lens lamp isn’t polarized and does not move in any direction and thus it doesn’t matter in which connection the ground is. The lens lamp is connected to the 5</w:t>
+        <w:t xml:space="preserve"> input of the pp2-board. The phototransistor is polarized and thus it is important that it is connected correctly. The correct way to connect is with the ground to the connection closest to the white spot on the phototransistor. The lens lamp isn’t polarized and does not move in any direction and thus it doesn’t matter in which connection the ground is. The lens lamp is connected to the </w:t>
+      </w:r>
+      <w:r>
+        <w:rPr>
+          <w:lang w:val="en-GB"/>
+        </w:rPr>
+        <w:t>2</w:t>
       </w:r>
       <w:r>
         <w:rPr>
           <w:vertAlign w:val="superscript"/>
           <w:lang w:val="en-GB"/>
         </w:rPr>
-        <w:t xml:space="preserve">th </w:t>
+        <w:t>nd</w:t>
+      </w:r>
+      <w:r>
+        <w:rPr>
+          <w:vertAlign w:val="superscript"/>
+          <w:lang w:val="en-GB"/>
+        </w:rPr>
+        <w:t xml:space="preserve"> </w:t>
       </w:r>
       <w:r>
         <w:rPr>
@@ -7813,14 +7657,27 @@
         <w:rPr>
           <w:lang w:val="en-GB"/>
         </w:rPr>
-        <w:t xml:space="preserve"> output of the pp2-processor. The phototransistor is also connected as described in the position sensor only now to the 7</w:t>
+        <w:t xml:space="preserve"> output of the pp2-processor. The phototransistor is also connected as described in the position sensor only now to the </w:t>
+      </w:r>
+      <w:r>
+        <w:rPr>
+          <w:lang w:val="en-GB"/>
+        </w:rPr>
+        <w:t>3</w:t>
       </w:r>
       <w:r>
         <w:rPr>
           <w:vertAlign w:val="superscript"/>
           <w:lang w:val="en-GB"/>
         </w:rPr>
-        <w:t xml:space="preserve">th </w:t>
+        <w:t>rd</w:t>
+      </w:r>
+      <w:r>
+        <w:rPr>
+          <w:vertAlign w:val="superscript"/>
+          <w:lang w:val="en-GB"/>
+        </w:rPr>
+        <w:t xml:space="preserve"> </w:t>
       </w:r>
       <w:r>
         <w:rPr>
@@ -7877,21 +7734,7 @@
         <w:rPr>
           <w:lang w:val="en-GB"/>
         </w:rPr>
-        <w:t xml:space="preserve"> control the H-bridge, which in turn controls the motor moving the divider. We connect the ground of the H </w:t>
-      </w:r>
-      <w:proofErr w:type="gramStart"/>
-      <w:r>
-        <w:rPr>
-          <w:lang w:val="en-GB"/>
-        </w:rPr>
-        <w:t>bridge</w:t>
-      </w:r>
-      <w:proofErr w:type="gramEnd"/>
-      <w:r>
-        <w:rPr>
-          <w:lang w:val="en-GB"/>
-        </w:rPr>
-        <w:t xml:space="preserve"> with the output 0 to the 6-side of the motor. Now when we power up output 0 the divider will move up. When we power up output 1 the divider will move down. Output 0 and output 1 are never allowed to be on at the same time, which is also stated in the safety properties. We want to move the divider as fast as possible so we always use the maximum allowed voltage of 9 volts. To detect when the divider is in its upmost position we use a push sensor. When the PP2 detects that this push sensor is pressed we immediately cut the power to output 0. We do not detect when the divider is at the bottom, because as soon as the push sensor is not pressed then there isn’t enough space for a disc to go underneath. Thus we simply power on the motor for a set amount of time. This time should be enough to make it move to the bottom but not low enough </w:t>
+        <w:t xml:space="preserve"> control the H-bridge, which in turn controls the motor moving the divider. We connect the ground of the H bridge with the output 0 to the 6-side of the motor. Now when we power up output 0 the divider will move up. When we power up output 1 the divider will move down. Output 0 and output 1 are never allowed to be on at the same time, which is also stated in the safety properties. We want to move the divider as fast as possible so we always use the maximum allowed voltage of 9 volts. To detect when the divider is in its upmost position we use a push sensor. When the PP2 detects that this push sensor is pressed we immediately cut the power to output 0. We do not detect when the divider is at the bottom, because as soon as the push sensor is not pressed then there isn’t enough space for a disc to go underneath. Thus we simply power on the motor for a set amount of time. This time should be enough to make it move to the bottom but not low enough </w:t>
       </w:r>
       <w:r>
         <w:rPr>
@@ -7963,21 +7806,7 @@
         <w:rPr>
           <w:lang w:val="en-GB"/>
         </w:rPr>
-        <w:t xml:space="preserve">The conveyer belt uses 5 gears of which only 3 touch the conveyer belt. 2 of those 3 gears are used to make sure the conveyer belt is horizontal and the third one is used to make the conveyer belt turn. The third gear is connected to a metal rod. On that metal rod another gear is connected and that gear will be turned using the </w:t>
-      </w:r>
-      <w:proofErr w:type="gramStart"/>
-      <w:r>
-        <w:rPr>
-          <w:lang w:val="en-GB"/>
-        </w:rPr>
-        <w:t>gear which</w:t>
-      </w:r>
-      <w:proofErr w:type="gramEnd"/>
-      <w:r>
-        <w:rPr>
-          <w:lang w:val="en-GB"/>
-        </w:rPr>
-        <w:t xml:space="preserve"> is connected to the engine. Because we have those gears in between the direction in which the engine turns has to be counter clockwise. Then the conveyer belt does turn clockwise and the discs will be moved in the right direction. To let the engine turn clockwise we have to connect the ground to the connection closest to the 9V. T</w:t>
+        <w:t>The conveyer belt uses 5 gears of which only 3 touch the conveyer belt. 2 of those 3 gears are used to make sure the conveyer belt is horizontal and the third one is used to make the conveyer belt turn. The third gear is connected to a metal rod. On that metal rod another gear is connected and that gear will be turned using the gear which is connected to the engine. Because we have those gears in between the direction in which the engine turns has to be counter clockwise. Then the conveyer belt does turn clockwise and the discs will be moved in the right direction. To let the engine turn clockwise we have to connect the ground to the connection closest to the 9V. T</w:t>
       </w:r>
       <w:r>
         <w:rPr>
@@ -7987,10 +7816,16 @@
       </w:r>
       <w:r>
         <w:rPr>
-          <w:rFonts w:ascii="Calibri" w:hAnsi="Calibri"/>
-          <w:lang w:val="en-GB"/>
-        </w:rPr>
-        <w:t>3rd</w:t>
+          <w:lang w:val="en-GB"/>
+        </w:rPr>
+        <w:t>7</w:t>
+      </w:r>
+      <w:r>
+        <w:rPr>
+          <w:vertAlign w:val="superscript"/>
+          <w:lang w:val="en-GB"/>
+        </w:rPr>
+        <w:t>th</w:t>
       </w:r>
       <w:r>
         <w:rPr>
@@ -8081,21 +7916,7 @@
         <w:rPr>
           <w:lang w:val="en-GB"/>
         </w:rPr>
-        <w:t xml:space="preserve">chine” are </w:t>
-      </w:r>
-      <w:proofErr w:type="gramStart"/>
-      <w:r>
-        <w:rPr>
-          <w:lang w:val="en-GB"/>
-        </w:rPr>
-        <w:t>actions which</w:t>
-      </w:r>
-      <w:proofErr w:type="gramEnd"/>
-      <w:r>
-        <w:rPr>
-          <w:lang w:val="en-GB"/>
-        </w:rPr>
-        <w:t xml:space="preserve"> are also</w:t>
+        <w:t>chine” are actions which are also</w:t>
       </w:r>
       <w:r>
         <w:rPr>
@@ -8400,23 +8221,7 @@
           <w:rFonts w:ascii="Open Baskerville 0.0.75" w:hAnsi="Open Baskerville 0.0.75"/>
           <w:lang w:val="en-GB"/>
         </w:rPr>
-        <w:t xml:space="preserve">This priority does not have a clear relation to our </w:t>
-      </w:r>
-      <w:proofErr w:type="gramStart"/>
-      <w:r>
-        <w:rPr>
-          <w:rFonts w:ascii="Open Baskerville 0.0.75" w:hAnsi="Open Baskerville 0.0.75"/>
-          <w:lang w:val="en-GB"/>
-        </w:rPr>
-        <w:t>SLRs,</w:t>
-      </w:r>
-      <w:proofErr w:type="gramEnd"/>
-      <w:r>
-        <w:rPr>
-          <w:rFonts w:ascii="Open Baskerville 0.0.75" w:hAnsi="Open Baskerville 0.0.75"/>
-          <w:lang w:val="en-GB"/>
-        </w:rPr>
-        <w:t xml:space="preserve"> however, we believe that a small machine capable of accomplishing the same task is generally better than a larger version. This is because the machine has to be stored or placed somewhere, leaving you with more space for other machines. This is why we chose for minimizing </w:t>
+        <w:t xml:space="preserve">This priority does not have a clear relation to our SLRs, however, we believe that a small machine capable of accomplishing the same task is generally better than a larger version. This is because the machine has to be stored or placed somewhere, leaving you with more space for other machines. This is why we chose for minimizing </w:t>
       </w:r>
       <w:r>
         <w:rPr>
@@ -8679,7 +8484,7 @@
 </file>
 
 <file path=word/endnotes.xml><?xml version="1.0" encoding="utf-8"?>
-<w:endnotes xmlns:wpc="http://schemas.microsoft.com/office/word/2010/wordprocessingCanvas" xmlns:mo="http://schemas.microsoft.com/office/mac/office/2008/main" xmlns:mc="http://schemas.openxmlformats.org/markup-compatibility/2006" xmlns:mv="urn:schemas-microsoft-com:mac:vml" xmlns:o="urn:schemas-microsoft-com:office:office" xmlns:r="http://schemas.openxmlformats.org/officeDocument/2006/relationships" xmlns:m="http://schemas.openxmlformats.org/officeDocument/2006/math" xmlns:v="urn:schemas-microsoft-com:vml" xmlns:wp14="http://schemas.microsoft.com/office/word/2010/wordprocessingDrawing" xmlns:wp="http://schemas.openxmlformats.org/drawingml/2006/wordprocessingDrawing" xmlns:w10="urn:schemas-microsoft-com:office:word" xmlns:w="http://schemas.openxmlformats.org/wordprocessingml/2006/main" xmlns:w14="http://schemas.microsoft.com/office/word/2010/wordml" xmlns:w15="http://schemas.microsoft.com/office/word/2012/wordml" xmlns:wpg="http://schemas.microsoft.com/office/word/2010/wordprocessingGroup" xmlns:wpi="http://schemas.microsoft.com/office/word/2010/wordprocessingInk" xmlns:wne="http://schemas.microsoft.com/office/word/2006/wordml" xmlns:wps="http://schemas.microsoft.com/office/word/2010/wordprocessingShape" mc:Ignorable="w14 w15 wp14">
+<w:endnotes xmlns:wpc="http://schemas.microsoft.com/office/word/2010/wordprocessingCanvas" xmlns:mc="http://schemas.openxmlformats.org/markup-compatibility/2006" xmlns:o="urn:schemas-microsoft-com:office:office" xmlns:r="http://schemas.openxmlformats.org/officeDocument/2006/relationships" xmlns:m="http://schemas.openxmlformats.org/officeDocument/2006/math" xmlns:v="urn:schemas-microsoft-com:vml" xmlns:wp14="http://schemas.microsoft.com/office/word/2010/wordprocessingDrawing" xmlns:wp="http://schemas.openxmlformats.org/drawingml/2006/wordprocessingDrawing" xmlns:w10="urn:schemas-microsoft-com:office:word" xmlns:w="http://schemas.openxmlformats.org/wordprocessingml/2006/main" xmlns:w14="http://schemas.microsoft.com/office/word/2010/wordml" xmlns:w15="http://schemas.microsoft.com/office/word/2012/wordml" xmlns:wpg="http://schemas.microsoft.com/office/word/2010/wordprocessingGroup" xmlns:wpi="http://schemas.microsoft.com/office/word/2010/wordprocessingInk" xmlns:wne="http://schemas.microsoft.com/office/word/2006/wordml" xmlns:wps="http://schemas.microsoft.com/office/word/2010/wordprocessingShape" mc:Ignorable="w14 w15 wp14">
   <w:endnote w:type="separator" w:id="-1">
     <w:p>
       <w:r>
@@ -8698,7 +8503,7 @@
 </file>
 
 <file path=word/footer1.xml><?xml version="1.0" encoding="utf-8"?>
-<w:ftr xmlns:wpc="http://schemas.microsoft.com/office/word/2010/wordprocessingCanvas" xmlns:mo="http://schemas.microsoft.com/office/mac/office/2008/main" xmlns:mc="http://schemas.openxmlformats.org/markup-compatibility/2006" xmlns:mv="urn:schemas-microsoft-com:mac:vml" xmlns:o="urn:schemas-microsoft-com:office:office" xmlns:r="http://schemas.openxmlformats.org/officeDocument/2006/relationships" xmlns:m="http://schemas.openxmlformats.org/officeDocument/2006/math" xmlns:v="urn:schemas-microsoft-com:vml" xmlns:wp14="http://schemas.microsoft.com/office/word/2010/wordprocessingDrawing" xmlns:wp="http://schemas.openxmlformats.org/drawingml/2006/wordprocessingDrawing" xmlns:w10="urn:schemas-microsoft-com:office:word" xmlns:w="http://schemas.openxmlformats.org/wordprocessingml/2006/main" xmlns:w14="http://schemas.microsoft.com/office/word/2010/wordml" xmlns:w15="http://schemas.microsoft.com/office/word/2012/wordml" xmlns:wpg="http://schemas.microsoft.com/office/word/2010/wordprocessingGroup" xmlns:wpi="http://schemas.microsoft.com/office/word/2010/wordprocessingInk" xmlns:wne="http://schemas.microsoft.com/office/word/2006/wordml" xmlns:wps="http://schemas.microsoft.com/office/word/2010/wordprocessingShape" mc:Ignorable="w14 w15 wp14">
+<w:ftr xmlns:wpc="http://schemas.microsoft.com/office/word/2010/wordprocessingCanvas" xmlns:mc="http://schemas.openxmlformats.org/markup-compatibility/2006" xmlns:o="urn:schemas-microsoft-com:office:office" xmlns:r="http://schemas.openxmlformats.org/officeDocument/2006/relationships" xmlns:m="http://schemas.openxmlformats.org/officeDocument/2006/math" xmlns:v="urn:schemas-microsoft-com:vml" xmlns:wp14="http://schemas.microsoft.com/office/word/2010/wordprocessingDrawing" xmlns:wp="http://schemas.openxmlformats.org/drawingml/2006/wordprocessingDrawing" xmlns:w10="urn:schemas-microsoft-com:office:word" xmlns:w="http://schemas.openxmlformats.org/wordprocessingml/2006/main" xmlns:w14="http://schemas.microsoft.com/office/word/2010/wordml" xmlns:w15="http://schemas.microsoft.com/office/word/2012/wordml" xmlns:wpg="http://schemas.microsoft.com/office/word/2010/wordprocessingGroup" xmlns:wpi="http://schemas.microsoft.com/office/word/2010/wordprocessingInk" xmlns:wne="http://schemas.microsoft.com/office/word/2006/wordml" xmlns:wps="http://schemas.microsoft.com/office/word/2010/wordprocessingShape" mc:Ignorable="w14 w15 wp14">
   <w:sdt>
     <w:sdtPr>
       <w:id w:val="1470941431"/>
@@ -8731,7 +8536,7 @@
           <w:rPr>
             <w:noProof/>
           </w:rPr>
-          <w:t>7</w:t>
+          <w:t>18</w:t>
         </w:r>
         <w:r>
           <w:rPr>
@@ -8752,7 +8557,7 @@
 </file>
 
 <file path=word/footnotes.xml><?xml version="1.0" encoding="utf-8"?>
-<w:footnotes xmlns:wpc="http://schemas.microsoft.com/office/word/2010/wordprocessingCanvas" xmlns:mo="http://schemas.microsoft.com/office/mac/office/2008/main" xmlns:mc="http://schemas.openxmlformats.org/markup-compatibility/2006" xmlns:mv="urn:schemas-microsoft-com:mac:vml" xmlns:o="urn:schemas-microsoft-com:office:office" xmlns:r="http://schemas.openxmlformats.org/officeDocument/2006/relationships" xmlns:m="http://schemas.openxmlformats.org/officeDocument/2006/math" xmlns:v="urn:schemas-microsoft-com:vml" xmlns:wp14="http://schemas.microsoft.com/office/word/2010/wordprocessingDrawing" xmlns:wp="http://schemas.openxmlformats.org/drawingml/2006/wordprocessingDrawing" xmlns:w10="urn:schemas-microsoft-com:office:word" xmlns:w="http://schemas.openxmlformats.org/wordprocessingml/2006/main" xmlns:w14="http://schemas.microsoft.com/office/word/2010/wordml" xmlns:w15="http://schemas.microsoft.com/office/word/2012/wordml" xmlns:wpg="http://schemas.microsoft.com/office/word/2010/wordprocessingGroup" xmlns:wpi="http://schemas.microsoft.com/office/word/2010/wordprocessingInk" xmlns:wne="http://schemas.microsoft.com/office/word/2006/wordml" xmlns:wps="http://schemas.microsoft.com/office/word/2010/wordprocessingShape" mc:Ignorable="w14 w15 wp14">
+<w:footnotes xmlns:wpc="http://schemas.microsoft.com/office/word/2010/wordprocessingCanvas" xmlns:mc="http://schemas.openxmlformats.org/markup-compatibility/2006" xmlns:o="urn:schemas-microsoft-com:office:office" xmlns:r="http://schemas.openxmlformats.org/officeDocument/2006/relationships" xmlns:m="http://schemas.openxmlformats.org/officeDocument/2006/math" xmlns:v="urn:schemas-microsoft-com:vml" xmlns:wp14="http://schemas.microsoft.com/office/word/2010/wordprocessingDrawing" xmlns:wp="http://schemas.openxmlformats.org/drawingml/2006/wordprocessingDrawing" xmlns:w10="urn:schemas-microsoft-com:office:word" xmlns:w="http://schemas.openxmlformats.org/wordprocessingml/2006/main" xmlns:w14="http://schemas.microsoft.com/office/word/2010/wordml" xmlns:w15="http://schemas.microsoft.com/office/word/2012/wordml" xmlns:wpg="http://schemas.microsoft.com/office/word/2010/wordprocessingGroup" xmlns:wpi="http://schemas.microsoft.com/office/word/2010/wordprocessingInk" xmlns:wne="http://schemas.microsoft.com/office/word/2006/wordml" xmlns:wps="http://schemas.microsoft.com/office/word/2010/wordprocessingShape" mc:Ignorable="w14 w15 wp14">
   <w:footnote w:type="separator" w:id="-1">
     <w:p>
       <w:r>
@@ -8771,7 +8576,7 @@
 </file>
 
 <file path=word/numbering.xml><?xml version="1.0" encoding="utf-8"?>
-<w:numbering xmlns:wpc="http://schemas.microsoft.com/office/word/2010/wordprocessingCanvas" xmlns:mo="http://schemas.microsoft.com/office/mac/office/2008/main" xmlns:mc="http://schemas.openxmlformats.org/markup-compatibility/2006" xmlns:mv="urn:schemas-microsoft-com:mac:vml" xmlns:o="urn:schemas-microsoft-com:office:office" xmlns:r="http://schemas.openxmlformats.org/officeDocument/2006/relationships" xmlns:m="http://schemas.openxmlformats.org/officeDocument/2006/math" xmlns:v="urn:schemas-microsoft-com:vml" xmlns:wp14="http://schemas.microsoft.com/office/word/2010/wordprocessingDrawing" xmlns:wp="http://schemas.openxmlformats.org/drawingml/2006/wordprocessingDrawing" xmlns:w10="urn:schemas-microsoft-com:office:word" xmlns:w="http://schemas.openxmlformats.org/wordprocessingml/2006/main" xmlns:w14="http://schemas.microsoft.com/office/word/2010/wordml" xmlns:w15="http://schemas.microsoft.com/office/word/2012/wordml" xmlns:wpg="http://schemas.microsoft.com/office/word/2010/wordprocessingGroup" xmlns:wpi="http://schemas.microsoft.com/office/word/2010/wordprocessingInk" xmlns:wne="http://schemas.microsoft.com/office/word/2006/wordml" xmlns:wps="http://schemas.microsoft.com/office/word/2010/wordprocessingShape" mc:Ignorable="w14 w15 wp14">
+<w:numbering xmlns:wpc="http://schemas.microsoft.com/office/word/2010/wordprocessingCanvas" xmlns:mc="http://schemas.openxmlformats.org/markup-compatibility/2006" xmlns:o="urn:schemas-microsoft-com:office:office" xmlns:r="http://schemas.openxmlformats.org/officeDocument/2006/relationships" xmlns:m="http://schemas.openxmlformats.org/officeDocument/2006/math" xmlns:v="urn:schemas-microsoft-com:vml" xmlns:wp14="http://schemas.microsoft.com/office/word/2010/wordprocessingDrawing" xmlns:wp="http://schemas.openxmlformats.org/drawingml/2006/wordprocessingDrawing" xmlns:w10="urn:schemas-microsoft-com:office:word" xmlns:w="http://schemas.openxmlformats.org/wordprocessingml/2006/main" xmlns:w14="http://schemas.microsoft.com/office/word/2010/wordml" xmlns:w15="http://schemas.microsoft.com/office/word/2012/wordml" xmlns:wpg="http://schemas.microsoft.com/office/word/2010/wordprocessingGroup" xmlns:wpi="http://schemas.microsoft.com/office/word/2010/wordprocessingInk" xmlns:wne="http://schemas.microsoft.com/office/word/2006/wordml" xmlns:wps="http://schemas.microsoft.com/office/word/2010/wordprocessingShape" mc:Ignorable="w14 w15 wp14">
   <w:abstractNum w:abstractNumId="0">
     <w:nsid w:val="087B77EC"/>
     <w:multiLevelType w:val="hybridMultilevel"/>
@@ -11595,7 +11400,7 @@
       </w:pPr>
     </w:pPrDefault>
   </w:docDefaults>
-  <w:latentStyles w:defLockedState="0" w:defUIPriority="99" w:defSemiHidden="0" w:defUnhideWhenUsed="0" w:defQFormat="0" w:count="380">
+  <w:latentStyles w:defLockedState="0" w:defUIPriority="99" w:defSemiHidden="0" w:defUnhideWhenUsed="0" w:defQFormat="0" w:count="371">
     <w:lsdException w:name="Normal" w:uiPriority="0" w:qFormat="1"/>
     <w:lsdException w:name="heading 1" w:uiPriority="9" w:qFormat="1"/>
     <w:lsdException w:name="heading 2" w:semiHidden="1" w:uiPriority="9" w:unhideWhenUsed="1" w:qFormat="1"/>
@@ -12750,6 +12555,11 @@
       <w:szCs w:val="21"/>
     </w:rPr>
   </w:style>
+  <w:style w:type="character" w:customStyle="1" w:styleId="st">
+    <w:name w:val="st"/>
+    <w:basedOn w:val="DefaultParagraphFont"/>
+    <w:rsid w:val="006E2FC1"/>
+  </w:style>
 </w:styles>
 </file>
 
@@ -13019,7 +12829,7 @@
 </file>
 
 <file path=customXml/itemProps1.xml><?xml version="1.0" encoding="utf-8"?>
-<ds:datastoreItem xmlns:ds="http://schemas.openxmlformats.org/officeDocument/2006/customXml" ds:itemID="{594DFCD6-D02A-9641-8BDB-57F84A05DE0A}">
+<ds:datastoreItem xmlns:ds="http://schemas.openxmlformats.org/officeDocument/2006/customXml" ds:itemID="{7D679D41-90E6-488F-BBC9-9426C767F1DC}">
   <ds:schemaRefs>
     <ds:schemaRef ds:uri="http://schemas.openxmlformats.org/officeDocument/2006/bibliography"/>
   </ds:schemaRefs>

</xml_diff>